<commit_message>
=Debugging in progresss - must explor excluding the label from the TextDataset's getnext
Former-commit-id: 84d5cae0e52b45dd8fb7538f538cbe6e5f75b72c [formerly a3d230185fb82e83cc45e8da04aca2c77e9c7cf4]
Former-commit-id: d31fa2b04c3121118feebae08337b3aad99135a5
Former-commit-id: 2e28690936153c885a074d60d3b580bc0fcb699f
</commit_message>
<xml_diff>
--- a/Media/Task1_DeveloperDiary_2.docx
+++ b/Media/Task1_DeveloperDiary_2.docx
@@ -37,7 +37,7 @@
         </w:rPr>
         <w:fldChar w:fldCharType="separate"/>
       </w:r>
-      <w:hyperlink w:anchor="_Toc30785839" w:history="1">
+      <w:hyperlink w:anchor="_Toc31032730" w:history="1">
         <w:r>
           <w:rPr>
             <w:rStyle w:val="Hyperlink"/>
@@ -65,7 +65,7 @@
             <w:noProof/>
             <w:webHidden/>
           </w:rPr>
-          <w:instrText xml:space="preserve"> PAGEREF _Toc30785839 \h </w:instrText>
+          <w:instrText xml:space="preserve"> PAGEREF _Toc31032730 \h </w:instrText>
         </w:r>
         <w:r>
           <w:rPr>
@@ -113,14 +113,13 @@
           <w:lang w:eastAsia="en-GB"/>
         </w:rPr>
       </w:pPr>
-      <w:hyperlink w:anchor="_Toc30785840" w:history="1">
+      <w:hyperlink w:anchor="_Toc31032731" w:history="1">
         <w:r>
           <w:rPr>
             <w:rStyle w:val="Hyperlink"/>
-            <w:rFonts w:ascii="Times New Roman" w:hAnsi="Times New Roman" w:cs="Times New Roman"/>
-            <w:noProof/>
-          </w:rPr>
-          <w:t>Adjusting the implementation</w:t>
+            <w:noProof/>
+          </w:rPr>
+          <w:t>Batching</w:t>
         </w:r>
         <w:r>
           <w:rPr>
@@ -141,7 +140,7 @@
             <w:noProof/>
             <w:webHidden/>
           </w:rPr>
-          <w:instrText xml:space="preserve"> PAGEREF _Toc30785840 \h </w:instrText>
+          <w:instrText xml:space="preserve"> PAGEREF _Toc31032731 \h </w:instrText>
         </w:r>
         <w:r>
           <w:rPr>
@@ -187,14 +186,13 @@
           <w:lang w:eastAsia="en-GB"/>
         </w:rPr>
       </w:pPr>
-      <w:hyperlink w:anchor="_Toc30785841" w:history="1">
+      <w:hyperlink w:anchor="_Toc31032732" w:history="1">
         <w:r>
           <w:rPr>
             <w:rStyle w:val="Hyperlink"/>
-            <w:rFonts w:ascii="Times New Roman" w:hAnsi="Times New Roman" w:cs="Times New Roman"/>
-            <w:noProof/>
-          </w:rPr>
-          <w:t>Batching</w:t>
+            <w:noProof/>
+          </w:rPr>
+          <w:t>Using DataLoader</w:t>
         </w:r>
         <w:r>
           <w:rPr>
@@ -215,7 +213,7 @@
             <w:noProof/>
             <w:webHidden/>
           </w:rPr>
-          <w:instrText xml:space="preserve"> PAGEREF _Toc30785841 \h </w:instrText>
+          <w:instrText xml:space="preserve"> PAGEREF _Toc31032732 \h </w:instrText>
         </w:r>
         <w:r>
           <w:rPr>
@@ -235,7 +233,7 @@
             <w:noProof/>
             <w:webHidden/>
           </w:rPr>
-          <w:t>2</w:t>
+          <w:t>3</w:t>
         </w:r>
         <w:r>
           <w:rPr>
@@ -262,13 +260,27 @@
           <w:lang w:eastAsia="en-GB"/>
         </w:rPr>
       </w:pPr>
-      <w:hyperlink w:anchor="_Toc30785842" w:history="1">
+      <w:hyperlink w:anchor="_Toc31032733" w:history="1">
         <w:r>
           <w:rPr>
             <w:rStyle w:val="Hyperlink"/>
             <w:noProof/>
           </w:rPr>
-          <w:t>Using DataLoader</w:t>
+          <w:t>Iss</w:t>
+        </w:r>
+        <w:r>
+          <w:rPr>
+            <w:rStyle w:val="Hyperlink"/>
+            <w:noProof/>
+          </w:rPr>
+          <w:t>u</w:t>
+        </w:r>
+        <w:r>
+          <w:rPr>
+            <w:rStyle w:val="Hyperlink"/>
+            <w:noProof/>
+          </w:rPr>
+          <w:t>es</w:t>
         </w:r>
         <w:r>
           <w:rPr>
@@ -289,7 +301,7 @@
             <w:noProof/>
             <w:webHidden/>
           </w:rPr>
-          <w:instrText xml:space="preserve"> PAGEREF _Toc30785842 \h </w:instrText>
+          <w:instrText xml:space="preserve"> PAGEREF _Toc31032733 \h </w:instrText>
         </w:r>
         <w:r>
           <w:rPr>
@@ -336,7 +348,7 @@
           <w:lang w:eastAsia="en-GB"/>
         </w:rPr>
       </w:pPr>
-      <w:hyperlink w:anchor="_Toc30785843" w:history="1">
+      <w:hyperlink w:anchor="_Toc31032734" w:history="1">
         <w:r>
           <w:rPr>
             <w:rStyle w:val="Hyperlink"/>
@@ -363,7 +375,7 @@
             <w:noProof/>
             <w:webHidden/>
           </w:rPr>
-          <w:instrText xml:space="preserve"> PAGEREF _Toc30785843 \h </w:instrText>
+          <w:instrText xml:space="preserve"> PAGEREF _Toc31032734 \h </w:instrText>
         </w:r>
         <w:r>
           <w:rPr>
@@ -383,7 +395,7 @@
             <w:noProof/>
             <w:webHidden/>
           </w:rPr>
-          <w:t>3</w:t>
+          <w:t>5</w:t>
         </w:r>
         <w:r>
           <w:rPr>
@@ -411,7 +423,7 @@
           <w:lang w:eastAsia="en-GB"/>
         </w:rPr>
       </w:pPr>
-      <w:hyperlink w:anchor="_Toc30785844" w:history="1">
+      <w:hyperlink w:anchor="_Toc31032735" w:history="1">
         <w:r>
           <w:rPr>
             <w:rStyle w:val="Hyperlink"/>
@@ -439,7 +451,7 @@
             <w:noProof/>
             <w:webHidden/>
           </w:rPr>
-          <w:instrText xml:space="preserve"> PAGEREF _Toc30785844 \h </w:instrText>
+          <w:instrText xml:space="preserve"> PAGEREF _Toc31032735 \h </w:instrText>
         </w:r>
         <w:r>
           <w:rPr>
@@ -459,7 +471,7 @@
             <w:noProof/>
             <w:webHidden/>
           </w:rPr>
-          <w:t>4</w:t>
+          <w:t>6</w:t>
         </w:r>
         <w:r>
           <w:rPr>
@@ -485,7 +497,7 @@
           <w:lang w:eastAsia="en-GB"/>
         </w:rPr>
       </w:pPr>
-      <w:hyperlink w:anchor="_Toc30785845" w:history="1">
+      <w:hyperlink w:anchor="_Toc31032736" w:history="1">
         <w:r>
           <w:rPr>
             <w:rStyle w:val="Hyperlink"/>
@@ -513,7 +525,7 @@
             <w:noProof/>
             <w:webHidden/>
           </w:rPr>
-          <w:instrText xml:space="preserve"> PAGEREF _Toc30785845 \h </w:instrText>
+          <w:instrText xml:space="preserve"> PAGEREF _Toc31032736 \h </w:instrText>
         </w:r>
         <w:r>
           <w:rPr>
@@ -533,7 +545,7 @@
             <w:noProof/>
             <w:webHidden/>
           </w:rPr>
-          <w:t>4</w:t>
+          <w:t>6</w:t>
         </w:r>
         <w:r>
           <w:rPr>
@@ -580,7 +592,7 @@
           <w:rFonts w:ascii="Times New Roman" w:hAnsi="Times New Roman" w:cs="Times New Roman"/>
         </w:rPr>
       </w:pPr>
-      <w:bookmarkStart w:id="0" w:name="_Toc30785839"/>
+      <w:bookmarkStart w:id="0" w:name="_Toc31032730"/>
       <w:r>
         <w:rPr>
           <w:rFonts w:ascii="Times New Roman" w:hAnsi="Times New Roman" w:cs="Times New Roman"/>
@@ -705,44 +717,12 @@
     <w:p>
       <w:pPr>
         <w:pStyle w:val="Heading1"/>
-        <w:spacing w:before="0" w:after="120" w:line="276" w:lineRule="auto"/>
-        <w:rPr>
-          <w:rFonts w:ascii="Times New Roman" w:hAnsi="Times New Roman" w:cs="Times New Roman"/>
-        </w:rPr>
-      </w:pPr>
-      <w:bookmarkStart w:id="1" w:name="_Toc30785840"/>
-      <w:r>
-        <w:rPr>
-          <w:rFonts w:ascii="Times New Roman" w:hAnsi="Times New Roman" w:cs="Times New Roman"/>
-        </w:rPr>
-        <w:t>Adjusting the implementation</w:t>
+      </w:pPr>
+      <w:bookmarkStart w:id="1" w:name="_Toc31032731"/>
+      <w:r>
+        <w:t>Batching</w:t>
       </w:r>
       <w:bookmarkEnd w:id="1"/>
-    </w:p>
-    <w:p>
-      <w:pPr>
-        <w:spacing w:after="120" w:line="276" w:lineRule="auto"/>
-        <w:rPr>
-          <w:rFonts w:ascii="Times New Roman" w:hAnsi="Times New Roman" w:cs="Times New Roman"/>
-        </w:rPr>
-      </w:pPr>
-    </w:p>
-    <w:p>
-      <w:pPr>
-        <w:pStyle w:val="Heading2"/>
-        <w:spacing w:before="0" w:after="120" w:line="276" w:lineRule="auto"/>
-        <w:rPr>
-          <w:rFonts w:ascii="Times New Roman" w:hAnsi="Times New Roman" w:cs="Times New Roman"/>
-        </w:rPr>
-      </w:pPr>
-      <w:bookmarkStart w:id="2" w:name="_Toc30785841"/>
-      <w:r>
-        <w:rPr>
-          <w:rFonts w:ascii="Times New Roman" w:hAnsi="Times New Roman" w:cs="Times New Roman"/>
-        </w:rPr>
-        <w:t>Batching</w:t>
-      </w:r>
-      <w:bookmarkEnd w:id="2"/>
     </w:p>
     <w:p>
       <w:pPr>
@@ -1701,277 +1681,277 @@
         <w:rPr>
           <w:rFonts w:ascii="Times New Roman" w:hAnsi="Times New Roman" w:cs="Times New Roman"/>
         </w:rPr>
+        <w:t>torch.Size</w:t>
+      </w:r>
+      <w:proofErr w:type="spellEnd"/>
+      <w:r>
+        <w:rPr>
+          <w:rFonts w:ascii="Times New Roman" w:hAnsi="Times New Roman" w:cs="Times New Roman"/>
+        </w:rPr>
+        <w:t>([32, 300])</w:t>
+      </w:r>
+      <w:r>
+        <w:rPr>
+          <w:rFonts w:ascii="Times New Roman" w:hAnsi="Times New Roman" w:cs="Times New Roman"/>
+        </w:rPr>
+        <w:t xml:space="preserve"> </w:t>
+      </w:r>
+      <w:r>
+        <w:rPr>
+          <w:rFonts w:ascii="Times New Roman" w:hAnsi="Times New Roman" w:cs="Times New Roman"/>
+        </w:rPr>
+        <w:sym w:font="Wingdings" w:char="F0E0"/>
+      </w:r>
+      <w:r>
+        <w:rPr>
+          <w:rFonts w:ascii="Times New Roman" w:hAnsi="Times New Roman" w:cs="Times New Roman"/>
+        </w:rPr>
+        <w:t xml:space="preserve"> </w:t>
+      </w:r>
+      <w:proofErr w:type="spellStart"/>
+      <w:r>
+        <w:rPr>
+          <w:rFonts w:ascii="Times New Roman" w:hAnsi="Times New Roman" w:cs="Times New Roman"/>
+        </w:rPr>
+        <w:t>torch.Size</w:t>
+      </w:r>
+      <w:proofErr w:type="spellEnd"/>
+      <w:r>
+        <w:rPr>
+          <w:rFonts w:ascii="Times New Roman" w:hAnsi="Times New Roman" w:cs="Times New Roman"/>
+        </w:rPr>
+        <w:t>([32, 300])</w:t>
+      </w:r>
+      <w:r>
+        <w:rPr>
+          <w:rFonts w:ascii="Times New Roman" w:hAnsi="Times New Roman" w:cs="Times New Roman"/>
+        </w:rPr>
+        <w:br/>
+      </w:r>
+      <w:proofErr w:type="spellStart"/>
+      <w:r>
+        <w:rPr>
+          <w:rFonts w:ascii="Times New Roman" w:hAnsi="Times New Roman" w:cs="Times New Roman"/>
+        </w:rPr>
+        <w:t>torch.Size</w:t>
+      </w:r>
+      <w:proofErr w:type="spellEnd"/>
+      <w:r>
+        <w:rPr>
+          <w:rFonts w:ascii="Times New Roman" w:hAnsi="Times New Roman" w:cs="Times New Roman"/>
+        </w:rPr>
+        <w:t>([2, 2048])</w:t>
+      </w:r>
+      <w:r>
+        <w:rPr>
+          <w:rFonts w:ascii="Times New Roman" w:hAnsi="Times New Roman" w:cs="Times New Roman"/>
+        </w:rPr>
+        <w:t xml:space="preserve"> </w:t>
+      </w:r>
+      <w:r>
+        <w:rPr>
+          <w:rFonts w:ascii="Times New Roman" w:hAnsi="Times New Roman" w:cs="Times New Roman"/>
+        </w:rPr>
+        <w:sym w:font="Wingdings" w:char="F0E0"/>
+      </w:r>
+      <w:r>
+        <w:rPr>
+          <w:rFonts w:ascii="Times New Roman" w:hAnsi="Times New Roman" w:cs="Times New Roman"/>
+        </w:rPr>
+        <w:t xml:space="preserve"> </w:t>
+      </w:r>
+      <w:proofErr w:type="spellStart"/>
+      <w:r>
+        <w:rPr>
+          <w:rFonts w:ascii="Times New Roman" w:hAnsi="Times New Roman" w:cs="Times New Roman"/>
+        </w:rPr>
+        <w:t>torch.Size</w:t>
+      </w:r>
+      <w:proofErr w:type="spellEnd"/>
+      <w:r>
+        <w:rPr>
+          <w:rFonts w:ascii="Times New Roman" w:hAnsi="Times New Roman" w:cs="Times New Roman"/>
+        </w:rPr>
+        <w:t xml:space="preserve">([32, </w:t>
+      </w:r>
+      <w:r>
+        <w:rPr>
+          <w:rFonts w:ascii="Times New Roman" w:hAnsi="Times New Roman" w:cs="Times New Roman"/>
+        </w:rPr>
+        <w:t>2048</w:t>
+      </w:r>
+      <w:r>
+        <w:rPr>
+          <w:rFonts w:ascii="Times New Roman" w:hAnsi="Times New Roman" w:cs="Times New Roman"/>
+        </w:rPr>
+        <w:t>])</w:t>
+      </w:r>
+      <w:r>
+        <w:rPr>
+          <w:rFonts w:ascii="Times New Roman" w:hAnsi="Times New Roman" w:cs="Times New Roman"/>
+        </w:rPr>
+        <w:tab/>
+      </w:r>
+      <w:r>
+        <w:rPr>
+          <w:rFonts w:ascii="Times New Roman" w:hAnsi="Times New Roman" w:cs="Times New Roman"/>
+        </w:rPr>
+        <w:tab/>
+      </w:r>
+      <w:r>
+        <w:rPr>
+          <w:rFonts w:ascii="Times New Roman" w:hAnsi="Times New Roman" w:cs="Times New Roman"/>
+        </w:rPr>
+        <w:sym w:font="Wingdings" w:char="F0E0"/>
+      </w:r>
+      <w:r>
+        <w:rPr>
+          <w:rFonts w:ascii="Times New Roman" w:hAnsi="Times New Roman" w:cs="Times New Roman"/>
+        </w:rPr>
+        <w:t xml:space="preserve"> </w:t>
+      </w:r>
+      <w:proofErr w:type="spellStart"/>
+      <w:r>
+        <w:rPr>
+          <w:rFonts w:ascii="Times New Roman" w:hAnsi="Times New Roman" w:cs="Times New Roman"/>
+        </w:rPr>
+        <w:t>torch.Size</w:t>
+      </w:r>
+      <w:proofErr w:type="spellEnd"/>
+      <w:r>
+        <w:rPr>
+          <w:rFonts w:ascii="Times New Roman" w:hAnsi="Times New Roman" w:cs="Times New Roman"/>
+        </w:rPr>
+        <w:t>([32, 4396])</w:t>
+      </w:r>
+      <w:r>
+        <w:rPr>
+          <w:rFonts w:ascii="Times New Roman" w:hAnsi="Times New Roman" w:cs="Times New Roman"/>
+        </w:rPr>
+        <w:br/>
+      </w:r>
+      <w:proofErr w:type="spellStart"/>
+      <w:r>
+        <w:rPr>
+          <w:rFonts w:ascii="Times New Roman" w:hAnsi="Times New Roman" w:cs="Times New Roman"/>
+        </w:rPr>
+        <w:t>torch.Size</w:t>
+      </w:r>
+      <w:proofErr w:type="spellEnd"/>
+      <w:r>
+        <w:rPr>
+          <w:rFonts w:ascii="Times New Roman" w:hAnsi="Times New Roman" w:cs="Times New Roman"/>
+        </w:rPr>
+        <w:t>([2048])</w:t>
+      </w:r>
+      <w:r>
+        <w:rPr>
+          <w:rFonts w:ascii="Times New Roman" w:hAnsi="Times New Roman" w:cs="Times New Roman"/>
+        </w:rPr>
+        <w:t xml:space="preserve"> </w:t>
+      </w:r>
+      <w:r>
+        <w:rPr>
+          <w:rFonts w:ascii="Times New Roman" w:hAnsi="Times New Roman" w:cs="Times New Roman"/>
+        </w:rPr>
+        <w:sym w:font="Wingdings" w:char="F0E0"/>
+      </w:r>
+      <w:r>
+        <w:rPr>
+          <w:rFonts w:ascii="Times New Roman" w:hAnsi="Times New Roman" w:cs="Times New Roman"/>
+        </w:rPr>
+        <w:t xml:space="preserve"> </w:t>
+      </w:r>
+      <w:proofErr w:type="spellStart"/>
+      <w:r>
+        <w:rPr>
+          <w:rFonts w:ascii="Times New Roman" w:hAnsi="Times New Roman" w:cs="Times New Roman"/>
+        </w:rPr>
+        <w:t>torch.Size</w:t>
+      </w:r>
+      <w:proofErr w:type="spellEnd"/>
+      <w:r>
+        <w:rPr>
+          <w:rFonts w:ascii="Times New Roman" w:hAnsi="Times New Roman" w:cs="Times New Roman"/>
+        </w:rPr>
+        <w:t xml:space="preserve">([32, </w:t>
+      </w:r>
+      <w:r>
+        <w:rPr>
+          <w:rFonts w:ascii="Times New Roman" w:hAnsi="Times New Roman" w:cs="Times New Roman"/>
+        </w:rPr>
+        <w:t>2048</w:t>
+      </w:r>
+      <w:r>
+        <w:rPr>
+          <w:rFonts w:ascii="Times New Roman" w:hAnsi="Times New Roman" w:cs="Times New Roman"/>
+        </w:rPr>
+        <w:t>])</w:t>
+      </w:r>
+    </w:p>
+    <w:p>
+      <w:pPr>
+        <w:spacing w:after="120" w:line="276" w:lineRule="auto"/>
+        <w:rPr>
+          <w:rFonts w:ascii="Times New Roman" w:hAnsi="Times New Roman" w:cs="Times New Roman"/>
+        </w:rPr>
+      </w:pPr>
+      <w:r>
+        <w:rPr>
+          <w:rFonts w:ascii="Times New Roman" w:hAnsi="Times New Roman" w:cs="Times New Roman"/>
+        </w:rPr>
         <w:lastRenderedPageBreak/>
+        <w:t>Then, each element of the batch can be stacked vertically, thus obtaining a batch-dimension that can be used for parallel processing.</w:t>
+      </w:r>
+    </w:p>
+    <w:p>
+      <w:pPr>
+        <w:spacing w:after="120" w:line="276" w:lineRule="auto"/>
+        <w:rPr>
+          <w:rFonts w:ascii="Times New Roman" w:hAnsi="Times New Roman" w:cs="Times New Roman"/>
+        </w:rPr>
+      </w:pPr>
+      <w:r>
+        <w:rPr>
+          <w:rFonts w:ascii="Times New Roman" w:hAnsi="Times New Roman" w:cs="Times New Roman"/>
+        </w:rPr>
+        <w:t>W</w:t>
+      </w:r>
+      <w:r>
+        <w:rPr>
+          <w:rFonts w:ascii="Times New Roman" w:hAnsi="Times New Roman" w:cs="Times New Roman"/>
+        </w:rPr>
+        <w:t xml:space="preserve">ith </w:t>
+      </w:r>
+      <w:proofErr w:type="spellStart"/>
+      <w:r>
+        <w:rPr>
+          <w:rFonts w:ascii="Times New Roman" w:hAnsi="Times New Roman" w:cs="Times New Roman"/>
+        </w:rPr>
+        <w:t>batch_size</w:t>
+      </w:r>
+      <w:proofErr w:type="spellEnd"/>
+      <w:r>
+        <w:rPr>
+          <w:rFonts w:ascii="Times New Roman" w:hAnsi="Times New Roman" w:cs="Times New Roman"/>
+        </w:rPr>
+        <w:t>=8,</w:t>
+      </w:r>
+      <w:r>
+        <w:rPr>
+          <w:rFonts w:ascii="Times New Roman" w:hAnsi="Times New Roman" w:cs="Times New Roman"/>
+        </w:rPr>
+        <w:t xml:space="preserve"> obtain: </w:t>
+      </w:r>
+      <w:proofErr w:type="spellStart"/>
+      <w:proofErr w:type="gramStart"/>
+      <w:r>
+        <w:rPr>
+          <w:rFonts w:ascii="Times New Roman" w:hAnsi="Times New Roman" w:cs="Times New Roman"/>
+        </w:rPr>
         <w:t>torch.Size</w:t>
       </w:r>
       <w:proofErr w:type="spellEnd"/>
-      <w:r>
-        <w:rPr>
-          <w:rFonts w:ascii="Times New Roman" w:hAnsi="Times New Roman" w:cs="Times New Roman"/>
-        </w:rPr>
-        <w:t>([32, 300])</w:t>
-      </w:r>
-      <w:r>
-        <w:rPr>
-          <w:rFonts w:ascii="Times New Roman" w:hAnsi="Times New Roman" w:cs="Times New Roman"/>
-        </w:rPr>
-        <w:t xml:space="preserve"> </w:t>
-      </w:r>
-      <w:r>
-        <w:rPr>
-          <w:rFonts w:ascii="Times New Roman" w:hAnsi="Times New Roman" w:cs="Times New Roman"/>
-        </w:rPr>
-        <w:sym w:font="Wingdings" w:char="F0E0"/>
-      </w:r>
-      <w:r>
-        <w:rPr>
-          <w:rFonts w:ascii="Times New Roman" w:hAnsi="Times New Roman" w:cs="Times New Roman"/>
-        </w:rPr>
-        <w:t xml:space="preserve"> </w:t>
-      </w:r>
-      <w:proofErr w:type="spellStart"/>
-      <w:r>
-        <w:rPr>
-          <w:rFonts w:ascii="Times New Roman" w:hAnsi="Times New Roman" w:cs="Times New Roman"/>
-        </w:rPr>
-        <w:t>torch.Size</w:t>
-      </w:r>
-      <w:proofErr w:type="spellEnd"/>
-      <w:r>
-        <w:rPr>
-          <w:rFonts w:ascii="Times New Roman" w:hAnsi="Times New Roman" w:cs="Times New Roman"/>
-        </w:rPr>
-        <w:t>([32, 300])</w:t>
-      </w:r>
-      <w:r>
-        <w:rPr>
-          <w:rFonts w:ascii="Times New Roman" w:hAnsi="Times New Roman" w:cs="Times New Roman"/>
-        </w:rPr>
-        <w:br/>
-      </w:r>
-      <w:proofErr w:type="spellStart"/>
-      <w:r>
-        <w:rPr>
-          <w:rFonts w:ascii="Times New Roman" w:hAnsi="Times New Roman" w:cs="Times New Roman"/>
-        </w:rPr>
-        <w:t>torch.Size</w:t>
-      </w:r>
-      <w:proofErr w:type="spellEnd"/>
-      <w:r>
-        <w:rPr>
-          <w:rFonts w:ascii="Times New Roman" w:hAnsi="Times New Roman" w:cs="Times New Roman"/>
-        </w:rPr>
-        <w:t>([2, 2048])</w:t>
-      </w:r>
-      <w:r>
-        <w:rPr>
-          <w:rFonts w:ascii="Times New Roman" w:hAnsi="Times New Roman" w:cs="Times New Roman"/>
-        </w:rPr>
-        <w:t xml:space="preserve"> </w:t>
-      </w:r>
-      <w:r>
-        <w:rPr>
-          <w:rFonts w:ascii="Times New Roman" w:hAnsi="Times New Roman" w:cs="Times New Roman"/>
-        </w:rPr>
-        <w:sym w:font="Wingdings" w:char="F0E0"/>
-      </w:r>
-      <w:r>
-        <w:rPr>
-          <w:rFonts w:ascii="Times New Roman" w:hAnsi="Times New Roman" w:cs="Times New Roman"/>
-        </w:rPr>
-        <w:t xml:space="preserve"> </w:t>
-      </w:r>
-      <w:proofErr w:type="spellStart"/>
-      <w:r>
-        <w:rPr>
-          <w:rFonts w:ascii="Times New Roman" w:hAnsi="Times New Roman" w:cs="Times New Roman"/>
-        </w:rPr>
-        <w:t>torch.Size</w:t>
-      </w:r>
-      <w:proofErr w:type="spellEnd"/>
-      <w:r>
-        <w:rPr>
-          <w:rFonts w:ascii="Times New Roman" w:hAnsi="Times New Roman" w:cs="Times New Roman"/>
-        </w:rPr>
-        <w:t xml:space="preserve">([32, </w:t>
-      </w:r>
-      <w:r>
-        <w:rPr>
-          <w:rFonts w:ascii="Times New Roman" w:hAnsi="Times New Roman" w:cs="Times New Roman"/>
-        </w:rPr>
-        <w:t>2048</w:t>
-      </w:r>
-      <w:r>
-        <w:rPr>
-          <w:rFonts w:ascii="Times New Roman" w:hAnsi="Times New Roman" w:cs="Times New Roman"/>
-        </w:rPr>
-        <w:t>])</w:t>
-      </w:r>
-      <w:r>
-        <w:rPr>
-          <w:rFonts w:ascii="Times New Roman" w:hAnsi="Times New Roman" w:cs="Times New Roman"/>
-        </w:rPr>
-        <w:tab/>
-      </w:r>
-      <w:r>
-        <w:rPr>
-          <w:rFonts w:ascii="Times New Roman" w:hAnsi="Times New Roman" w:cs="Times New Roman"/>
-        </w:rPr>
-        <w:tab/>
-      </w:r>
-      <w:r>
-        <w:rPr>
-          <w:rFonts w:ascii="Times New Roman" w:hAnsi="Times New Roman" w:cs="Times New Roman"/>
-        </w:rPr>
-        <w:sym w:font="Wingdings" w:char="F0E0"/>
-      </w:r>
-      <w:r>
-        <w:rPr>
-          <w:rFonts w:ascii="Times New Roman" w:hAnsi="Times New Roman" w:cs="Times New Roman"/>
-        </w:rPr>
-        <w:t xml:space="preserve"> </w:t>
-      </w:r>
-      <w:proofErr w:type="spellStart"/>
-      <w:r>
-        <w:rPr>
-          <w:rFonts w:ascii="Times New Roman" w:hAnsi="Times New Roman" w:cs="Times New Roman"/>
-        </w:rPr>
-        <w:t>torch.Size</w:t>
-      </w:r>
-      <w:proofErr w:type="spellEnd"/>
-      <w:r>
-        <w:rPr>
-          <w:rFonts w:ascii="Times New Roman" w:hAnsi="Times New Roman" w:cs="Times New Roman"/>
-        </w:rPr>
-        <w:t>([32, 4396])</w:t>
-      </w:r>
-      <w:r>
-        <w:rPr>
-          <w:rFonts w:ascii="Times New Roman" w:hAnsi="Times New Roman" w:cs="Times New Roman"/>
-        </w:rPr>
-        <w:br/>
-      </w:r>
-      <w:proofErr w:type="spellStart"/>
-      <w:r>
-        <w:rPr>
-          <w:rFonts w:ascii="Times New Roman" w:hAnsi="Times New Roman" w:cs="Times New Roman"/>
-        </w:rPr>
-        <w:t>torch.Size</w:t>
-      </w:r>
-      <w:proofErr w:type="spellEnd"/>
-      <w:r>
-        <w:rPr>
-          <w:rFonts w:ascii="Times New Roman" w:hAnsi="Times New Roman" w:cs="Times New Roman"/>
-        </w:rPr>
-        <w:t>([2048])</w:t>
-      </w:r>
-      <w:r>
-        <w:rPr>
-          <w:rFonts w:ascii="Times New Roman" w:hAnsi="Times New Roman" w:cs="Times New Roman"/>
-        </w:rPr>
-        <w:t xml:space="preserve"> </w:t>
-      </w:r>
-      <w:r>
-        <w:rPr>
-          <w:rFonts w:ascii="Times New Roman" w:hAnsi="Times New Roman" w:cs="Times New Roman"/>
-        </w:rPr>
-        <w:sym w:font="Wingdings" w:char="F0E0"/>
-      </w:r>
-      <w:r>
-        <w:rPr>
-          <w:rFonts w:ascii="Times New Roman" w:hAnsi="Times New Roman" w:cs="Times New Roman"/>
-        </w:rPr>
-        <w:t xml:space="preserve"> </w:t>
-      </w:r>
-      <w:proofErr w:type="spellStart"/>
-      <w:r>
-        <w:rPr>
-          <w:rFonts w:ascii="Times New Roman" w:hAnsi="Times New Roman" w:cs="Times New Roman"/>
-        </w:rPr>
-        <w:t>torch.Size</w:t>
-      </w:r>
-      <w:proofErr w:type="spellEnd"/>
-      <w:r>
-        <w:rPr>
-          <w:rFonts w:ascii="Times New Roman" w:hAnsi="Times New Roman" w:cs="Times New Roman"/>
-        </w:rPr>
-        <w:t xml:space="preserve">([32, </w:t>
-      </w:r>
-      <w:r>
-        <w:rPr>
-          <w:rFonts w:ascii="Times New Roman" w:hAnsi="Times New Roman" w:cs="Times New Roman"/>
-        </w:rPr>
-        <w:t>2048</w:t>
-      </w:r>
-      <w:r>
-        <w:rPr>
-          <w:rFonts w:ascii="Times New Roman" w:hAnsi="Times New Roman" w:cs="Times New Roman"/>
-        </w:rPr>
-        <w:t>])</w:t>
-      </w:r>
-    </w:p>
-    <w:p>
-      <w:pPr>
-        <w:spacing w:after="120" w:line="276" w:lineRule="auto"/>
-        <w:rPr>
-          <w:rFonts w:ascii="Times New Roman" w:hAnsi="Times New Roman" w:cs="Times New Roman"/>
-        </w:rPr>
-      </w:pPr>
-      <w:r>
-        <w:rPr>
-          <w:rFonts w:ascii="Times New Roman" w:hAnsi="Times New Roman" w:cs="Times New Roman"/>
-        </w:rPr>
-        <w:t>Then, each element of the batch can be stacked vertically, thus obtaining a batch-dimension that can be used for parallel processing.</w:t>
-      </w:r>
-    </w:p>
-    <w:p>
-      <w:pPr>
-        <w:spacing w:after="120" w:line="276" w:lineRule="auto"/>
-        <w:rPr>
-          <w:rFonts w:ascii="Times New Roman" w:hAnsi="Times New Roman" w:cs="Times New Roman"/>
-        </w:rPr>
-      </w:pPr>
-      <w:r>
-        <w:rPr>
-          <w:rFonts w:ascii="Times New Roman" w:hAnsi="Times New Roman" w:cs="Times New Roman"/>
-        </w:rPr>
-        <w:t>W</w:t>
-      </w:r>
-      <w:r>
-        <w:rPr>
-          <w:rFonts w:ascii="Times New Roman" w:hAnsi="Times New Roman" w:cs="Times New Roman"/>
-        </w:rPr>
-        <w:t xml:space="preserve">ith </w:t>
-      </w:r>
-      <w:proofErr w:type="spellStart"/>
-      <w:r>
-        <w:rPr>
-          <w:rFonts w:ascii="Times New Roman" w:hAnsi="Times New Roman" w:cs="Times New Roman"/>
-        </w:rPr>
-        <w:t>batch_size</w:t>
-      </w:r>
-      <w:proofErr w:type="spellEnd"/>
-      <w:r>
-        <w:rPr>
-          <w:rFonts w:ascii="Times New Roman" w:hAnsi="Times New Roman" w:cs="Times New Roman"/>
-        </w:rPr>
-        <w:t>=8,</w:t>
-      </w:r>
-      <w:r>
-        <w:rPr>
-          <w:rFonts w:ascii="Times New Roman" w:hAnsi="Times New Roman" w:cs="Times New Roman"/>
-        </w:rPr>
-        <w:t xml:space="preserve"> obtain: </w:t>
-      </w:r>
-      <w:proofErr w:type="spellStart"/>
-      <w:proofErr w:type="gramStart"/>
-      <w:r>
-        <w:rPr>
-          <w:rFonts w:ascii="Times New Roman" w:hAnsi="Times New Roman" w:cs="Times New Roman"/>
-        </w:rPr>
-        <w:t>torch.Size</w:t>
-      </w:r>
-      <w:proofErr w:type="spellEnd"/>
       <w:proofErr w:type="gramEnd"/>
       <w:r>
         <w:rPr>
@@ -1990,9 +1970,9 @@
     </w:p>
     <w:p>
       <w:pPr>
-        <w:pStyle w:val="Heading3"/>
-      </w:pPr>
-      <w:bookmarkStart w:id="3" w:name="_Toc30785842"/>
+        <w:pStyle w:val="Heading2"/>
+      </w:pPr>
+      <w:bookmarkStart w:id="2" w:name="_Toc31032732"/>
       <w:r>
         <w:t xml:space="preserve">Using </w:t>
       </w:r>
@@ -2000,7 +1980,7 @@
       <w:r>
         <w:t>DataLoader</w:t>
       </w:r>
-      <w:bookmarkEnd w:id="3"/>
+      <w:bookmarkEnd w:id="2"/>
       <w:proofErr w:type="spellEnd"/>
     </w:p>
     <w:p>
@@ -2273,6 +2253,16 @@
     </w:p>
     <w:p>
       <w:pPr>
+        <w:pStyle w:val="Heading3"/>
+      </w:pPr>
+      <w:bookmarkStart w:id="3" w:name="_Toc31032733"/>
+      <w:r>
+        <w:t>Issues</w:t>
+      </w:r>
+      <w:bookmarkEnd w:id="3"/>
+    </w:p>
+    <w:p>
+      <w:pPr>
         <w:spacing w:after="120" w:line="276" w:lineRule="auto"/>
         <w:rPr>
           <w:rFonts w:ascii="Times New Roman" w:hAnsi="Times New Roman" w:cs="Times New Roman"/>
@@ -2604,21 +2594,21 @@
         <w:rPr>
           <w:rFonts w:ascii="Times New Roman" w:hAnsi="Times New Roman" w:cs="Times New Roman"/>
         </w:rPr>
+        <w:t>{</w:t>
+      </w:r>
+    </w:p>
+    <w:p>
+      <w:pPr>
+        <w:spacing w:after="120" w:line="276" w:lineRule="auto"/>
+        <w:rPr>
+          <w:rFonts w:ascii="Times New Roman" w:hAnsi="Times New Roman" w:cs="Times New Roman"/>
+        </w:rPr>
+      </w:pPr>
+      <w:r>
+        <w:rPr>
+          <w:rFonts w:ascii="Times New Roman" w:hAnsi="Times New Roman" w:cs="Times New Roman"/>
+        </w:rPr>
         <w:lastRenderedPageBreak/>
-        <w:t>{</w:t>
-      </w:r>
-    </w:p>
-    <w:p>
-      <w:pPr>
-        <w:spacing w:after="120" w:line="276" w:lineRule="auto"/>
-        <w:rPr>
-          <w:rFonts w:ascii="Times New Roman" w:hAnsi="Times New Roman" w:cs="Times New Roman"/>
-        </w:rPr>
-      </w:pPr>
-      <w:r>
-        <w:rPr>
-          <w:rFonts w:ascii="Times New Roman" w:hAnsi="Times New Roman" w:cs="Times New Roman"/>
-        </w:rPr>
         <w:t xml:space="preserve">The next issue is due to </w:t>
       </w:r>
       <w:r>
@@ -3471,46 +3461,122 @@
       <w:r>
         <w:t>Dataloader</w:t>
       </w:r>
+      <w:proofErr w:type="spellEnd"/>
+      <w:r>
+        <w:t>. I could also use it as the point where to add padding.</w:t>
+      </w:r>
+    </w:p>
+    <w:p>
+      <w:pPr>
+        <w:spacing w:after="120" w:line="276" w:lineRule="auto"/>
+        <w:rPr>
+          <w:rFonts w:ascii="Times New Roman" w:eastAsia="Times New Roman" w:hAnsi="Times New Roman" w:cs="Times New Roman"/>
+          <w:lang w:eastAsia="en-GB"/>
+        </w:rPr>
+      </w:pPr>
+      <w:r>
+        <w:rPr>
+          <w:rFonts w:ascii="Times New Roman" w:eastAsia="Times New Roman" w:hAnsi="Times New Roman" w:cs="Times New Roman"/>
+          <w:lang w:eastAsia="en-GB"/>
+        </w:rPr>
+        <w:t>}</w:t>
+      </w:r>
+    </w:p>
+    <w:p>
+      <w:pPr>
+        <w:spacing w:after="120" w:line="276" w:lineRule="auto"/>
+        <w:rPr>
+          <w:rFonts w:ascii="Times New Roman" w:eastAsia="Times New Roman" w:hAnsi="Times New Roman" w:cs="Times New Roman"/>
+          <w:lang w:eastAsia="en-GB"/>
+        </w:rPr>
+      </w:pPr>
+    </w:p>
+    <w:p>
+      <w:pPr>
+        <w:spacing w:after="120" w:line="276" w:lineRule="auto"/>
+        <w:rPr>
+          <w:rFonts w:ascii="Times New Roman" w:eastAsia="Times New Roman" w:hAnsi="Times New Roman" w:cs="Times New Roman"/>
+          <w:lang w:eastAsia="en-GB"/>
+        </w:rPr>
+      </w:pPr>
+    </w:p>
+    <w:p>
+      <w:pPr>
+        <w:spacing w:after="120" w:line="276" w:lineRule="auto"/>
+        <w:rPr>
+          <w:rFonts w:ascii="Times New Roman" w:hAnsi="Times New Roman" w:cs="Times New Roman"/>
+        </w:rPr>
+      </w:pPr>
+      <w:r>
+        <w:rPr>
+          <w:rFonts w:ascii="Times New Roman" w:hAnsi="Times New Roman" w:cs="Times New Roman"/>
+        </w:rPr>
+        <w:t>Observation:</w:t>
+      </w:r>
+    </w:p>
+    <w:p>
+      <w:pPr>
+        <w:spacing w:after="120" w:line="276" w:lineRule="auto"/>
+        <w:rPr>
+          <w:rFonts w:ascii="Times New Roman" w:hAnsi="Times New Roman" w:cs="Times New Roman"/>
+        </w:rPr>
+      </w:pPr>
+      <w:r>
+        <w:rPr>
+          <w:rFonts w:ascii="Times New Roman" w:hAnsi="Times New Roman" w:cs="Times New Roman"/>
+        </w:rPr>
+        <w:t>Apparently, I still need to implement the padding with -1 to a common size, in order to perform a stacking along the batch dimension</w:t>
+      </w:r>
+      <w:r>
+        <w:rPr>
+          <w:rFonts w:ascii="Times New Roman" w:hAnsi="Times New Roman" w:cs="Times New Roman"/>
+        </w:rPr>
+        <w:t xml:space="preserve"> (0)</w:t>
+      </w:r>
+      <w:r>
+        <w:rPr>
+          <w:rFonts w:ascii="Times New Roman" w:hAnsi="Times New Roman" w:cs="Times New Roman"/>
+        </w:rPr>
+        <w:t>.</w:t>
+      </w:r>
+    </w:p>
+    <w:p>
+      <w:pPr>
+        <w:spacing w:after="120" w:line="276" w:lineRule="auto"/>
+        <w:rPr>
+          <w:rFonts w:ascii="Times New Roman" w:hAnsi="Times New Roman" w:cs="Times New Roman"/>
+        </w:rPr>
+      </w:pPr>
+      <w:r>
+        <w:rPr>
+          <w:rFonts w:ascii="Times New Roman" w:hAnsi="Times New Roman" w:cs="Times New Roman"/>
+        </w:rPr>
+        <w:t xml:space="preserve">What to do about the label tuple, a.k.a. the next token’s tuple </w:t>
+      </w:r>
+      <w:proofErr w:type="spellStart"/>
+      <w:r>
+        <w:rPr>
+          <w:rFonts w:ascii="Times New Roman" w:hAnsi="Times New Roman" w:cs="Times New Roman"/>
+        </w:rPr>
+        <w:t>e.g</w:t>
+      </w:r>
+      <w:proofErr w:type="spellEnd"/>
+      <w:r>
+        <w:rPr>
+          <w:rFonts w:ascii="Times New Roman" w:hAnsi="Times New Roman" w:cs="Times New Roman"/>
+        </w:rPr>
+        <w:t xml:space="preserve"> (238, 16015</w:t>
+      </w:r>
+      <w:proofErr w:type="gramStart"/>
+      <w:r>
+        <w:rPr>
+          <w:rFonts w:ascii="Times New Roman" w:hAnsi="Times New Roman" w:cs="Times New Roman"/>
+        </w:rPr>
+        <w:t>) ?</w:t>
+      </w:r>
       <w:bookmarkStart w:id="4" w:name="_GoBack"/>
       <w:bookmarkEnd w:id="4"/>
-      <w:proofErr w:type="spellEnd"/>
-      <w:r>
-        <w:t>. I could also use it as the point where to add padding.</w:t>
-      </w:r>
-    </w:p>
-    <w:p>
-      <w:pPr>
-        <w:spacing w:after="120" w:line="276" w:lineRule="auto"/>
-        <w:rPr>
-          <w:rFonts w:ascii="Times New Roman" w:eastAsia="Times New Roman" w:hAnsi="Times New Roman" w:cs="Times New Roman"/>
-          <w:lang w:eastAsia="en-GB"/>
-        </w:rPr>
-      </w:pPr>
-      <w:r>
-        <w:rPr>
-          <w:rFonts w:ascii="Times New Roman" w:eastAsia="Times New Roman" w:hAnsi="Times New Roman" w:cs="Times New Roman"/>
-          <w:lang w:eastAsia="en-GB"/>
-        </w:rPr>
-        <w:t>}</w:t>
-      </w:r>
-    </w:p>
-    <w:p>
-      <w:pPr>
-        <w:spacing w:after="120" w:line="276" w:lineRule="auto"/>
-        <w:rPr>
-          <w:rFonts w:ascii="Times New Roman" w:eastAsia="Times New Roman" w:hAnsi="Times New Roman" w:cs="Times New Roman"/>
-          <w:lang w:eastAsia="en-GB"/>
-        </w:rPr>
-      </w:pPr>
-    </w:p>
-    <w:p>
-      <w:pPr>
-        <w:spacing w:after="120" w:line="276" w:lineRule="auto"/>
-        <w:rPr>
-          <w:rFonts w:ascii="Times New Roman" w:eastAsia="Times New Roman" w:hAnsi="Times New Roman" w:cs="Times New Roman"/>
-          <w:lang w:eastAsia="en-GB"/>
-        </w:rPr>
-      </w:pPr>
+      <w:proofErr w:type="gramEnd"/>
     </w:p>
     <w:p>
       <w:pPr>
@@ -3524,7 +3590,7 @@
       <w:pPr>
         <w:pStyle w:val="Heading3"/>
       </w:pPr>
-      <w:bookmarkStart w:id="5" w:name="_Toc30785843"/>
+      <w:bookmarkStart w:id="5" w:name="_Toc31032734"/>
       <w:r>
         <w:t>Speedup:</w:t>
       </w:r>
@@ -3581,7 +3647,7 @@
           <w:rFonts w:ascii="Times New Roman" w:hAnsi="Times New Roman" w:cs="Times New Roman"/>
         </w:rPr>
       </w:pPr>
-      <w:bookmarkStart w:id="6" w:name="_Toc30785844"/>
+      <w:bookmarkStart w:id="6" w:name="_Toc31032735"/>
       <w:r>
         <w:rPr>
           <w:rFonts w:ascii="Times New Roman" w:hAnsi="Times New Roman" w:cs="Times New Roman"/>
@@ -3606,7 +3672,7 @@
           <w:rFonts w:ascii="Times New Roman" w:hAnsi="Times New Roman" w:cs="Times New Roman"/>
         </w:rPr>
       </w:pPr>
-      <w:bookmarkStart w:id="7" w:name="_Toc30785845"/>
+      <w:bookmarkStart w:id="7" w:name="_Toc31032736"/>
       <w:r>
         <w:rPr>
           <w:rFonts w:ascii="Times New Roman" w:hAnsi="Times New Roman" w:cs="Times New Roman"/>

</xml_diff>

<commit_message>
=Checkpoint: Attempted batching; blocked by the different sizes of edge_index (and other inputs).
Former-commit-id: 2f750160f8e54ad412ea10172a4f385bfb3eaace [formerly 5916746ac838bf7a3a8bfad3d3e3eecd42a6188e]
Former-commit-id: 36ff8e05156a902ab4cf1360d38d9e42a7170b2f
Former-commit-id: c7935c5af184b4cb48ba34ae2625e919187ffa08
</commit_message>
<xml_diff>
--- a/Media/Task1_DeveloperDiary_2.docx
+++ b/Media/Task1_DeveloperDiary_2.docx
@@ -3574,9 +3574,278 @@
         </w:rPr>
         <w:t>) ?</w:t>
       </w:r>
+      <w:proofErr w:type="gramEnd"/>
+    </w:p>
+    <w:p>
+      <w:pPr>
+        <w:spacing w:after="120" w:line="276" w:lineRule="auto"/>
+        <w:rPr>
+          <w:rFonts w:ascii="Times New Roman" w:hAnsi="Times New Roman" w:cs="Times New Roman"/>
+        </w:rPr>
+      </w:pPr>
+    </w:p>
+    <w:p>
+      <w:pPr>
+        <w:spacing w:after="120" w:line="276" w:lineRule="auto"/>
+        <w:rPr>
+          <w:rFonts w:ascii="Times New Roman" w:hAnsi="Times New Roman" w:cs="Times New Roman"/>
+        </w:rPr>
+      </w:pPr>
+      <w:r>
+        <w:rPr>
+          <w:rFonts w:ascii="Times New Roman" w:hAnsi="Times New Roman" w:cs="Times New Roman"/>
+        </w:rPr>
+        <w:t xml:space="preserve">Major problem, that may </w:t>
+      </w:r>
+      <w:r>
+        <w:rPr>
+          <w:rFonts w:ascii="Times New Roman" w:hAnsi="Times New Roman" w:cs="Times New Roman"/>
+        </w:rPr>
+        <w:t>undermine the concept of using batching with RGCN:</w:t>
+      </w:r>
+      <w:r>
+        <w:rPr>
+          <w:rFonts w:ascii="Times New Roman" w:hAnsi="Times New Roman" w:cs="Times New Roman"/>
+        </w:rPr>
+        <w:br/>
+      </w:r>
+      <w:r>
+        <w:rPr>
+          <w:rFonts w:ascii="Times New Roman" w:hAnsi="Times New Roman" w:cs="Times New Roman"/>
+        </w:rPr>
+        <w:t>The core call is:</w:t>
+      </w:r>
+      <w:r>
+        <w:rPr>
+          <w:rFonts w:ascii="Times New Roman" w:hAnsi="Times New Roman" w:cs="Times New Roman"/>
+        </w:rPr>
+        <w:t xml:space="preserve"> </w:t>
+      </w:r>
+      <w:proofErr w:type="spellStart"/>
+      <w:r>
+        <w:rPr>
+          <w:rFonts w:ascii="Menlo" w:hAnsi="Menlo" w:cs="Menlo"/>
+          <w:color w:val="000000"/>
+          <w:sz w:val="18"/>
+          <w:szCs w:val="18"/>
+        </w:rPr>
+        <w:t>tF.relu</w:t>
+      </w:r>
+      <w:proofErr w:type="spellEnd"/>
+      <w:r>
+        <w:rPr>
+          <w:rFonts w:ascii="Menlo" w:hAnsi="Menlo" w:cs="Menlo"/>
+          <w:color w:val="000000"/>
+          <w:sz w:val="18"/>
+          <w:szCs w:val="18"/>
+        </w:rPr>
+        <w:t>(</w:t>
+      </w:r>
+      <w:r>
+        <w:rPr>
+          <w:rFonts w:ascii="Menlo" w:hAnsi="Menlo" w:cs="Menlo"/>
+          <w:color w:val="94558D"/>
+          <w:sz w:val="18"/>
+          <w:szCs w:val="18"/>
+        </w:rPr>
+        <w:t>self</w:t>
+      </w:r>
+      <w:r>
+        <w:rPr>
+          <w:rFonts w:ascii="Menlo" w:hAnsi="Menlo" w:cs="Menlo"/>
+          <w:color w:val="000000"/>
+          <w:sz w:val="18"/>
+          <w:szCs w:val="18"/>
+        </w:rPr>
+        <w:t xml:space="preserve">.conv1(x, </w:t>
+      </w:r>
+      <w:proofErr w:type="spellStart"/>
+      <w:r>
+        <w:rPr>
+          <w:rFonts w:ascii="Menlo" w:hAnsi="Menlo" w:cs="Menlo"/>
+          <w:color w:val="000000"/>
+          <w:sz w:val="18"/>
+          <w:szCs w:val="18"/>
+        </w:rPr>
+        <w:t>edge_index</w:t>
+      </w:r>
+      <w:proofErr w:type="spellEnd"/>
+      <w:r>
+        <w:rPr>
+          <w:rFonts w:ascii="Menlo" w:hAnsi="Menlo" w:cs="Menlo"/>
+          <w:color w:val="000000"/>
+          <w:sz w:val="18"/>
+          <w:szCs w:val="18"/>
+        </w:rPr>
+        <w:t xml:space="preserve">, </w:t>
+      </w:r>
+      <w:proofErr w:type="spellStart"/>
+      <w:r>
+        <w:rPr>
+          <w:rFonts w:ascii="Menlo" w:hAnsi="Menlo" w:cs="Menlo"/>
+          <w:color w:val="000000"/>
+          <w:sz w:val="18"/>
+          <w:szCs w:val="18"/>
+        </w:rPr>
+        <w:t>edge_type</w:t>
+      </w:r>
+      <w:proofErr w:type="spellEnd"/>
+      <w:r>
+        <w:rPr>
+          <w:rFonts w:ascii="Menlo" w:hAnsi="Menlo" w:cs="Menlo"/>
+          <w:color w:val="000000"/>
+          <w:sz w:val="18"/>
+          <w:szCs w:val="18"/>
+        </w:rPr>
+        <w:t>))</w:t>
+      </w:r>
+      <w:r>
+        <w:rPr>
+          <w:rFonts w:ascii="Times New Roman" w:hAnsi="Times New Roman" w:cs="Times New Roman"/>
+        </w:rPr>
+        <w:br/>
+        <w:t xml:space="preserve">However, we are not able to send standardised </w:t>
+      </w:r>
+      <w:proofErr w:type="spellStart"/>
+      <w:r>
+        <w:rPr>
+          <w:rFonts w:ascii="Times New Roman" w:hAnsi="Times New Roman" w:cs="Times New Roman"/>
+        </w:rPr>
+        <w:t>edge_index</w:t>
+      </w:r>
+      <w:proofErr w:type="spellEnd"/>
+      <w:r>
+        <w:rPr>
+          <w:rFonts w:ascii="Times New Roman" w:hAnsi="Times New Roman" w:cs="Times New Roman"/>
+        </w:rPr>
+        <w:t xml:space="preserve">, because some nodes may have only few edges. Or few neighbours, in which case the number of rows in x will be &lt;&lt; </w:t>
+      </w:r>
+      <w:proofErr w:type="spellStart"/>
+      <w:r>
+        <w:rPr>
+          <w:rFonts w:ascii="Times New Roman" w:hAnsi="Times New Roman" w:cs="Times New Roman"/>
+        </w:rPr>
+        <w:t>grapharea_size</w:t>
+      </w:r>
+      <w:proofErr w:type="spellEnd"/>
+      <w:r>
+        <w:rPr>
+          <w:rFonts w:ascii="Times New Roman" w:hAnsi="Times New Roman" w:cs="Times New Roman"/>
+        </w:rPr>
+        <w:t>.</w:t>
+      </w:r>
+    </w:p>
+    <w:p>
+      <w:pPr>
+        <w:spacing w:after="120" w:line="276" w:lineRule="auto"/>
+        <w:rPr>
+          <w:rFonts w:ascii="Times New Roman" w:hAnsi="Times New Roman" w:cs="Times New Roman"/>
+        </w:rPr>
+      </w:pPr>
+      <w:r>
+        <w:rPr>
+          <w:rFonts w:ascii="Times New Roman" w:hAnsi="Times New Roman" w:cs="Times New Roman"/>
+        </w:rPr>
+        <w:t xml:space="preserve">Error, </w:t>
+      </w:r>
+      <w:r>
+        <w:rPr>
+          <w:rFonts w:ascii="Times New Roman" w:hAnsi="Times New Roman" w:cs="Times New Roman"/>
+        </w:rPr>
+        <w:t xml:space="preserve">in </w:t>
+      </w:r>
+      <w:proofErr w:type="spellStart"/>
+      <w:r>
+        <w:rPr>
+          <w:rFonts w:ascii="Times New Roman" w:hAnsi="Times New Roman" w:cs="Times New Roman"/>
+        </w:rPr>
+        <w:t>select_valid_features</w:t>
+      </w:r>
+      <w:proofErr w:type="spellEnd"/>
+      <w:r>
+        <w:rPr>
+          <w:rFonts w:ascii="Times New Roman" w:hAnsi="Times New Roman" w:cs="Times New Roman"/>
+        </w:rPr>
+        <w:t>:</w:t>
+      </w:r>
+      <w:r>
+        <w:rPr>
+          <w:rFonts w:ascii="Times New Roman" w:hAnsi="Times New Roman" w:cs="Times New Roman"/>
+        </w:rPr>
+        <w:br/>
+      </w:r>
       <w:bookmarkStart w:id="4" w:name="_GoBack"/>
       <w:bookmarkEnd w:id="4"/>
+      <w:r>
+        <w:rPr>
+          <w:rFonts w:ascii="Times New Roman" w:hAnsi="Times New Roman" w:cs="Times New Roman"/>
+        </w:rPr>
+        <w:t xml:space="preserve">return </w:t>
+      </w:r>
+      <w:proofErr w:type="spellStart"/>
+      <w:proofErr w:type="gramStart"/>
+      <w:r>
+        <w:rPr>
+          <w:rFonts w:ascii="Times New Roman" w:hAnsi="Times New Roman" w:cs="Times New Roman"/>
+        </w:rPr>
+        <w:t>torch.stack</w:t>
+      </w:r>
+      <w:proofErr w:type="spellEnd"/>
       <w:proofErr w:type="gramEnd"/>
+      <w:r>
+        <w:rPr>
+          <w:rFonts w:ascii="Times New Roman" w:hAnsi="Times New Roman" w:cs="Times New Roman"/>
+        </w:rPr>
+        <w:t>(</w:t>
+      </w:r>
+      <w:proofErr w:type="spellStart"/>
+      <w:r>
+        <w:rPr>
+          <w:rFonts w:ascii="Times New Roman" w:hAnsi="Times New Roman" w:cs="Times New Roman"/>
+        </w:rPr>
+        <w:t>valid_elems_all</w:t>
+      </w:r>
+      <w:proofErr w:type="spellEnd"/>
+      <w:r>
+        <w:rPr>
+          <w:rFonts w:ascii="Times New Roman" w:hAnsi="Times New Roman" w:cs="Times New Roman"/>
+        </w:rPr>
+        <w:t>)</w:t>
+      </w:r>
+      <w:r>
+        <w:rPr>
+          <w:rFonts w:ascii="Times New Roman" w:hAnsi="Times New Roman" w:cs="Times New Roman"/>
+        </w:rPr>
+        <w:br/>
+      </w:r>
+      <w:proofErr w:type="spellStart"/>
+      <w:r>
+        <w:rPr>
+          <w:rFonts w:ascii="Times New Roman" w:hAnsi="Times New Roman" w:cs="Times New Roman"/>
+        </w:rPr>
+        <w:t>RuntimeError</w:t>
+      </w:r>
+      <w:proofErr w:type="spellEnd"/>
+      <w:r>
+        <w:rPr>
+          <w:rFonts w:ascii="Times New Roman" w:hAnsi="Times New Roman" w:cs="Times New Roman"/>
+        </w:rPr>
+        <w:t>: invalid argument 0: Sizes of tensors must match except in dimension 0. Got 49 and 57 in dimension 1</w:t>
+      </w:r>
+      <w:r>
+        <w:rPr>
+          <w:rFonts w:ascii="Times New Roman" w:hAnsi="Times New Roman" w:cs="Times New Roman"/>
+        </w:rPr>
+        <w:br/>
+      </w:r>
+    </w:p>
+    <w:p>
+      <w:pPr>
+        <w:spacing w:after="120" w:line="276" w:lineRule="auto"/>
+        <w:rPr>
+          <w:rFonts w:ascii="Times New Roman" w:hAnsi="Times New Roman" w:cs="Times New Roman"/>
+        </w:rPr>
+      </w:pPr>
     </w:p>
     <w:p>
       <w:pPr>
@@ -4712,6 +4981,55 @@
       <w:lang w:eastAsia="en-GB"/>
     </w:rPr>
   </w:style>
+  <w:style w:type="paragraph" w:styleId="HTMLPreformatted">
+    <w:name w:val="HTML Preformatted"/>
+    <w:basedOn w:val="Normal"/>
+    <w:link w:val="HTMLPreformattedChar"/>
+    <w:uiPriority w:val="99"/>
+    <w:semiHidden/>
+    <w:unhideWhenUsed/>
+    <w:rsid w:val="00DD4AFD"/>
+    <w:pPr>
+      <w:tabs>
+        <w:tab w:val="left" w:pos="916"/>
+        <w:tab w:val="left" w:pos="1832"/>
+        <w:tab w:val="left" w:pos="2748"/>
+        <w:tab w:val="left" w:pos="3664"/>
+        <w:tab w:val="left" w:pos="4580"/>
+        <w:tab w:val="left" w:pos="5496"/>
+        <w:tab w:val="left" w:pos="6412"/>
+        <w:tab w:val="left" w:pos="7328"/>
+        <w:tab w:val="left" w:pos="8244"/>
+        <w:tab w:val="left" w:pos="9160"/>
+        <w:tab w:val="left" w:pos="10076"/>
+        <w:tab w:val="left" w:pos="10992"/>
+        <w:tab w:val="left" w:pos="11908"/>
+        <w:tab w:val="left" w:pos="12824"/>
+        <w:tab w:val="left" w:pos="13740"/>
+        <w:tab w:val="left" w:pos="14656"/>
+      </w:tabs>
+    </w:pPr>
+    <w:rPr>
+      <w:rFonts w:ascii="Courier New" w:eastAsia="Times New Roman" w:hAnsi="Courier New" w:cs="Courier New"/>
+      <w:sz w:val="20"/>
+      <w:szCs w:val="20"/>
+      <w:lang w:eastAsia="en-GB"/>
+    </w:rPr>
+  </w:style>
+  <w:style w:type="character" w:customStyle="1" w:styleId="HTMLPreformattedChar">
+    <w:name w:val="HTML Preformatted Char"/>
+    <w:basedOn w:val="DefaultParagraphFont"/>
+    <w:link w:val="HTMLPreformatted"/>
+    <w:uiPriority w:val="99"/>
+    <w:semiHidden/>
+    <w:rsid w:val="00DD4AFD"/>
+    <w:rPr>
+      <w:rFonts w:ascii="Courier New" w:eastAsia="Times New Roman" w:hAnsi="Courier New" w:cs="Courier New"/>
+      <w:sz w:val="20"/>
+      <w:szCs w:val="20"/>
+      <w:lang w:eastAsia="en-GB"/>
+    </w:rPr>
+  </w:style>
 </w:styles>
 </file>
 

</xml_diff>

<commit_message>
=Checkpoint. Dataloader batching implemented. Not full-batching, but faster than previous version.
Former-commit-id: 0f67031f5f4f1de81b43a97f37cb53a5cd0231e9 [formerly ccf7fe39c45c65bc81c4bdcd65f3660dca5c851f]
Former-commit-id: 016edb19710f4d594d5b80cf2cec1696e983c13d
Former-commit-id: b78e27819030f5ce83f42aeedd48a0aa2b4caa80
</commit_message>
<xml_diff>
--- a/Media/Task1_DeveloperDiary_2.docx
+++ b/Media/Task1_DeveloperDiary_2.docx
@@ -37,7 +37,7 @@
         </w:rPr>
         <w:fldChar w:fldCharType="separate"/>
       </w:r>
-      <w:hyperlink w:anchor="_Toc31032730" w:history="1">
+      <w:hyperlink w:anchor="_Toc31042086" w:history="1">
         <w:r>
           <w:rPr>
             <w:rStyle w:val="Hyperlink"/>
@@ -65,7 +65,7 @@
             <w:noProof/>
             <w:webHidden/>
           </w:rPr>
-          <w:instrText xml:space="preserve"> PAGEREF _Toc31032730 \h </w:instrText>
+          <w:instrText xml:space="preserve"> PAGEREF _Toc31042086 \h </w:instrText>
         </w:r>
         <w:r>
           <w:rPr>
@@ -113,13 +113,13 @@
           <w:lang w:eastAsia="en-GB"/>
         </w:rPr>
       </w:pPr>
-      <w:hyperlink w:anchor="_Toc31032731" w:history="1">
+      <w:hyperlink w:anchor="_Toc31042087" w:history="1">
         <w:r>
           <w:rPr>
             <w:rStyle w:val="Hyperlink"/>
             <w:noProof/>
           </w:rPr>
-          <w:t>Batching</w:t>
+          <w:t>Attempting Batching</w:t>
         </w:r>
         <w:r>
           <w:rPr>
@@ -140,7 +140,7 @@
             <w:noProof/>
             <w:webHidden/>
           </w:rPr>
-          <w:instrText xml:space="preserve"> PAGEREF _Toc31032731 \h </w:instrText>
+          <w:instrText xml:space="preserve"> PAGEREF _Toc31042087 \h </w:instrText>
         </w:r>
         <w:r>
           <w:rPr>
@@ -186,7 +186,7 @@
           <w:lang w:eastAsia="en-GB"/>
         </w:rPr>
       </w:pPr>
-      <w:hyperlink w:anchor="_Toc31032732" w:history="1">
+      <w:hyperlink w:anchor="_Toc31042088" w:history="1">
         <w:r>
           <w:rPr>
             <w:rStyle w:val="Hyperlink"/>
@@ -213,7 +213,7 @@
             <w:noProof/>
             <w:webHidden/>
           </w:rPr>
-          <w:instrText xml:space="preserve"> PAGEREF _Toc31032732 \h </w:instrText>
+          <w:instrText xml:space="preserve"> PAGEREF _Toc31042088 \h </w:instrText>
         </w:r>
         <w:r>
           <w:rPr>
@@ -260,27 +260,13 @@
           <w:lang w:eastAsia="en-GB"/>
         </w:rPr>
       </w:pPr>
-      <w:hyperlink w:anchor="_Toc31032733" w:history="1">
+      <w:hyperlink w:anchor="_Toc31042089" w:history="1">
         <w:r>
           <w:rPr>
             <w:rStyle w:val="Hyperlink"/>
             <w:noProof/>
           </w:rPr>
-          <w:t>Iss</w:t>
-        </w:r>
-        <w:r>
-          <w:rPr>
-            <w:rStyle w:val="Hyperlink"/>
-            <w:noProof/>
-          </w:rPr>
-          <w:t>u</w:t>
-        </w:r>
-        <w:r>
-          <w:rPr>
-            <w:rStyle w:val="Hyperlink"/>
-            <w:noProof/>
-          </w:rPr>
-          <w:t>es</w:t>
+          <w:t>Issues</w:t>
         </w:r>
         <w:r>
           <w:rPr>
@@ -301,7 +287,7 @@
             <w:noProof/>
             <w:webHidden/>
           </w:rPr>
-          <w:instrText xml:space="preserve"> PAGEREF _Toc31032733 \h </w:instrText>
+          <w:instrText xml:space="preserve"> PAGEREF _Toc31042089 \h </w:instrText>
         </w:r>
         <w:r>
           <w:rPr>
@@ -348,7 +334,7 @@
           <w:lang w:eastAsia="en-GB"/>
         </w:rPr>
       </w:pPr>
-      <w:hyperlink w:anchor="_Toc31032734" w:history="1">
+      <w:hyperlink w:anchor="_Toc31042090" w:history="1">
         <w:r>
           <w:rPr>
             <w:rStyle w:val="Hyperlink"/>
@@ -375,7 +361,7 @@
             <w:noProof/>
             <w:webHidden/>
           </w:rPr>
-          <w:instrText xml:space="preserve"> PAGEREF _Toc31032734 \h </w:instrText>
+          <w:instrText xml:space="preserve"> PAGEREF _Toc31042090 \h </w:instrText>
         </w:r>
         <w:r>
           <w:rPr>
@@ -423,7 +409,7 @@
           <w:lang w:eastAsia="en-GB"/>
         </w:rPr>
       </w:pPr>
-      <w:hyperlink w:anchor="_Toc31032735" w:history="1">
+      <w:hyperlink w:anchor="_Toc31042091" w:history="1">
         <w:r>
           <w:rPr>
             <w:rStyle w:val="Hyperlink"/>
@@ -451,7 +437,7 @@
             <w:noProof/>
             <w:webHidden/>
           </w:rPr>
-          <w:instrText xml:space="preserve"> PAGEREF _Toc31032735 \h </w:instrText>
+          <w:instrText xml:space="preserve"> PAGEREF _Toc31042091 \h </w:instrText>
         </w:r>
         <w:r>
           <w:rPr>
@@ -497,7 +483,7 @@
           <w:lang w:eastAsia="en-GB"/>
         </w:rPr>
       </w:pPr>
-      <w:hyperlink w:anchor="_Toc31032736" w:history="1">
+      <w:hyperlink w:anchor="_Toc31042092" w:history="1">
         <w:r>
           <w:rPr>
             <w:rStyle w:val="Hyperlink"/>
@@ -525,7 +511,7 @@
             <w:noProof/>
             <w:webHidden/>
           </w:rPr>
-          <w:instrText xml:space="preserve"> PAGEREF _Toc31032736 \h </w:instrText>
+          <w:instrText xml:space="preserve"> PAGEREF _Toc31042092 \h </w:instrText>
         </w:r>
         <w:r>
           <w:rPr>
@@ -592,7 +578,7 @@
           <w:rFonts w:ascii="Times New Roman" w:hAnsi="Times New Roman" w:cs="Times New Roman"/>
         </w:rPr>
       </w:pPr>
-      <w:bookmarkStart w:id="0" w:name="_Toc31032730"/>
+      <w:bookmarkStart w:id="0" w:name="_Toc31042086"/>
       <w:r>
         <w:rPr>
           <w:rFonts w:ascii="Times New Roman" w:hAnsi="Times New Roman" w:cs="Times New Roman"/>
@@ -718,7 +704,16 @@
       <w:pPr>
         <w:pStyle w:val="Heading1"/>
       </w:pPr>
-      <w:bookmarkStart w:id="1" w:name="_Toc31032731"/>
+      <w:bookmarkStart w:id="1" w:name="_Toc31042087"/>
+      <w:r>
+        <w:t>Attempt</w:t>
+      </w:r>
+      <w:r>
+        <w:t>ing</w:t>
+      </w:r>
+      <w:r>
+        <w:t xml:space="preserve"> </w:t>
+      </w:r>
       <w:r>
         <w:t>Batching</w:t>
       </w:r>
@@ -1972,7 +1967,7 @@
       <w:pPr>
         <w:pStyle w:val="Heading2"/>
       </w:pPr>
-      <w:bookmarkStart w:id="2" w:name="_Toc31032732"/>
+      <w:bookmarkStart w:id="2" w:name="_Toc31042088"/>
       <w:r>
         <w:t xml:space="preserve">Using </w:t>
       </w:r>
@@ -2255,7 +2250,7 @@
       <w:pPr>
         <w:pStyle w:val="Heading3"/>
       </w:pPr>
-      <w:bookmarkStart w:id="3" w:name="_Toc31032733"/>
+      <w:bookmarkStart w:id="3" w:name="_Toc31042089"/>
       <w:r>
         <w:t>Issues</w:t>
       </w:r>
@@ -3734,6 +3729,20 @@
         </w:rPr>
         <w:t>.</w:t>
       </w:r>
+      <w:r>
+        <w:rPr>
+          <w:rFonts w:ascii="Times New Roman" w:hAnsi="Times New Roman" w:cs="Times New Roman"/>
+        </w:rPr>
+        <w:t xml:space="preserve"> </w:t>
+      </w:r>
+      <w:r>
+        <w:rPr>
+          <w:rFonts w:ascii="Times New Roman" w:hAnsi="Times New Roman" w:cs="Times New Roman"/>
+          <w:b/>
+          <w:bCs/>
+        </w:rPr>
+        <w:t>No stacking --&gt; no batching</w:t>
+      </w:r>
     </w:p>
     <w:p>
       <w:pPr>
@@ -3774,95 +3783,81 @@
         </w:rPr>
         <w:br/>
       </w:r>
-      <w:bookmarkStart w:id="4" w:name="_GoBack"/>
+      <w:r>
+        <w:rPr>
+          <w:rFonts w:ascii="Times New Roman" w:hAnsi="Times New Roman" w:cs="Times New Roman"/>
+        </w:rPr>
+        <w:t xml:space="preserve">return </w:t>
+      </w:r>
+      <w:proofErr w:type="spellStart"/>
+      <w:proofErr w:type="gramStart"/>
+      <w:r>
+        <w:rPr>
+          <w:rFonts w:ascii="Times New Roman" w:hAnsi="Times New Roman" w:cs="Times New Roman"/>
+        </w:rPr>
+        <w:t>torch.stack</w:t>
+      </w:r>
+      <w:proofErr w:type="spellEnd"/>
+      <w:proofErr w:type="gramEnd"/>
+      <w:r>
+        <w:rPr>
+          <w:rFonts w:ascii="Times New Roman" w:hAnsi="Times New Roman" w:cs="Times New Roman"/>
+        </w:rPr>
+        <w:t>(</w:t>
+      </w:r>
+      <w:proofErr w:type="spellStart"/>
+      <w:r>
+        <w:rPr>
+          <w:rFonts w:ascii="Times New Roman" w:hAnsi="Times New Roman" w:cs="Times New Roman"/>
+        </w:rPr>
+        <w:t>valid_elems_all</w:t>
+      </w:r>
+      <w:proofErr w:type="spellEnd"/>
+      <w:r>
+        <w:rPr>
+          <w:rFonts w:ascii="Times New Roman" w:hAnsi="Times New Roman" w:cs="Times New Roman"/>
+        </w:rPr>
+        <w:t>)</w:t>
+      </w:r>
+      <w:r>
+        <w:rPr>
+          <w:rFonts w:ascii="Times New Roman" w:hAnsi="Times New Roman" w:cs="Times New Roman"/>
+        </w:rPr>
+        <w:br/>
+      </w:r>
+      <w:proofErr w:type="spellStart"/>
+      <w:r>
+        <w:rPr>
+          <w:rFonts w:ascii="Times New Roman" w:hAnsi="Times New Roman" w:cs="Times New Roman"/>
+        </w:rPr>
+        <w:t>RuntimeError</w:t>
+      </w:r>
+      <w:proofErr w:type="spellEnd"/>
+      <w:r>
+        <w:rPr>
+          <w:rFonts w:ascii="Times New Roman" w:hAnsi="Times New Roman" w:cs="Times New Roman"/>
+        </w:rPr>
+        <w:t>: invalid argument 0: Sizes of tensors must match except in dimension 0. Got 49 and 57 in dimension 1</w:t>
+      </w:r>
+      <w:r>
+        <w:rPr>
+          <w:rFonts w:ascii="Times New Roman" w:hAnsi="Times New Roman" w:cs="Times New Roman"/>
+        </w:rPr>
+        <w:br/>
+      </w:r>
+    </w:p>
+    <w:p>
+      <w:pPr>
+        <w:pStyle w:val="Heading3"/>
+      </w:pPr>
+      <w:bookmarkStart w:id="4" w:name="_Toc31042090"/>
+      <w:r>
+        <w:t>Speedup:</w:t>
+      </w:r>
       <w:bookmarkEnd w:id="4"/>
-      <w:r>
-        <w:rPr>
-          <w:rFonts w:ascii="Times New Roman" w:hAnsi="Times New Roman" w:cs="Times New Roman"/>
-        </w:rPr>
-        <w:t xml:space="preserve">return </w:t>
-      </w:r>
-      <w:proofErr w:type="spellStart"/>
-      <w:proofErr w:type="gramStart"/>
-      <w:r>
-        <w:rPr>
-          <w:rFonts w:ascii="Times New Roman" w:hAnsi="Times New Roman" w:cs="Times New Roman"/>
-        </w:rPr>
-        <w:t>torch.stack</w:t>
-      </w:r>
-      <w:proofErr w:type="spellEnd"/>
-      <w:proofErr w:type="gramEnd"/>
-      <w:r>
-        <w:rPr>
-          <w:rFonts w:ascii="Times New Roman" w:hAnsi="Times New Roman" w:cs="Times New Roman"/>
-        </w:rPr>
-        <w:t>(</w:t>
-      </w:r>
-      <w:proofErr w:type="spellStart"/>
-      <w:r>
-        <w:rPr>
-          <w:rFonts w:ascii="Times New Roman" w:hAnsi="Times New Roman" w:cs="Times New Roman"/>
-        </w:rPr>
-        <w:t>valid_elems_all</w:t>
-      </w:r>
-      <w:proofErr w:type="spellEnd"/>
-      <w:r>
-        <w:rPr>
-          <w:rFonts w:ascii="Times New Roman" w:hAnsi="Times New Roman" w:cs="Times New Roman"/>
-        </w:rPr>
-        <w:t>)</w:t>
-      </w:r>
-      <w:r>
-        <w:rPr>
-          <w:rFonts w:ascii="Times New Roman" w:hAnsi="Times New Roman" w:cs="Times New Roman"/>
-        </w:rPr>
-        <w:br/>
-      </w:r>
-      <w:proofErr w:type="spellStart"/>
-      <w:r>
-        <w:rPr>
-          <w:rFonts w:ascii="Times New Roman" w:hAnsi="Times New Roman" w:cs="Times New Roman"/>
-        </w:rPr>
-        <w:t>RuntimeError</w:t>
-      </w:r>
-      <w:proofErr w:type="spellEnd"/>
-      <w:r>
-        <w:rPr>
-          <w:rFonts w:ascii="Times New Roman" w:hAnsi="Times New Roman" w:cs="Times New Roman"/>
-        </w:rPr>
-        <w:t>: invalid argument 0: Sizes of tensors must match except in dimension 0. Got 49 and 57 in dimension 1</w:t>
-      </w:r>
-      <w:r>
-        <w:rPr>
-          <w:rFonts w:ascii="Times New Roman" w:hAnsi="Times New Roman" w:cs="Times New Roman"/>
-        </w:rPr>
-        <w:br/>
-      </w:r>
-    </w:p>
-    <w:p>
-      <w:pPr>
-        <w:spacing w:after="120" w:line="276" w:lineRule="auto"/>
-        <w:rPr>
-          <w:rFonts w:ascii="Times New Roman" w:hAnsi="Times New Roman" w:cs="Times New Roman"/>
-        </w:rPr>
-      </w:pPr>
-    </w:p>
-    <w:p>
-      <w:pPr>
-        <w:spacing w:after="120" w:line="276" w:lineRule="auto"/>
-        <w:rPr>
-          <w:rFonts w:ascii="Times New Roman" w:hAnsi="Times New Roman" w:cs="Times New Roman"/>
-        </w:rPr>
-      </w:pPr>
-    </w:p>
-    <w:p>
-      <w:pPr>
-        <w:pStyle w:val="Heading3"/>
-      </w:pPr>
-      <w:bookmarkStart w:id="5" w:name="_Toc31032734"/>
-      <w:r>
-        <w:t>Speedup:</w:t>
-      </w:r>
+    </w:p>
+    <w:p>
+      <w:bookmarkStart w:id="5" w:name="_GoBack"/>
       <w:bookmarkEnd w:id="5"/>
     </w:p>
     <w:p>
@@ -3876,16 +3871,66 @@
         <w:rPr>
           <w:rFonts w:ascii="Times New Roman" w:hAnsi="Times New Roman" w:cs="Times New Roman"/>
         </w:rPr>
-        <w:t>With the sequential version, a batch size of 32 has an iteration time of 0.73/0.90s</w:t>
-      </w:r>
-    </w:p>
-    <w:p>
-      <w:pPr>
-        <w:spacing w:after="120" w:line="276" w:lineRule="auto"/>
-        <w:rPr>
-          <w:rFonts w:ascii="Times New Roman" w:hAnsi="Times New Roman" w:cs="Times New Roman"/>
-        </w:rPr>
-      </w:pPr>
+        <w:t xml:space="preserve">With the </w:t>
+      </w:r>
+      <w:r>
+        <w:rPr>
+          <w:rFonts w:ascii="Times New Roman" w:hAnsi="Times New Roman" w:cs="Times New Roman"/>
+        </w:rPr>
+        <w:t>previous</w:t>
+      </w:r>
+      <w:r>
+        <w:rPr>
+          <w:rFonts w:ascii="Times New Roman" w:hAnsi="Times New Roman" w:cs="Times New Roman"/>
+        </w:rPr>
+        <w:t xml:space="preserve"> version, a batch size of 32 has an iteration time of 0.73/0.90s</w:t>
+      </w:r>
+    </w:p>
+    <w:p>
+      <w:pPr>
+        <w:spacing w:after="120" w:line="276" w:lineRule="auto"/>
+        <w:rPr>
+          <w:rFonts w:ascii="Times New Roman" w:hAnsi="Times New Roman" w:cs="Times New Roman"/>
+        </w:rPr>
+      </w:pPr>
+      <w:r>
+        <w:rPr>
+          <w:rFonts w:ascii="Times New Roman" w:hAnsi="Times New Roman" w:cs="Times New Roman"/>
+        </w:rPr>
+        <w:t xml:space="preserve">Now, even if we do not have 100% proper batching because the RGCN layer call is not parallelized, thanks to the Dataset + </w:t>
+      </w:r>
+      <w:proofErr w:type="spellStart"/>
+      <w:r>
+        <w:rPr>
+          <w:rFonts w:ascii="Times New Roman" w:hAnsi="Times New Roman" w:cs="Times New Roman"/>
+        </w:rPr>
+        <w:t>DataLoader</w:t>
+      </w:r>
+      <w:proofErr w:type="spellEnd"/>
+      <w:r>
+        <w:rPr>
+          <w:rFonts w:ascii="Times New Roman" w:hAnsi="Times New Roman" w:cs="Times New Roman"/>
+        </w:rPr>
+        <w:t>, and to the parallel input creation and loss computation, a batch size of 32 has an iteration time of 0.10/0.16s.</w:t>
+      </w:r>
+    </w:p>
+    <w:p>
+      <w:pPr>
+        <w:spacing w:after="120" w:line="276" w:lineRule="auto"/>
+        <w:rPr>
+          <w:rFonts w:ascii="Times New Roman" w:hAnsi="Times New Roman" w:cs="Times New Roman"/>
+          <w:sz w:val="16"/>
+          <w:szCs w:val="16"/>
+        </w:rPr>
+      </w:pPr>
+      <w:r>
+        <w:rPr>
+          <w:rFonts w:ascii="Times New Roman" w:hAnsi="Times New Roman" w:cs="Times New Roman"/>
+          <w:sz w:val="16"/>
+          <w:szCs w:val="16"/>
+        </w:rPr>
+        <w:t>(I consider this an absolute win)</w:t>
+      </w:r>
     </w:p>
     <w:p>
       <w:pPr>
@@ -3916,7 +3961,7 @@
           <w:rFonts w:ascii="Times New Roman" w:hAnsi="Times New Roman" w:cs="Times New Roman"/>
         </w:rPr>
       </w:pPr>
-      <w:bookmarkStart w:id="6" w:name="_Toc31032735"/>
+      <w:bookmarkStart w:id="6" w:name="_Toc31042091"/>
       <w:r>
         <w:rPr>
           <w:rFonts w:ascii="Times New Roman" w:hAnsi="Times New Roman" w:cs="Times New Roman"/>
@@ -3941,7 +3986,7 @@
           <w:rFonts w:ascii="Times New Roman" w:hAnsi="Times New Roman" w:cs="Times New Roman"/>
         </w:rPr>
       </w:pPr>
-      <w:bookmarkStart w:id="7" w:name="_Toc31032736"/>
+      <w:bookmarkStart w:id="7" w:name="_Toc31042092"/>
       <w:r>
         <w:rPr>
           <w:rFonts w:ascii="Times New Roman" w:hAnsi="Times New Roman" w:cs="Times New Roman"/>

</xml_diff>

<commit_message>
=Adding code to visualize predictions and check for shortcomings
Former-commit-id: 419f48f51a8878d99a1baa402b1744e0efe60da2 [formerly 194d03b9ee8334cbb66be5d1fd1ab3e7a60cd829]
Former-commit-id: fdf4c0592c82b40d935a6e7f6b7d6a7aaa176e78
Former-commit-id: 17fcd683a09a4014c129b257ea65035882a7172c
</commit_message>
<xml_diff>
--- a/Media/Task1_DeveloperDiary_2.docx
+++ b/Media/Task1_DeveloperDiary_2.docx
@@ -37,30 +37,14 @@
         </w:rPr>
         <w:fldChar w:fldCharType="separate"/>
       </w:r>
-      <w:hyperlink w:anchor="_Toc31195993" w:history="1">
+      <w:hyperlink w:anchor="_Toc31216380" w:history="1">
         <w:r>
           <w:rPr>
             <w:rStyle w:val="Hyperlink"/>
             <w:rFonts w:ascii="Times New Roman" w:hAnsi="Times New Roman" w:cs="Times New Roman"/>
             <w:noProof/>
           </w:rPr>
-          <w:t>1: Meeti</w:t>
-        </w:r>
-        <w:r>
-          <w:rPr>
-            <w:rStyle w:val="Hyperlink"/>
-            <w:rFonts w:ascii="Times New Roman" w:hAnsi="Times New Roman" w:cs="Times New Roman"/>
-            <w:noProof/>
-          </w:rPr>
-          <w:t>n</w:t>
-        </w:r>
-        <w:r>
-          <w:rPr>
-            <w:rStyle w:val="Hyperlink"/>
-            <w:rFonts w:ascii="Times New Roman" w:hAnsi="Times New Roman" w:cs="Times New Roman"/>
-            <w:noProof/>
-          </w:rPr>
-          <w:t>g (IA, 24/01/20)</w:t>
+          <w:t>1: Meeting (IA, 24/01/20)</w:t>
         </w:r>
         <w:r>
           <w:rPr>
@@ -81,7 +65,7 @@
             <w:noProof/>
             <w:webHidden/>
           </w:rPr>
-          <w:instrText xml:space="preserve"> PAGEREF _Toc31195993 \h </w:instrText>
+          <w:instrText xml:space="preserve"> PAGEREF _Toc31216380 \h </w:instrText>
         </w:r>
         <w:r>
           <w:rPr>
@@ -129,7 +113,7 @@
           <w:lang w:eastAsia="en-GB"/>
         </w:rPr>
       </w:pPr>
-      <w:hyperlink w:anchor="_Toc31195994" w:history="1">
+      <w:hyperlink w:anchor="_Toc31216381" w:history="1">
         <w:r>
           <w:rPr>
             <w:rStyle w:val="Hyperlink"/>
@@ -156,7 +140,7 @@
             <w:noProof/>
             <w:webHidden/>
           </w:rPr>
-          <w:instrText xml:space="preserve"> PAGEREF _Toc31195994 \h </w:instrText>
+          <w:instrText xml:space="preserve"> PAGEREF _Toc31216381 \h </w:instrText>
         </w:r>
         <w:r>
           <w:rPr>
@@ -202,7 +186,7 @@
           <w:lang w:eastAsia="en-GB"/>
         </w:rPr>
       </w:pPr>
-      <w:hyperlink w:anchor="_Toc31195995" w:history="1">
+      <w:hyperlink w:anchor="_Toc31216382" w:history="1">
         <w:r>
           <w:rPr>
             <w:rStyle w:val="Hyperlink"/>
@@ -229,7 +213,7 @@
             <w:noProof/>
             <w:webHidden/>
           </w:rPr>
-          <w:instrText xml:space="preserve"> PAGEREF _Toc31195995 \h </w:instrText>
+          <w:instrText xml:space="preserve"> PAGEREF _Toc31216382 \h </w:instrText>
         </w:r>
         <w:r>
           <w:rPr>
@@ -276,7 +260,7 @@
           <w:lang w:eastAsia="en-GB"/>
         </w:rPr>
       </w:pPr>
-      <w:hyperlink w:anchor="_Toc31195996" w:history="1">
+      <w:hyperlink w:anchor="_Toc31216383" w:history="1">
         <w:r>
           <w:rPr>
             <w:rStyle w:val="Hyperlink"/>
@@ -303,7 +287,7 @@
             <w:noProof/>
             <w:webHidden/>
           </w:rPr>
-          <w:instrText xml:space="preserve"> PAGEREF _Toc31195996 \h </w:instrText>
+          <w:instrText xml:space="preserve"> PAGEREF _Toc31216383 \h </w:instrText>
         </w:r>
         <w:r>
           <w:rPr>
@@ -350,7 +334,7 @@
           <w:lang w:eastAsia="en-GB"/>
         </w:rPr>
       </w:pPr>
-      <w:hyperlink w:anchor="_Toc31195997" w:history="1">
+      <w:hyperlink w:anchor="_Toc31216384" w:history="1">
         <w:r>
           <w:rPr>
             <w:rStyle w:val="Hyperlink"/>
@@ -377,7 +361,7 @@
             <w:noProof/>
             <w:webHidden/>
           </w:rPr>
-          <w:instrText xml:space="preserve"> PAGEREF _Toc31195997 \h </w:instrText>
+          <w:instrText xml:space="preserve"> PAGEREF _Toc31216384 \h </w:instrText>
         </w:r>
         <w:r>
           <w:rPr>
@@ -425,14 +409,14 @@
           <w:lang w:eastAsia="en-GB"/>
         </w:rPr>
       </w:pPr>
-      <w:hyperlink w:anchor="_Toc31195998" w:history="1">
+      <w:hyperlink w:anchor="_Toc31216385" w:history="1">
         <w:r>
           <w:rPr>
             <w:rStyle w:val="Hyperlink"/>
             <w:rFonts w:ascii="Times New Roman" w:hAnsi="Times New Roman" w:cs="Times New Roman"/>
             <w:noProof/>
           </w:rPr>
-          <w:t>3: Experiments and Hyperparameters</w:t>
+          <w:t>3: Experiments and Hyperparameters - I</w:t>
         </w:r>
         <w:r>
           <w:rPr>
@@ -453,7 +437,7 @@
             <w:noProof/>
             <w:webHidden/>
           </w:rPr>
-          <w:instrText xml:space="preserve"> PAGEREF _Toc31195998 \h </w:instrText>
+          <w:instrText xml:space="preserve"> PAGEREF _Toc31216385 \h </w:instrText>
         </w:r>
         <w:r>
           <w:rPr>
@@ -499,7 +483,7 @@
           <w:lang w:eastAsia="en-GB"/>
         </w:rPr>
       </w:pPr>
-      <w:hyperlink w:anchor="_Toc31195999" w:history="1">
+      <w:hyperlink w:anchor="_Toc31216386" w:history="1">
         <w:r>
           <w:rPr>
             <w:rStyle w:val="Hyperlink"/>
@@ -527,7 +511,7 @@
             <w:noProof/>
             <w:webHidden/>
           </w:rPr>
-          <w:instrText xml:space="preserve"> PAGEREF _Toc31195999 \h </w:instrText>
+          <w:instrText xml:space="preserve"> PAGEREF _Toc31216386 \h </w:instrText>
         </w:r>
         <w:r>
           <w:rPr>
@@ -574,7 +558,7 @@
           <w:lang w:eastAsia="en-GB"/>
         </w:rPr>
       </w:pPr>
-      <w:hyperlink w:anchor="_Toc31196000" w:history="1">
+      <w:hyperlink w:anchor="_Toc31216387" w:history="1">
         <w:r>
           <w:rPr>
             <w:rStyle w:val="Hyperlink"/>
@@ -601,7 +585,7 @@
             <w:noProof/>
             <w:webHidden/>
           </w:rPr>
-          <w:instrText xml:space="preserve"> PAGEREF _Toc31196000 \h </w:instrText>
+          <w:instrText xml:space="preserve"> PAGEREF _Toc31216387 \h </w:instrText>
         </w:r>
         <w:r>
           <w:rPr>
@@ -622,6 +606,602 @@
             <w:webHidden/>
           </w:rPr>
           <w:t>6</w:t>
+        </w:r>
+        <w:r>
+          <w:rPr>
+            <w:noProof/>
+            <w:webHidden/>
+          </w:rPr>
+          <w:fldChar w:fldCharType="end"/>
+        </w:r>
+      </w:hyperlink>
+    </w:p>
+    <w:p>
+      <w:pPr>
+        <w:pStyle w:val="TOC3"/>
+        <w:tabs>
+          <w:tab w:val="right" w:leader="dot" w:pos="9010"/>
+        </w:tabs>
+        <w:rPr>
+          <w:rFonts w:eastAsiaTheme="minorEastAsia" w:cstheme="minorBidi"/>
+          <w:i w:val="0"/>
+          <w:iCs w:val="0"/>
+          <w:noProof/>
+          <w:sz w:val="24"/>
+          <w:szCs w:val="24"/>
+          <w:lang w:eastAsia="en-GB"/>
+        </w:rPr>
+      </w:pPr>
+      <w:hyperlink w:anchor="_Toc31216388" w:history="1">
+        <w:r>
+          <w:rPr>
+            <w:rStyle w:val="Hyperlink"/>
+            <w:noProof/>
+          </w:rPr>
+          <w:t>3.1.2</w:t>
+        </w:r>
+        <w:r>
+          <w:rPr>
+            <w:noProof/>
+            <w:webHidden/>
+          </w:rPr>
+          <w:tab/>
+        </w:r>
+        <w:r>
+          <w:rPr>
+            <w:noProof/>
+            <w:webHidden/>
+          </w:rPr>
+          <w:fldChar w:fldCharType="begin"/>
+        </w:r>
+        <w:r>
+          <w:rPr>
+            <w:noProof/>
+            <w:webHidden/>
+          </w:rPr>
+          <w:instrText xml:space="preserve"> PAGEREF _Toc31216388 \h </w:instrText>
+        </w:r>
+        <w:r>
+          <w:rPr>
+            <w:noProof/>
+            <w:webHidden/>
+          </w:rPr>
+        </w:r>
+        <w:r>
+          <w:rPr>
+            <w:noProof/>
+            <w:webHidden/>
+          </w:rPr>
+          <w:fldChar w:fldCharType="separate"/>
+        </w:r>
+        <w:r>
+          <w:rPr>
+            <w:noProof/>
+            <w:webHidden/>
+          </w:rPr>
+          <w:t>7</w:t>
+        </w:r>
+        <w:r>
+          <w:rPr>
+            <w:noProof/>
+            <w:webHidden/>
+          </w:rPr>
+          <w:fldChar w:fldCharType="end"/>
+        </w:r>
+      </w:hyperlink>
+    </w:p>
+    <w:p>
+      <w:pPr>
+        <w:pStyle w:val="TOC3"/>
+        <w:tabs>
+          <w:tab w:val="right" w:leader="dot" w:pos="9010"/>
+        </w:tabs>
+        <w:rPr>
+          <w:rFonts w:eastAsiaTheme="minorEastAsia" w:cstheme="minorBidi"/>
+          <w:i w:val="0"/>
+          <w:iCs w:val="0"/>
+          <w:noProof/>
+          <w:sz w:val="24"/>
+          <w:szCs w:val="24"/>
+          <w:lang w:eastAsia="en-GB"/>
+        </w:rPr>
+      </w:pPr>
+      <w:hyperlink w:anchor="_Toc31216389" w:history="1">
+        <w:r>
+          <w:rPr>
+            <w:rStyle w:val="Hyperlink"/>
+            <w:noProof/>
+          </w:rPr>
+          <w:t>3.1.3</w:t>
+        </w:r>
+        <w:r>
+          <w:rPr>
+            <w:noProof/>
+            <w:webHidden/>
+          </w:rPr>
+          <w:tab/>
+        </w:r>
+        <w:r>
+          <w:rPr>
+            <w:noProof/>
+            <w:webHidden/>
+          </w:rPr>
+          <w:fldChar w:fldCharType="begin"/>
+        </w:r>
+        <w:r>
+          <w:rPr>
+            <w:noProof/>
+            <w:webHidden/>
+          </w:rPr>
+          <w:instrText xml:space="preserve"> PAGEREF _Toc31216389 \h </w:instrText>
+        </w:r>
+        <w:r>
+          <w:rPr>
+            <w:noProof/>
+            <w:webHidden/>
+          </w:rPr>
+        </w:r>
+        <w:r>
+          <w:rPr>
+            <w:noProof/>
+            <w:webHidden/>
+          </w:rPr>
+          <w:fldChar w:fldCharType="separate"/>
+        </w:r>
+        <w:r>
+          <w:rPr>
+            <w:noProof/>
+            <w:webHidden/>
+          </w:rPr>
+          <w:t>8</w:t>
+        </w:r>
+        <w:r>
+          <w:rPr>
+            <w:noProof/>
+            <w:webHidden/>
+          </w:rPr>
+          <w:fldChar w:fldCharType="end"/>
+        </w:r>
+      </w:hyperlink>
+    </w:p>
+    <w:p>
+      <w:pPr>
+        <w:pStyle w:val="TOC3"/>
+        <w:tabs>
+          <w:tab w:val="right" w:leader="dot" w:pos="9010"/>
+        </w:tabs>
+        <w:rPr>
+          <w:rFonts w:eastAsiaTheme="minorEastAsia" w:cstheme="minorBidi"/>
+          <w:i w:val="0"/>
+          <w:iCs w:val="0"/>
+          <w:noProof/>
+          <w:sz w:val="24"/>
+          <w:szCs w:val="24"/>
+          <w:lang w:eastAsia="en-GB"/>
+        </w:rPr>
+      </w:pPr>
+      <w:hyperlink w:anchor="_Toc31216390" w:history="1">
+        <w:r>
+          <w:rPr>
+            <w:rStyle w:val="Hyperlink"/>
+            <w:noProof/>
+          </w:rPr>
+          <w:t>3.1.4 and next steps</w:t>
+        </w:r>
+        <w:r>
+          <w:rPr>
+            <w:noProof/>
+            <w:webHidden/>
+          </w:rPr>
+          <w:tab/>
+        </w:r>
+        <w:r>
+          <w:rPr>
+            <w:noProof/>
+            <w:webHidden/>
+          </w:rPr>
+          <w:fldChar w:fldCharType="begin"/>
+        </w:r>
+        <w:r>
+          <w:rPr>
+            <w:noProof/>
+            <w:webHidden/>
+          </w:rPr>
+          <w:instrText xml:space="preserve"> PAGEREF _Toc31216390 \h </w:instrText>
+        </w:r>
+        <w:r>
+          <w:rPr>
+            <w:noProof/>
+            <w:webHidden/>
+          </w:rPr>
+        </w:r>
+        <w:r>
+          <w:rPr>
+            <w:noProof/>
+            <w:webHidden/>
+          </w:rPr>
+          <w:fldChar w:fldCharType="separate"/>
+        </w:r>
+        <w:r>
+          <w:rPr>
+            <w:noProof/>
+            <w:webHidden/>
+          </w:rPr>
+          <w:t>8</w:t>
+        </w:r>
+        <w:r>
+          <w:rPr>
+            <w:noProof/>
+            <w:webHidden/>
+          </w:rPr>
+          <w:fldChar w:fldCharType="end"/>
+        </w:r>
+      </w:hyperlink>
+    </w:p>
+    <w:p>
+      <w:pPr>
+        <w:pStyle w:val="TOC1"/>
+        <w:tabs>
+          <w:tab w:val="right" w:leader="dot" w:pos="9010"/>
+        </w:tabs>
+        <w:rPr>
+          <w:rFonts w:eastAsiaTheme="minorEastAsia" w:cstheme="minorBidi"/>
+          <w:b w:val="0"/>
+          <w:bCs w:val="0"/>
+          <w:caps w:val="0"/>
+          <w:noProof/>
+          <w:sz w:val="24"/>
+          <w:szCs w:val="24"/>
+          <w:lang w:eastAsia="en-GB"/>
+        </w:rPr>
+      </w:pPr>
+      <w:hyperlink w:anchor="_Toc31216391" w:history="1">
+        <w:r>
+          <w:rPr>
+            <w:rStyle w:val="Hyperlink"/>
+            <w:rFonts w:eastAsia="Times New Roman"/>
+            <w:noProof/>
+            <w:lang w:eastAsia="en-GB"/>
+          </w:rPr>
+          <w:t>4: Modifications – I</w:t>
+        </w:r>
+        <w:r>
+          <w:rPr>
+            <w:noProof/>
+            <w:webHidden/>
+          </w:rPr>
+          <w:tab/>
+        </w:r>
+        <w:r>
+          <w:rPr>
+            <w:noProof/>
+            <w:webHidden/>
+          </w:rPr>
+          <w:fldChar w:fldCharType="begin"/>
+        </w:r>
+        <w:r>
+          <w:rPr>
+            <w:noProof/>
+            <w:webHidden/>
+          </w:rPr>
+          <w:instrText xml:space="preserve"> PAGEREF _Toc31216391 \h </w:instrText>
+        </w:r>
+        <w:r>
+          <w:rPr>
+            <w:noProof/>
+            <w:webHidden/>
+          </w:rPr>
+        </w:r>
+        <w:r>
+          <w:rPr>
+            <w:noProof/>
+            <w:webHidden/>
+          </w:rPr>
+          <w:fldChar w:fldCharType="separate"/>
+        </w:r>
+        <w:r>
+          <w:rPr>
+            <w:noProof/>
+            <w:webHidden/>
+          </w:rPr>
+          <w:t>9</w:t>
+        </w:r>
+        <w:r>
+          <w:rPr>
+            <w:noProof/>
+            <w:webHidden/>
+          </w:rPr>
+          <w:fldChar w:fldCharType="end"/>
+        </w:r>
+      </w:hyperlink>
+    </w:p>
+    <w:p>
+      <w:pPr>
+        <w:pStyle w:val="TOC1"/>
+        <w:tabs>
+          <w:tab w:val="right" w:leader="dot" w:pos="9010"/>
+        </w:tabs>
+        <w:rPr>
+          <w:rFonts w:eastAsiaTheme="minorEastAsia" w:cstheme="minorBidi"/>
+          <w:b w:val="0"/>
+          <w:bCs w:val="0"/>
+          <w:caps w:val="0"/>
+          <w:noProof/>
+          <w:sz w:val="24"/>
+          <w:szCs w:val="24"/>
+          <w:lang w:eastAsia="en-GB"/>
+        </w:rPr>
+      </w:pPr>
+      <w:hyperlink w:anchor="_Toc31216392" w:history="1">
+        <w:r>
+          <w:rPr>
+            <w:rStyle w:val="Hyperlink"/>
+            <w:rFonts w:eastAsia="Times New Roman"/>
+            <w:noProof/>
+            <w:lang w:eastAsia="en-GB"/>
+          </w:rPr>
+          <w:t>5: Batch normalization</w:t>
+        </w:r>
+        <w:r>
+          <w:rPr>
+            <w:noProof/>
+            <w:webHidden/>
+          </w:rPr>
+          <w:tab/>
+        </w:r>
+        <w:r>
+          <w:rPr>
+            <w:noProof/>
+            <w:webHidden/>
+          </w:rPr>
+          <w:fldChar w:fldCharType="begin"/>
+        </w:r>
+        <w:r>
+          <w:rPr>
+            <w:noProof/>
+            <w:webHidden/>
+          </w:rPr>
+          <w:instrText xml:space="preserve"> PAGEREF _Toc31216392 \h </w:instrText>
+        </w:r>
+        <w:r>
+          <w:rPr>
+            <w:noProof/>
+            <w:webHidden/>
+          </w:rPr>
+        </w:r>
+        <w:r>
+          <w:rPr>
+            <w:noProof/>
+            <w:webHidden/>
+          </w:rPr>
+          <w:fldChar w:fldCharType="separate"/>
+        </w:r>
+        <w:r>
+          <w:rPr>
+            <w:noProof/>
+            <w:webHidden/>
+          </w:rPr>
+          <w:t>10</w:t>
+        </w:r>
+        <w:r>
+          <w:rPr>
+            <w:noProof/>
+            <w:webHidden/>
+          </w:rPr>
+          <w:fldChar w:fldCharType="end"/>
+        </w:r>
+      </w:hyperlink>
+    </w:p>
+    <w:p>
+      <w:pPr>
+        <w:pStyle w:val="TOC2"/>
+        <w:tabs>
+          <w:tab w:val="right" w:leader="dot" w:pos="9010"/>
+        </w:tabs>
+        <w:rPr>
+          <w:rFonts w:eastAsiaTheme="minorEastAsia" w:cstheme="minorBidi"/>
+          <w:smallCaps w:val="0"/>
+          <w:noProof/>
+          <w:sz w:val="24"/>
+          <w:szCs w:val="24"/>
+          <w:lang w:eastAsia="en-GB"/>
+        </w:rPr>
+      </w:pPr>
+      <w:hyperlink w:anchor="_Toc31216393" w:history="1">
+        <w:r>
+          <w:rPr>
+            <w:rStyle w:val="Hyperlink"/>
+            <w:rFonts w:eastAsia="Times New Roman"/>
+            <w:noProof/>
+          </w:rPr>
+          <w:t>Introduction</w:t>
+        </w:r>
+        <w:r>
+          <w:rPr>
+            <w:noProof/>
+            <w:webHidden/>
+          </w:rPr>
+          <w:tab/>
+        </w:r>
+        <w:r>
+          <w:rPr>
+            <w:noProof/>
+            <w:webHidden/>
+          </w:rPr>
+          <w:fldChar w:fldCharType="begin"/>
+        </w:r>
+        <w:r>
+          <w:rPr>
+            <w:noProof/>
+            <w:webHidden/>
+          </w:rPr>
+          <w:instrText xml:space="preserve"> PAGEREF _Toc31216393 \h </w:instrText>
+        </w:r>
+        <w:r>
+          <w:rPr>
+            <w:noProof/>
+            <w:webHidden/>
+          </w:rPr>
+        </w:r>
+        <w:r>
+          <w:rPr>
+            <w:noProof/>
+            <w:webHidden/>
+          </w:rPr>
+          <w:fldChar w:fldCharType="separate"/>
+        </w:r>
+        <w:r>
+          <w:rPr>
+            <w:noProof/>
+            <w:webHidden/>
+          </w:rPr>
+          <w:t>10</w:t>
+        </w:r>
+        <w:r>
+          <w:rPr>
+            <w:noProof/>
+            <w:webHidden/>
+          </w:rPr>
+          <w:fldChar w:fldCharType="end"/>
+        </w:r>
+      </w:hyperlink>
+    </w:p>
+    <w:p>
+      <w:pPr>
+        <w:pStyle w:val="TOC2"/>
+        <w:tabs>
+          <w:tab w:val="right" w:leader="dot" w:pos="9010"/>
+        </w:tabs>
+        <w:rPr>
+          <w:rFonts w:eastAsiaTheme="minorEastAsia" w:cstheme="minorBidi"/>
+          <w:smallCaps w:val="0"/>
+          <w:noProof/>
+          <w:sz w:val="24"/>
+          <w:szCs w:val="24"/>
+          <w:lang w:eastAsia="en-GB"/>
+        </w:rPr>
+      </w:pPr>
+      <w:hyperlink w:anchor="_Toc31216394" w:history="1">
+        <w:r>
+          <w:rPr>
+            <w:rStyle w:val="Hyperlink"/>
+            <w:noProof/>
+          </w:rPr>
+          <w:t>Method and observations</w:t>
+        </w:r>
+        <w:r>
+          <w:rPr>
+            <w:noProof/>
+            <w:webHidden/>
+          </w:rPr>
+          <w:tab/>
+        </w:r>
+        <w:r>
+          <w:rPr>
+            <w:noProof/>
+            <w:webHidden/>
+          </w:rPr>
+          <w:fldChar w:fldCharType="begin"/>
+        </w:r>
+        <w:r>
+          <w:rPr>
+            <w:noProof/>
+            <w:webHidden/>
+          </w:rPr>
+          <w:instrText xml:space="preserve"> PAGEREF _Toc31216394 \h </w:instrText>
+        </w:r>
+        <w:r>
+          <w:rPr>
+            <w:noProof/>
+            <w:webHidden/>
+          </w:rPr>
+        </w:r>
+        <w:r>
+          <w:rPr>
+            <w:noProof/>
+            <w:webHidden/>
+          </w:rPr>
+          <w:fldChar w:fldCharType="separate"/>
+        </w:r>
+        <w:r>
+          <w:rPr>
+            <w:noProof/>
+            <w:webHidden/>
+          </w:rPr>
+          <w:t>10</w:t>
+        </w:r>
+        <w:r>
+          <w:rPr>
+            <w:noProof/>
+            <w:webHidden/>
+          </w:rPr>
+          <w:fldChar w:fldCharType="end"/>
+        </w:r>
+      </w:hyperlink>
+    </w:p>
+    <w:p>
+      <w:pPr>
+        <w:pStyle w:val="TOC2"/>
+        <w:tabs>
+          <w:tab w:val="right" w:leader="dot" w:pos="9010"/>
+        </w:tabs>
+        <w:rPr>
+          <w:rFonts w:eastAsiaTheme="minorEastAsia" w:cstheme="minorBidi"/>
+          <w:smallCaps w:val="0"/>
+          <w:noProof/>
+          <w:sz w:val="24"/>
+          <w:szCs w:val="24"/>
+          <w:lang w:eastAsia="en-GB"/>
+        </w:rPr>
+      </w:pPr>
+      <w:hyperlink w:anchor="_Toc31216395" w:history="1">
+        <w:r>
+          <w:rPr>
+            <w:rStyle w:val="Hyperlink"/>
+            <w:noProof/>
+          </w:rPr>
+          <w:t>Necessity of Batch Renormalization</w:t>
+        </w:r>
+        <w:r>
+          <w:rPr>
+            <w:noProof/>
+            <w:webHidden/>
+          </w:rPr>
+          <w:tab/>
+        </w:r>
+        <w:r>
+          <w:rPr>
+            <w:noProof/>
+            <w:webHidden/>
+          </w:rPr>
+          <w:fldChar w:fldCharType="begin"/>
+        </w:r>
+        <w:r>
+          <w:rPr>
+            <w:noProof/>
+            <w:webHidden/>
+          </w:rPr>
+          <w:instrText xml:space="preserve"> PAGEREF _Toc31216395 \h </w:instrText>
+        </w:r>
+        <w:r>
+          <w:rPr>
+            <w:noProof/>
+            <w:webHidden/>
+          </w:rPr>
+        </w:r>
+        <w:r>
+          <w:rPr>
+            <w:noProof/>
+            <w:webHidden/>
+          </w:rPr>
+          <w:fldChar w:fldCharType="separate"/>
+        </w:r>
+        <w:r>
+          <w:rPr>
+            <w:noProof/>
+            <w:webHidden/>
+          </w:rPr>
+          <w:t>11</w:t>
         </w:r>
         <w:r>
           <w:rPr>
@@ -660,7 +1240,7 @@
           <w:rFonts w:ascii="Times New Roman" w:hAnsi="Times New Roman" w:cs="Times New Roman"/>
         </w:rPr>
       </w:pPr>
-      <w:bookmarkStart w:id="0" w:name="_Toc31195993"/>
+      <w:bookmarkStart w:id="0" w:name="_Toc31216380"/>
       <w:r>
         <w:rPr>
           <w:rFonts w:ascii="Times New Roman" w:hAnsi="Times New Roman" w:cs="Times New Roman"/>
@@ -778,7 +1358,7 @@
       <w:pPr>
         <w:pStyle w:val="Heading1"/>
       </w:pPr>
-      <w:bookmarkStart w:id="1" w:name="_Toc31195994"/>
+      <w:bookmarkStart w:id="1" w:name="_Toc31216381"/>
       <w:r>
         <w:t xml:space="preserve">2: </w:t>
       </w:r>
@@ -1788,7 +2368,7 @@
       <w:pPr>
         <w:pStyle w:val="Heading2"/>
       </w:pPr>
-      <w:bookmarkStart w:id="2" w:name="_Toc31195995"/>
+      <w:bookmarkStart w:id="2" w:name="_Toc31216382"/>
       <w:r>
         <w:t xml:space="preserve">Using </w:t>
       </w:r>
@@ -1958,7 +2538,7 @@
       <w:pPr>
         <w:pStyle w:val="Heading3"/>
       </w:pPr>
-      <w:bookmarkStart w:id="3" w:name="_Toc31195996"/>
+      <w:bookmarkStart w:id="3" w:name="_Toc31216383"/>
       <w:r>
         <w:t>Issues</w:t>
       </w:r>
@@ -2911,7 +3491,7 @@
       <w:pPr>
         <w:pStyle w:val="Heading3"/>
       </w:pPr>
-      <w:bookmarkStart w:id="4" w:name="_Toc31195997"/>
+      <w:bookmarkStart w:id="4" w:name="_Toc31216384"/>
       <w:r>
         <w:t>Speedup:</w:t>
       </w:r>
@@ -3012,7 +3592,7 @@
           <w:rFonts w:ascii="Times New Roman" w:hAnsi="Times New Roman" w:cs="Times New Roman"/>
         </w:rPr>
       </w:pPr>
-      <w:bookmarkStart w:id="5" w:name="_Toc31195998"/>
+      <w:bookmarkStart w:id="5" w:name="_Toc31216385"/>
       <w:r>
         <w:rPr>
           <w:rFonts w:ascii="Times New Roman" w:hAnsi="Times New Roman" w:cs="Times New Roman"/>
@@ -3025,13 +3605,13 @@
         </w:rPr>
         <w:t>Experiments and Hyperparameters</w:t>
       </w:r>
+      <w:r>
+        <w:rPr>
+          <w:rFonts w:ascii="Times New Roman" w:hAnsi="Times New Roman" w:cs="Times New Roman"/>
+        </w:rPr>
+        <w:t xml:space="preserve"> - I</w:t>
+      </w:r>
       <w:bookmarkEnd w:id="5"/>
-      <w:r>
-        <w:rPr>
-          <w:rFonts w:ascii="Times New Roman" w:hAnsi="Times New Roman" w:cs="Times New Roman"/>
-        </w:rPr>
-        <w:t xml:space="preserve"> - I</w:t>
-      </w:r>
     </w:p>
     <w:p>
       <w:pPr>
@@ -3046,7 +3626,7 @@
           <w:rFonts w:ascii="Times New Roman" w:hAnsi="Times New Roman" w:cs="Times New Roman"/>
         </w:rPr>
       </w:pPr>
-      <w:bookmarkStart w:id="6" w:name="_Toc31195999"/>
+      <w:bookmarkStart w:id="6" w:name="_Toc31216386"/>
       <w:r>
         <w:rPr>
           <w:rFonts w:ascii="Times New Roman" w:hAnsi="Times New Roman" w:cs="Times New Roman"/>
@@ -3078,7 +3658,7 @@
       <w:pPr>
         <w:pStyle w:val="Heading3"/>
       </w:pPr>
-      <w:bookmarkStart w:id="7" w:name="_Toc31196000"/>
+      <w:bookmarkStart w:id="7" w:name="_Toc31216387"/>
       <w:r>
         <w:t>3.1.1.</w:t>
       </w:r>
@@ -3420,13 +4000,9 @@
         <w:t xml:space="preserve"> overfit, with the loss value approaching 0.</w:t>
       </w:r>
     </w:p>
-    <w:p/>
-    <w:p>
-      <w:r>
-        <w:t xml:space="preserve">Modifications </w:t>
-      </w:r>
-      <w:r>
-        <w:t>needed</w:t>
+    <w:p>
+      <w:r>
+        <w:t>I will try to</w:t>
       </w:r>
       <w:r>
         <w:t>:</w:t>
@@ -3462,14 +4038,17 @@
     <w:p/>
     <w:p/>
     <w:p/>
+    <w:p/>
     <w:p>
       <w:pPr>
         <w:pStyle w:val="Heading3"/>
       </w:pPr>
+      <w:bookmarkStart w:id="8" w:name="_Toc31216388"/>
       <w:r>
         <w:lastRenderedPageBreak/>
         <w:t>3.1.2</w:t>
       </w:r>
+      <w:bookmarkEnd w:id="8"/>
     </w:p>
     <w:p/>
     <w:tbl>
@@ -4082,10 +4661,12 @@
       <w:pPr>
         <w:pStyle w:val="Heading3"/>
       </w:pPr>
+      <w:bookmarkStart w:id="9" w:name="_Toc31216389"/>
       <w:r>
         <w:lastRenderedPageBreak/>
         <w:t>3.1.3</w:t>
       </w:r>
+      <w:bookmarkEnd w:id="9"/>
     </w:p>
     <w:p>
       <w:pPr>
@@ -4127,7 +4708,7 @@
           </w:tcPr>
           <w:p>
             <w:r>
-              <w:t>8</w:t>
+              <w:t>4</w:t>
             </w:r>
           </w:p>
         </w:tc>
@@ -4174,7 +4755,7 @@
                 <w:b/>
                 <w:bCs/>
               </w:rPr>
-              <w:t>88</w:t>
+              <w:t>128</w:t>
             </w:r>
           </w:p>
         </w:tc>
@@ -4221,8 +4802,16 @@
           <w:p>
             <w:pPr>
               <w:jc w:val="center"/>
+              <w:rPr>
+                <w:b/>
+                <w:bCs/>
+              </w:rPr>
             </w:pPr>
             <w:r>
+              <w:rPr>
+                <w:b/>
+                <w:bCs/>
+              </w:rPr>
               <w:t>epochs</w:t>
             </w:r>
           </w:p>
@@ -4232,8 +4821,18 @@
             <w:tcW w:w="2211" w:type="dxa"/>
           </w:tcPr>
           <w:p>
+            <w:pPr>
+              <w:rPr>
+                <w:b/>
+                <w:bCs/>
+              </w:rPr>
+            </w:pPr>
             <w:r>
-              <w:t>300</w:t>
+              <w:rPr>
+                <w:b/>
+                <w:bCs/>
+              </w:rPr>
+              <w:t>1000</w:t>
             </w:r>
           </w:p>
         </w:tc>
@@ -4283,7 +4882,7 @@
                 <w:b/>
                 <w:bCs/>
               </w:rPr>
-              <w:t>3</w:t>
+              <w:t>1</w:t>
             </w:r>
           </w:p>
         </w:tc>
@@ -4312,7 +4911,10 @@
           </w:tcPr>
           <w:p>
             <w:r>
-              <w:t>3300</w:t>
+              <w:t>3</w:t>
+            </w:r>
+            <w:r>
+              <w:t>2000</w:t>
             </w:r>
           </w:p>
         </w:tc>
@@ -4399,10 +5001,10 @@
           <w:lang w:eastAsia="en-US"/>
         </w:rPr>
         <w:drawing>
-          <wp:inline distT="0" distB="0" distL="0" distR="0" wp14:anchorId="74905255" wp14:editId="174747C9">
-            <wp:extent cx="5727700" cy="4551680"/>
-            <wp:effectExtent l="0" t="0" r="0" b="0"/>
-            <wp:docPr id="5" name="Picture 5"/>
+          <wp:inline distT="0" distB="0" distL="0" distR="0" wp14:anchorId="0B824F61" wp14:editId="03B5EB15">
+            <wp:extent cx="5727700" cy="3555365"/>
+            <wp:effectExtent l="0" t="0" r="0" b="635"/>
+            <wp:docPr id="1" name="Picture 1"/>
             <wp:cNvGraphicFramePr>
               <a:graphicFrameLocks xmlns:a="http://schemas.openxmlformats.org/drawingml/2006/main" noChangeAspect="1"/>
             </wp:cNvGraphicFramePr>
@@ -4410,11 +5012,11 @@
               <a:graphicData uri="http://schemas.openxmlformats.org/drawingml/2006/picture">
                 <pic:pic xmlns:pic="http://schemas.openxmlformats.org/drawingml/2006/picture">
                   <pic:nvPicPr>
-                    <pic:cNvPr id="5" name="88tokens_batch8_area32_lr0.003_epochs100_training_losses.png"/>
+                    <pic:cNvPr id="1" name="128tokens_batch4_area32_lr0.001_epochs1000_training_losses.png"/>
                     <pic:cNvPicPr/>
                   </pic:nvPicPr>
                   <pic:blipFill>
-                    <a:blip r:embed="rId7">
+                    <a:blip r:embed="rId7" cstate="print">
                       <a:extLst>
                         <a:ext uri="{28A0092B-C50C-407E-A947-70E740481C1C}">
                           <a14:useLocalDpi xmlns:a14="http://schemas.microsoft.com/office/drawing/2010/main" val="0"/>
@@ -4428,7 +5030,7 @@
                   <pic:spPr>
                     <a:xfrm>
                       <a:off x="0" y="0"/>
-                      <a:ext cx="5727700" cy="4551680"/>
+                      <a:ext cx="5727700" cy="3555365"/>
                     </a:xfrm>
                     <a:prstGeom prst="rect">
                       <a:avLst/>
@@ -4452,54 +5054,6 @@
     <w:p>
       <w:pPr>
         <w:rPr>
-          <w:rFonts w:ascii="Menlo" w:hAnsi="Menlo" w:cs="Menlo"/>
-          <w:color w:val="000000" w:themeColor="text1"/>
-          <w:sz w:val="18"/>
-          <w:szCs w:val="18"/>
-        </w:rPr>
-      </w:pPr>
-      <w:r>
-        <w:rPr>
-          <w:rFonts w:ascii="Menlo" w:hAnsi="Menlo" w:cs="Menlo"/>
-          <w:color w:val="000000" w:themeColor="text1"/>
-          <w:sz w:val="18"/>
-          <w:szCs w:val="18"/>
-        </w:rPr>
-        <w:t>T</w:t>
-      </w:r>
-      <w:r>
-        <w:rPr>
-          <w:rFonts w:ascii="Menlo" w:hAnsi="Menlo" w:cs="Menlo"/>
-          <w:color w:val="000000" w:themeColor="text1"/>
-          <w:sz w:val="18"/>
-          <w:szCs w:val="18"/>
-        </w:rPr>
-        <w:t xml:space="preserve">raining, epoch </w:t>
-      </w:r>
-      <w:proofErr w:type="spellStart"/>
-      <w:r>
-        <w:rPr>
-          <w:rFonts w:ascii="Menlo" w:hAnsi="Menlo" w:cs="Menlo"/>
-          <w:color w:val="000000" w:themeColor="text1"/>
-          <w:sz w:val="18"/>
-          <w:szCs w:val="18"/>
-        </w:rPr>
-        <w:t>nll_loss</w:t>
-      </w:r>
-      <w:proofErr w:type="spellEnd"/>
-      <w:r>
-        <w:rPr>
-          <w:rFonts w:ascii="Menlo" w:hAnsi="Menlo" w:cs="Menlo"/>
-          <w:color w:val="000000" w:themeColor="text1"/>
-          <w:sz w:val="18"/>
-          <w:szCs w:val="18"/>
-        </w:rPr>
-        <w:t>= 1.32218</w:t>
-      </w:r>
-    </w:p>
-    <w:p>
-      <w:pPr>
-        <w:rPr>
           <w:rFonts w:eastAsiaTheme="minorHAnsi"/>
           <w:lang w:eastAsia="en-US"/>
         </w:rPr>
@@ -4508,33 +5062,159 @@
     <w:p>
       <w:pPr>
         <w:rPr>
+          <w:rFonts w:ascii="Menlo" w:hAnsi="Menlo" w:cs="Menlo"/>
+          <w:color w:val="000000" w:themeColor="text1"/>
+          <w:sz w:val="18"/>
+          <w:szCs w:val="18"/>
+        </w:rPr>
+      </w:pPr>
+      <w:r>
+        <w:rPr>
+          <w:rFonts w:ascii="Menlo" w:hAnsi="Menlo" w:cs="Menlo"/>
+          <w:color w:val="000000" w:themeColor="text1"/>
+          <w:sz w:val="18"/>
+          <w:szCs w:val="18"/>
+        </w:rPr>
+        <w:t xml:space="preserve">Training, epoch </w:t>
+      </w:r>
+      <w:proofErr w:type="spellStart"/>
+      <w:r>
+        <w:rPr>
+          <w:rFonts w:ascii="Menlo" w:hAnsi="Menlo" w:cs="Menlo"/>
+          <w:color w:val="000000" w:themeColor="text1"/>
+          <w:sz w:val="18"/>
+          <w:szCs w:val="18"/>
+        </w:rPr>
+        <w:t>nll_loss</w:t>
+      </w:r>
+      <w:proofErr w:type="spellEnd"/>
+      <w:r>
+        <w:rPr>
+          <w:rFonts w:ascii="Menlo" w:hAnsi="Menlo" w:cs="Menlo"/>
+          <w:color w:val="000000" w:themeColor="text1"/>
+          <w:sz w:val="18"/>
+          <w:szCs w:val="18"/>
+        </w:rPr>
+        <w:t>= 1.</w:t>
+      </w:r>
+      <w:r>
+        <w:rPr>
+          <w:rFonts w:ascii="Menlo" w:hAnsi="Menlo" w:cs="Menlo"/>
+          <w:color w:val="000000" w:themeColor="text1"/>
+          <w:sz w:val="18"/>
+          <w:szCs w:val="18"/>
+        </w:rPr>
+        <w:t>2242</w:t>
+      </w:r>
+    </w:p>
+    <w:p>
+      <w:pPr>
+        <w:rPr>
           <w:rFonts w:eastAsiaTheme="minorHAnsi"/>
           <w:lang w:eastAsia="en-US"/>
         </w:rPr>
       </w:pPr>
-      <w:r>
+    </w:p>
+    <w:p>
+      <w:pPr>
         <w:rPr>
           <w:rFonts w:eastAsiaTheme="minorHAnsi"/>
           <w:lang w:eastAsia="en-US"/>
         </w:rPr>
-        <w:t>Raising further the learning rate (e.g. 0.005) does not bring any improvement, only a bounce effect.</w:t>
-      </w:r>
+      </w:pPr>
       <w:r>
         <w:rPr>
           <w:rFonts w:eastAsiaTheme="minorHAnsi"/>
           <w:lang w:eastAsia="en-US"/>
         </w:rPr>
-        <w:br/>
-        <w:t>The minimum training loss I can currently achieve, even trying to overfit on a very small dataset, is ~1.3</w:t>
-      </w:r>
-    </w:p>
-    <w:p>
-      <w:pPr>
+        <w:t>Increasing</w:t>
+      </w:r>
+      <w:r>
         <w:rPr>
           <w:rFonts w:eastAsiaTheme="minorHAnsi"/>
           <w:lang w:eastAsia="en-US"/>
         </w:rPr>
-      </w:pPr>
+        <w:t xml:space="preserve"> the learning rate (e.g. 0.005) does not bring any improvement, only a bounce effect.</w:t>
+      </w:r>
+      <w:r>
+        <w:rPr>
+          <w:rFonts w:eastAsiaTheme="minorHAnsi"/>
+          <w:lang w:eastAsia="en-US"/>
+        </w:rPr>
+        <w:br/>
+        <w:t>The minimum training loss I can currently achieve, even trying to overfit on a very small dataset, is ~1.</w:t>
+      </w:r>
+      <w:r>
+        <w:rPr>
+          <w:rFonts w:eastAsiaTheme="minorHAnsi"/>
+          <w:lang w:eastAsia="en-US"/>
+        </w:rPr>
+        <w:t>2</w:t>
+      </w:r>
+    </w:p>
+    <w:p>
+      <w:pPr>
+        <w:rPr>
+          <w:rFonts w:eastAsiaTheme="minorHAnsi"/>
+        </w:rPr>
+      </w:pPr>
+      <w:r>
+        <w:rPr>
+          <w:rFonts w:eastAsiaTheme="minorHAnsi"/>
+          <w:lang w:eastAsia="en-US"/>
+        </w:rPr>
+        <w:t xml:space="preserve">Even </w:t>
+      </w:r>
+      <w:r>
+        <w:rPr>
+          <w:rFonts w:eastAsiaTheme="minorHAnsi"/>
+        </w:rPr>
+        <w:t>u</w:t>
+      </w:r>
+      <w:r>
+        <w:rPr>
+          <w:rFonts w:eastAsiaTheme="minorHAnsi"/>
+        </w:rPr>
+        <w:t xml:space="preserve">sing </w:t>
+      </w:r>
+      <w:proofErr w:type="spellStart"/>
+      <w:r>
+        <w:rPr>
+          <w:rFonts w:eastAsiaTheme="minorHAnsi"/>
+        </w:rPr>
+        <w:t>grapharea_size</w:t>
+      </w:r>
+      <w:proofErr w:type="spellEnd"/>
+      <w:r>
+        <w:rPr>
+          <w:rFonts w:eastAsiaTheme="minorHAnsi"/>
+        </w:rPr>
+        <w:t xml:space="preserve"> = 64 does not bring the </w:t>
+      </w:r>
+      <w:proofErr w:type="spellStart"/>
+      <w:r>
+        <w:rPr>
+          <w:rFonts w:eastAsiaTheme="minorHAnsi"/>
+        </w:rPr>
+        <w:t>nll_loss</w:t>
+      </w:r>
+      <w:proofErr w:type="spellEnd"/>
+      <w:r>
+        <w:rPr>
+          <w:rFonts w:eastAsiaTheme="minorHAnsi"/>
+        </w:rPr>
+        <w:t xml:space="preserve"> &lt; 1.</w:t>
+      </w:r>
+    </w:p>
+    <w:p>
+      <w:pPr>
+        <w:rPr>
+          <w:rFonts w:eastAsiaTheme="minorHAnsi"/>
+          <w:lang w:eastAsia="en-US"/>
+        </w:rPr>
+      </w:pPr>
+      <w:bookmarkStart w:id="10" w:name="_GoBack"/>
+      <w:bookmarkEnd w:id="10"/>
     </w:p>
     <w:p>
       <w:pPr>
@@ -4546,73 +5226,142 @@
           <w:lang w:eastAsia="en-US"/>
         </w:rPr>
       </w:pPr>
-      <w:r>
+    </w:p>
+    <w:p>
+      <w:pPr>
+        <w:pStyle w:val="Heading3"/>
+        <w:rPr>
+          <w:rFonts w:eastAsiaTheme="minorHAnsi"/>
+        </w:rPr>
+      </w:pPr>
+      <w:bookmarkStart w:id="11" w:name="_Toc31216390"/>
+      <w:r>
+        <w:rPr>
+          <w:rFonts w:eastAsiaTheme="minorHAnsi"/>
+        </w:rPr>
+        <w:t xml:space="preserve">3.1.4 and </w:t>
+      </w:r>
+      <w:r>
+        <w:rPr>
+          <w:rFonts w:eastAsiaTheme="minorHAnsi"/>
+        </w:rPr>
+        <w:t xml:space="preserve">next </w:t>
+      </w:r>
+      <w:r>
+        <w:rPr>
+          <w:rFonts w:eastAsiaTheme="minorHAnsi"/>
+        </w:rPr>
+        <w:t>steps</w:t>
+      </w:r>
+      <w:bookmarkEnd w:id="11"/>
+    </w:p>
+    <w:p>
+      <w:pPr>
         <w:rPr>
           <w:rFonts w:eastAsiaTheme="minorHAnsi"/>
           <w:lang w:eastAsia="en-US"/>
         </w:rPr>
-        <w:t xml:space="preserve">I proceed to try </w:t>
-      </w:r>
-      <w:r>
+      </w:pPr>
+    </w:p>
+    <w:p>
+      <w:pPr>
         <w:rPr>
           <w:rFonts w:eastAsiaTheme="minorHAnsi"/>
-          <w:lang w:eastAsia="en-US"/>
-        </w:rPr>
-        <w:t>2 more</w:t>
-      </w:r>
-      <w:r>
+        </w:rPr>
+      </w:pPr>
+    </w:p>
+    <w:p>
+      <w:pPr>
         <w:rPr>
           <w:rFonts w:eastAsiaTheme="minorHAnsi"/>
-          <w:lang w:eastAsia="en-US"/>
-        </w:rPr>
-        <w:t xml:space="preserve"> experiment</w:t>
-      </w:r>
+        </w:rPr>
+      </w:pPr>
       <w:r>
         <w:rPr>
           <w:rFonts w:eastAsiaTheme="minorHAnsi"/>
-          <w:lang w:eastAsia="en-US"/>
-        </w:rPr>
-        <w:t xml:space="preserve">s </w:t>
-      </w:r>
-      <w:r>
+        </w:rPr>
+        <w:t>2 directions / modifications are needed:</w:t>
+      </w:r>
+    </w:p>
+    <w:p>
+      <w:pPr>
+        <w:pStyle w:val="ListParagraph"/>
+        <w:numPr>
+          <w:ilvl w:val="0"/>
+          <w:numId w:val="5"/>
+        </w:numPr>
         <w:rPr>
           <w:rFonts w:eastAsiaTheme="minorHAnsi"/>
-          <w:lang w:eastAsia="en-US"/>
-        </w:rPr>
-        <w:t xml:space="preserve">in this series, with </w:t>
-      </w:r>
+        </w:rPr>
+      </w:pPr>
       <w:r>
         <w:rPr>
           <w:rFonts w:eastAsiaTheme="minorHAnsi"/>
-          <w:lang w:eastAsia="en-US"/>
-        </w:rPr>
-        <w:t xml:space="preserve">a decay schedule for the learning rate, and with a greater </w:t>
+        </w:rPr>
+        <w:t xml:space="preserve">Check the solution-tokens and the predicted </w:t>
       </w:r>
       <w:proofErr w:type="spellStart"/>
       <w:r>
         <w:rPr>
           <w:rFonts w:eastAsiaTheme="minorHAnsi"/>
-          <w:lang w:eastAsia="en-US"/>
-        </w:rPr>
-        <w:t>graph_area</w:t>
+        </w:rPr>
+        <w:t>globals&amp;senses</w:t>
       </w:r>
       <w:proofErr w:type="spellEnd"/>
       <w:r>
         <w:rPr>
           <w:rFonts w:eastAsiaTheme="minorHAnsi"/>
-          <w:lang w:eastAsia="en-US"/>
-        </w:rPr>
-        <w:t xml:space="preserve"> size (from 32 to 64)</w:t>
-      </w:r>
-      <w:bookmarkStart w:id="8" w:name="_GoBack"/>
-      <w:bookmarkEnd w:id="8"/>
-      <w:r>
-        <w:rPr>
-          <w:rFonts w:ascii="Menlo" w:eastAsiaTheme="minorHAnsi" w:hAnsi="Menlo" w:cs="Menlo"/>
-          <w:color w:val="000000" w:themeColor="text1"/>
-          <w:sz w:val="18"/>
-          <w:szCs w:val="18"/>
-          <w:lang w:eastAsia="en-US"/>
+        </w:rPr>
+        <w:t>. The model</w:t>
+      </w:r>
+      <w:r>
+        <w:rPr>
+          <w:rFonts w:eastAsiaTheme="minorHAnsi"/>
+        </w:rPr>
+        <w:t xml:space="preserve"> may not be able to read/predict something, what is it?</w:t>
+      </w:r>
+    </w:p>
+    <w:p>
+      <w:pPr>
+        <w:pStyle w:val="ListParagraph"/>
+        <w:numPr>
+          <w:ilvl w:val="0"/>
+          <w:numId w:val="5"/>
+        </w:numPr>
+        <w:rPr>
+          <w:rFonts w:eastAsiaTheme="minorHAnsi"/>
+        </w:rPr>
+      </w:pPr>
+      <w:r>
+        <w:rPr>
+          <w:rFonts w:eastAsiaTheme="minorHAnsi"/>
+        </w:rPr>
+        <w:t xml:space="preserve">Extend the vocabulary of </w:t>
+      </w:r>
+      <w:proofErr w:type="spellStart"/>
+      <w:r>
+        <w:rPr>
+          <w:rFonts w:eastAsiaTheme="minorHAnsi"/>
+        </w:rPr>
+        <w:t>globals</w:t>
+      </w:r>
+      <w:proofErr w:type="spellEnd"/>
+      <w:r>
+        <w:rPr>
+          <w:rFonts w:eastAsiaTheme="minorHAnsi"/>
+        </w:rPr>
+        <w:t xml:space="preserve">. Check the current status of the vocabulary of senses as well. </w:t>
+      </w:r>
+    </w:p>
+    <w:p>
+      <w:pPr>
+        <w:rPr>
+          <w:rFonts w:eastAsiaTheme="minorHAnsi"/>
+        </w:rPr>
+      </w:pPr>
+      <w:r>
+        <w:rPr>
+          <w:rFonts w:eastAsiaTheme="minorHAnsi"/>
         </w:rPr>
         <w:br w:type="page"/>
       </w:r>
@@ -4625,16 +5374,68 @@
           <w:lang w:eastAsia="en-GB"/>
         </w:rPr>
       </w:pPr>
+      <w:bookmarkStart w:id="12" w:name="_Toc31216391"/>
       <w:r>
         <w:rPr>
           <w:rFonts w:eastAsia="Times New Roman"/>
           <w:lang w:eastAsia="en-GB"/>
         </w:rPr>
         <w:lastRenderedPageBreak/>
-        <w:t>4: Batch normalization</w:t>
-      </w:r>
+        <w:t>4: Modifications – I</w:t>
+      </w:r>
+      <w:bookmarkEnd w:id="12"/>
     </w:p>
     <w:p/>
+    <w:p/>
+    <w:p/>
+    <w:p>
+      <w:pPr>
+        <w:rPr>
+          <w:rFonts w:asciiTheme="majorHAnsi" w:hAnsiTheme="majorHAnsi" w:cstheme="majorBidi"/>
+          <w:color w:val="2F5496" w:themeColor="accent1" w:themeShade="BF"/>
+          <w:sz w:val="32"/>
+          <w:szCs w:val="32"/>
+        </w:rPr>
+      </w:pPr>
+      <w:r>
+        <w:br w:type="page"/>
+      </w:r>
+    </w:p>
+    <w:p>
+      <w:pPr>
+        <w:pStyle w:val="Heading1"/>
+        <w:rPr>
+          <w:rFonts w:eastAsia="Times New Roman"/>
+          <w:lang w:eastAsia="en-GB"/>
+        </w:rPr>
+      </w:pPr>
+    </w:p>
+    <w:p>
+      <w:pPr>
+        <w:pStyle w:val="Heading1"/>
+        <w:rPr>
+          <w:rFonts w:eastAsia="Times New Roman"/>
+          <w:lang w:eastAsia="en-GB"/>
+        </w:rPr>
+      </w:pPr>
+      <w:bookmarkStart w:id="13" w:name="_Toc31216392"/>
+      <w:r>
+        <w:rPr>
+          <w:rFonts w:eastAsia="Times New Roman"/>
+          <w:lang w:eastAsia="en-GB"/>
+        </w:rPr>
+        <w:t>5</w:t>
+      </w:r>
+      <w:r>
+        <w:rPr>
+          <w:rFonts w:eastAsia="Times New Roman"/>
+          <w:lang w:eastAsia="en-GB"/>
+        </w:rPr>
+        <w:t>: Batch normalization</w:t>
+      </w:r>
+      <w:bookmarkEnd w:id="13"/>
+    </w:p>
+    <w:p/>
     <w:p>
       <w:pPr>
         <w:pStyle w:val="Heading2"/>
@@ -4642,12 +5443,14 @@
           <w:rFonts w:eastAsia="Times New Roman"/>
         </w:rPr>
       </w:pPr>
+      <w:bookmarkStart w:id="14" w:name="_Toc31216393"/>
       <w:r>
         <w:rPr>
           <w:rFonts w:eastAsia="Times New Roman"/>
         </w:rPr>
         <w:t>Introduction</w:t>
       </w:r>
+      <w:bookmarkEnd w:id="14"/>
     </w:p>
     <w:p/>
     <w:p>
@@ -4655,15 +5458,7 @@
         <w:t>Originally, w</w:t>
       </w:r>
       <w:r>
-        <w:t xml:space="preserve">hen batch normalization was introduced, </w:t>
-      </w:r>
-      <w:proofErr w:type="spellStart"/>
-      <w:r>
-        <w:t>it</w:t>
-      </w:r>
-      <w:proofErr w:type="spellEnd"/>
-      <w:r>
-        <w:t xml:space="preserve"> was believed that it </w:t>
+        <w:t xml:space="preserve">hen batch normalization was introduced, it was believed that it </w:t>
       </w:r>
       <w:r>
         <w:t>could</w:t>
@@ -4676,8 +5471,6 @@
       </w:r>
       <w:r>
         <w:br/>
-      </w:r>
-      <w:r>
         <w:t>During the training stage of networks, as the parameters of the preceding layers change, the distribution of inputs to the current layer changes accordingly, such that the current layer needs to constantly readjust to new distributions.</w:t>
       </w:r>
     </w:p>
@@ -4687,22 +5480,13 @@
         <w:t>In 2018</w:t>
       </w:r>
       <w:r>
-        <w:t xml:space="preserve">, </w:t>
-      </w:r>
-      <w:r>
-        <w:t>researchers</w:t>
-      </w:r>
-      <w:r>
-        <w:t xml:space="preserve"> have </w:t>
+        <w:t xml:space="preserve">, researchers have </w:t>
       </w:r>
       <w:r>
         <w:t>found</w:t>
       </w:r>
       <w:r>
-        <w:t xml:space="preserve"> that batch normalization does not reduce internal covariate shift, but rather smooths the objective function to improve the performance</w:t>
-      </w:r>
-      <w:r>
-        <w:t>.</w:t>
+        <w:t xml:space="preserve"> that batch normalization does not reduce internal covariate shift, but rather smooths the objective function to improve the performance.</w:t>
       </w:r>
     </w:p>
     <w:p/>
@@ -4710,12 +5494,14 @@
       <w:pPr>
         <w:pStyle w:val="Heading2"/>
       </w:pPr>
+      <w:bookmarkStart w:id="15" w:name="_Toc31216394"/>
       <w:r>
         <w:t>Method</w:t>
       </w:r>
       <w:r>
         <w:t xml:space="preserve"> and observations</w:t>
       </w:r>
+      <w:bookmarkEnd w:id="15"/>
     </w:p>
     <w:p/>
     <w:p>
@@ -4867,10 +5653,7 @@
         <w:t xml:space="preserve"> ha</w:t>
       </w:r>
       <w:r>
-        <w:t>s gone really high or really low.</w:t>
-      </w:r>
-      <w:r>
-        <w:t xml:space="preserve"> </w:t>
+        <w:t xml:space="preserve">s gone really high or really low. </w:t>
       </w:r>
       <w:r>
         <w:t>(n: it is opportune to increase the decay rate for the learning rate, as well)</w:t>
@@ -4908,10 +5691,11 @@
       <w:pPr>
         <w:pStyle w:val="Heading2"/>
       </w:pPr>
-      <w:r>
-        <w:lastRenderedPageBreak/>
+      <w:bookmarkStart w:id="16" w:name="_Toc31216395"/>
+      <w:r>
         <w:t>Necessity of Batch Renormalization</w:t>
       </w:r>
+      <w:bookmarkEnd w:id="16"/>
     </w:p>
     <w:p/>
     <w:p>
@@ -4946,10 +5730,7 @@
     </w:p>
     <w:p>
       <w:r>
-        <w:t>I was wondering if there were any plans to implement this batch renormalization in PyTorch?</w:t>
-      </w:r>
-      <w:r>
-        <w:t>”</w:t>
+        <w:t>I was wondering if there were any plans to implement this batch renormalization in PyTorch?”</w:t>
       </w:r>
     </w:p>
     <w:p>
@@ -4957,10 +5738,7 @@
         <w:t>Answer:”</w:t>
       </w:r>
       <w:r>
-        <w:t xml:space="preserve"> </w:t>
-      </w:r>
-      <w:r>
-        <w:t>You could always try instance norm (unless you have really few features per channel), which takes away the difference between training and evaluation</w:t>
+        <w:t xml:space="preserve"> You could always try instance norm (unless you have really few features per channel), which takes away the difference between training and evaluation</w:t>
       </w:r>
       <w:r>
         <w:t>…</w:t>
@@ -4983,6 +5761,95 @@
 <file path=word/numbering.xml><?xml version="1.0" encoding="utf-8"?>
 <w:numbering xmlns:wpc="http://schemas.microsoft.com/office/word/2010/wordprocessingCanvas" xmlns:cx="http://schemas.microsoft.com/office/drawing/2014/chartex" xmlns:cx1="http://schemas.microsoft.com/office/drawing/2015/9/8/chartex" xmlns:cx2="http://schemas.microsoft.com/office/drawing/2015/10/21/chartex" xmlns:cx3="http://schemas.microsoft.com/office/drawing/2016/5/9/chartex" xmlns:cx4="http://schemas.microsoft.com/office/drawing/2016/5/10/chartex" xmlns:cx5="http://schemas.microsoft.com/office/drawing/2016/5/11/chartex" xmlns:cx6="http://schemas.microsoft.com/office/drawing/2016/5/12/chartex" xmlns:cx7="http://schemas.microsoft.com/office/drawing/2016/5/13/chartex" xmlns:cx8="http://schemas.microsoft.com/office/drawing/2016/5/14/chartex" xmlns:mc="http://schemas.openxmlformats.org/markup-compatibility/2006" xmlns:aink="http://schemas.microsoft.com/office/drawing/2016/ink" xmlns:am3d="http://schemas.microsoft.com/office/drawing/2017/model3d" xmlns:o="urn:schemas-microsoft-com:office:office" xmlns:r="http://schemas.openxmlformats.org/officeDocument/2006/relationships" xmlns:m="http://schemas.openxmlformats.org/officeDocument/2006/math" xmlns:v="urn:schemas-microsoft-com:vml" xmlns:wp14="http://schemas.microsoft.com/office/word/2010/wordprocessingDrawing" xmlns:wp="http://schemas.openxmlformats.org/drawingml/2006/wordprocessingDrawing" xmlns:w10="urn:schemas-microsoft-com:office:word" xmlns:w="http://schemas.openxmlformats.org/wordprocessingml/2006/main" xmlns:w14="http://schemas.microsoft.com/office/word/2010/wordml" xmlns:w15="http://schemas.microsoft.com/office/word/2012/wordml" xmlns:w16cid="http://schemas.microsoft.com/office/word/2016/wordml/cid" xmlns:w16se="http://schemas.microsoft.com/office/word/2015/wordml/symex" xmlns:wpg="http://schemas.microsoft.com/office/word/2010/wordprocessingGroup" xmlns:wpi="http://schemas.microsoft.com/office/word/2010/wordprocessingInk" xmlns:wne="http://schemas.microsoft.com/office/word/2006/wordml" xmlns:wps="http://schemas.microsoft.com/office/word/2010/wordprocessingShape" mc:Ignorable="w14 w15 w16se w16cid wp14">
   <w:abstractNum w:abstractNumId="0" w15:restartNumberingAfterBreak="0">
+    <w:nsid w:val="08821E48"/>
+    <w:multiLevelType w:val="hybridMultilevel"/>
+    <w:tmpl w:val="59CA08AC"/>
+    <w:lvl w:ilvl="0" w:tplc="08090011">
+      <w:start w:val="1"/>
+      <w:numFmt w:val="decimal"/>
+      <w:lvlText w:val="%1)"/>
+      <w:lvlJc w:val="left"/>
+      <w:pPr>
+        <w:ind w:left="720" w:hanging="360"/>
+      </w:pPr>
+      <w:rPr>
+        <w:rFonts w:hint="default"/>
+      </w:rPr>
+    </w:lvl>
+    <w:lvl w:ilvl="1" w:tplc="08090019" w:tentative="1">
+      <w:start w:val="1"/>
+      <w:numFmt w:val="lowerLetter"/>
+      <w:lvlText w:val="%2."/>
+      <w:lvlJc w:val="left"/>
+      <w:pPr>
+        <w:ind w:left="1440" w:hanging="360"/>
+      </w:pPr>
+    </w:lvl>
+    <w:lvl w:ilvl="2" w:tplc="0809001B" w:tentative="1">
+      <w:start w:val="1"/>
+      <w:numFmt w:val="lowerRoman"/>
+      <w:lvlText w:val="%3."/>
+      <w:lvlJc w:val="right"/>
+      <w:pPr>
+        <w:ind w:left="2160" w:hanging="180"/>
+      </w:pPr>
+    </w:lvl>
+    <w:lvl w:ilvl="3" w:tplc="0809000F" w:tentative="1">
+      <w:start w:val="1"/>
+      <w:numFmt w:val="decimal"/>
+      <w:lvlText w:val="%4."/>
+      <w:lvlJc w:val="left"/>
+      <w:pPr>
+        <w:ind w:left="2880" w:hanging="360"/>
+      </w:pPr>
+    </w:lvl>
+    <w:lvl w:ilvl="4" w:tplc="08090019" w:tentative="1">
+      <w:start w:val="1"/>
+      <w:numFmt w:val="lowerLetter"/>
+      <w:lvlText w:val="%5."/>
+      <w:lvlJc w:val="left"/>
+      <w:pPr>
+        <w:ind w:left="3600" w:hanging="360"/>
+      </w:pPr>
+    </w:lvl>
+    <w:lvl w:ilvl="5" w:tplc="0809001B" w:tentative="1">
+      <w:start w:val="1"/>
+      <w:numFmt w:val="lowerRoman"/>
+      <w:lvlText w:val="%6."/>
+      <w:lvlJc w:val="right"/>
+      <w:pPr>
+        <w:ind w:left="4320" w:hanging="180"/>
+      </w:pPr>
+    </w:lvl>
+    <w:lvl w:ilvl="6" w:tplc="0809000F" w:tentative="1">
+      <w:start w:val="1"/>
+      <w:numFmt w:val="decimal"/>
+      <w:lvlText w:val="%7."/>
+      <w:lvlJc w:val="left"/>
+      <w:pPr>
+        <w:ind w:left="5040" w:hanging="360"/>
+      </w:pPr>
+    </w:lvl>
+    <w:lvl w:ilvl="7" w:tplc="08090019" w:tentative="1">
+      <w:start w:val="1"/>
+      <w:numFmt w:val="lowerLetter"/>
+      <w:lvlText w:val="%8."/>
+      <w:lvlJc w:val="left"/>
+      <w:pPr>
+        <w:ind w:left="5760" w:hanging="360"/>
+      </w:pPr>
+    </w:lvl>
+    <w:lvl w:ilvl="8" w:tplc="0809001B" w:tentative="1">
+      <w:start w:val="1"/>
+      <w:numFmt w:val="lowerRoman"/>
+      <w:lvlText w:val="%9."/>
+      <w:lvlJc w:val="right"/>
+      <w:pPr>
+        <w:ind w:left="6480" w:hanging="180"/>
+      </w:pPr>
+    </w:lvl>
+  </w:abstractNum>
+  <w:abstractNum w:abstractNumId="1" w15:restartNumberingAfterBreak="0">
     <w:nsid w:val="261F1E48"/>
     <w:multiLevelType w:val="hybridMultilevel"/>
     <w:tmpl w:val="10A62814"/>
@@ -5094,7 +5961,7 @@
       </w:rPr>
     </w:lvl>
   </w:abstractNum>
-  <w:abstractNum w:abstractNumId="1" w15:restartNumberingAfterBreak="0">
+  <w:abstractNum w:abstractNumId="2" w15:restartNumberingAfterBreak="0">
     <w:nsid w:val="3BBE271B"/>
     <w:multiLevelType w:val="hybridMultilevel"/>
     <w:tmpl w:val="6F28E4C2"/>
@@ -5183,7 +6050,7 @@
       </w:pPr>
     </w:lvl>
   </w:abstractNum>
-  <w:abstractNum w:abstractNumId="2" w15:restartNumberingAfterBreak="0">
+  <w:abstractNum w:abstractNumId="3" w15:restartNumberingAfterBreak="0">
     <w:nsid w:val="61B07730"/>
     <w:multiLevelType w:val="hybridMultilevel"/>
     <w:tmpl w:val="29E2236A"/>
@@ -5272,7 +6139,7 @@
       </w:pPr>
     </w:lvl>
   </w:abstractNum>
-  <w:abstractNum w:abstractNumId="3" w15:restartNumberingAfterBreak="0">
+  <w:abstractNum w:abstractNumId="4" w15:restartNumberingAfterBreak="0">
     <w:nsid w:val="6F0034F4"/>
     <w:multiLevelType w:val="hybridMultilevel"/>
     <w:tmpl w:val="51F8F81C"/>
@@ -5386,15 +6253,18 @@
     </w:lvl>
   </w:abstractNum>
   <w:num w:numId="1">
+    <w:abstractNumId w:val="4"/>
+  </w:num>
+  <w:num w:numId="2">
+    <w:abstractNumId w:val="2"/>
+  </w:num>
+  <w:num w:numId="3">
     <w:abstractNumId w:val="3"/>
   </w:num>
-  <w:num w:numId="2">
+  <w:num w:numId="4">
     <w:abstractNumId w:val="1"/>
   </w:num>
-  <w:num w:numId="3">
-    <w:abstractNumId w:val="2"/>
-  </w:num>
-  <w:num w:numId="4">
+  <w:num w:numId="5">
     <w:abstractNumId w:val="0"/>
   </w:num>
 </w:numbering>

</xml_diff>

<commit_message>
=Full logging on my rgcn convolution
Former-commit-id: 4d519196682a8f2ecbb39ebdef0f340a5831ca38 [formerly 3591047f914b330ec53f3ab7a4866cbaa65b02e5]
Former-commit-id: a0f4f341f24eb98c668da8c076f316b81a67ce4c
Former-commit-id: 09dc5ba34538e63965d537308e097ceef01b4067
</commit_message>
<xml_diff>
--- a/Media/Task1_DeveloperDiary_2.docx
+++ b/Media/Task1_DeveloperDiary_2.docx
@@ -37,7 +37,7 @@
         </w:rPr>
         <w:fldChar w:fldCharType="separate"/>
       </w:r>
-      <w:hyperlink w:anchor="_Toc32914822" w:history="1">
+      <w:hyperlink w:anchor="_Toc33003253" w:history="1">
         <w:r>
           <w:rPr>
             <w:rStyle w:val="Hyperlink"/>
@@ -65,7 +65,7 @@
             <w:noProof/>
             <w:webHidden/>
           </w:rPr>
-          <w:instrText xml:space="preserve"> PAGEREF _Toc32914822 \h </w:instrText>
+          <w:instrText xml:space="preserve"> PAGEREF _Toc33003253 \h </w:instrText>
         </w:r>
         <w:r>
           <w:rPr>
@@ -113,7 +113,7 @@
           <w:lang w:eastAsia="en-GB"/>
         </w:rPr>
       </w:pPr>
-      <w:hyperlink w:anchor="_Toc32914823" w:history="1">
+      <w:hyperlink w:anchor="_Toc33003254" w:history="1">
         <w:r>
           <w:rPr>
             <w:rStyle w:val="Hyperlink"/>
@@ -140,7 +140,7 @@
             <w:noProof/>
             <w:webHidden/>
           </w:rPr>
-          <w:instrText xml:space="preserve"> PAGEREF _Toc32914823 \h </w:instrText>
+          <w:instrText xml:space="preserve"> PAGEREF _Toc33003254 \h </w:instrText>
         </w:r>
         <w:r>
           <w:rPr>
@@ -186,7 +186,7 @@
           <w:lang w:eastAsia="en-GB"/>
         </w:rPr>
       </w:pPr>
-      <w:hyperlink w:anchor="_Toc32914824" w:history="1">
+      <w:hyperlink w:anchor="_Toc33003255" w:history="1">
         <w:r>
           <w:rPr>
             <w:rStyle w:val="Hyperlink"/>
@@ -213,7 +213,7 @@
             <w:noProof/>
             <w:webHidden/>
           </w:rPr>
-          <w:instrText xml:space="preserve"> PAGEREF _Toc32914824 \h </w:instrText>
+          <w:instrText xml:space="preserve"> PAGEREF _Toc33003255 \h </w:instrText>
         </w:r>
         <w:r>
           <w:rPr>
@@ -260,7 +260,7 @@
           <w:lang w:eastAsia="en-GB"/>
         </w:rPr>
       </w:pPr>
-      <w:hyperlink w:anchor="_Toc32914825" w:history="1">
+      <w:hyperlink w:anchor="_Toc33003256" w:history="1">
         <w:r>
           <w:rPr>
             <w:rStyle w:val="Hyperlink"/>
@@ -287,7 +287,7 @@
             <w:noProof/>
             <w:webHidden/>
           </w:rPr>
-          <w:instrText xml:space="preserve"> PAGEREF _Toc32914825 \h </w:instrText>
+          <w:instrText xml:space="preserve"> PAGEREF _Toc33003256 \h </w:instrText>
         </w:r>
         <w:r>
           <w:rPr>
@@ -334,7 +334,7 @@
           <w:lang w:eastAsia="en-GB"/>
         </w:rPr>
       </w:pPr>
-      <w:hyperlink w:anchor="_Toc32914826" w:history="1">
+      <w:hyperlink w:anchor="_Toc33003257" w:history="1">
         <w:r>
           <w:rPr>
             <w:rStyle w:val="Hyperlink"/>
@@ -361,7 +361,7 @@
             <w:noProof/>
             <w:webHidden/>
           </w:rPr>
-          <w:instrText xml:space="preserve"> PAGEREF _Toc32914826 \h </w:instrText>
+          <w:instrText xml:space="preserve"> PAGEREF _Toc33003257 \h </w:instrText>
         </w:r>
         <w:r>
           <w:rPr>
@@ -409,7 +409,7 @@
           <w:lang w:eastAsia="en-GB"/>
         </w:rPr>
       </w:pPr>
-      <w:hyperlink w:anchor="_Toc32914827" w:history="1">
+      <w:hyperlink w:anchor="_Toc33003258" w:history="1">
         <w:r>
           <w:rPr>
             <w:rStyle w:val="Hyperlink"/>
@@ -437,7 +437,7 @@
             <w:noProof/>
             <w:webHidden/>
           </w:rPr>
-          <w:instrText xml:space="preserve"> PAGEREF _Toc32914827 \h </w:instrText>
+          <w:instrText xml:space="preserve"> PAGEREF _Toc33003258 \h </w:instrText>
         </w:r>
         <w:r>
           <w:rPr>
@@ -483,7 +483,7 @@
           <w:lang w:eastAsia="en-GB"/>
         </w:rPr>
       </w:pPr>
-      <w:hyperlink w:anchor="_Toc32914828" w:history="1">
+      <w:hyperlink w:anchor="_Toc33003259" w:history="1">
         <w:r>
           <w:rPr>
             <w:rStyle w:val="Hyperlink"/>
@@ -511,7 +511,7 @@
             <w:noProof/>
             <w:webHidden/>
           </w:rPr>
-          <w:instrText xml:space="preserve"> PAGEREF _Toc32914828 \h </w:instrText>
+          <w:instrText xml:space="preserve"> PAGEREF _Toc33003259 \h </w:instrText>
         </w:r>
         <w:r>
           <w:rPr>
@@ -558,7 +558,7 @@
           <w:lang w:eastAsia="en-GB"/>
         </w:rPr>
       </w:pPr>
-      <w:hyperlink w:anchor="_Toc32914829" w:history="1">
+      <w:hyperlink w:anchor="_Toc33003260" w:history="1">
         <w:r>
           <w:rPr>
             <w:rStyle w:val="Hyperlink"/>
@@ -585,7 +585,7 @@
             <w:noProof/>
             <w:webHidden/>
           </w:rPr>
-          <w:instrText xml:space="preserve"> PAGEREF _Toc32914829 \h </w:instrText>
+          <w:instrText xml:space="preserve"> PAGEREF _Toc33003260 \h </w:instrText>
         </w:r>
         <w:r>
           <w:rPr>
@@ -632,7 +632,7 @@
           <w:lang w:eastAsia="en-GB"/>
         </w:rPr>
       </w:pPr>
-      <w:hyperlink w:anchor="_Toc32914830" w:history="1">
+      <w:hyperlink w:anchor="_Toc33003261" w:history="1">
         <w:r>
           <w:rPr>
             <w:rStyle w:val="Hyperlink"/>
@@ -659,7 +659,7 @@
             <w:noProof/>
             <w:webHidden/>
           </w:rPr>
-          <w:instrText xml:space="preserve"> PAGEREF _Toc32914830 \h </w:instrText>
+          <w:instrText xml:space="preserve"> PAGEREF _Toc33003261 \h </w:instrText>
         </w:r>
         <w:r>
           <w:rPr>
@@ -706,7 +706,7 @@
           <w:lang w:eastAsia="en-GB"/>
         </w:rPr>
       </w:pPr>
-      <w:hyperlink w:anchor="_Toc32914831" w:history="1">
+      <w:hyperlink w:anchor="_Toc33003262" w:history="1">
         <w:r>
           <w:rPr>
             <w:rStyle w:val="Hyperlink"/>
@@ -733,7 +733,7 @@
             <w:noProof/>
             <w:webHidden/>
           </w:rPr>
-          <w:instrText xml:space="preserve"> PAGEREF _Toc32914831 \h </w:instrText>
+          <w:instrText xml:space="preserve"> PAGEREF _Toc33003262 \h </w:instrText>
         </w:r>
         <w:r>
           <w:rPr>
@@ -780,7 +780,7 @@
           <w:lang w:eastAsia="en-GB"/>
         </w:rPr>
       </w:pPr>
-      <w:hyperlink w:anchor="_Toc32914832" w:history="1">
+      <w:hyperlink w:anchor="_Toc33003263" w:history="1">
         <w:r>
           <w:rPr>
             <w:rStyle w:val="Hyperlink"/>
@@ -807,7 +807,7 @@
             <w:noProof/>
             <w:webHidden/>
           </w:rPr>
-          <w:instrText xml:space="preserve"> PAGEREF _Toc32914832 \h </w:instrText>
+          <w:instrText xml:space="preserve"> PAGEREF _Toc33003263 \h </w:instrText>
         </w:r>
         <w:r>
           <w:rPr>
@@ -855,7 +855,7 @@
           <w:lang w:eastAsia="en-GB"/>
         </w:rPr>
       </w:pPr>
-      <w:hyperlink w:anchor="_Toc32914833" w:history="1">
+      <w:hyperlink w:anchor="_Toc33003264" w:history="1">
         <w:r>
           <w:rPr>
             <w:rStyle w:val="Hyperlink"/>
@@ -884,7 +884,7 @@
             <w:noProof/>
             <w:webHidden/>
           </w:rPr>
-          <w:instrText xml:space="preserve"> PAGEREF _Toc32914833 \h </w:instrText>
+          <w:instrText xml:space="preserve"> PAGEREF _Toc33003264 \h </w:instrText>
         </w:r>
         <w:r>
           <w:rPr>
@@ -930,7 +930,7 @@
           <w:lang w:eastAsia="en-GB"/>
         </w:rPr>
       </w:pPr>
-      <w:hyperlink w:anchor="_Toc32914834" w:history="1">
+      <w:hyperlink w:anchor="_Toc33003265" w:history="1">
         <w:r>
           <w:rPr>
             <w:rStyle w:val="Hyperlink"/>
@@ -957,7 +957,7 @@
             <w:noProof/>
             <w:webHidden/>
           </w:rPr>
-          <w:instrText xml:space="preserve"> PAGEREF _Toc32914834 \h </w:instrText>
+          <w:instrText xml:space="preserve"> PAGEREF _Toc33003265 \h </w:instrText>
         </w:r>
         <w:r>
           <w:rPr>
@@ -1004,7 +1004,7 @@
           <w:lang w:eastAsia="en-GB"/>
         </w:rPr>
       </w:pPr>
-      <w:hyperlink w:anchor="_Toc32914835" w:history="1">
+      <w:hyperlink w:anchor="_Toc33003266" w:history="1">
         <w:r>
           <w:rPr>
             <w:rStyle w:val="Hyperlink"/>
@@ -1031,7 +1031,7 @@
             <w:noProof/>
             <w:webHidden/>
           </w:rPr>
-          <w:instrText xml:space="preserve"> PAGEREF _Toc32914835 \h </w:instrText>
+          <w:instrText xml:space="preserve"> PAGEREF _Toc33003266 \h </w:instrText>
         </w:r>
         <w:r>
           <w:rPr>
@@ -1078,7 +1078,7 @@
           <w:lang w:eastAsia="en-GB"/>
         </w:rPr>
       </w:pPr>
-      <w:hyperlink w:anchor="_Toc32914836" w:history="1">
+      <w:hyperlink w:anchor="_Toc33003267" w:history="1">
         <w:r>
           <w:rPr>
             <w:rStyle w:val="Hyperlink"/>
@@ -1105,7 +1105,7 @@
             <w:noProof/>
             <w:webHidden/>
           </w:rPr>
-          <w:instrText xml:space="preserve"> PAGEREF _Toc32914836 \h </w:instrText>
+          <w:instrText xml:space="preserve"> PAGEREF _Toc33003267 \h </w:instrText>
         </w:r>
         <w:r>
           <w:rPr>
@@ -1152,7 +1152,7 @@
           <w:lang w:eastAsia="en-GB"/>
         </w:rPr>
       </w:pPr>
-      <w:hyperlink w:anchor="_Toc32914837" w:history="1">
+      <w:hyperlink w:anchor="_Toc33003268" w:history="1">
         <w:r>
           <w:rPr>
             <w:rStyle w:val="Hyperlink"/>
@@ -1179,7 +1179,7 @@
             <w:noProof/>
             <w:webHidden/>
           </w:rPr>
-          <w:instrText xml:space="preserve"> PAGEREF _Toc32914837 \h </w:instrText>
+          <w:instrText xml:space="preserve"> PAGEREF _Toc33003268 \h </w:instrText>
         </w:r>
         <w:r>
           <w:rPr>
@@ -1225,7 +1225,7 @@
           <w:lang w:eastAsia="en-GB"/>
         </w:rPr>
       </w:pPr>
-      <w:hyperlink w:anchor="_Toc32914838" w:history="1">
+      <w:hyperlink w:anchor="_Toc33003269" w:history="1">
         <w:r>
           <w:rPr>
             <w:rStyle w:val="Hyperlink"/>
@@ -1252,7 +1252,7 @@
             <w:noProof/>
             <w:webHidden/>
           </w:rPr>
-          <w:instrText xml:space="preserve"> PAGEREF _Toc32914838 \h </w:instrText>
+          <w:instrText xml:space="preserve"> PAGEREF _Toc33003269 \h </w:instrText>
         </w:r>
         <w:r>
           <w:rPr>
@@ -1298,7 +1298,7 @@
           <w:lang w:eastAsia="en-GB"/>
         </w:rPr>
       </w:pPr>
-      <w:hyperlink w:anchor="_Toc32914839" w:history="1">
+      <w:hyperlink w:anchor="_Toc33003270" w:history="1">
         <w:r>
           <w:rPr>
             <w:rStyle w:val="Hyperlink"/>
@@ -1325,7 +1325,7 @@
             <w:noProof/>
             <w:webHidden/>
           </w:rPr>
-          <w:instrText xml:space="preserve"> PAGEREF _Toc32914839 \h </w:instrText>
+          <w:instrText xml:space="preserve"> PAGEREF _Toc33003270 \h </w:instrText>
         </w:r>
         <w:r>
           <w:rPr>
@@ -1371,7 +1371,7 @@
           <w:lang w:eastAsia="en-GB"/>
         </w:rPr>
       </w:pPr>
-      <w:hyperlink w:anchor="_Toc32914840" w:history="1">
+      <w:hyperlink w:anchor="_Toc33003271" w:history="1">
         <w:r>
           <w:rPr>
             <w:rStyle w:val="Hyperlink"/>
@@ -1398,7 +1398,7 @@
             <w:noProof/>
             <w:webHidden/>
           </w:rPr>
-          <w:instrText xml:space="preserve"> PAGEREF _Toc32914840 \h </w:instrText>
+          <w:instrText xml:space="preserve"> PAGEREF _Toc33003271 \h </w:instrText>
         </w:r>
         <w:r>
           <w:rPr>
@@ -1445,7 +1445,7 @@
           <w:lang w:eastAsia="en-GB"/>
         </w:rPr>
       </w:pPr>
-      <w:hyperlink w:anchor="_Toc32914841" w:history="1">
+      <w:hyperlink w:anchor="_Toc33003272" w:history="1">
         <w:r>
           <w:rPr>
             <w:rStyle w:val="Hyperlink"/>
@@ -1472,7 +1472,7 @@
             <w:noProof/>
             <w:webHidden/>
           </w:rPr>
-          <w:instrText xml:space="preserve"> PAGEREF _Toc32914841 \h </w:instrText>
+          <w:instrText xml:space="preserve"> PAGEREF _Toc33003272 \h </w:instrText>
         </w:r>
         <w:r>
           <w:rPr>
@@ -1519,7 +1519,7 @@
           <w:lang w:eastAsia="en-GB"/>
         </w:rPr>
       </w:pPr>
-      <w:hyperlink w:anchor="_Toc32914842" w:history="1">
+      <w:hyperlink w:anchor="_Toc33003273" w:history="1">
         <w:r>
           <w:rPr>
             <w:rStyle w:val="Hyperlink"/>
@@ -1546,7 +1546,7 @@
             <w:noProof/>
             <w:webHidden/>
           </w:rPr>
-          <w:instrText xml:space="preserve"> PAGEREF _Toc32914842 \h </w:instrText>
+          <w:instrText xml:space="preserve"> PAGEREF _Toc33003273 \h </w:instrText>
         </w:r>
         <w:r>
           <w:rPr>
@@ -1593,7 +1593,7 @@
           <w:lang w:eastAsia="en-GB"/>
         </w:rPr>
       </w:pPr>
-      <w:hyperlink w:anchor="_Toc32914843" w:history="1">
+      <w:hyperlink w:anchor="_Toc33003274" w:history="1">
         <w:r>
           <w:rPr>
             <w:rStyle w:val="Hyperlink"/>
@@ -1620,7 +1620,7 @@
             <w:noProof/>
             <w:webHidden/>
           </w:rPr>
-          <w:instrText xml:space="preserve"> PAGEREF _Toc32914843 \h </w:instrText>
+          <w:instrText xml:space="preserve"> PAGEREF _Toc33003274 \h </w:instrText>
         </w:r>
         <w:r>
           <w:rPr>
@@ -1668,7 +1668,7 @@
           <w:lang w:eastAsia="en-GB"/>
         </w:rPr>
       </w:pPr>
-      <w:hyperlink w:anchor="_Toc32914844" w:history="1">
+      <w:hyperlink w:anchor="_Toc33003275" w:history="1">
         <w:r>
           <w:rPr>
             <w:rStyle w:val="Hyperlink"/>
@@ -1695,7 +1695,7 @@
             <w:noProof/>
             <w:webHidden/>
           </w:rPr>
-          <w:instrText xml:space="preserve"> PAGEREF _Toc32914844 \h </w:instrText>
+          <w:instrText xml:space="preserve"> PAGEREF _Toc33003275 \h </w:instrText>
         </w:r>
         <w:r>
           <w:rPr>
@@ -1741,7 +1741,7 @@
           <w:lang w:eastAsia="en-GB"/>
         </w:rPr>
       </w:pPr>
-      <w:hyperlink w:anchor="_Toc32914845" w:history="1">
+      <w:hyperlink w:anchor="_Toc33003276" w:history="1">
         <w:r>
           <w:rPr>
             <w:rStyle w:val="Hyperlink"/>
@@ -1768,7 +1768,7 @@
             <w:noProof/>
             <w:webHidden/>
           </w:rPr>
-          <w:instrText xml:space="preserve"> PAGEREF _Toc32914845 \h </w:instrText>
+          <w:instrText xml:space="preserve"> PAGEREF _Toc33003276 \h </w:instrText>
         </w:r>
         <w:r>
           <w:rPr>
@@ -1815,27 +1815,13 @@
           <w:lang w:eastAsia="en-GB"/>
         </w:rPr>
       </w:pPr>
-      <w:hyperlink w:anchor="_Toc32914846" w:history="1">
+      <w:hyperlink w:anchor="_Toc33003277" w:history="1">
         <w:r>
           <w:rPr>
             <w:rStyle w:val="Hyperlink"/>
             <w:noProof/>
           </w:rPr>
-          <w:t>Observation: basis d</w:t>
-        </w:r>
-        <w:r>
-          <w:rPr>
-            <w:rStyle w:val="Hyperlink"/>
-            <w:noProof/>
-          </w:rPr>
-          <w:t>e</w:t>
-        </w:r>
-        <w:r>
-          <w:rPr>
-            <w:rStyle w:val="Hyperlink"/>
-            <w:noProof/>
-          </w:rPr>
-          <w:t>composition included by default</w:t>
+          <w:t>Observation: basis decomposition included by default</w:t>
         </w:r>
         <w:r>
           <w:rPr>
@@ -1856,7 +1842,7 @@
             <w:noProof/>
             <w:webHidden/>
           </w:rPr>
-          <w:instrText xml:space="preserve"> PAGEREF _Toc32914846 \h </w:instrText>
+          <w:instrText xml:space="preserve"> PAGEREF _Toc33003277 \h </w:instrText>
         </w:r>
         <w:r>
           <w:rPr>
@@ -1889,6 +1875,94 @@
     </w:p>
     <w:p>
       <w:pPr>
+        <w:pStyle w:val="TOC3"/>
+        <w:tabs>
+          <w:tab w:val="right" w:leader="dot" w:pos="9010"/>
+        </w:tabs>
+        <w:rPr>
+          <w:rFonts w:eastAsiaTheme="minorEastAsia" w:cstheme="minorBidi"/>
+          <w:i w:val="0"/>
+          <w:iCs w:val="0"/>
+          <w:noProof/>
+          <w:sz w:val="24"/>
+          <w:szCs w:val="24"/>
+          <w:lang w:eastAsia="en-GB"/>
+        </w:rPr>
+      </w:pPr>
+      <w:hyperlink w:anchor="_Toc33003278" w:history="1">
+        <w:r>
+          <w:rPr>
+            <w:rStyle w:val="Hyperlink"/>
+            <w:noProof/>
+          </w:rPr>
+          <w:t>Manual R</w:t>
+        </w:r>
+        <w:r>
+          <w:rPr>
+            <w:rStyle w:val="Hyperlink"/>
+            <w:noProof/>
+          </w:rPr>
+          <w:t>G</w:t>
+        </w:r>
+        <w:r>
+          <w:rPr>
+            <w:rStyle w:val="Hyperlink"/>
+            <w:noProof/>
+          </w:rPr>
+          <w:t>CN</w:t>
+        </w:r>
+        <w:r>
+          <w:rPr>
+            <w:noProof/>
+            <w:webHidden/>
+          </w:rPr>
+          <w:tab/>
+        </w:r>
+        <w:r>
+          <w:rPr>
+            <w:noProof/>
+            <w:webHidden/>
+          </w:rPr>
+          <w:fldChar w:fldCharType="begin"/>
+        </w:r>
+        <w:r>
+          <w:rPr>
+            <w:noProof/>
+            <w:webHidden/>
+          </w:rPr>
+          <w:instrText xml:space="preserve"> PAGEREF _Toc33003278 \h </w:instrText>
+        </w:r>
+        <w:r>
+          <w:rPr>
+            <w:noProof/>
+            <w:webHidden/>
+          </w:rPr>
+        </w:r>
+        <w:r>
+          <w:rPr>
+            <w:noProof/>
+            <w:webHidden/>
+          </w:rPr>
+          <w:fldChar w:fldCharType="separate"/>
+        </w:r>
+        <w:r>
+          <w:rPr>
+            <w:noProof/>
+            <w:webHidden/>
+          </w:rPr>
+          <w:t>19</w:t>
+        </w:r>
+        <w:r>
+          <w:rPr>
+            <w:noProof/>
+            <w:webHidden/>
+          </w:rPr>
+          <w:fldChar w:fldCharType="end"/>
+        </w:r>
+      </w:hyperlink>
+    </w:p>
+    <w:p>
+      <w:pPr>
         <w:pStyle w:val="TOC1"/>
         <w:tabs>
           <w:tab w:val="right" w:leader="dot" w:pos="9010"/>
@@ -1904,7 +1978,7 @@
           <w:lang w:eastAsia="en-GB"/>
         </w:rPr>
       </w:pPr>
-      <w:hyperlink w:anchor="_Toc32914847" w:history="1">
+      <w:hyperlink w:anchor="_Toc33003279" w:history="1">
         <w:r>
           <w:rPr>
             <w:rStyle w:val="Hyperlink"/>
@@ -1933,7 +2007,7 @@
             <w:noProof/>
             <w:webHidden/>
           </w:rPr>
-          <w:instrText xml:space="preserve"> PAGEREF _Toc32914847 \h </w:instrText>
+          <w:instrText xml:space="preserve"> PAGEREF _Toc33003279 \h </w:instrText>
         </w:r>
         <w:r>
           <w:rPr>
@@ -1979,7 +2053,7 @@
           <w:lang w:eastAsia="en-GB"/>
         </w:rPr>
       </w:pPr>
-      <w:hyperlink w:anchor="_Toc32914848" w:history="1">
+      <w:hyperlink w:anchor="_Toc33003280" w:history="1">
         <w:r>
           <w:rPr>
             <w:rStyle w:val="Hyperlink"/>
@@ -2007,7 +2081,7 @@
             <w:noProof/>
             <w:webHidden/>
           </w:rPr>
-          <w:instrText xml:space="preserve"> PAGEREF _Toc32914848 \h </w:instrText>
+          <w:instrText xml:space="preserve"> PAGEREF _Toc33003280 \h </w:instrText>
         </w:r>
         <w:r>
           <w:rPr>
@@ -2053,7 +2127,7 @@
           <w:lang w:eastAsia="en-GB"/>
         </w:rPr>
       </w:pPr>
-      <w:hyperlink w:anchor="_Toc32914849" w:history="1">
+      <w:hyperlink w:anchor="_Toc33003281" w:history="1">
         <w:r>
           <w:rPr>
             <w:rStyle w:val="Hyperlink"/>
@@ -2080,7 +2154,7 @@
             <w:noProof/>
             <w:webHidden/>
           </w:rPr>
-          <w:instrText xml:space="preserve"> PAGEREF _Toc32914849 \h </w:instrText>
+          <w:instrText xml:space="preserve"> PAGEREF _Toc33003281 \h </w:instrText>
         </w:r>
         <w:r>
           <w:rPr>
@@ -2126,7 +2200,7 @@
           <w:lang w:eastAsia="en-GB"/>
         </w:rPr>
       </w:pPr>
-      <w:hyperlink w:anchor="_Toc32914850" w:history="1">
+      <w:hyperlink w:anchor="_Toc33003282" w:history="1">
         <w:r>
           <w:rPr>
             <w:rStyle w:val="Hyperlink"/>
@@ -2153,7 +2227,7 @@
             <w:noProof/>
             <w:webHidden/>
           </w:rPr>
-          <w:instrText xml:space="preserve"> PAGEREF _Toc32914850 \h </w:instrText>
+          <w:instrText xml:space="preserve"> PAGEREF _Toc33003282 \h </w:instrText>
         </w:r>
         <w:r>
           <w:rPr>
@@ -2189,6 +2263,8 @@
         <w:fldChar w:fldCharType="end"/>
       </w:r>
     </w:p>
+    <w:p/>
+    <w:p/>
     <w:p>
       <w:pPr>
         <w:pStyle w:val="Heading1"/>
@@ -2212,7 +2288,7 @@
           <w:rFonts w:ascii="Times New Roman" w:hAnsi="Times New Roman" w:cs="Times New Roman"/>
         </w:rPr>
       </w:pPr>
-      <w:bookmarkStart w:id="0" w:name="_Toc32914822"/>
+      <w:bookmarkStart w:id="0" w:name="_Toc33003253"/>
       <w:r>
         <w:rPr>
           <w:rFonts w:ascii="Times New Roman" w:hAnsi="Times New Roman" w:cs="Times New Roman"/>
@@ -2330,7 +2406,7 @@
       <w:pPr>
         <w:pStyle w:val="Heading1"/>
       </w:pPr>
-      <w:bookmarkStart w:id="1" w:name="_Toc32914823"/>
+      <w:bookmarkStart w:id="1" w:name="_Toc33003254"/>
       <w:r>
         <w:t xml:space="preserve">2: </w:t>
       </w:r>
@@ -3340,7 +3416,7 @@
       <w:pPr>
         <w:pStyle w:val="Heading2"/>
       </w:pPr>
-      <w:bookmarkStart w:id="2" w:name="_Toc32914824"/>
+      <w:bookmarkStart w:id="2" w:name="_Toc33003255"/>
       <w:r>
         <w:t xml:space="preserve">Using </w:t>
       </w:r>
@@ -3510,7 +3586,7 @@
       <w:pPr>
         <w:pStyle w:val="Heading3"/>
       </w:pPr>
-      <w:bookmarkStart w:id="3" w:name="_Toc32914825"/>
+      <w:bookmarkStart w:id="3" w:name="_Toc33003256"/>
       <w:r>
         <w:t>Issues</w:t>
       </w:r>
@@ -4463,7 +4539,7 @@
       <w:pPr>
         <w:pStyle w:val="Heading3"/>
       </w:pPr>
-      <w:bookmarkStart w:id="4" w:name="_Toc32914826"/>
+      <w:bookmarkStart w:id="4" w:name="_Toc33003257"/>
       <w:r>
         <w:t>Speedup:</w:t>
       </w:r>
@@ -4564,7 +4640,7 @@
           <w:rFonts w:ascii="Times New Roman" w:hAnsi="Times New Roman" w:cs="Times New Roman"/>
         </w:rPr>
       </w:pPr>
-      <w:bookmarkStart w:id="5" w:name="_Toc32914827"/>
+      <w:bookmarkStart w:id="5" w:name="_Toc33003258"/>
       <w:r>
         <w:rPr>
           <w:rFonts w:ascii="Times New Roman" w:hAnsi="Times New Roman" w:cs="Times New Roman"/>
@@ -4598,7 +4674,7 @@
           <w:rFonts w:ascii="Times New Roman" w:hAnsi="Times New Roman" w:cs="Times New Roman"/>
         </w:rPr>
       </w:pPr>
-      <w:bookmarkStart w:id="6" w:name="_Toc32914828"/>
+      <w:bookmarkStart w:id="6" w:name="_Toc33003259"/>
       <w:r>
         <w:rPr>
           <w:rFonts w:ascii="Times New Roman" w:hAnsi="Times New Roman" w:cs="Times New Roman"/>
@@ -4630,7 +4706,7 @@
       <w:pPr>
         <w:pStyle w:val="Heading3"/>
       </w:pPr>
-      <w:bookmarkStart w:id="7" w:name="_Toc32914829"/>
+      <w:bookmarkStart w:id="7" w:name="_Toc33003260"/>
       <w:r>
         <w:t>3.1.1.</w:t>
       </w:r>
@@ -5015,7 +5091,7 @@
       <w:pPr>
         <w:pStyle w:val="Heading3"/>
       </w:pPr>
-      <w:bookmarkStart w:id="8" w:name="_Toc32914830"/>
+      <w:bookmarkStart w:id="8" w:name="_Toc33003261"/>
       <w:r>
         <w:lastRenderedPageBreak/>
         <w:t>3.1.2</w:t>
@@ -5633,7 +5709,7 @@
       <w:pPr>
         <w:pStyle w:val="Heading3"/>
       </w:pPr>
-      <w:bookmarkStart w:id="9" w:name="_Toc32914831"/>
+      <w:bookmarkStart w:id="9" w:name="_Toc33003262"/>
       <w:r>
         <w:lastRenderedPageBreak/>
         <w:t>3.1.3</w:t>
@@ -6198,7 +6274,7 @@
           <w:rFonts w:eastAsiaTheme="minorHAnsi"/>
         </w:rPr>
       </w:pPr>
-      <w:bookmarkStart w:id="10" w:name="_Toc32914832"/>
+      <w:bookmarkStart w:id="10" w:name="_Toc33003263"/>
       <w:r>
         <w:rPr>
           <w:rFonts w:eastAsiaTheme="minorHAnsi"/>
@@ -6338,7 +6414,7 @@
           <w:lang w:eastAsia="en-GB"/>
         </w:rPr>
       </w:pPr>
-      <w:bookmarkStart w:id="11" w:name="_Toc32914833"/>
+      <w:bookmarkStart w:id="11" w:name="_Toc33003264"/>
       <w:r>
         <w:rPr>
           <w:rFonts w:eastAsia="Times New Roman"/>
@@ -6361,7 +6437,7 @@
       <w:pPr>
         <w:pStyle w:val="Heading2"/>
       </w:pPr>
-      <w:bookmarkStart w:id="12" w:name="_Toc32914834"/>
+      <w:bookmarkStart w:id="12" w:name="_Toc33003265"/>
       <w:r>
         <w:t>Visualizing predictions – Round 1</w:t>
       </w:r>
@@ -6378,7 +6454,7 @@
       <w:pPr>
         <w:pStyle w:val="Heading3"/>
       </w:pPr>
-      <w:bookmarkStart w:id="13" w:name="_Toc32914835"/>
+      <w:bookmarkStart w:id="13" w:name="_Toc33003266"/>
       <w:r>
         <w:t>Experiment</w:t>
       </w:r>
@@ -6890,7 +6966,7 @@
           <w:rFonts w:eastAsiaTheme="minorHAnsi"/>
         </w:rPr>
       </w:pPr>
-      <w:bookmarkStart w:id="14" w:name="_Toc32914836"/>
+      <w:bookmarkStart w:id="14" w:name="_Toc33003267"/>
       <w:r>
         <w:rPr>
           <w:rFonts w:eastAsiaTheme="minorHAnsi"/>
@@ -14240,7 +14316,7 @@
       <w:pPr>
         <w:pStyle w:val="Heading3"/>
       </w:pPr>
-      <w:bookmarkStart w:id="15" w:name="_Toc32914837"/>
+      <w:bookmarkStart w:id="15" w:name="_Toc33003268"/>
       <w:r>
         <w:lastRenderedPageBreak/>
         <w:t>Observations</w:t>
@@ -14500,7 +14576,7 @@
       <w:pPr>
         <w:pStyle w:val="Heading2"/>
       </w:pPr>
-      <w:bookmarkStart w:id="16" w:name="_Toc32914838"/>
+      <w:bookmarkStart w:id="16" w:name="_Toc33003269"/>
       <w:r>
         <w:t>Phrases</w:t>
       </w:r>
@@ -14694,7 +14770,7 @@
       <w:pPr>
         <w:pStyle w:val="Heading2"/>
       </w:pPr>
-      <w:bookmarkStart w:id="17" w:name="_Toc32914839"/>
+      <w:bookmarkStart w:id="17" w:name="_Toc33003270"/>
       <w:r>
         <w:t>Punctuation</w:t>
       </w:r>
@@ -15572,7 +15648,7 @@
       <w:pPr>
         <w:pStyle w:val="Heading2"/>
       </w:pPr>
-      <w:bookmarkStart w:id="18" w:name="_Toc32914840"/>
+      <w:bookmarkStart w:id="18" w:name="_Toc33003271"/>
       <w:r>
         <w:t>Visualizing predictions – Round 2</w:t>
       </w:r>
@@ -15587,7 +15663,7 @@
       <w:pPr>
         <w:pStyle w:val="Heading3"/>
       </w:pPr>
-      <w:bookmarkStart w:id="19" w:name="_Toc32914841"/>
+      <w:bookmarkStart w:id="19" w:name="_Toc33003272"/>
       <w:r>
         <w:t>Experiment</w:t>
       </w:r>
@@ -15939,7 +16015,7 @@
           <w:rFonts w:eastAsiaTheme="minorHAnsi"/>
         </w:rPr>
       </w:pPr>
-      <w:bookmarkStart w:id="20" w:name="_Toc32914842"/>
+      <w:bookmarkStart w:id="20" w:name="_Toc33003273"/>
       <w:r>
         <w:rPr>
           <w:rFonts w:eastAsiaTheme="minorHAnsi"/>
@@ -20193,7 +20269,7 @@
       <w:pPr>
         <w:pStyle w:val="Heading3"/>
       </w:pPr>
-      <w:bookmarkStart w:id="21" w:name="_Toc32914843"/>
+      <w:bookmarkStart w:id="21" w:name="_Toc33003274"/>
       <w:r>
         <w:lastRenderedPageBreak/>
         <w:t>Observations</w:t>
@@ -21882,7 +21958,7 @@
       <w:pPr>
         <w:pStyle w:val="Heading1"/>
       </w:pPr>
-      <w:bookmarkStart w:id="22" w:name="_Toc32914844"/>
+      <w:bookmarkStart w:id="22" w:name="_Toc33003275"/>
       <w:r>
         <w:lastRenderedPageBreak/>
         <w:t>Memory &amp; Recurrence</w:t>
@@ -21900,7 +21976,7 @@
       <w:pPr>
         <w:pStyle w:val="Heading2"/>
       </w:pPr>
-      <w:bookmarkStart w:id="23" w:name="_Toc32914845"/>
+      <w:bookmarkStart w:id="23" w:name="_Toc33003276"/>
       <w:r>
         <w:t>Current version: RGCN</w:t>
       </w:r>
@@ -22906,7 +22982,7 @@
       <w:pPr>
         <w:pStyle w:val="Heading3"/>
       </w:pPr>
-      <w:bookmarkStart w:id="24" w:name="_Toc32914846"/>
+      <w:bookmarkStart w:id="24" w:name="_Toc33003277"/>
       <w:r>
         <w:t xml:space="preserve">Observation: </w:t>
       </w:r>
@@ -23456,9 +23532,11 @@
       <w:pPr>
         <w:pStyle w:val="Heading3"/>
       </w:pPr>
+      <w:bookmarkStart w:id="25" w:name="_Toc33003278"/>
       <w:r>
         <w:t>Manual RGCN</w:t>
       </w:r>
+      <w:bookmarkEnd w:id="25"/>
     </w:p>
     <w:p>
       <w:pPr>
@@ -24084,6 +24162,9 @@
       </w:r>
       <m:oMath>
         <m:r>
+          <m:rPr>
+            <m:sty m:val="p"/>
+          </m:rPr>
           <w:rPr>
             <w:rFonts w:ascii="Cambria Math" w:hAnsi="Cambria Math"/>
           </w:rPr>
@@ -24458,9 +24539,11 @@
       </w:r>
       <m:oMath>
         <m:r>
+          <m:rPr>
+            <m:sty m:val="p"/>
+          </m:rPr>
           <w:rPr>
             <w:rFonts w:ascii="Cambria Math" w:hAnsi="Cambria Math"/>
-            <w:lang w:val="da-DK"/>
           </w:rPr>
           <w:br/>
         </m:r>
@@ -25118,7 +25201,31 @@
         <w:rPr>
           <w:iCs/>
         </w:rPr>
-        <w:t xml:space="preserve">(1 x d) --&gt; the only way to have a result of (1 x d) is to execute the product using </w:t>
+        <w:t>(</w:t>
+      </w:r>
+      <w:r>
+        <w:rPr>
+          <w:iCs/>
+        </w:rPr>
+        <w:t>d x 1</w:t>
+      </w:r>
+      <w:r>
+        <w:rPr>
+          <w:iCs/>
+        </w:rPr>
+        <w:t>) --&gt; the only way to have a result of (</w:t>
+      </w:r>
+      <w:r>
+        <w:rPr>
+          <w:iCs/>
+        </w:rPr>
+        <w:t>d x 1</w:t>
+      </w:r>
+      <w:r>
+        <w:rPr>
+          <w:iCs/>
+        </w:rPr>
+        <w:t xml:space="preserve">) is to execute the product using </w:t>
       </w:r>
       <m:oMath>
         <m:sSubSup>
@@ -25242,36 +25349,264 @@
     <w:p>
       <w:pPr>
         <w:rPr>
+          <w:iCs/>
+        </w:rPr>
+      </w:pPr>
+      <w:r>
+        <w:rPr>
+          <w:iCs/>
+        </w:rPr>
+        <w:t xml:space="preserve">This is corroborated by the </w:t>
+      </w:r>
+      <w:proofErr w:type="spellStart"/>
+      <w:r>
+        <w:rPr>
+          <w:iCs/>
+        </w:rPr>
+        <w:t>github</w:t>
+      </w:r>
+      <w:proofErr w:type="spellEnd"/>
+      <w:r>
+        <w:rPr>
+          <w:iCs/>
+        </w:rPr>
+        <w:t xml:space="preserve"> implementations of GCNs.</w:t>
+      </w:r>
+    </w:p>
+    <w:p>
+      <w:pPr>
+        <w:rPr>
+          <w:iCs/>
+        </w:rPr>
+      </w:pPr>
+    </w:p>
+    <w:p>
+      <w:pPr>
+        <w:rPr>
           <w:lang w:eastAsia="en-US"/>
         </w:rPr>
       </w:pPr>
+    </w:p>
+    <w:p>
       <w:r>
         <w:rPr>
           <w:iCs/>
         </w:rPr>
-        <w:t xml:space="preserve">This is corroborated by the </w:t>
+        <w:t>Currently, my</w:t>
+      </w:r>
+      <w:r>
+        <w:rPr>
+          <w:lang w:eastAsia="en-US"/>
+        </w:rPr>
+        <w:t xml:space="preserve"> </w:t>
       </w:r>
       <w:proofErr w:type="spellStart"/>
       <w:r>
         <w:rPr>
+          <w:rFonts w:ascii="Menlo" w:hAnsi="Menlo" w:cs="Menlo"/>
+          <w:sz w:val="18"/>
+          <w:szCs w:val="18"/>
+        </w:rPr>
+        <w:t>rgcn_</w:t>
+      </w:r>
+      <w:proofErr w:type="gramStart"/>
+      <w:r>
+        <w:rPr>
+          <w:rFonts w:ascii="Menlo" w:hAnsi="Menlo" w:cs="Menlo"/>
+          <w:sz w:val="18"/>
+          <w:szCs w:val="18"/>
+        </w:rPr>
+        <w:t>convolution</w:t>
+      </w:r>
+      <w:proofErr w:type="spellEnd"/>
+      <w:r>
+        <w:rPr>
+          <w:rFonts w:ascii="Menlo" w:hAnsi="Menlo" w:cs="Menlo"/>
+          <w:sz w:val="18"/>
+          <w:szCs w:val="18"/>
+        </w:rPr>
+        <w:t>(</w:t>
+      </w:r>
+      <w:proofErr w:type="gramEnd"/>
+      <w:r>
+        <w:rPr>
+          <w:rFonts w:ascii="Menlo" w:hAnsi="Menlo" w:cs="Menlo"/>
+          <w:sz w:val="18"/>
+          <w:szCs w:val="18"/>
+        </w:rPr>
+        <w:t xml:space="preserve">H, </w:t>
+      </w:r>
+      <w:proofErr w:type="spellStart"/>
+      <w:r>
+        <w:rPr>
+          <w:rFonts w:ascii="Menlo" w:hAnsi="Menlo" w:cs="Menlo"/>
+          <w:sz w:val="18"/>
+          <w:szCs w:val="18"/>
+        </w:rPr>
+        <w:t>Ar_all</w:t>
+      </w:r>
+      <w:proofErr w:type="spellEnd"/>
+      <w:r>
+        <w:rPr>
+          <w:rFonts w:ascii="Menlo" w:hAnsi="Menlo" w:cs="Menlo"/>
+          <w:sz w:val="18"/>
+          <w:szCs w:val="18"/>
+        </w:rPr>
+        <w:t xml:space="preserve">, </w:t>
+      </w:r>
+      <w:proofErr w:type="spellStart"/>
+      <w:r>
+        <w:rPr>
+          <w:rFonts w:ascii="Menlo" w:hAnsi="Menlo" w:cs="Menlo"/>
+          <w:sz w:val="18"/>
+          <w:szCs w:val="18"/>
+        </w:rPr>
+        <w:t>W_all</w:t>
+      </w:r>
+      <w:proofErr w:type="spellEnd"/>
+      <w:r>
+        <w:rPr>
+          <w:rFonts w:ascii="Menlo" w:hAnsi="Menlo" w:cs="Menlo"/>
+          <w:sz w:val="18"/>
+          <w:szCs w:val="18"/>
+        </w:rPr>
+        <w:t>)</w:t>
+      </w:r>
+      <w:r>
+        <w:t xml:space="preserve"> </w:t>
+      </w:r>
+      <w:r>
+        <w:t xml:space="preserve">uses a for-cycle on the </w:t>
+      </w:r>
+      <w:proofErr w:type="spellStart"/>
+      <w:r>
+        <w:rPr>
+          <w:i/>
           <w:iCs/>
         </w:rPr>
-        <w:t>github</w:t>
+        <w:t>A</w:t>
+      </w:r>
+      <w:r>
+        <w:rPr>
+          <w:i/>
+          <w:iCs/>
+          <w:vertAlign w:val="subscript"/>
+        </w:rPr>
+        <w:t>r</w:t>
       </w:r>
       <w:proofErr w:type="spellEnd"/>
       <w:r>
+        <w:t xml:space="preserve"> matr</w:t>
+      </w:r>
+      <w:r>
+        <w:t xml:space="preserve">ices that store the neighbourhoods </w:t>
+      </w:r>
+      <m:oMath>
+        <m:sSubSup>
+          <m:sSubSupPr>
+            <m:ctrlPr>
+              <w:rPr>
+                <w:rFonts w:ascii="Cambria Math" w:hAnsi="Cambria Math"/>
+                <w:i/>
+                <w:iCs/>
+                <w:lang w:val="da-DK"/>
+              </w:rPr>
+            </m:ctrlPr>
+          </m:sSubSupPr>
+          <m:e>
+            <m:r>
+              <w:rPr>
+                <w:rFonts w:ascii="Cambria Math" w:hAnsi="Cambria Math"/>
+                <w:lang w:val="da-DK"/>
+              </w:rPr>
+              <m:t>N</m:t>
+            </m:r>
+          </m:e>
+          <m:sub>
+            <m:r>
+              <w:rPr>
+                <w:rFonts w:ascii="Cambria Math" w:hAnsi="Cambria Math"/>
+                <w:lang w:val="da-DK"/>
+              </w:rPr>
+              <m:t>i</m:t>
+            </m:r>
+          </m:sub>
+          <m:sup>
+            <m:r>
+              <w:rPr>
+                <w:rFonts w:ascii="Cambria Math" w:hAnsi="Cambria Math"/>
+                <w:lang w:val="da-DK"/>
+              </w:rPr>
+              <m:t>r</m:t>
+            </m:r>
+          </m:sup>
+        </m:sSubSup>
+      </m:oMath>
+      <w:r>
         <w:rPr>
           <w:iCs/>
         </w:rPr>
-        <w:t xml:space="preserve"> implementations of GCNs.</w:t>
-      </w:r>
-      <w:bookmarkStart w:id="25" w:name="_GoBack"/>
-      <w:bookmarkEnd w:id="25"/>
-    </w:p>
-    <w:p>
-      <w:pPr>
-        <w:rPr>
-          <w:lang w:eastAsia="en-US"/>
+        <w:t xml:space="preserve">for a given edge type </w:t>
+      </w:r>
+      <w:r>
+        <w:rPr>
+          <w:i/>
+        </w:rPr>
+        <w:t>r</w:t>
+      </w:r>
+      <w:r>
+        <w:rPr>
+          <w:iCs/>
+        </w:rPr>
+        <w:t>.</w:t>
+      </w:r>
+      <w:r>
+        <w:t xml:space="preserve"> </w:t>
+      </w:r>
+      <w:r>
+        <w:t xml:space="preserve">For each relation, we execute a standard GCN convolution, divided by a normalization constant </w:t>
+      </w:r>
+      <m:oMath>
+        <m:sSub>
+          <m:sSubPr>
+            <m:ctrlPr>
+              <w:rPr>
+                <w:rFonts w:ascii="Cambria Math" w:hAnsi="Cambria Math"/>
+                <w:i/>
+                <w:iCs/>
+                <w:lang w:val="da-DK"/>
+              </w:rPr>
+            </m:ctrlPr>
+          </m:sSubPr>
+          <m:e>
+            <m:r>
+              <w:rPr>
+                <w:rFonts w:ascii="Cambria Math" w:hAnsi="Cambria Math"/>
+                <w:lang w:val="da-DK"/>
+              </w:rPr>
+              <m:t>c</m:t>
+            </m:r>
+          </m:e>
+          <m:sub>
+            <m:r>
+              <w:rPr>
+                <w:rFonts w:ascii="Cambria Math" w:hAnsi="Cambria Math"/>
+                <w:vertAlign w:val="subscript"/>
+                <w:lang w:val="da-DK"/>
+              </w:rPr>
+              <m:t>ir</m:t>
+            </m:r>
+          </m:sub>
+        </m:sSub>
+      </m:oMath>
+      <w:r>
+        <w:t xml:space="preserve"> .</w:t>
+      </w:r>
+    </w:p>
+    <w:p>
+      <w:pPr>
+        <w:rPr>
+          <w:iCs/>
         </w:rPr>
       </w:pPr>
     </w:p>
@@ -25284,6 +25619,8 @@
           <w:szCs w:val="32"/>
         </w:rPr>
       </w:pPr>
+      <w:bookmarkStart w:id="26" w:name="_GoBack"/>
+      <w:bookmarkEnd w:id="26"/>
       <w:r>
         <w:br w:type="page"/>
       </w:r>
@@ -25296,7 +25633,7 @@
           <w:lang w:eastAsia="en-GB"/>
         </w:rPr>
       </w:pPr>
-      <w:bookmarkStart w:id="26" w:name="_Toc32914847"/>
+      <w:bookmarkStart w:id="27" w:name="_Toc33003279"/>
       <w:r>
         <w:rPr>
           <w:rFonts w:eastAsia="Times New Roman"/>
@@ -25312,7 +25649,7 @@
         </w:rPr>
         <w:t>: Batch normalization</w:t>
       </w:r>
-      <w:bookmarkEnd w:id="26"/>
+      <w:bookmarkEnd w:id="27"/>
     </w:p>
     <w:p/>
     <w:p>
@@ -25322,14 +25659,14 @@
           <w:rFonts w:eastAsia="Times New Roman"/>
         </w:rPr>
       </w:pPr>
-      <w:bookmarkStart w:id="27" w:name="_Toc32914848"/>
+      <w:bookmarkStart w:id="28" w:name="_Toc33003280"/>
       <w:r>
         <w:rPr>
           <w:rFonts w:eastAsia="Times New Roman"/>
         </w:rPr>
         <w:t>Introduction</w:t>
       </w:r>
-      <w:bookmarkEnd w:id="27"/>
+      <w:bookmarkEnd w:id="28"/>
     </w:p>
     <w:p/>
     <w:p>
@@ -25373,14 +25710,14 @@
       <w:pPr>
         <w:pStyle w:val="Heading2"/>
       </w:pPr>
-      <w:bookmarkStart w:id="28" w:name="_Toc32914849"/>
+      <w:bookmarkStart w:id="29" w:name="_Toc33003281"/>
       <w:r>
         <w:t>Method</w:t>
       </w:r>
       <w:r>
         <w:t xml:space="preserve"> and observations</w:t>
       </w:r>
-      <w:bookmarkEnd w:id="28"/>
+      <w:bookmarkEnd w:id="29"/>
     </w:p>
     <w:p/>
     <w:p>
@@ -25570,12 +25907,12 @@
       <w:pPr>
         <w:pStyle w:val="Heading2"/>
       </w:pPr>
-      <w:bookmarkStart w:id="29" w:name="_Toc32914850"/>
+      <w:bookmarkStart w:id="30" w:name="_Toc33003282"/>
       <w:r>
         <w:lastRenderedPageBreak/>
         <w:t>Necessity of Batch Renormalization</w:t>
       </w:r>
-      <w:bookmarkEnd w:id="29"/>
+      <w:bookmarkEnd w:id="30"/>
     </w:p>
     <w:p/>
     <w:p>

</xml_diff>

<commit_message>
=Checkpoint. Made experiments with recurrence on small dataset. About to experiment on SemCor
Former-commit-id: bf209b97c74e2df4e906b9f45c1f2c60d1536a40 [formerly 6ef58081372f5baf2e2cb6a95099bfe002f3c0bc]
Former-commit-id: 29f8f5c39296d79644a1f1a1b41c18a32385746c
Former-commit-id: 51e9c6113b52a502b3fa4d259e61d6f421a7ed7d
</commit_message>
<xml_diff>
--- a/Media/Task1_DeveloperDiary_2.docx
+++ b/Media/Task1_DeveloperDiary_2.docx
@@ -37,7 +37,7 @@
         </w:rPr>
         <w:fldChar w:fldCharType="separate"/>
       </w:r>
-      <w:hyperlink w:anchor="_Toc33202092" w:history="1">
+      <w:hyperlink w:anchor="_Toc33452438" w:history="1">
         <w:r>
           <w:rPr>
             <w:rStyle w:val="Hyperlink"/>
@@ -65,7 +65,7 @@
             <w:noProof/>
             <w:webHidden/>
           </w:rPr>
-          <w:instrText xml:space="preserve"> PAGEREF _Toc33202092 \h </w:instrText>
+          <w:instrText xml:space="preserve"> PAGEREF _Toc33452438 \h </w:instrText>
         </w:r>
         <w:r>
           <w:rPr>
@@ -113,7 +113,7 @@
           <w:lang w:eastAsia="en-GB"/>
         </w:rPr>
       </w:pPr>
-      <w:hyperlink w:anchor="_Toc33202093" w:history="1">
+      <w:hyperlink w:anchor="_Toc33452439" w:history="1">
         <w:r>
           <w:rPr>
             <w:rStyle w:val="Hyperlink"/>
@@ -140,7 +140,7 @@
             <w:noProof/>
             <w:webHidden/>
           </w:rPr>
-          <w:instrText xml:space="preserve"> PAGEREF _Toc33202093 \h </w:instrText>
+          <w:instrText xml:space="preserve"> PAGEREF _Toc33452439 \h </w:instrText>
         </w:r>
         <w:r>
           <w:rPr>
@@ -186,7 +186,7 @@
           <w:lang w:eastAsia="en-GB"/>
         </w:rPr>
       </w:pPr>
-      <w:hyperlink w:anchor="_Toc33202094" w:history="1">
+      <w:hyperlink w:anchor="_Toc33452440" w:history="1">
         <w:r>
           <w:rPr>
             <w:rStyle w:val="Hyperlink"/>
@@ -213,7 +213,7 @@
             <w:noProof/>
             <w:webHidden/>
           </w:rPr>
-          <w:instrText xml:space="preserve"> PAGEREF _Toc33202094 \h </w:instrText>
+          <w:instrText xml:space="preserve"> PAGEREF _Toc33452440 \h </w:instrText>
         </w:r>
         <w:r>
           <w:rPr>
@@ -260,7 +260,7 @@
           <w:lang w:eastAsia="en-GB"/>
         </w:rPr>
       </w:pPr>
-      <w:hyperlink w:anchor="_Toc33202095" w:history="1">
+      <w:hyperlink w:anchor="_Toc33452441" w:history="1">
         <w:r>
           <w:rPr>
             <w:rStyle w:val="Hyperlink"/>
@@ -287,7 +287,7 @@
             <w:noProof/>
             <w:webHidden/>
           </w:rPr>
-          <w:instrText xml:space="preserve"> PAGEREF _Toc33202095 \h </w:instrText>
+          <w:instrText xml:space="preserve"> PAGEREF _Toc33452441 \h </w:instrText>
         </w:r>
         <w:r>
           <w:rPr>
@@ -334,7 +334,7 @@
           <w:lang w:eastAsia="en-GB"/>
         </w:rPr>
       </w:pPr>
-      <w:hyperlink w:anchor="_Toc33202096" w:history="1">
+      <w:hyperlink w:anchor="_Toc33452442" w:history="1">
         <w:r>
           <w:rPr>
             <w:rStyle w:val="Hyperlink"/>
@@ -361,7 +361,7 @@
             <w:noProof/>
             <w:webHidden/>
           </w:rPr>
-          <w:instrText xml:space="preserve"> PAGEREF _Toc33202096 \h </w:instrText>
+          <w:instrText xml:space="preserve"> PAGEREF _Toc33452442 \h </w:instrText>
         </w:r>
         <w:r>
           <w:rPr>
@@ -409,7 +409,7 @@
           <w:lang w:eastAsia="en-GB"/>
         </w:rPr>
       </w:pPr>
-      <w:hyperlink w:anchor="_Toc33202097" w:history="1">
+      <w:hyperlink w:anchor="_Toc33452443" w:history="1">
         <w:r>
           <w:rPr>
             <w:rStyle w:val="Hyperlink"/>
@@ -437,7 +437,7 @@
             <w:noProof/>
             <w:webHidden/>
           </w:rPr>
-          <w:instrText xml:space="preserve"> PAGEREF _Toc33202097 \h </w:instrText>
+          <w:instrText xml:space="preserve"> PAGEREF _Toc33452443 \h </w:instrText>
         </w:r>
         <w:r>
           <w:rPr>
@@ -483,7 +483,7 @@
           <w:lang w:eastAsia="en-GB"/>
         </w:rPr>
       </w:pPr>
-      <w:hyperlink w:anchor="_Toc33202098" w:history="1">
+      <w:hyperlink w:anchor="_Toc33452444" w:history="1">
         <w:r>
           <w:rPr>
             <w:rStyle w:val="Hyperlink"/>
@@ -511,7 +511,7 @@
             <w:noProof/>
             <w:webHidden/>
           </w:rPr>
-          <w:instrText xml:space="preserve"> PAGEREF _Toc33202098 \h </w:instrText>
+          <w:instrText xml:space="preserve"> PAGEREF _Toc33452444 \h </w:instrText>
         </w:r>
         <w:r>
           <w:rPr>
@@ -558,7 +558,7 @@
           <w:lang w:eastAsia="en-GB"/>
         </w:rPr>
       </w:pPr>
-      <w:hyperlink w:anchor="_Toc33202099" w:history="1">
+      <w:hyperlink w:anchor="_Toc33452445" w:history="1">
         <w:r>
           <w:rPr>
             <w:rStyle w:val="Hyperlink"/>
@@ -585,7 +585,7 @@
             <w:noProof/>
             <w:webHidden/>
           </w:rPr>
-          <w:instrText xml:space="preserve"> PAGEREF _Toc33202099 \h </w:instrText>
+          <w:instrText xml:space="preserve"> PAGEREF _Toc33452445 \h </w:instrText>
         </w:r>
         <w:r>
           <w:rPr>
@@ -632,7 +632,7 @@
           <w:lang w:eastAsia="en-GB"/>
         </w:rPr>
       </w:pPr>
-      <w:hyperlink w:anchor="_Toc33202100" w:history="1">
+      <w:hyperlink w:anchor="_Toc33452446" w:history="1">
         <w:r>
           <w:rPr>
             <w:rStyle w:val="Hyperlink"/>
@@ -659,7 +659,7 @@
             <w:noProof/>
             <w:webHidden/>
           </w:rPr>
-          <w:instrText xml:space="preserve"> PAGEREF _Toc33202100 \h </w:instrText>
+          <w:instrText xml:space="preserve"> PAGEREF _Toc33452446 \h </w:instrText>
         </w:r>
         <w:r>
           <w:rPr>
@@ -706,7 +706,7 @@
           <w:lang w:eastAsia="en-GB"/>
         </w:rPr>
       </w:pPr>
-      <w:hyperlink w:anchor="_Toc33202101" w:history="1">
+      <w:hyperlink w:anchor="_Toc33452447" w:history="1">
         <w:r>
           <w:rPr>
             <w:rStyle w:val="Hyperlink"/>
@@ -733,7 +733,7 @@
             <w:noProof/>
             <w:webHidden/>
           </w:rPr>
-          <w:instrText xml:space="preserve"> PAGEREF _Toc33202101 \h </w:instrText>
+          <w:instrText xml:space="preserve"> PAGEREF _Toc33452447 \h </w:instrText>
         </w:r>
         <w:r>
           <w:rPr>
@@ -780,7 +780,7 @@
           <w:lang w:eastAsia="en-GB"/>
         </w:rPr>
       </w:pPr>
-      <w:hyperlink w:anchor="_Toc33202102" w:history="1">
+      <w:hyperlink w:anchor="_Toc33452448" w:history="1">
         <w:r>
           <w:rPr>
             <w:rStyle w:val="Hyperlink"/>
@@ -807,7 +807,7 @@
             <w:noProof/>
             <w:webHidden/>
           </w:rPr>
-          <w:instrText xml:space="preserve"> PAGEREF _Toc33202102 \h </w:instrText>
+          <w:instrText xml:space="preserve"> PAGEREF _Toc33452448 \h </w:instrText>
         </w:r>
         <w:r>
           <w:rPr>
@@ -855,7 +855,7 @@
           <w:lang w:eastAsia="en-GB"/>
         </w:rPr>
       </w:pPr>
-      <w:hyperlink w:anchor="_Toc33202103" w:history="1">
+      <w:hyperlink w:anchor="_Toc33452449" w:history="1">
         <w:r>
           <w:rPr>
             <w:rStyle w:val="Hyperlink"/>
@@ -884,7 +884,7 @@
             <w:noProof/>
             <w:webHidden/>
           </w:rPr>
-          <w:instrText xml:space="preserve"> PAGEREF _Toc33202103 \h </w:instrText>
+          <w:instrText xml:space="preserve"> PAGEREF _Toc33452449 \h </w:instrText>
         </w:r>
         <w:r>
           <w:rPr>
@@ -930,7 +930,7 @@
           <w:lang w:eastAsia="en-GB"/>
         </w:rPr>
       </w:pPr>
-      <w:hyperlink w:anchor="_Toc33202104" w:history="1">
+      <w:hyperlink w:anchor="_Toc33452450" w:history="1">
         <w:r>
           <w:rPr>
             <w:rStyle w:val="Hyperlink"/>
@@ -957,7 +957,7 @@
             <w:noProof/>
             <w:webHidden/>
           </w:rPr>
-          <w:instrText xml:space="preserve"> PAGEREF _Toc33202104 \h </w:instrText>
+          <w:instrText xml:space="preserve"> PAGEREF _Toc33452450 \h </w:instrText>
         </w:r>
         <w:r>
           <w:rPr>
@@ -1004,7 +1004,7 @@
           <w:lang w:eastAsia="en-GB"/>
         </w:rPr>
       </w:pPr>
-      <w:hyperlink w:anchor="_Toc33202105" w:history="1">
+      <w:hyperlink w:anchor="_Toc33452451" w:history="1">
         <w:r>
           <w:rPr>
             <w:rStyle w:val="Hyperlink"/>
@@ -1031,7 +1031,7 @@
             <w:noProof/>
             <w:webHidden/>
           </w:rPr>
-          <w:instrText xml:space="preserve"> PAGEREF _Toc33202105 \h </w:instrText>
+          <w:instrText xml:space="preserve"> PAGEREF _Toc33452451 \h </w:instrText>
         </w:r>
         <w:r>
           <w:rPr>
@@ -1078,7 +1078,7 @@
           <w:lang w:eastAsia="en-GB"/>
         </w:rPr>
       </w:pPr>
-      <w:hyperlink w:anchor="_Toc33202106" w:history="1">
+      <w:hyperlink w:anchor="_Toc33452452" w:history="1">
         <w:r>
           <w:rPr>
             <w:rStyle w:val="Hyperlink"/>
@@ -1105,7 +1105,7 @@
             <w:noProof/>
             <w:webHidden/>
           </w:rPr>
-          <w:instrText xml:space="preserve"> PAGEREF _Toc33202106 \h </w:instrText>
+          <w:instrText xml:space="preserve"> PAGEREF _Toc33452452 \h </w:instrText>
         </w:r>
         <w:r>
           <w:rPr>
@@ -1152,7 +1152,7 @@
           <w:lang w:eastAsia="en-GB"/>
         </w:rPr>
       </w:pPr>
-      <w:hyperlink w:anchor="_Toc33202107" w:history="1">
+      <w:hyperlink w:anchor="_Toc33452453" w:history="1">
         <w:r>
           <w:rPr>
             <w:rStyle w:val="Hyperlink"/>
@@ -1179,7 +1179,7 @@
             <w:noProof/>
             <w:webHidden/>
           </w:rPr>
-          <w:instrText xml:space="preserve"> PAGEREF _Toc33202107 \h </w:instrText>
+          <w:instrText xml:space="preserve"> PAGEREF _Toc33452453 \h </w:instrText>
         </w:r>
         <w:r>
           <w:rPr>
@@ -1225,7 +1225,7 @@
           <w:lang w:eastAsia="en-GB"/>
         </w:rPr>
       </w:pPr>
-      <w:hyperlink w:anchor="_Toc33202108" w:history="1">
+      <w:hyperlink w:anchor="_Toc33452454" w:history="1">
         <w:r>
           <w:rPr>
             <w:rStyle w:val="Hyperlink"/>
@@ -1252,7 +1252,7 @@
             <w:noProof/>
             <w:webHidden/>
           </w:rPr>
-          <w:instrText xml:space="preserve"> PAGEREF _Toc33202108 \h </w:instrText>
+          <w:instrText xml:space="preserve"> PAGEREF _Toc33452454 \h </w:instrText>
         </w:r>
         <w:r>
           <w:rPr>
@@ -1298,7 +1298,7 @@
           <w:lang w:eastAsia="en-GB"/>
         </w:rPr>
       </w:pPr>
-      <w:hyperlink w:anchor="_Toc33202109" w:history="1">
+      <w:hyperlink w:anchor="_Toc33452455" w:history="1">
         <w:r>
           <w:rPr>
             <w:rStyle w:val="Hyperlink"/>
@@ -1325,7 +1325,7 @@
             <w:noProof/>
             <w:webHidden/>
           </w:rPr>
-          <w:instrText xml:space="preserve"> PAGEREF _Toc33202109 \h </w:instrText>
+          <w:instrText xml:space="preserve"> PAGEREF _Toc33452455 \h </w:instrText>
         </w:r>
         <w:r>
           <w:rPr>
@@ -1371,7 +1371,7 @@
           <w:lang w:eastAsia="en-GB"/>
         </w:rPr>
       </w:pPr>
-      <w:hyperlink w:anchor="_Toc33202110" w:history="1">
+      <w:hyperlink w:anchor="_Toc33452456" w:history="1">
         <w:r>
           <w:rPr>
             <w:rStyle w:val="Hyperlink"/>
@@ -1398,7 +1398,7 @@
             <w:noProof/>
             <w:webHidden/>
           </w:rPr>
-          <w:instrText xml:space="preserve"> PAGEREF _Toc33202110 \h </w:instrText>
+          <w:instrText xml:space="preserve"> PAGEREF _Toc33452456 \h </w:instrText>
         </w:r>
         <w:r>
           <w:rPr>
@@ -1445,7 +1445,7 @@
           <w:lang w:eastAsia="en-GB"/>
         </w:rPr>
       </w:pPr>
-      <w:hyperlink w:anchor="_Toc33202111" w:history="1">
+      <w:hyperlink w:anchor="_Toc33452457" w:history="1">
         <w:r>
           <w:rPr>
             <w:rStyle w:val="Hyperlink"/>
@@ -1472,7 +1472,7 @@
             <w:noProof/>
             <w:webHidden/>
           </w:rPr>
-          <w:instrText xml:space="preserve"> PAGEREF _Toc33202111 \h </w:instrText>
+          <w:instrText xml:space="preserve"> PAGEREF _Toc33452457 \h </w:instrText>
         </w:r>
         <w:r>
           <w:rPr>
@@ -1519,7 +1519,7 @@
           <w:lang w:eastAsia="en-GB"/>
         </w:rPr>
       </w:pPr>
-      <w:hyperlink w:anchor="_Toc33202112" w:history="1">
+      <w:hyperlink w:anchor="_Toc33452458" w:history="1">
         <w:r>
           <w:rPr>
             <w:rStyle w:val="Hyperlink"/>
@@ -1546,7 +1546,7 @@
             <w:noProof/>
             <w:webHidden/>
           </w:rPr>
-          <w:instrText xml:space="preserve"> PAGEREF _Toc33202112 \h </w:instrText>
+          <w:instrText xml:space="preserve"> PAGEREF _Toc33452458 \h </w:instrText>
         </w:r>
         <w:r>
           <w:rPr>
@@ -1593,7 +1593,7 @@
           <w:lang w:eastAsia="en-GB"/>
         </w:rPr>
       </w:pPr>
-      <w:hyperlink w:anchor="_Toc33202113" w:history="1">
+      <w:hyperlink w:anchor="_Toc33452459" w:history="1">
         <w:r>
           <w:rPr>
             <w:rStyle w:val="Hyperlink"/>
@@ -1620,7 +1620,7 @@
             <w:noProof/>
             <w:webHidden/>
           </w:rPr>
-          <w:instrText xml:space="preserve"> PAGEREF _Toc33202113 \h </w:instrText>
+          <w:instrText xml:space="preserve"> PAGEREF _Toc33452459 \h </w:instrText>
         </w:r>
         <w:r>
           <w:rPr>
@@ -1668,7 +1668,7 @@
           <w:lang w:eastAsia="en-GB"/>
         </w:rPr>
       </w:pPr>
-      <w:hyperlink w:anchor="_Toc33202114" w:history="1">
+      <w:hyperlink w:anchor="_Toc33452460" w:history="1">
         <w:r>
           <w:rPr>
             <w:rStyle w:val="Hyperlink"/>
@@ -1695,7 +1695,7 @@
             <w:noProof/>
             <w:webHidden/>
           </w:rPr>
-          <w:instrText xml:space="preserve"> PAGEREF _Toc33202114 \h </w:instrText>
+          <w:instrText xml:space="preserve"> PAGEREF _Toc33452460 \h </w:instrText>
         </w:r>
         <w:r>
           <w:rPr>
@@ -1741,7 +1741,7 @@
           <w:lang w:eastAsia="en-GB"/>
         </w:rPr>
       </w:pPr>
-      <w:hyperlink w:anchor="_Toc33202115" w:history="1">
+      <w:hyperlink w:anchor="_Toc33452461" w:history="1">
         <w:r>
           <w:rPr>
             <w:rStyle w:val="Hyperlink"/>
@@ -1768,7 +1768,7 @@
             <w:noProof/>
             <w:webHidden/>
           </w:rPr>
-          <w:instrText xml:space="preserve"> PAGEREF _Toc33202115 \h </w:instrText>
+          <w:instrText xml:space="preserve"> PAGEREF _Toc33452461 \h </w:instrText>
         </w:r>
         <w:r>
           <w:rPr>
@@ -1815,7 +1815,7 @@
           <w:lang w:eastAsia="en-GB"/>
         </w:rPr>
       </w:pPr>
-      <w:hyperlink w:anchor="_Toc33202116" w:history="1">
+      <w:hyperlink w:anchor="_Toc33452462" w:history="1">
         <w:r>
           <w:rPr>
             <w:rStyle w:val="Hyperlink"/>
@@ -1842,7 +1842,7 @@
             <w:noProof/>
             <w:webHidden/>
           </w:rPr>
-          <w:instrText xml:space="preserve"> PAGEREF _Toc33202116 \h </w:instrText>
+          <w:instrText xml:space="preserve"> PAGEREF _Toc33452462 \h </w:instrText>
         </w:r>
         <w:r>
           <w:rPr>
@@ -1888,7 +1888,7 @@
           <w:lang w:eastAsia="en-GB"/>
         </w:rPr>
       </w:pPr>
-      <w:hyperlink w:anchor="_Toc33202117" w:history="1">
+      <w:hyperlink w:anchor="_Toc33452463" w:history="1">
         <w:r>
           <w:rPr>
             <w:rStyle w:val="Hyperlink"/>
@@ -1915,7 +1915,7 @@
             <w:noProof/>
             <w:webHidden/>
           </w:rPr>
-          <w:instrText xml:space="preserve"> PAGEREF _Toc33202117 \h </w:instrText>
+          <w:instrText xml:space="preserve"> PAGEREF _Toc33452463 \h </w:instrText>
         </w:r>
         <w:r>
           <w:rPr>
@@ -1962,7 +1962,7 @@
           <w:lang w:eastAsia="en-GB"/>
         </w:rPr>
       </w:pPr>
-      <w:hyperlink w:anchor="_Toc33202118" w:history="1">
+      <w:hyperlink w:anchor="_Toc33452464" w:history="1">
         <w:r>
           <w:rPr>
             <w:rStyle w:val="Hyperlink"/>
@@ -1989,7 +1989,7 @@
             <w:noProof/>
             <w:webHidden/>
           </w:rPr>
-          <w:instrText xml:space="preserve"> PAGEREF _Toc33202118 \h </w:instrText>
+          <w:instrText xml:space="preserve"> PAGEREF _Toc33452464 \h </w:instrText>
         </w:r>
         <w:r>
           <w:rPr>
@@ -2036,7 +2036,7 @@
           <w:lang w:eastAsia="en-GB"/>
         </w:rPr>
       </w:pPr>
-      <w:hyperlink w:anchor="_Toc33202119" w:history="1">
+      <w:hyperlink w:anchor="_Toc33452465" w:history="1">
         <w:r>
           <w:rPr>
             <w:rStyle w:val="Hyperlink"/>
@@ -2063,7 +2063,7 @@
             <w:noProof/>
             <w:webHidden/>
           </w:rPr>
-          <w:instrText xml:space="preserve"> PAGEREF _Toc33202119 \h </w:instrText>
+          <w:instrText xml:space="preserve"> PAGEREF _Toc33452465 \h </w:instrText>
         </w:r>
         <w:r>
           <w:rPr>
@@ -2110,7 +2110,7 @@
           <w:lang w:eastAsia="en-GB"/>
         </w:rPr>
       </w:pPr>
-      <w:hyperlink w:anchor="_Toc33202120" w:history="1">
+      <w:hyperlink w:anchor="_Toc33452466" w:history="1">
         <w:r>
           <w:rPr>
             <w:rStyle w:val="Hyperlink"/>
@@ -2137,7 +2137,7 @@
             <w:noProof/>
             <w:webHidden/>
           </w:rPr>
-          <w:instrText xml:space="preserve"> PAGEREF _Toc33202120 \h </w:instrText>
+          <w:instrText xml:space="preserve"> PAGEREF _Toc33452466 \h </w:instrText>
         </w:r>
         <w:r>
           <w:rPr>
@@ -2183,7 +2183,7 @@
           <w:lang w:eastAsia="en-GB"/>
         </w:rPr>
       </w:pPr>
-      <w:hyperlink w:anchor="_Toc33202121" w:history="1">
+      <w:hyperlink w:anchor="_Toc33452467" w:history="1">
         <w:r>
           <w:rPr>
             <w:rStyle w:val="Hyperlink"/>
@@ -2210,7 +2210,7 @@
             <w:noProof/>
             <w:webHidden/>
           </w:rPr>
-          <w:instrText xml:space="preserve"> PAGEREF _Toc33202121 \h </w:instrText>
+          <w:instrText xml:space="preserve"> PAGEREF _Toc33452467 \h </w:instrText>
         </w:r>
         <w:r>
           <w:rPr>
@@ -2256,7 +2256,7 @@
           <w:lang w:eastAsia="en-GB"/>
         </w:rPr>
       </w:pPr>
-      <w:hyperlink w:anchor="_Toc33202122" w:history="1">
+      <w:hyperlink w:anchor="_Toc33452468" w:history="1">
         <w:r>
           <w:rPr>
             <w:rStyle w:val="Hyperlink"/>
@@ -2283,7 +2283,7 @@
             <w:noProof/>
             <w:webHidden/>
           </w:rPr>
-          <w:instrText xml:space="preserve"> PAGEREF _Toc33202122 \h </w:instrText>
+          <w:instrText xml:space="preserve"> PAGEREF _Toc33452468 \h </w:instrText>
         </w:r>
         <w:r>
           <w:rPr>
@@ -2329,7 +2329,7 @@
           <w:lang w:eastAsia="en-GB"/>
         </w:rPr>
       </w:pPr>
-      <w:hyperlink w:anchor="_Toc33202123" w:history="1">
+      <w:hyperlink w:anchor="_Toc33452469" w:history="1">
         <w:r>
           <w:rPr>
             <w:rStyle w:val="Hyperlink"/>
@@ -2356,7 +2356,7 @@
             <w:noProof/>
             <w:webHidden/>
           </w:rPr>
-          <w:instrText xml:space="preserve"> PAGEREF _Toc33202123 \h </w:instrText>
+          <w:instrText xml:space="preserve"> PAGEREF _Toc33452469 \h </w:instrText>
         </w:r>
         <w:r>
           <w:rPr>
@@ -2403,7 +2403,7 @@
           <w:lang w:eastAsia="en-GB"/>
         </w:rPr>
       </w:pPr>
-      <w:hyperlink w:anchor="_Toc33202124" w:history="1">
+      <w:hyperlink w:anchor="_Toc33452470" w:history="1">
         <w:r>
           <w:rPr>
             <w:rStyle w:val="Hyperlink"/>
@@ -2430,7 +2430,7 @@
             <w:noProof/>
             <w:webHidden/>
           </w:rPr>
-          <w:instrText xml:space="preserve"> PAGEREF _Toc33202124 \h </w:instrText>
+          <w:instrText xml:space="preserve"> PAGEREF _Toc33452470 \h </w:instrText>
         </w:r>
         <w:r>
           <w:rPr>
@@ -2478,13 +2478,27 @@
           <w:lang w:eastAsia="en-GB"/>
         </w:rPr>
       </w:pPr>
-      <w:hyperlink w:anchor="_Toc33202125" w:history="1">
+      <w:hyperlink w:anchor="_Toc33452471" w:history="1">
         <w:r>
           <w:rPr>
             <w:rStyle w:val="Hyperlink"/>
             <w:noProof/>
           </w:rPr>
-          <w:t>Memory &amp; Recurrence</w:t>
+          <w:t xml:space="preserve">Memory </w:t>
+        </w:r>
+        <w:r>
+          <w:rPr>
+            <w:rStyle w:val="Hyperlink"/>
+            <w:noProof/>
+          </w:rPr>
+          <w:t>&amp;</w:t>
+        </w:r>
+        <w:r>
+          <w:rPr>
+            <w:rStyle w:val="Hyperlink"/>
+            <w:noProof/>
+          </w:rPr>
+          <w:t xml:space="preserve"> Recurrence</w:t>
         </w:r>
         <w:r>
           <w:rPr>
@@ -2505,7 +2519,7 @@
             <w:noProof/>
             <w:webHidden/>
           </w:rPr>
-          <w:instrText xml:space="preserve"> PAGEREF _Toc33202125 \h </w:instrText>
+          <w:instrText xml:space="preserve"> PAGEREF _Toc33452471 \h </w:instrText>
         </w:r>
         <w:r>
           <w:rPr>
@@ -2551,7 +2565,7 @@
           <w:lang w:eastAsia="en-GB"/>
         </w:rPr>
       </w:pPr>
-      <w:hyperlink w:anchor="_Toc33202126" w:history="1">
+      <w:hyperlink w:anchor="_Toc33452472" w:history="1">
         <w:r>
           <w:rPr>
             <w:rStyle w:val="Hyperlink"/>
@@ -2579,7 +2593,7 @@
             <w:noProof/>
             <w:webHidden/>
           </w:rPr>
-          <w:instrText xml:space="preserve"> PAGEREF _Toc33202126 \h </w:instrText>
+          <w:instrText xml:space="preserve"> PAGEREF _Toc33452472 \h </w:instrText>
         </w:r>
         <w:r>
           <w:rPr>
@@ -2625,7 +2639,7 @@
           <w:lang w:eastAsia="en-GB"/>
         </w:rPr>
       </w:pPr>
-      <w:hyperlink w:anchor="_Toc33202127" w:history="1">
+      <w:hyperlink w:anchor="_Toc33452473" w:history="1">
         <w:r>
           <w:rPr>
             <w:rStyle w:val="Hyperlink"/>
@@ -2654,7 +2668,7 @@
             <w:noProof/>
             <w:webHidden/>
           </w:rPr>
-          <w:instrText xml:space="preserve"> PAGEREF _Toc33202127 \h </w:instrText>
+          <w:instrText xml:space="preserve"> PAGEREF _Toc33452473 \h </w:instrText>
         </w:r>
         <w:r>
           <w:rPr>
@@ -2701,7 +2715,7 @@
           <w:lang w:eastAsia="en-GB"/>
         </w:rPr>
       </w:pPr>
-      <w:hyperlink w:anchor="_Toc33202128" w:history="1">
+      <w:hyperlink w:anchor="_Toc33452474" w:history="1">
         <w:r>
           <w:rPr>
             <w:rStyle w:val="Hyperlink"/>
@@ -2728,7 +2742,7 @@
             <w:noProof/>
             <w:webHidden/>
           </w:rPr>
-          <w:instrText xml:space="preserve"> PAGEREF _Toc33202128 \h </w:instrText>
+          <w:instrText xml:space="preserve"> PAGEREF _Toc33452474 \h </w:instrText>
         </w:r>
         <w:r>
           <w:rPr>
@@ -2775,7 +2789,7 @@
           <w:lang w:eastAsia="en-GB"/>
         </w:rPr>
       </w:pPr>
-      <w:hyperlink w:anchor="_Toc33202129" w:history="1">
+      <w:hyperlink w:anchor="_Toc33452475" w:history="1">
         <w:r>
           <w:rPr>
             <w:rStyle w:val="Hyperlink"/>
@@ -2802,81 +2816,7 @@
             <w:noProof/>
             <w:webHidden/>
           </w:rPr>
-          <w:instrText xml:space="preserve"> PAGEREF _Toc33202129 \h </w:instrText>
-        </w:r>
-        <w:r>
-          <w:rPr>
-            <w:noProof/>
-            <w:webHidden/>
-          </w:rPr>
-        </w:r>
-        <w:r>
-          <w:rPr>
-            <w:noProof/>
-            <w:webHidden/>
-          </w:rPr>
-          <w:fldChar w:fldCharType="separate"/>
-        </w:r>
-        <w:r>
-          <w:rPr>
-            <w:noProof/>
-            <w:webHidden/>
-          </w:rPr>
-          <w:t>27</w:t>
-        </w:r>
-        <w:r>
-          <w:rPr>
-            <w:noProof/>
-            <w:webHidden/>
-          </w:rPr>
-          <w:fldChar w:fldCharType="end"/>
-        </w:r>
-      </w:hyperlink>
-    </w:p>
-    <w:p>
-      <w:pPr>
-        <w:pStyle w:val="TOC3"/>
-        <w:tabs>
-          <w:tab w:val="right" w:leader="dot" w:pos="9010"/>
-        </w:tabs>
-        <w:rPr>
-          <w:rFonts w:eastAsiaTheme="minorEastAsia" w:cstheme="minorBidi"/>
-          <w:i w:val="0"/>
-          <w:iCs w:val="0"/>
-          <w:noProof/>
-          <w:sz w:val="24"/>
-          <w:szCs w:val="24"/>
-          <w:lang w:eastAsia="en-GB"/>
-        </w:rPr>
-      </w:pPr>
-      <w:hyperlink w:anchor="_Toc33202130" w:history="1">
-        <w:r>
-          <w:rPr>
-            <w:rStyle w:val="Hyperlink"/>
-            <w:noProof/>
-          </w:rPr>
-          <w:t>First experiment – 1-gate 1-d GRU</w:t>
-        </w:r>
-        <w:r>
-          <w:rPr>
-            <w:noProof/>
-            <w:webHidden/>
-          </w:rPr>
-          <w:tab/>
-        </w:r>
-        <w:r>
-          <w:rPr>
-            <w:noProof/>
-            <w:webHidden/>
-          </w:rPr>
-          <w:fldChar w:fldCharType="begin"/>
-        </w:r>
-        <w:r>
-          <w:rPr>
-            <w:noProof/>
-            <w:webHidden/>
-          </w:rPr>
-          <w:instrText xml:space="preserve"> PAGEREF _Toc33202130 \h </w:instrText>
+          <w:instrText xml:space="preserve"> PAGEREF _Toc33452475 \h </w:instrText>
         </w:r>
         <w:r>
           <w:rPr>
@@ -2909,30 +2849,26 @@
     </w:p>
     <w:p>
       <w:pPr>
-        <w:pStyle w:val="TOC1"/>
+        <w:pStyle w:val="TOC2"/>
         <w:tabs>
           <w:tab w:val="right" w:leader="dot" w:pos="9010"/>
         </w:tabs>
         <w:rPr>
           <w:rFonts w:eastAsiaTheme="minorEastAsia" w:cstheme="minorBidi"/>
-          <w:b w:val="0"/>
-          <w:bCs w:val="0"/>
-          <w:caps w:val="0"/>
+          <w:smallCaps w:val="0"/>
           <w:noProof/>
           <w:sz w:val="24"/>
           <w:szCs w:val="24"/>
           <w:lang w:eastAsia="en-GB"/>
         </w:rPr>
       </w:pPr>
-      <w:hyperlink w:anchor="_Toc33202131" w:history="1">
+      <w:hyperlink w:anchor="_Toc33452476" w:history="1">
         <w:r>
           <w:rPr>
             <w:rStyle w:val="Hyperlink"/>
-            <w:rFonts w:eastAsia="Times New Roman"/>
             <w:noProof/>
-            <w:lang w:eastAsia="en-GB"/>
           </w:rPr>
-          <w:t>5: Batch normalization</w:t>
+          <w:t>Experiment</w:t>
         </w:r>
         <w:r>
           <w:rPr>
@@ -2953,7 +2889,155 @@
             <w:noProof/>
             <w:webHidden/>
           </w:rPr>
-          <w:instrText xml:space="preserve"> PAGEREF _Toc33202131 \h </w:instrText>
+          <w:instrText xml:space="preserve"> PAGEREF _Toc33452476 \h </w:instrText>
+        </w:r>
+        <w:r>
+          <w:rPr>
+            <w:noProof/>
+            <w:webHidden/>
+          </w:rPr>
+        </w:r>
+        <w:r>
+          <w:rPr>
+            <w:noProof/>
+            <w:webHidden/>
+          </w:rPr>
+          <w:fldChar w:fldCharType="separate"/>
+        </w:r>
+        <w:r>
+          <w:rPr>
+            <w:noProof/>
+            <w:webHidden/>
+          </w:rPr>
+          <w:t>28</w:t>
+        </w:r>
+        <w:r>
+          <w:rPr>
+            <w:noProof/>
+            <w:webHidden/>
+          </w:rPr>
+          <w:fldChar w:fldCharType="end"/>
+        </w:r>
+      </w:hyperlink>
+    </w:p>
+    <w:p>
+      <w:pPr>
+        <w:pStyle w:val="TOC3"/>
+        <w:tabs>
+          <w:tab w:val="right" w:leader="dot" w:pos="9010"/>
+        </w:tabs>
+        <w:rPr>
+          <w:rFonts w:eastAsiaTheme="minorEastAsia" w:cstheme="minorBidi"/>
+          <w:i w:val="0"/>
+          <w:iCs w:val="0"/>
+          <w:noProof/>
+          <w:sz w:val="24"/>
+          <w:szCs w:val="24"/>
+          <w:lang w:eastAsia="en-GB"/>
+        </w:rPr>
+      </w:pPr>
+      <w:hyperlink w:anchor="_Toc33452477" w:history="1">
+        <w:r>
+          <w:rPr>
+            <w:rStyle w:val="Hyperlink"/>
+            <w:noProof/>
+          </w:rPr>
+          <w:t>Settings and loss</w:t>
+        </w:r>
+        <w:r>
+          <w:rPr>
+            <w:noProof/>
+            <w:webHidden/>
+          </w:rPr>
+          <w:tab/>
+        </w:r>
+        <w:r>
+          <w:rPr>
+            <w:noProof/>
+            <w:webHidden/>
+          </w:rPr>
+          <w:fldChar w:fldCharType="begin"/>
+        </w:r>
+        <w:r>
+          <w:rPr>
+            <w:noProof/>
+            <w:webHidden/>
+          </w:rPr>
+          <w:instrText xml:space="preserve"> PAGEREF _Toc33452477 \h </w:instrText>
+        </w:r>
+        <w:r>
+          <w:rPr>
+            <w:noProof/>
+            <w:webHidden/>
+          </w:rPr>
+        </w:r>
+        <w:r>
+          <w:rPr>
+            <w:noProof/>
+            <w:webHidden/>
+          </w:rPr>
+          <w:fldChar w:fldCharType="separate"/>
+        </w:r>
+        <w:r>
+          <w:rPr>
+            <w:noProof/>
+            <w:webHidden/>
+          </w:rPr>
+          <w:t>28</w:t>
+        </w:r>
+        <w:r>
+          <w:rPr>
+            <w:noProof/>
+            <w:webHidden/>
+          </w:rPr>
+          <w:fldChar w:fldCharType="end"/>
+        </w:r>
+      </w:hyperlink>
+    </w:p>
+    <w:p>
+      <w:pPr>
+        <w:pStyle w:val="TOC3"/>
+        <w:tabs>
+          <w:tab w:val="right" w:leader="dot" w:pos="9010"/>
+        </w:tabs>
+        <w:rPr>
+          <w:rFonts w:eastAsiaTheme="minorEastAsia" w:cstheme="minorBidi"/>
+          <w:i w:val="0"/>
+          <w:iCs w:val="0"/>
+          <w:noProof/>
+          <w:sz w:val="24"/>
+          <w:szCs w:val="24"/>
+          <w:lang w:eastAsia="en-GB"/>
+        </w:rPr>
+      </w:pPr>
+      <w:hyperlink w:anchor="_Toc33452478" w:history="1">
+        <w:r>
+          <w:rPr>
+            <w:rStyle w:val="Hyperlink"/>
+            <w:noProof/>
+          </w:rPr>
+          <w:t>Conclusions</w:t>
+        </w:r>
+        <w:r>
+          <w:rPr>
+            <w:noProof/>
+            <w:webHidden/>
+          </w:rPr>
+          <w:tab/>
+        </w:r>
+        <w:r>
+          <w:rPr>
+            <w:noProof/>
+            <w:webHidden/>
+          </w:rPr>
+          <w:fldChar w:fldCharType="begin"/>
+        </w:r>
+        <w:r>
+          <w:rPr>
+            <w:noProof/>
+            <w:webHidden/>
+          </w:rPr>
+          <w:instrText xml:space="preserve"> PAGEREF _Toc33452478 \h </w:instrText>
         </w:r>
         <w:r>
           <w:rPr>
@@ -2986,6 +3070,101 @@
     </w:p>
     <w:p>
       <w:pPr>
+        <w:pStyle w:val="TOC1"/>
+        <w:tabs>
+          <w:tab w:val="right" w:leader="dot" w:pos="9010"/>
+        </w:tabs>
+        <w:rPr>
+          <w:rFonts w:eastAsiaTheme="minorEastAsia" w:cstheme="minorBidi"/>
+          <w:b w:val="0"/>
+          <w:bCs w:val="0"/>
+          <w:caps w:val="0"/>
+          <w:noProof/>
+          <w:sz w:val="24"/>
+          <w:szCs w:val="24"/>
+          <w:lang w:eastAsia="en-GB"/>
+        </w:rPr>
+      </w:pPr>
+      <w:hyperlink w:anchor="_Toc33452479" w:history="1">
+        <w:r>
+          <w:rPr>
+            <w:rStyle w:val="Hyperlink"/>
+            <w:rFonts w:eastAsia="Times New Roman"/>
+            <w:noProof/>
+            <w:lang w:eastAsia="en-GB"/>
+          </w:rPr>
+          <w:t>5: Batch n</w:t>
+        </w:r>
+        <w:r>
+          <w:rPr>
+            <w:rStyle w:val="Hyperlink"/>
+            <w:rFonts w:eastAsia="Times New Roman"/>
+            <w:noProof/>
+            <w:lang w:eastAsia="en-GB"/>
+          </w:rPr>
+          <w:t>o</w:t>
+        </w:r>
+        <w:r>
+          <w:rPr>
+            <w:rStyle w:val="Hyperlink"/>
+            <w:rFonts w:eastAsia="Times New Roman"/>
+            <w:noProof/>
+            <w:lang w:eastAsia="en-GB"/>
+          </w:rPr>
+          <w:t>rmalization</w:t>
+        </w:r>
+        <w:r>
+          <w:rPr>
+            <w:noProof/>
+            <w:webHidden/>
+          </w:rPr>
+          <w:tab/>
+        </w:r>
+        <w:r>
+          <w:rPr>
+            <w:noProof/>
+            <w:webHidden/>
+          </w:rPr>
+          <w:fldChar w:fldCharType="begin"/>
+        </w:r>
+        <w:r>
+          <w:rPr>
+            <w:noProof/>
+            <w:webHidden/>
+          </w:rPr>
+          <w:instrText xml:space="preserve"> PAGEREF _Toc33452479 \h </w:instrText>
+        </w:r>
+        <w:r>
+          <w:rPr>
+            <w:noProof/>
+            <w:webHidden/>
+          </w:rPr>
+        </w:r>
+        <w:r>
+          <w:rPr>
+            <w:noProof/>
+            <w:webHidden/>
+          </w:rPr>
+          <w:fldChar w:fldCharType="separate"/>
+        </w:r>
+        <w:r>
+          <w:rPr>
+            <w:noProof/>
+            <w:webHidden/>
+          </w:rPr>
+          <w:t>31</w:t>
+        </w:r>
+        <w:r>
+          <w:rPr>
+            <w:noProof/>
+            <w:webHidden/>
+          </w:rPr>
+          <w:fldChar w:fldCharType="end"/>
+        </w:r>
+      </w:hyperlink>
+    </w:p>
+    <w:p>
+      <w:pPr>
         <w:pStyle w:val="TOC2"/>
         <w:tabs>
           <w:tab w:val="right" w:leader="dot" w:pos="9010"/>
@@ -2999,7 +3178,7 @@
           <w:lang w:eastAsia="en-GB"/>
         </w:rPr>
       </w:pPr>
-      <w:hyperlink w:anchor="_Toc33202132" w:history="1">
+      <w:hyperlink w:anchor="_Toc33452480" w:history="1">
         <w:r>
           <w:rPr>
             <w:rStyle w:val="Hyperlink"/>
@@ -3027,7 +3206,7 @@
             <w:noProof/>
             <w:webHidden/>
           </w:rPr>
-          <w:instrText xml:space="preserve"> PAGEREF _Toc33202132 \h </w:instrText>
+          <w:instrText xml:space="preserve"> PAGEREF _Toc33452480 \h </w:instrText>
         </w:r>
         <w:r>
           <w:rPr>
@@ -3047,7 +3226,7 @@
             <w:noProof/>
             <w:webHidden/>
           </w:rPr>
-          <w:t>29</w:t>
+          <w:t>31</w:t>
         </w:r>
         <w:r>
           <w:rPr>
@@ -3073,7 +3252,7 @@
           <w:lang w:eastAsia="en-GB"/>
         </w:rPr>
       </w:pPr>
-      <w:hyperlink w:anchor="_Toc33202133" w:history="1">
+      <w:hyperlink w:anchor="_Toc33452481" w:history="1">
         <w:r>
           <w:rPr>
             <w:rStyle w:val="Hyperlink"/>
@@ -3100,7 +3279,7 @@
             <w:noProof/>
             <w:webHidden/>
           </w:rPr>
-          <w:instrText xml:space="preserve"> PAGEREF _Toc33202133 \h </w:instrText>
+          <w:instrText xml:space="preserve"> PAGEREF _Toc33452481 \h </w:instrText>
         </w:r>
         <w:r>
           <w:rPr>
@@ -3120,7 +3299,7 @@
             <w:noProof/>
             <w:webHidden/>
           </w:rPr>
-          <w:t>29</w:t>
+          <w:t>31</w:t>
         </w:r>
         <w:r>
           <w:rPr>
@@ -3146,7 +3325,7 @@
           <w:lang w:eastAsia="en-GB"/>
         </w:rPr>
       </w:pPr>
-      <w:hyperlink w:anchor="_Toc33202134" w:history="1">
+      <w:hyperlink w:anchor="_Toc33452482" w:history="1">
         <w:r>
           <w:rPr>
             <w:rStyle w:val="Hyperlink"/>
@@ -3173,7 +3352,7 @@
             <w:noProof/>
             <w:webHidden/>
           </w:rPr>
-          <w:instrText xml:space="preserve"> PAGEREF _Toc33202134 \h </w:instrText>
+          <w:instrText xml:space="preserve"> PAGEREF _Toc33452482 \h </w:instrText>
         </w:r>
         <w:r>
           <w:rPr>
@@ -3193,7 +3372,7 @@
             <w:noProof/>
             <w:webHidden/>
           </w:rPr>
-          <w:t>30</w:t>
+          <w:t>32</w:t>
         </w:r>
         <w:r>
           <w:rPr>
@@ -3234,7 +3413,7 @@
           <w:rFonts w:ascii="Times New Roman" w:hAnsi="Times New Roman" w:cs="Times New Roman"/>
         </w:rPr>
       </w:pPr>
-      <w:bookmarkStart w:id="0" w:name="_Toc33202092"/>
+      <w:bookmarkStart w:id="0" w:name="_Toc33452438"/>
       <w:r>
         <w:rPr>
           <w:rFonts w:ascii="Times New Roman" w:hAnsi="Times New Roman" w:cs="Times New Roman"/>
@@ -3352,7 +3531,7 @@
       <w:pPr>
         <w:pStyle w:val="Heading1"/>
       </w:pPr>
-      <w:bookmarkStart w:id="1" w:name="_Toc33202093"/>
+      <w:bookmarkStart w:id="1" w:name="_Toc33452439"/>
       <w:r>
         <w:t xml:space="preserve">2: </w:t>
       </w:r>
@@ -4362,7 +4541,7 @@
       <w:pPr>
         <w:pStyle w:val="Heading2"/>
       </w:pPr>
-      <w:bookmarkStart w:id="2" w:name="_Toc33202094"/>
+      <w:bookmarkStart w:id="2" w:name="_Toc33452440"/>
       <w:r>
         <w:t xml:space="preserve">Using </w:t>
       </w:r>
@@ -4532,7 +4711,7 @@
       <w:pPr>
         <w:pStyle w:val="Heading3"/>
       </w:pPr>
-      <w:bookmarkStart w:id="3" w:name="_Toc33202095"/>
+      <w:bookmarkStart w:id="3" w:name="_Toc33452441"/>
       <w:r>
         <w:t>Issues</w:t>
       </w:r>
@@ -5485,7 +5664,7 @@
       <w:pPr>
         <w:pStyle w:val="Heading3"/>
       </w:pPr>
-      <w:bookmarkStart w:id="4" w:name="_Toc33202096"/>
+      <w:bookmarkStart w:id="4" w:name="_Toc33452442"/>
       <w:r>
         <w:t>Speedup:</w:t>
       </w:r>
@@ -5586,7 +5765,7 @@
           <w:rFonts w:ascii="Times New Roman" w:hAnsi="Times New Roman" w:cs="Times New Roman"/>
         </w:rPr>
       </w:pPr>
-      <w:bookmarkStart w:id="5" w:name="_Toc33202097"/>
+      <w:bookmarkStart w:id="5" w:name="_Toc33452443"/>
       <w:r>
         <w:rPr>
           <w:rFonts w:ascii="Times New Roman" w:hAnsi="Times New Roman" w:cs="Times New Roman"/>
@@ -5620,7 +5799,7 @@
           <w:rFonts w:ascii="Times New Roman" w:hAnsi="Times New Roman" w:cs="Times New Roman"/>
         </w:rPr>
       </w:pPr>
-      <w:bookmarkStart w:id="6" w:name="_Toc33202098"/>
+      <w:bookmarkStart w:id="6" w:name="_Toc33452444"/>
       <w:r>
         <w:rPr>
           <w:rFonts w:ascii="Times New Roman" w:hAnsi="Times New Roman" w:cs="Times New Roman"/>
@@ -5652,7 +5831,7 @@
       <w:pPr>
         <w:pStyle w:val="Heading3"/>
       </w:pPr>
-      <w:bookmarkStart w:id="7" w:name="_Toc33202099"/>
+      <w:bookmarkStart w:id="7" w:name="_Toc33452445"/>
       <w:r>
         <w:t>3.1.1.</w:t>
       </w:r>
@@ -6037,7 +6216,7 @@
       <w:pPr>
         <w:pStyle w:val="Heading3"/>
       </w:pPr>
-      <w:bookmarkStart w:id="8" w:name="_Toc33202100"/>
+      <w:bookmarkStart w:id="8" w:name="_Toc33452446"/>
       <w:r>
         <w:lastRenderedPageBreak/>
         <w:t>3.1.2</w:t>
@@ -6655,7 +6834,7 @@
       <w:pPr>
         <w:pStyle w:val="Heading3"/>
       </w:pPr>
-      <w:bookmarkStart w:id="9" w:name="_Toc33202101"/>
+      <w:bookmarkStart w:id="9" w:name="_Toc33452447"/>
       <w:r>
         <w:lastRenderedPageBreak/>
         <w:t>3.1.3</w:t>
@@ -7220,7 +7399,7 @@
           <w:rFonts w:eastAsiaTheme="minorHAnsi"/>
         </w:rPr>
       </w:pPr>
-      <w:bookmarkStart w:id="10" w:name="_Toc33202102"/>
+      <w:bookmarkStart w:id="10" w:name="_Toc33452448"/>
       <w:r>
         <w:rPr>
           <w:rFonts w:eastAsiaTheme="minorHAnsi"/>
@@ -7360,7 +7539,7 @@
           <w:lang w:eastAsia="en-GB"/>
         </w:rPr>
       </w:pPr>
-      <w:bookmarkStart w:id="11" w:name="_Toc33202103"/>
+      <w:bookmarkStart w:id="11" w:name="_Toc33452449"/>
       <w:r>
         <w:rPr>
           <w:rFonts w:eastAsia="Times New Roman"/>
@@ -7383,7 +7562,7 @@
       <w:pPr>
         <w:pStyle w:val="Heading2"/>
       </w:pPr>
-      <w:bookmarkStart w:id="12" w:name="_Toc33202104"/>
+      <w:bookmarkStart w:id="12" w:name="_Toc33452450"/>
       <w:r>
         <w:t>Visualizing predictions – Round 1</w:t>
       </w:r>
@@ -7400,7 +7579,7 @@
       <w:pPr>
         <w:pStyle w:val="Heading3"/>
       </w:pPr>
-      <w:bookmarkStart w:id="13" w:name="_Toc33202105"/>
+      <w:bookmarkStart w:id="13" w:name="_Toc33452451"/>
       <w:r>
         <w:t>Experiment</w:t>
       </w:r>
@@ -7912,7 +8091,7 @@
           <w:rFonts w:eastAsiaTheme="minorHAnsi"/>
         </w:rPr>
       </w:pPr>
-      <w:bookmarkStart w:id="14" w:name="_Toc33202106"/>
+      <w:bookmarkStart w:id="14" w:name="_Toc33452452"/>
       <w:r>
         <w:rPr>
           <w:rFonts w:eastAsiaTheme="minorHAnsi"/>
@@ -15262,7 +15441,7 @@
       <w:pPr>
         <w:pStyle w:val="Heading3"/>
       </w:pPr>
-      <w:bookmarkStart w:id="15" w:name="_Toc33202107"/>
+      <w:bookmarkStart w:id="15" w:name="_Toc33452453"/>
       <w:r>
         <w:lastRenderedPageBreak/>
         <w:t>Observations</w:t>
@@ -15522,7 +15701,7 @@
       <w:pPr>
         <w:pStyle w:val="Heading2"/>
       </w:pPr>
-      <w:bookmarkStart w:id="16" w:name="_Toc33202108"/>
+      <w:bookmarkStart w:id="16" w:name="_Toc33452454"/>
       <w:r>
         <w:t>Phrases</w:t>
       </w:r>
@@ -15716,7 +15895,7 @@
       <w:pPr>
         <w:pStyle w:val="Heading2"/>
       </w:pPr>
-      <w:bookmarkStart w:id="17" w:name="_Toc33202109"/>
+      <w:bookmarkStart w:id="17" w:name="_Toc33452455"/>
       <w:r>
         <w:t>Punctuation</w:t>
       </w:r>
@@ -16594,7 +16773,7 @@
       <w:pPr>
         <w:pStyle w:val="Heading2"/>
       </w:pPr>
-      <w:bookmarkStart w:id="18" w:name="_Toc33202110"/>
+      <w:bookmarkStart w:id="18" w:name="_Toc33452456"/>
       <w:r>
         <w:t>Visualizing predictions – Round 2</w:t>
       </w:r>
@@ -16609,7 +16788,7 @@
       <w:pPr>
         <w:pStyle w:val="Heading3"/>
       </w:pPr>
-      <w:bookmarkStart w:id="19" w:name="_Toc33202111"/>
+      <w:bookmarkStart w:id="19" w:name="_Toc33452457"/>
       <w:r>
         <w:t>Experiment</w:t>
       </w:r>
@@ -16961,7 +17140,7 @@
           <w:rFonts w:eastAsiaTheme="minorHAnsi"/>
         </w:rPr>
       </w:pPr>
-      <w:bookmarkStart w:id="20" w:name="_Toc33202112"/>
+      <w:bookmarkStart w:id="20" w:name="_Toc33452458"/>
       <w:r>
         <w:rPr>
           <w:rFonts w:eastAsiaTheme="minorHAnsi"/>
@@ -21215,7 +21394,7 @@
       <w:pPr>
         <w:pStyle w:val="Heading3"/>
       </w:pPr>
-      <w:bookmarkStart w:id="21" w:name="_Toc33202113"/>
+      <w:bookmarkStart w:id="21" w:name="_Toc33452459"/>
       <w:r>
         <w:lastRenderedPageBreak/>
         <w:t>Observations</w:t>
@@ -22904,9 +23083,12 @@
       <w:pPr>
         <w:pStyle w:val="Heading1"/>
       </w:pPr>
-      <w:bookmarkStart w:id="22" w:name="_Toc33202114"/>
+      <w:bookmarkStart w:id="22" w:name="_Toc33452460"/>
       <w:r>
         <w:lastRenderedPageBreak/>
+        <w:t xml:space="preserve">5: </w:t>
+      </w:r>
+      <w:r>
         <w:t>Alternative GNNs</w:t>
       </w:r>
       <w:bookmarkEnd w:id="22"/>
@@ -22922,7 +23104,7 @@
       <w:pPr>
         <w:pStyle w:val="Heading2"/>
       </w:pPr>
-      <w:bookmarkStart w:id="23" w:name="_Toc33202115"/>
+      <w:bookmarkStart w:id="23" w:name="_Toc33452461"/>
       <w:r>
         <w:t>Current version: RGCN</w:t>
       </w:r>
@@ -23928,7 +24110,7 @@
       <w:pPr>
         <w:pStyle w:val="Heading3"/>
       </w:pPr>
-      <w:bookmarkStart w:id="24" w:name="_Toc33202116"/>
+      <w:bookmarkStart w:id="24" w:name="_Toc33452462"/>
       <w:r>
         <w:t xml:space="preserve">Observation: </w:t>
       </w:r>
@@ -24485,7 +24667,7 @@
       <w:pPr>
         <w:pStyle w:val="Heading2"/>
       </w:pPr>
-      <w:bookmarkStart w:id="25" w:name="_Toc33202117"/>
+      <w:bookmarkStart w:id="25" w:name="_Toc33452463"/>
       <w:r>
         <w:t>Manual RGCN</w:t>
       </w:r>
@@ -26695,7 +26877,7 @@
       <w:pPr>
         <w:pStyle w:val="Heading3"/>
       </w:pPr>
-      <w:bookmarkStart w:id="26" w:name="_Toc33202118"/>
+      <w:bookmarkStart w:id="26" w:name="_Toc33452464"/>
       <w:r>
         <w:t>Split by relation into subgraphs</w:t>
       </w:r>
@@ -27272,7 +27454,7 @@
       <w:pPr>
         <w:pStyle w:val="Heading3"/>
       </w:pPr>
-      <w:bookmarkStart w:id="27" w:name="_Toc33202119"/>
+      <w:bookmarkStart w:id="27" w:name="_Toc33452465"/>
       <w:r>
         <w:t>Manual RGCN version 1.0 - Experiment</w:t>
       </w:r>
@@ -27747,7 +27929,7 @@
       <w:pPr>
         <w:pStyle w:val="Heading3"/>
       </w:pPr>
-      <w:bookmarkStart w:id="28" w:name="_Toc33202120"/>
+      <w:bookmarkStart w:id="28" w:name="_Toc33452466"/>
       <w:r>
         <w:lastRenderedPageBreak/>
         <w:t xml:space="preserve">Time analysis on </w:t>
@@ -28903,7 +29085,7 @@
           <w:tab w:val="left" w:pos="3056"/>
         </w:tabs>
       </w:pPr>
-      <w:bookmarkStart w:id="29" w:name="_Toc33202121"/>
+      <w:bookmarkStart w:id="29" w:name="_Toc33452467"/>
       <w:r>
         <w:t>Composing GCNs</w:t>
       </w:r>
@@ -29054,7 +29236,7 @@
       <w:pPr>
         <w:pStyle w:val="Heading2"/>
       </w:pPr>
-      <w:bookmarkStart w:id="30" w:name="_Toc33202122"/>
+      <w:bookmarkStart w:id="30" w:name="_Toc33452468"/>
       <w:r>
         <w:lastRenderedPageBreak/>
         <w:t>Trainable parameters</w:t>
@@ -31851,7 +32033,7 @@
       <w:pPr>
         <w:pStyle w:val="Heading2"/>
       </w:pPr>
-      <w:bookmarkStart w:id="31" w:name="_Toc33202123"/>
+      <w:bookmarkStart w:id="31" w:name="_Toc33452469"/>
       <w:r>
         <w:lastRenderedPageBreak/>
         <w:t>Final experiment – all parameters explicitly included</w:t>
@@ -32953,7 +33135,7 @@
       <w:pPr>
         <w:pStyle w:val="Heading3"/>
       </w:pPr>
-      <w:bookmarkStart w:id="32" w:name="_Toc33202124"/>
+      <w:bookmarkStart w:id="32" w:name="_Toc33452470"/>
       <w:r>
         <w:lastRenderedPageBreak/>
         <w:t xml:space="preserve">On the side: Experiment – Composite RGCN with Leaky </w:t>
@@ -33320,9 +33502,12 @@
       <w:pPr>
         <w:pStyle w:val="Heading1"/>
       </w:pPr>
-      <w:bookmarkStart w:id="33" w:name="_Toc33202125"/>
+      <w:bookmarkStart w:id="33" w:name="_Toc33452471"/>
       <w:r>
         <w:lastRenderedPageBreak/>
+        <w:t xml:space="preserve">6: </w:t>
+      </w:r>
+      <w:r>
         <w:t>Memory &amp; Recurrence</w:t>
       </w:r>
       <w:bookmarkEnd w:id="33"/>
@@ -33352,7 +33537,7 @@
       <w:pPr>
         <w:pStyle w:val="Heading2"/>
       </w:pPr>
-      <w:bookmarkStart w:id="34" w:name="_Toc33202126"/>
+      <w:bookmarkStart w:id="34" w:name="_Toc33452472"/>
       <w:r>
         <w:rPr>
           <w:rFonts w:eastAsia="Times New Roman"/>
@@ -35444,7 +35629,7 @@
           <w:lang w:val="da-DK"/>
         </w:rPr>
       </w:pPr>
-      <w:bookmarkStart w:id="35" w:name="_Toc33202127"/>
+      <w:bookmarkStart w:id="35" w:name="_Toc33452473"/>
       <w:r>
         <w:rPr>
           <w:rFonts w:eastAsia="Times New Roman"/>
@@ -35468,7 +35653,7 @@
       <w:pPr>
         <w:pStyle w:val="Heading3"/>
       </w:pPr>
-      <w:bookmarkStart w:id="36" w:name="_Toc33202128"/>
+      <w:bookmarkStart w:id="36" w:name="_Toc33452474"/>
       <w:r>
         <w:t>M</w:t>
       </w:r>
@@ -37126,11 +37311,13 @@
           <w:numId w:val="4"/>
         </w:numPr>
         <w:rPr>
+          <w:u w:val="single"/>
           <w:lang w:eastAsia="en-US"/>
         </w:rPr>
       </w:pPr>
       <w:r>
         <w:rPr>
+          <w:u w:val="single"/>
           <w:lang w:eastAsia="en-US"/>
         </w:rPr>
         <w:t>Instead of using a gate that is a constant, with dim=1, to decide whether to preserve/update the hidden state, use a gate with the same number of dimensions as the hidden state (here, dim=300)</w:t>
@@ -37144,47 +37331,55 @@
           <w:numId w:val="4"/>
         </w:numPr>
         <w:rPr>
+          <w:u w:val="single"/>
           <w:lang w:eastAsia="en-US"/>
         </w:rPr>
       </w:pPr>
       <w:r>
         <w:rPr>
+          <w:u w:val="single"/>
           <w:lang w:eastAsia="en-US"/>
         </w:rPr>
         <w:t xml:space="preserve">Follow the formulas </w:t>
       </w:r>
       <w:r>
         <w:rPr>
+          <w:u w:val="single"/>
           <w:lang w:eastAsia="en-US"/>
         </w:rPr>
         <w:t>mentioned previously</w:t>
       </w:r>
       <w:r>
         <w:rPr>
+          <w:u w:val="single"/>
           <w:lang w:eastAsia="en-US"/>
         </w:rPr>
         <w:t xml:space="preserve"> in full</w:t>
       </w:r>
       <w:r>
         <w:rPr>
+          <w:u w:val="single"/>
           <w:lang w:eastAsia="en-US"/>
         </w:rPr>
         <w:t xml:space="preserve">: </w:t>
       </w:r>
       <w:r>
         <w:rPr>
+          <w:u w:val="single"/>
           <w:lang w:eastAsia="en-US"/>
         </w:rPr>
         <w:t>Us</w:t>
       </w:r>
       <w:r>
         <w:rPr>
+          <w:u w:val="single"/>
           <w:lang w:eastAsia="en-US"/>
         </w:rPr>
         <w:t>e</w:t>
       </w:r>
       <w:r>
         <w:rPr>
+          <w:u w:val="single"/>
           <w:lang w:eastAsia="en-US"/>
         </w:rPr>
         <w:t xml:space="preserve"> 2 gates, reset </w:t>
@@ -37193,12 +37388,14 @@
         <w:rPr>
           <w:i/>
           <w:iCs/>
+          <w:u w:val="single"/>
           <w:lang w:eastAsia="en-US"/>
         </w:rPr>
         <w:t>u</w:t>
       </w:r>
       <w:r>
         <w:rPr>
+          <w:u w:val="single"/>
           <w:lang w:eastAsia="en-US"/>
         </w:rPr>
         <w:t xml:space="preserve"> and update </w:t>
@@ -37207,24 +37404,28 @@
         <w:rPr>
           <w:i/>
           <w:iCs/>
+          <w:u w:val="single"/>
           <w:lang w:eastAsia="en-US"/>
         </w:rPr>
         <w:t>z</w:t>
       </w:r>
       <w:r>
         <w:rPr>
+          <w:u w:val="single"/>
           <w:lang w:eastAsia="en-US"/>
         </w:rPr>
         <w:t xml:space="preserve">, </w:t>
       </w:r>
       <w:r>
         <w:rPr>
+          <w:u w:val="single"/>
           <w:lang w:eastAsia="en-US"/>
         </w:rPr>
         <w:t>where</w:t>
       </w:r>
       <w:r>
         <w:rPr>
+          <w:u w:val="single"/>
           <w:lang w:eastAsia="en-US"/>
         </w:rPr>
         <w:t xml:space="preserve"> </w:t>
@@ -37233,12 +37434,14 @@
         <w:rPr>
           <w:i/>
           <w:iCs/>
+          <w:u w:val="single"/>
           <w:lang w:eastAsia="en-US"/>
         </w:rPr>
         <w:t>r</w:t>
       </w:r>
       <w:r>
         <w:rPr>
+          <w:u w:val="single"/>
           <w:lang w:eastAsia="en-US"/>
         </w:rPr>
         <w:t xml:space="preserve"> is used to create the proposed </w:t>
@@ -37246,6 +37449,7 @@
       <w:proofErr w:type="gramStart"/>
       <w:r>
         <w:rPr>
+          <w:u w:val="single"/>
           <w:lang w:eastAsia="en-US"/>
         </w:rPr>
         <w:t>new-state</w:t>
@@ -37253,6 +37457,7 @@
       <w:proofErr w:type="gramEnd"/>
       <w:r>
         <w:rPr>
+          <w:u w:val="single"/>
           <w:lang w:eastAsia="en-US"/>
         </w:rPr>
         <w:t xml:space="preserve"> (that has a Tanh on it, although I could apply a </w:t>
@@ -37260,6 +37465,7 @@
       <w:proofErr w:type="spellStart"/>
       <w:r>
         <w:rPr>
+          <w:u w:val="single"/>
           <w:lang w:eastAsia="en-US"/>
         </w:rPr>
         <w:t>LeakyReLU</w:t>
@@ -37267,6 +37473,7 @@
       <w:proofErr w:type="spellEnd"/>
       <w:r>
         <w:rPr>
+          <w:u w:val="single"/>
           <w:lang w:eastAsia="en-US"/>
         </w:rPr>
         <w:t xml:space="preserve">) </w:t>
@@ -37295,6 +37502,71 @@
           <w:lang w:eastAsia="en-US"/>
         </w:rPr>
       </w:pPr>
+      <w:r>
+        <w:rPr>
+          <w:lang w:eastAsia="en-US"/>
+        </w:rPr>
+        <w:t xml:space="preserve">Observation: I am operating on the whole </w:t>
+      </w:r>
+      <w:proofErr w:type="spellStart"/>
+      <w:r>
+        <w:rPr>
+          <w:lang w:eastAsia="en-US"/>
+        </w:rPr>
+        <w:t>grapharea</w:t>
+      </w:r>
+      <w:proofErr w:type="spellEnd"/>
+      <w:r>
+        <w:rPr>
+          <w:lang w:eastAsia="en-US"/>
+        </w:rPr>
+        <w:t>: the</w:t>
+      </w:r>
+      <w:r>
+        <w:t xml:space="preserve"> </w:t>
+      </w:r>
+      <w:proofErr w:type="spellStart"/>
+      <w:r>
+        <w:rPr>
+          <w:lang w:eastAsia="en-US"/>
+        </w:rPr>
+        <w:t>rgcn_conv</w:t>
+      </w:r>
+      <w:proofErr w:type="spellEnd"/>
+      <w:r>
+        <w:rPr>
+          <w:lang w:eastAsia="en-US"/>
+        </w:rPr>
+        <w:t xml:space="preserve"> </w:t>
+      </w:r>
+      <w:r>
+        <w:rPr>
+          <w:lang w:eastAsia="en-US"/>
+        </w:rPr>
+        <w:t xml:space="preserve">has dimension </w:t>
+      </w:r>
+      <w:proofErr w:type="spellStart"/>
+      <w:proofErr w:type="gramStart"/>
+      <w:r>
+        <w:rPr>
+          <w:lang w:eastAsia="en-US"/>
+        </w:rPr>
+        <w:t>torch.Size</w:t>
+      </w:r>
+      <w:proofErr w:type="spellEnd"/>
+      <w:proofErr w:type="gramEnd"/>
+      <w:r>
+        <w:rPr>
+          <w:lang w:eastAsia="en-US"/>
+        </w:rPr>
+        <w:t>([1, 32, 300])</w:t>
+      </w:r>
+      <w:r>
+        <w:rPr>
+          <w:lang w:eastAsia="en-US"/>
+        </w:rPr>
+        <w:t>…</w:t>
+      </w:r>
     </w:p>
     <w:p>
       <w:pPr>
@@ -37303,6 +37575,32 @@
           <w:lang w:eastAsia="en-US"/>
         </w:rPr>
       </w:pPr>
+      <w:r>
+        <w:rPr>
+          <w:lang w:eastAsia="en-US"/>
+        </w:rPr>
+        <w:t xml:space="preserve">For the update gate, the matrix W </w:t>
+      </w:r>
+      <w:r>
+        <w:rPr>
+          <w:lang w:eastAsia="en-US"/>
+        </w:rPr>
+        <w:t xml:space="preserve">is multiplied per the concatenated neighbourhood (for me, the </w:t>
+      </w:r>
+      <w:proofErr w:type="spellStart"/>
+      <w:r>
+        <w:rPr>
+          <w:lang w:eastAsia="en-US"/>
+        </w:rPr>
+        <w:t>graph_area</w:t>
+      </w:r>
+      <w:proofErr w:type="spellEnd"/>
+      <w:r>
+        <w:rPr>
+          <w:lang w:eastAsia="en-US"/>
+        </w:rPr>
+        <w:t>). The matrix U should operate only on the current node/word.</w:t>
+      </w:r>
     </w:p>
     <w:p>
       <w:pPr>
@@ -37314,7 +37612,6 @@
     </w:p>
     <w:p>
       <w:pPr>
-        <w:ind w:left="360"/>
         <w:rPr>
           <w:lang w:eastAsia="en-US"/>
         </w:rPr>
@@ -37322,41 +37619,11 @@
     </w:p>
     <w:p>
       <w:pPr>
-        <w:ind w:left="360"/>
-        <w:rPr>
-          <w:lang w:eastAsia="en-US"/>
-        </w:rPr>
-      </w:pPr>
-    </w:p>
-    <w:p>
-      <w:pPr>
-        <w:ind w:left="360"/>
-        <w:rPr>
-          <w:lang w:eastAsia="en-US"/>
-        </w:rPr>
-      </w:pPr>
-    </w:p>
-    <w:p>
-      <w:pPr>
-        <w:rPr>
-          <w:lang w:eastAsia="en-US"/>
-        </w:rPr>
-      </w:pPr>
-    </w:p>
-    <w:p/>
-    <w:p>
-      <w:pPr>
-        <w:rPr>
-          <w:lang w:eastAsia="en-US"/>
-        </w:rPr>
-      </w:pPr>
-    </w:p>
-    <w:p>
-      <w:pPr>
         <w:pStyle w:val="Heading3"/>
       </w:pPr>
-      <w:bookmarkStart w:id="37" w:name="_Toc33202129"/>
-      <w:r>
+      <w:bookmarkStart w:id="37" w:name="_Toc33452475"/>
+      <w:r>
+        <w:lastRenderedPageBreak/>
         <w:t xml:space="preserve">Composite </w:t>
       </w:r>
       <w:proofErr w:type="spellStart"/>
@@ -38007,8 +38274,6 @@
         </w:rPr>
         <w:t xml:space="preserve"> </w:t>
       </w:r>
-      <w:bookmarkStart w:id="38" w:name="_GoBack"/>
-      <w:bookmarkEnd w:id="38"/>
       <w:r>
         <w:rPr>
           <w:lang w:eastAsia="en-US"/>
@@ -39230,32 +39495,49 @@
     </w:p>
     <w:p>
       <w:pPr>
+        <w:rPr>
+          <w:lang w:eastAsia="en-US"/>
+        </w:rPr>
+      </w:pPr>
+    </w:p>
+    <w:p>
+      <w:pPr>
+        <w:rPr>
+          <w:lang w:eastAsia="en-US"/>
+        </w:rPr>
+      </w:pPr>
+    </w:p>
+    <w:p>
+      <w:pPr>
+        <w:rPr>
+          <w:lang w:eastAsia="en-US"/>
+        </w:rPr>
+      </w:pPr>
+    </w:p>
+    <w:p>
+      <w:pPr>
+        <w:pStyle w:val="Heading2"/>
+      </w:pPr>
+      <w:bookmarkStart w:id="38" w:name="_Toc33452476"/>
+      <w:r>
+        <w:t>Experiment</w:t>
+      </w:r>
+      <w:bookmarkEnd w:id="38"/>
+    </w:p>
+    <w:p>
+      <w:pPr>
+        <w:rPr>
+          <w:lang w:eastAsia="en-US"/>
+        </w:rPr>
+      </w:pPr>
+    </w:p>
+    <w:p>
+      <w:pPr>
         <w:pStyle w:val="Heading3"/>
       </w:pPr>
-      <w:bookmarkStart w:id="39" w:name="_Toc33202130"/>
-      <w:r>
-        <w:t>Mini-e</w:t>
-      </w:r>
-      <w:r>
-        <w:t>xperiment</w:t>
-      </w:r>
-      <w:r>
-        <w:t xml:space="preserve"> </w:t>
-      </w:r>
-      <w:r>
-        <w:t>–</w:t>
-      </w:r>
-      <w:r>
-        <w:t xml:space="preserve"> </w:t>
-      </w:r>
-      <w:r>
-        <w:t>1-gate</w:t>
-      </w:r>
-      <w:r>
-        <w:t xml:space="preserve"> </w:t>
-      </w:r>
-      <w:r>
-        <w:t>1-d GRU</w:t>
+      <w:bookmarkStart w:id="39" w:name="_Toc33452477"/>
+      <w:r>
+        <w:t>Settings and loss</w:t>
       </w:r>
       <w:bookmarkEnd w:id="39"/>
     </w:p>
@@ -39462,80 +39744,11 @@
     </w:p>
     <w:p>
       <w:pPr>
-        <w:rPr>
-          <w:lang w:eastAsia="en-US"/>
-        </w:rPr>
-      </w:pPr>
-      <w:proofErr w:type="spellStart"/>
-      <w:r>
-        <w:rPr>
-          <w:lang w:eastAsia="en-US"/>
-        </w:rPr>
-        <w:t>CompositeOneGRU</w:t>
-      </w:r>
-      <w:proofErr w:type="spellEnd"/>
-      <w:r>
-        <w:rPr>
-          <w:lang w:eastAsia="en-US"/>
-        </w:rPr>
-        <w:t xml:space="preserve"> (manual GRU with one gate </w:t>
-      </w:r>
-      <w:r>
-        <w:rPr>
-          <w:i/>
-          <w:iCs/>
-          <w:lang w:eastAsia="en-US"/>
-        </w:rPr>
-        <w:t>u</w:t>
-      </w:r>
-      <w:r>
-        <w:rPr>
-          <w:lang w:eastAsia="en-US"/>
-        </w:rPr>
-        <w:t xml:space="preserve"> on the </w:t>
-      </w:r>
-      <w:proofErr w:type="spellStart"/>
-      <w:r>
-        <w:rPr>
-          <w:lang w:eastAsia="en-US"/>
-        </w:rPr>
-        <w:t>rgcn_conv</w:t>
-      </w:r>
-      <w:proofErr w:type="spellEnd"/>
-      <w:r>
-        <w:rPr>
-          <w:lang w:eastAsia="en-US"/>
-        </w:rPr>
-        <w:t>, with dimension 1</w:t>
-      </w:r>
-      <w:r>
-        <w:rPr>
-          <w:lang w:eastAsia="en-US"/>
-        </w:rPr>
-        <w:t xml:space="preserve">), </w:t>
-      </w:r>
-      <w:r>
-        <w:rPr>
-          <w:lang w:eastAsia="en-US"/>
-        </w:rPr>
-        <w:br/>
-        <w:t xml:space="preserve">final training </w:t>
-      </w:r>
-      <w:proofErr w:type="spellStart"/>
-      <w:r>
-        <w:rPr>
-          <w:lang w:eastAsia="en-US"/>
-        </w:rPr>
-        <w:t>nll_loss</w:t>
-      </w:r>
-      <w:proofErr w:type="spellEnd"/>
-      <w:r>
-        <w:rPr>
-          <w:lang w:eastAsia="en-US"/>
-        </w:rPr>
-        <w:t>=</w:t>
-      </w:r>
-      <w:r>
+        <w:pStyle w:val="ListParagraph"/>
+        <w:numPr>
+          <w:ilvl w:val="0"/>
+          <w:numId w:val="22"/>
+        </w:numPr>
         <w:rPr>
           <w:rFonts w:ascii="Menlo" w:eastAsiaTheme="minorHAnsi" w:hAnsi="Menlo" w:cs="Menlo"/>
           <w:color w:val="000000" w:themeColor="text1"/>
@@ -39543,29 +39756,502 @@
           <w:szCs w:val="18"/>
           <w:lang w:eastAsia="en-US"/>
         </w:rPr>
-        <w:t>0.00223</w:t>
-      </w:r>
-    </w:p>
-    <w:p>
-      <w:pPr>
-        <w:rPr>
+      </w:pPr>
+      <w:r>
+        <w:rPr>
+          <w:b/>
+          <w:bCs/>
           <w:lang w:eastAsia="en-US"/>
         </w:rPr>
-      </w:pPr>
-    </w:p>
-    <w:p>
-      <w:pPr>
+        <w:t>GRU_RGCN</w:t>
+      </w:r>
+      <w:r>
         <w:rPr>
           <w:lang w:eastAsia="en-US"/>
         </w:rPr>
-      </w:pPr>
-    </w:p>
-    <w:p>
-      <w:pPr>
+        <w:t>:</w:t>
+      </w:r>
+      <w:r>
         <w:rPr>
           <w:lang w:eastAsia="en-US"/>
         </w:rPr>
-      </w:pPr>
+        <w:t xml:space="preserve"> </w:t>
+      </w:r>
+      <w:r>
+        <w:rPr>
+          <w:lang w:eastAsia="en-US"/>
+        </w:rPr>
+        <w:t xml:space="preserve">manual GRU with one gate </w:t>
+      </w:r>
+      <w:r>
+        <w:rPr>
+          <w:i/>
+          <w:iCs/>
+          <w:lang w:eastAsia="en-US"/>
+        </w:rPr>
+        <w:t>u</w:t>
+      </w:r>
+      <w:r>
+        <w:rPr>
+          <w:lang w:eastAsia="en-US"/>
+        </w:rPr>
+        <w:t xml:space="preserve"> on the </w:t>
+      </w:r>
+      <w:proofErr w:type="spellStart"/>
+      <w:r>
+        <w:rPr>
+          <w:lang w:eastAsia="en-US"/>
+        </w:rPr>
+        <w:t>rgcn_conv</w:t>
+      </w:r>
+      <w:proofErr w:type="spellEnd"/>
+      <w:r>
+        <w:rPr>
+          <w:lang w:eastAsia="en-US"/>
+        </w:rPr>
+        <w:t>, dimension 1</w:t>
+      </w:r>
+      <w:r>
+        <w:rPr>
+          <w:lang w:eastAsia="en-US"/>
+        </w:rPr>
+        <w:t>,</w:t>
+      </w:r>
+      <w:r>
+        <w:rPr>
+          <w:lang w:eastAsia="en-US"/>
+        </w:rPr>
+        <w:t xml:space="preserve"> </w:t>
+      </w:r>
+      <w:r>
+        <w:rPr>
+          <w:lang w:eastAsia="en-US"/>
+        </w:rPr>
+        <w:t>loss=</w:t>
+      </w:r>
+      <w:r>
+        <w:rPr>
+          <w:rFonts w:ascii="Menlo" w:eastAsiaTheme="minorHAnsi" w:hAnsi="Menlo" w:cs="Menlo"/>
+          <w:color w:val="000000" w:themeColor="text1"/>
+          <w:sz w:val="18"/>
+          <w:szCs w:val="18"/>
+          <w:lang w:eastAsia="en-US"/>
+        </w:rPr>
+        <w:t>2.26</w:t>
+      </w:r>
+    </w:p>
+    <w:p>
+      <w:pPr>
+        <w:pStyle w:val="ListParagraph"/>
+        <w:numPr>
+          <w:ilvl w:val="0"/>
+          <w:numId w:val="22"/>
+        </w:numPr>
+        <w:rPr>
+          <w:rFonts w:ascii="Menlo" w:eastAsiaTheme="minorHAnsi" w:hAnsi="Menlo" w:cs="Menlo"/>
+          <w:color w:val="000000" w:themeColor="text1"/>
+          <w:sz w:val="18"/>
+          <w:szCs w:val="18"/>
+          <w:lang w:eastAsia="en-US"/>
+        </w:rPr>
+      </w:pPr>
+      <w:r>
+        <w:rPr>
+          <w:rFonts w:eastAsiaTheme="minorHAnsi"/>
+          <w:b/>
+          <w:bCs/>
+        </w:rPr>
+        <w:t>Multiple</w:t>
+      </w:r>
+      <w:r>
+        <w:rPr>
+          <w:rFonts w:eastAsiaTheme="minorHAnsi"/>
+          <w:b/>
+          <w:bCs/>
+        </w:rPr>
+        <w:t xml:space="preserve"> GGCN</w:t>
+      </w:r>
+      <w:r>
+        <w:rPr>
+          <w:rFonts w:eastAsiaTheme="minorHAnsi"/>
+          <w:b/>
+          <w:bCs/>
+        </w:rPr>
+        <w:t>s</w:t>
+      </w:r>
+      <w:r>
+        <w:rPr>
+          <w:rFonts w:eastAsiaTheme="minorHAnsi"/>
+        </w:rPr>
+        <w:t>:</w:t>
+      </w:r>
+      <w:r>
+        <w:rPr>
+          <w:rFonts w:eastAsiaTheme="minorHAnsi"/>
+        </w:rPr>
+        <w:t xml:space="preserve"> executing separately the gated convolution for each relation, using the pre-made </w:t>
+      </w:r>
+      <w:proofErr w:type="spellStart"/>
+      <w:r>
+        <w:rPr>
+          <w:rFonts w:eastAsiaTheme="minorHAnsi"/>
+        </w:rPr>
+        <w:t>GatedGraphConv</w:t>
+      </w:r>
+      <w:proofErr w:type="spellEnd"/>
+      <w:r>
+        <w:rPr>
+          <w:rFonts w:eastAsiaTheme="minorHAnsi"/>
+        </w:rPr>
+        <w:t xml:space="preserve"> networks. Final training </w:t>
+      </w:r>
+      <w:proofErr w:type="spellStart"/>
+      <w:r>
+        <w:rPr>
+          <w:rFonts w:eastAsiaTheme="minorHAnsi"/>
+        </w:rPr>
+        <w:t>nll_loss</w:t>
+      </w:r>
+      <w:proofErr w:type="spellEnd"/>
+      <w:r>
+        <w:rPr>
+          <w:rFonts w:eastAsiaTheme="minorHAnsi"/>
+        </w:rPr>
+        <w:t xml:space="preserve"> = </w:t>
+      </w:r>
+      <w:r>
+        <w:rPr>
+          <w:rFonts w:ascii="Menlo" w:eastAsiaTheme="minorHAnsi" w:hAnsi="Menlo" w:cs="Menlo"/>
+          <w:color w:val="000000" w:themeColor="text1"/>
+          <w:sz w:val="18"/>
+          <w:szCs w:val="18"/>
+          <w:lang w:eastAsia="en-US"/>
+        </w:rPr>
+        <w:t xml:space="preserve">2.02091 </w:t>
+      </w:r>
+    </w:p>
+    <w:p>
+      <w:pPr>
+        <w:pStyle w:val="ListParagraph"/>
+        <w:numPr>
+          <w:ilvl w:val="0"/>
+          <w:numId w:val="22"/>
+        </w:numPr>
+        <w:rPr>
+          <w:rFonts w:ascii="Menlo" w:eastAsiaTheme="minorHAnsi" w:hAnsi="Menlo" w:cs="Menlo"/>
+          <w:color w:val="000000" w:themeColor="text1"/>
+          <w:sz w:val="18"/>
+          <w:szCs w:val="18"/>
+          <w:lang w:eastAsia="en-US"/>
+        </w:rPr>
+      </w:pPr>
+      <w:r>
+        <w:rPr>
+          <w:b/>
+          <w:bCs/>
+          <w:lang w:eastAsia="en-US"/>
+        </w:rPr>
+        <w:t>GRU_RGCN</w:t>
+      </w:r>
+      <w:r>
+        <w:rPr>
+          <w:lang w:eastAsia="en-US"/>
+        </w:rPr>
+        <w:t>:</w:t>
+      </w:r>
+      <w:r>
+        <w:rPr>
+          <w:lang w:eastAsia="en-US"/>
+        </w:rPr>
+        <w:t xml:space="preserve"> manual GRU with one gate </w:t>
+      </w:r>
+      <w:r>
+        <w:rPr>
+          <w:i/>
+          <w:iCs/>
+          <w:lang w:eastAsia="en-US"/>
+        </w:rPr>
+        <w:t>u</w:t>
+      </w:r>
+      <w:r>
+        <w:rPr>
+          <w:lang w:eastAsia="en-US"/>
+        </w:rPr>
+        <w:t xml:space="preserve"> on the </w:t>
+      </w:r>
+      <w:proofErr w:type="spellStart"/>
+      <w:r>
+        <w:rPr>
+          <w:lang w:eastAsia="en-US"/>
+        </w:rPr>
+        <w:t>rgcn_conv</w:t>
+      </w:r>
+      <w:proofErr w:type="spellEnd"/>
+      <w:r>
+        <w:rPr>
+          <w:lang w:eastAsia="en-US"/>
+        </w:rPr>
+        <w:t>, dimension 300,</w:t>
+      </w:r>
+      <w:r>
+        <w:rPr>
+          <w:lang w:eastAsia="en-US"/>
+        </w:rPr>
+        <w:t xml:space="preserve"> </w:t>
+      </w:r>
+      <w:r>
+        <w:rPr>
+          <w:lang w:eastAsia="en-US"/>
+        </w:rPr>
+        <w:t>loss=</w:t>
+      </w:r>
+      <w:r>
+        <w:rPr>
+          <w:rFonts w:ascii="Menlo" w:eastAsiaTheme="minorHAnsi" w:hAnsi="Menlo" w:cs="Menlo"/>
+          <w:color w:val="000000" w:themeColor="text1"/>
+          <w:sz w:val="18"/>
+          <w:szCs w:val="18"/>
+          <w:lang w:eastAsia="en-US"/>
+        </w:rPr>
+        <w:t>0.0011</w:t>
+      </w:r>
+    </w:p>
+    <w:p>
+      <w:pPr>
+        <w:pStyle w:val="ListParagraph"/>
+        <w:numPr>
+          <w:ilvl w:val="0"/>
+          <w:numId w:val="22"/>
+        </w:numPr>
+        <w:rPr>
+          <w:lang w:eastAsia="en-US"/>
+        </w:rPr>
+      </w:pPr>
+      <w:proofErr w:type="spellStart"/>
+      <w:r>
+        <w:rPr>
+          <w:b/>
+          <w:bCs/>
+          <w:lang w:eastAsia="en-US"/>
+        </w:rPr>
+        <w:t>GRU_RGCN_Wconv</w:t>
+      </w:r>
+      <w:proofErr w:type="spellEnd"/>
+      <w:r>
+        <w:rPr>
+          <w:lang w:eastAsia="en-US"/>
+        </w:rPr>
+        <w:t xml:space="preserve">: manual GRU with one gate </w:t>
+      </w:r>
+      <w:r>
+        <w:rPr>
+          <w:i/>
+          <w:iCs/>
+          <w:lang w:eastAsia="en-US"/>
+        </w:rPr>
+        <w:t>u</w:t>
+      </w:r>
+      <w:r>
+        <w:rPr>
+          <w:lang w:eastAsia="en-US"/>
+        </w:rPr>
+        <w:t xml:space="preserve"> on the </w:t>
+      </w:r>
+      <w:proofErr w:type="spellStart"/>
+      <w:r>
+        <w:rPr>
+          <w:lang w:eastAsia="en-US"/>
+        </w:rPr>
+        <w:t>rgcn_conv</w:t>
+      </w:r>
+      <w:proofErr w:type="spellEnd"/>
+      <w:r>
+        <w:rPr>
+          <w:lang w:eastAsia="en-US"/>
+        </w:rPr>
+        <w:t xml:space="preserve">, dimension 300, and the W matrix for the update gate is not a matrix that gets multiplies per the concatenated </w:t>
+      </w:r>
+      <w:proofErr w:type="spellStart"/>
+      <w:r>
+        <w:rPr>
+          <w:lang w:eastAsia="en-US"/>
+        </w:rPr>
+        <w:t>graph_area</w:t>
+      </w:r>
+      <w:proofErr w:type="spellEnd"/>
+      <w:r>
+        <w:rPr>
+          <w:lang w:eastAsia="en-US"/>
+        </w:rPr>
+        <w:t>, but instead a GCN. Loss=</w:t>
+      </w:r>
+      <w:r>
+        <w:t xml:space="preserve"> </w:t>
+      </w:r>
+      <w:r>
+        <w:rPr>
+          <w:rFonts w:ascii="Menlo" w:eastAsiaTheme="minorHAnsi" w:hAnsi="Menlo" w:cs="Menlo"/>
+          <w:color w:val="000000" w:themeColor="text1"/>
+          <w:sz w:val="18"/>
+          <w:szCs w:val="18"/>
+          <w:lang w:eastAsia="en-US"/>
+        </w:rPr>
+        <w:t>0.27001</w:t>
+      </w:r>
+      <w:r>
+        <w:rPr>
+          <w:rFonts w:ascii="Menlo" w:eastAsiaTheme="minorHAnsi" w:hAnsi="Menlo" w:cs="Menlo"/>
+          <w:color w:val="000000" w:themeColor="text1"/>
+          <w:sz w:val="18"/>
+          <w:szCs w:val="18"/>
+          <w:lang w:eastAsia="en-US"/>
+        </w:rPr>
+        <w:t xml:space="preserve"> </w:t>
+      </w:r>
+      <w:r>
+        <w:rPr>
+          <w:rFonts w:ascii="Menlo" w:eastAsiaTheme="minorHAnsi" w:hAnsi="Menlo" w:cs="Menlo"/>
+          <w:color w:val="000000" w:themeColor="text1"/>
+          <w:sz w:val="18"/>
+          <w:szCs w:val="18"/>
+          <w:lang w:eastAsia="en-US"/>
+        </w:rPr>
+        <w:br/>
+      </w:r>
+      <w:r>
+        <w:rPr>
+          <w:rFonts w:eastAsiaTheme="minorHAnsi"/>
+        </w:rPr>
+        <w:t>(although it bounce</w:t>
+      </w:r>
+      <w:r>
+        <w:rPr>
+          <w:rFonts w:eastAsiaTheme="minorHAnsi"/>
+        </w:rPr>
+        <w:t>d</w:t>
+      </w:r>
+      <w:r>
+        <w:rPr>
+          <w:rFonts w:eastAsiaTheme="minorHAnsi"/>
+        </w:rPr>
+        <w:t xml:space="preserve"> back</w:t>
+      </w:r>
+      <w:r>
+        <w:rPr>
+          <w:rFonts w:eastAsiaTheme="minorHAnsi"/>
+        </w:rPr>
+        <w:t xml:space="preserve"> after reaching 0</w:t>
+      </w:r>
+      <w:r>
+        <w:rPr>
+          <w:rFonts w:eastAsiaTheme="minorHAnsi"/>
+        </w:rPr>
+        <w:t>)</w:t>
+      </w:r>
+    </w:p>
+    <w:p>
+      <w:pPr>
+        <w:rPr>
+          <w:lang w:eastAsia="en-US"/>
+        </w:rPr>
+      </w:pPr>
+    </w:p>
+    <w:p>
+      <w:pPr>
+        <w:rPr>
+          <w:lang w:eastAsia="en-US"/>
+        </w:rPr>
+      </w:pPr>
+    </w:p>
+    <w:p>
+      <w:pPr>
+        <w:rPr>
+          <w:lang w:eastAsia="en-US"/>
+        </w:rPr>
+      </w:pPr>
+    </w:p>
+    <w:p>
+      <w:pPr>
+        <w:rPr>
+          <w:lang w:eastAsia="en-US"/>
+        </w:rPr>
+      </w:pPr>
+    </w:p>
+    <w:p>
+      <w:pPr>
+        <w:rPr>
+          <w:lang w:eastAsia="en-US"/>
+        </w:rPr>
+      </w:pPr>
+    </w:p>
+    <w:p>
+      <w:pPr>
+        <w:rPr>
+          <w:lang w:eastAsia="en-US"/>
+        </w:rPr>
+      </w:pPr>
+    </w:p>
+    <w:p>
+      <w:pPr>
+        <w:rPr>
+          <w:lang w:eastAsia="en-US"/>
+        </w:rPr>
+      </w:pPr>
+    </w:p>
+    <w:p>
+      <w:pPr>
+        <w:rPr>
+          <w:lang w:eastAsia="en-US"/>
+        </w:rPr>
+      </w:pPr>
+      <w:r>
+        <w:rPr>
+          <w:noProof/>
+          <w:lang w:eastAsia="en-US"/>
+        </w:rPr>
+        <w:lastRenderedPageBreak/>
+        <w:drawing>
+          <wp:inline distT="0" distB="0" distL="0" distR="0" wp14:anchorId="7F302BAD" wp14:editId="28171E33">
+            <wp:extent cx="5727700" cy="4576445"/>
+            <wp:effectExtent l="0" t="0" r="0" b="0"/>
+            <wp:docPr id="8" name="Picture 8"/>
+            <wp:cNvGraphicFramePr>
+              <a:graphicFrameLocks xmlns:a="http://schemas.openxmlformats.org/drawingml/2006/main" noChangeAspect="1"/>
+            </wp:cNvGraphicFramePr>
+            <a:graphic xmlns:a="http://schemas.openxmlformats.org/drawingml/2006/main">
+              <a:graphicData uri="http://schemas.openxmlformats.org/drawingml/2006/picture">
+                <pic:pic xmlns:pic="http://schemas.openxmlformats.org/drawingml/2006/picture">
+                  <pic:nvPicPr>
+                    <pic:cNvPr id="8" name="GRU_gatedimensions_&amp;_GGCNs.png"/>
+                    <pic:cNvPicPr/>
+                  </pic:nvPicPr>
+                  <pic:blipFill>
+                    <a:blip r:embed="rId12">
+                      <a:extLst>
+                        <a:ext uri="{28A0092B-C50C-407E-A947-70E740481C1C}">
+                          <a14:useLocalDpi xmlns:a14="http://schemas.microsoft.com/office/drawing/2010/main" val="0"/>
+                        </a:ext>
+                      </a:extLst>
+                    </a:blip>
+                    <a:stretch>
+                      <a:fillRect/>
+                    </a:stretch>
+                  </pic:blipFill>
+                  <pic:spPr>
+                    <a:xfrm>
+                      <a:off x="0" y="0"/>
+                      <a:ext cx="5727700" cy="4576445"/>
+                    </a:xfrm>
+                    <a:prstGeom prst="rect">
+                      <a:avLst/>
+                    </a:prstGeom>
+                  </pic:spPr>
+                </pic:pic>
+              </a:graphicData>
+            </a:graphic>
+          </wp:inline>
+        </w:drawing>
+      </w:r>
     </w:p>
     <w:p>
       <w:pPr>
@@ -39597,6 +40283,16 @@
     </w:p>
     <w:p>
       <w:pPr>
+        <w:pStyle w:val="Heading3"/>
+      </w:pPr>
+      <w:bookmarkStart w:id="40" w:name="_Toc33452478"/>
+      <w:r>
+        <w:t>Conclusions</w:t>
+      </w:r>
+      <w:bookmarkEnd w:id="40"/>
+    </w:p>
+    <w:p>
+      <w:pPr>
         <w:tabs>
           <w:tab w:val="left" w:pos="560"/>
           <w:tab w:val="left" w:pos="1120"/>
@@ -39635,11 +40331,67 @@
         <w:autoSpaceDE w:val="0"/>
         <w:autoSpaceDN w:val="0"/>
         <w:adjustRightInd w:val="0"/>
-        <w:rPr>
-          <w:i/>
-          <w:iCs/>
-        </w:rPr>
-      </w:pPr>
+      </w:pPr>
+      <w:r>
+        <w:t>The hidden state, saved in the buffer</w:t>
+      </w:r>
+      <w:r>
+        <w:t xml:space="preserve"> </w:t>
+      </w:r>
+      <w:proofErr w:type="spellStart"/>
+      <w:proofErr w:type="gramStart"/>
+      <w:r>
+        <w:rPr>
+          <w:rFonts w:ascii="Menlo" w:hAnsi="Menlo" w:cs="Menlo"/>
+          <w:color w:val="94558D"/>
+          <w:sz w:val="18"/>
+          <w:szCs w:val="18"/>
+        </w:rPr>
+        <w:t>self</w:t>
+      </w:r>
+      <w:r>
+        <w:rPr>
+          <w:rFonts w:ascii="Menlo" w:hAnsi="Menlo" w:cs="Menlo"/>
+          <w:color w:val="000000"/>
+          <w:sz w:val="18"/>
+          <w:szCs w:val="18"/>
+        </w:rPr>
+        <w:t>.memory</w:t>
+      </w:r>
+      <w:proofErr w:type="gramEnd"/>
+      <w:r>
+        <w:rPr>
+          <w:rFonts w:ascii="Menlo" w:hAnsi="Menlo" w:cs="Menlo"/>
+          <w:color w:val="000000"/>
+          <w:sz w:val="18"/>
+          <w:szCs w:val="18"/>
+        </w:rPr>
+        <w:t>_previous_rgcnconv</w:t>
+      </w:r>
+      <w:proofErr w:type="spellEnd"/>
+      <w:r>
+        <w:t>,</w:t>
+      </w:r>
+      <w:r>
+        <w:t xml:space="preserve"> </w:t>
+      </w:r>
+      <w:r>
+        <w:t xml:space="preserve">has size 32 x 300. </w:t>
+      </w:r>
+      <w:r>
+        <w:br/>
+      </w:r>
+      <w:r>
+        <w:t xml:space="preserve">We are saving the entire </w:t>
+      </w:r>
+      <w:proofErr w:type="spellStart"/>
+      <w:r>
+        <w:t>graph_area</w:t>
+      </w:r>
+      <w:proofErr w:type="spellEnd"/>
+      <w:r>
+        <w:t>, which means: the current node, and the &lt;=32 adjacent nodes.</w:t>
+      </w:r>
     </w:p>
     <w:p>
       <w:pPr>
@@ -39682,6 +40434,663 @@
         <w:autoSpaceDN w:val="0"/>
         <w:adjustRightInd w:val="0"/>
       </w:pPr>
+      <w:r>
+        <w:t>An update gate of 300 dimensions</w:t>
+      </w:r>
+      <w:r>
+        <w:t xml:space="preserve"> </w:t>
+      </w:r>
+      <w:r>
+        <w:t>decides which dimensions to keep and which to discard in the hidden state</w:t>
+      </w:r>
+      <w:r>
+        <w:t>.</w:t>
+      </w:r>
+    </w:p>
+    <w:p>
+      <w:pPr>
+        <w:tabs>
+          <w:tab w:val="left" w:pos="560"/>
+          <w:tab w:val="left" w:pos="1120"/>
+          <w:tab w:val="left" w:pos="1680"/>
+          <w:tab w:val="left" w:pos="2240"/>
+          <w:tab w:val="left" w:pos="2800"/>
+          <w:tab w:val="left" w:pos="3360"/>
+          <w:tab w:val="left" w:pos="3920"/>
+          <w:tab w:val="left" w:pos="4480"/>
+          <w:tab w:val="left" w:pos="5040"/>
+          <w:tab w:val="left" w:pos="5600"/>
+          <w:tab w:val="left" w:pos="6160"/>
+          <w:tab w:val="left" w:pos="6720"/>
+        </w:tabs>
+        <w:autoSpaceDE w:val="0"/>
+        <w:autoSpaceDN w:val="0"/>
+        <w:adjustRightInd w:val="0"/>
+      </w:pPr>
+    </w:p>
+    <w:p>
+      <w:pPr>
+        <w:tabs>
+          <w:tab w:val="left" w:pos="560"/>
+          <w:tab w:val="left" w:pos="1120"/>
+          <w:tab w:val="left" w:pos="1680"/>
+          <w:tab w:val="left" w:pos="2240"/>
+          <w:tab w:val="left" w:pos="2800"/>
+          <w:tab w:val="left" w:pos="3360"/>
+          <w:tab w:val="left" w:pos="3920"/>
+          <w:tab w:val="left" w:pos="4480"/>
+          <w:tab w:val="left" w:pos="5040"/>
+          <w:tab w:val="left" w:pos="5600"/>
+          <w:tab w:val="left" w:pos="6160"/>
+          <w:tab w:val="left" w:pos="6720"/>
+        </w:tabs>
+        <w:autoSpaceDE w:val="0"/>
+        <w:autoSpaceDN w:val="0"/>
+        <w:adjustRightInd w:val="0"/>
+      </w:pPr>
+      <w:r>
+        <w:t>An update gate of 1, that only presents the decision whether to discard or keep, does not manage to overfit on a small training set.</w:t>
+      </w:r>
+    </w:p>
+    <w:p>
+      <w:pPr>
+        <w:tabs>
+          <w:tab w:val="left" w:pos="560"/>
+          <w:tab w:val="left" w:pos="1120"/>
+          <w:tab w:val="left" w:pos="1680"/>
+          <w:tab w:val="left" w:pos="2240"/>
+          <w:tab w:val="left" w:pos="2800"/>
+          <w:tab w:val="left" w:pos="3360"/>
+          <w:tab w:val="left" w:pos="3920"/>
+          <w:tab w:val="left" w:pos="4480"/>
+          <w:tab w:val="left" w:pos="5040"/>
+          <w:tab w:val="left" w:pos="5600"/>
+          <w:tab w:val="left" w:pos="6160"/>
+          <w:tab w:val="left" w:pos="6720"/>
+        </w:tabs>
+        <w:autoSpaceDE w:val="0"/>
+        <w:autoSpaceDN w:val="0"/>
+        <w:adjustRightInd w:val="0"/>
+      </w:pPr>
+    </w:p>
+    <w:p>
+      <w:pPr>
+        <w:tabs>
+          <w:tab w:val="left" w:pos="560"/>
+          <w:tab w:val="left" w:pos="1120"/>
+          <w:tab w:val="left" w:pos="1680"/>
+          <w:tab w:val="left" w:pos="2240"/>
+          <w:tab w:val="left" w:pos="2800"/>
+          <w:tab w:val="left" w:pos="3360"/>
+          <w:tab w:val="left" w:pos="3920"/>
+          <w:tab w:val="left" w:pos="4480"/>
+          <w:tab w:val="left" w:pos="5040"/>
+          <w:tab w:val="left" w:pos="5600"/>
+          <w:tab w:val="left" w:pos="6160"/>
+          <w:tab w:val="left" w:pos="6720"/>
+        </w:tabs>
+        <w:autoSpaceDE w:val="0"/>
+        <w:autoSpaceDN w:val="0"/>
+        <w:adjustRightInd w:val="0"/>
+      </w:pPr>
+    </w:p>
+    <w:p>
+      <w:pPr>
+        <w:tabs>
+          <w:tab w:val="left" w:pos="560"/>
+          <w:tab w:val="left" w:pos="1120"/>
+          <w:tab w:val="left" w:pos="1680"/>
+          <w:tab w:val="left" w:pos="2240"/>
+          <w:tab w:val="left" w:pos="2800"/>
+          <w:tab w:val="left" w:pos="3360"/>
+          <w:tab w:val="left" w:pos="3920"/>
+          <w:tab w:val="left" w:pos="4480"/>
+          <w:tab w:val="left" w:pos="5040"/>
+          <w:tab w:val="left" w:pos="5600"/>
+          <w:tab w:val="left" w:pos="6160"/>
+          <w:tab w:val="left" w:pos="6720"/>
+        </w:tabs>
+        <w:autoSpaceDE w:val="0"/>
+        <w:autoSpaceDN w:val="0"/>
+        <w:adjustRightInd w:val="0"/>
+      </w:pPr>
+    </w:p>
+    <w:p>
+      <w:pPr>
+        <w:tabs>
+          <w:tab w:val="left" w:pos="560"/>
+          <w:tab w:val="left" w:pos="1120"/>
+          <w:tab w:val="left" w:pos="1680"/>
+          <w:tab w:val="left" w:pos="2240"/>
+          <w:tab w:val="left" w:pos="2800"/>
+          <w:tab w:val="left" w:pos="3360"/>
+          <w:tab w:val="left" w:pos="3920"/>
+          <w:tab w:val="left" w:pos="4480"/>
+          <w:tab w:val="left" w:pos="5040"/>
+          <w:tab w:val="left" w:pos="5600"/>
+          <w:tab w:val="left" w:pos="6160"/>
+          <w:tab w:val="left" w:pos="6720"/>
+        </w:tabs>
+        <w:autoSpaceDE w:val="0"/>
+        <w:autoSpaceDN w:val="0"/>
+        <w:adjustRightInd w:val="0"/>
+      </w:pPr>
+    </w:p>
+    <w:p>
+      <w:pPr>
+        <w:tabs>
+          <w:tab w:val="left" w:pos="560"/>
+          <w:tab w:val="left" w:pos="1120"/>
+          <w:tab w:val="left" w:pos="1680"/>
+          <w:tab w:val="left" w:pos="2240"/>
+          <w:tab w:val="left" w:pos="2800"/>
+          <w:tab w:val="left" w:pos="3360"/>
+          <w:tab w:val="left" w:pos="3920"/>
+          <w:tab w:val="left" w:pos="4480"/>
+          <w:tab w:val="left" w:pos="5040"/>
+          <w:tab w:val="left" w:pos="5600"/>
+          <w:tab w:val="left" w:pos="6160"/>
+          <w:tab w:val="left" w:pos="6720"/>
+        </w:tabs>
+        <w:autoSpaceDE w:val="0"/>
+        <w:autoSpaceDN w:val="0"/>
+        <w:adjustRightInd w:val="0"/>
+      </w:pPr>
+    </w:p>
+    <w:p>
+      <w:pPr>
+        <w:tabs>
+          <w:tab w:val="left" w:pos="560"/>
+          <w:tab w:val="left" w:pos="1120"/>
+          <w:tab w:val="left" w:pos="1680"/>
+          <w:tab w:val="left" w:pos="2240"/>
+          <w:tab w:val="left" w:pos="2800"/>
+          <w:tab w:val="left" w:pos="3360"/>
+          <w:tab w:val="left" w:pos="3920"/>
+          <w:tab w:val="left" w:pos="4480"/>
+          <w:tab w:val="left" w:pos="5040"/>
+          <w:tab w:val="left" w:pos="5600"/>
+          <w:tab w:val="left" w:pos="6160"/>
+          <w:tab w:val="left" w:pos="6720"/>
+        </w:tabs>
+        <w:autoSpaceDE w:val="0"/>
+        <w:autoSpaceDN w:val="0"/>
+        <w:adjustRightInd w:val="0"/>
+      </w:pPr>
+    </w:p>
+    <w:p>
+      <w:pPr>
+        <w:tabs>
+          <w:tab w:val="left" w:pos="560"/>
+          <w:tab w:val="left" w:pos="1120"/>
+          <w:tab w:val="left" w:pos="1680"/>
+          <w:tab w:val="left" w:pos="2240"/>
+          <w:tab w:val="left" w:pos="2800"/>
+          <w:tab w:val="left" w:pos="3360"/>
+          <w:tab w:val="left" w:pos="3920"/>
+          <w:tab w:val="left" w:pos="4480"/>
+          <w:tab w:val="left" w:pos="5040"/>
+          <w:tab w:val="left" w:pos="5600"/>
+          <w:tab w:val="left" w:pos="6160"/>
+          <w:tab w:val="left" w:pos="6720"/>
+        </w:tabs>
+        <w:autoSpaceDE w:val="0"/>
+        <w:autoSpaceDN w:val="0"/>
+        <w:adjustRightInd w:val="0"/>
+      </w:pPr>
+    </w:p>
+    <w:p>
+      <w:pPr>
+        <w:tabs>
+          <w:tab w:val="left" w:pos="560"/>
+          <w:tab w:val="left" w:pos="1120"/>
+          <w:tab w:val="left" w:pos="1680"/>
+          <w:tab w:val="left" w:pos="2240"/>
+          <w:tab w:val="left" w:pos="2800"/>
+          <w:tab w:val="left" w:pos="3360"/>
+          <w:tab w:val="left" w:pos="3920"/>
+          <w:tab w:val="left" w:pos="4480"/>
+          <w:tab w:val="left" w:pos="5040"/>
+          <w:tab w:val="left" w:pos="5600"/>
+          <w:tab w:val="left" w:pos="6160"/>
+          <w:tab w:val="left" w:pos="6720"/>
+        </w:tabs>
+        <w:autoSpaceDE w:val="0"/>
+        <w:autoSpaceDN w:val="0"/>
+        <w:adjustRightInd w:val="0"/>
+      </w:pPr>
+    </w:p>
+    <w:p>
+      <w:pPr>
+        <w:tabs>
+          <w:tab w:val="left" w:pos="560"/>
+          <w:tab w:val="left" w:pos="1120"/>
+          <w:tab w:val="left" w:pos="1680"/>
+          <w:tab w:val="left" w:pos="2240"/>
+          <w:tab w:val="left" w:pos="2800"/>
+          <w:tab w:val="left" w:pos="3360"/>
+          <w:tab w:val="left" w:pos="3920"/>
+          <w:tab w:val="left" w:pos="4480"/>
+          <w:tab w:val="left" w:pos="5040"/>
+          <w:tab w:val="left" w:pos="5600"/>
+          <w:tab w:val="left" w:pos="6160"/>
+          <w:tab w:val="left" w:pos="6720"/>
+        </w:tabs>
+        <w:autoSpaceDE w:val="0"/>
+        <w:autoSpaceDN w:val="0"/>
+        <w:adjustRightInd w:val="0"/>
+      </w:pPr>
+    </w:p>
+    <w:p>
+      <w:pPr>
+        <w:tabs>
+          <w:tab w:val="left" w:pos="560"/>
+          <w:tab w:val="left" w:pos="1120"/>
+          <w:tab w:val="left" w:pos="1680"/>
+          <w:tab w:val="left" w:pos="2240"/>
+          <w:tab w:val="left" w:pos="2800"/>
+          <w:tab w:val="left" w:pos="3360"/>
+          <w:tab w:val="left" w:pos="3920"/>
+          <w:tab w:val="left" w:pos="4480"/>
+          <w:tab w:val="left" w:pos="5040"/>
+          <w:tab w:val="left" w:pos="5600"/>
+          <w:tab w:val="left" w:pos="6160"/>
+          <w:tab w:val="left" w:pos="6720"/>
+        </w:tabs>
+        <w:autoSpaceDE w:val="0"/>
+        <w:autoSpaceDN w:val="0"/>
+        <w:adjustRightInd w:val="0"/>
+      </w:pPr>
+    </w:p>
+    <w:p>
+      <w:pPr>
+        <w:tabs>
+          <w:tab w:val="left" w:pos="560"/>
+          <w:tab w:val="left" w:pos="1120"/>
+          <w:tab w:val="left" w:pos="1680"/>
+          <w:tab w:val="left" w:pos="2240"/>
+          <w:tab w:val="left" w:pos="2800"/>
+          <w:tab w:val="left" w:pos="3360"/>
+          <w:tab w:val="left" w:pos="3920"/>
+          <w:tab w:val="left" w:pos="4480"/>
+          <w:tab w:val="left" w:pos="5040"/>
+          <w:tab w:val="left" w:pos="5600"/>
+          <w:tab w:val="left" w:pos="6160"/>
+          <w:tab w:val="left" w:pos="6720"/>
+        </w:tabs>
+        <w:autoSpaceDE w:val="0"/>
+        <w:autoSpaceDN w:val="0"/>
+        <w:adjustRightInd w:val="0"/>
+      </w:pPr>
+    </w:p>
+    <w:p>
+      <w:pPr>
+        <w:pStyle w:val="Heading1"/>
+      </w:pPr>
+      <w:r>
+        <w:lastRenderedPageBreak/>
+        <w:t>7: Experiments on large SLC dataset</w:t>
+      </w:r>
+    </w:p>
+    <w:p>
+      <w:pPr>
+        <w:tabs>
+          <w:tab w:val="left" w:pos="560"/>
+          <w:tab w:val="left" w:pos="1120"/>
+          <w:tab w:val="left" w:pos="1680"/>
+          <w:tab w:val="left" w:pos="2240"/>
+          <w:tab w:val="left" w:pos="2800"/>
+          <w:tab w:val="left" w:pos="3360"/>
+          <w:tab w:val="left" w:pos="3920"/>
+          <w:tab w:val="left" w:pos="4480"/>
+          <w:tab w:val="left" w:pos="5040"/>
+          <w:tab w:val="left" w:pos="5600"/>
+          <w:tab w:val="left" w:pos="6160"/>
+          <w:tab w:val="left" w:pos="6720"/>
+        </w:tabs>
+        <w:autoSpaceDE w:val="0"/>
+        <w:autoSpaceDN w:val="0"/>
+        <w:adjustRightInd w:val="0"/>
+      </w:pPr>
+    </w:p>
+    <w:p>
+      <w:pPr>
+        <w:tabs>
+          <w:tab w:val="left" w:pos="560"/>
+          <w:tab w:val="left" w:pos="1120"/>
+          <w:tab w:val="left" w:pos="1680"/>
+          <w:tab w:val="left" w:pos="2240"/>
+          <w:tab w:val="left" w:pos="2800"/>
+          <w:tab w:val="left" w:pos="3360"/>
+          <w:tab w:val="left" w:pos="3920"/>
+          <w:tab w:val="left" w:pos="4480"/>
+          <w:tab w:val="left" w:pos="5040"/>
+          <w:tab w:val="left" w:pos="5600"/>
+          <w:tab w:val="left" w:pos="6160"/>
+          <w:tab w:val="left" w:pos="6720"/>
+        </w:tabs>
+        <w:autoSpaceDE w:val="0"/>
+        <w:autoSpaceDN w:val="0"/>
+        <w:adjustRightInd w:val="0"/>
+      </w:pPr>
+    </w:p>
+    <w:p>
+      <w:pPr>
+        <w:pStyle w:val="Heading2"/>
+      </w:pPr>
+      <w:r>
+        <w:t>SemCor.xml</w:t>
+      </w:r>
+    </w:p>
+    <w:p>
+      <w:pPr>
+        <w:tabs>
+          <w:tab w:val="left" w:pos="560"/>
+          <w:tab w:val="left" w:pos="1120"/>
+          <w:tab w:val="left" w:pos="1680"/>
+          <w:tab w:val="left" w:pos="2240"/>
+          <w:tab w:val="left" w:pos="2800"/>
+          <w:tab w:val="left" w:pos="3360"/>
+          <w:tab w:val="left" w:pos="3920"/>
+          <w:tab w:val="left" w:pos="4480"/>
+          <w:tab w:val="left" w:pos="5040"/>
+          <w:tab w:val="left" w:pos="5600"/>
+          <w:tab w:val="left" w:pos="6160"/>
+          <w:tab w:val="left" w:pos="6720"/>
+        </w:tabs>
+        <w:autoSpaceDE w:val="0"/>
+        <w:autoSpaceDN w:val="0"/>
+        <w:adjustRightInd w:val="0"/>
+      </w:pPr>
+    </w:p>
+    <w:p>
+      <w:pPr>
+        <w:tabs>
+          <w:tab w:val="left" w:pos="560"/>
+          <w:tab w:val="left" w:pos="1120"/>
+          <w:tab w:val="left" w:pos="1680"/>
+          <w:tab w:val="left" w:pos="2240"/>
+          <w:tab w:val="left" w:pos="2800"/>
+          <w:tab w:val="left" w:pos="3360"/>
+          <w:tab w:val="left" w:pos="3920"/>
+          <w:tab w:val="left" w:pos="4480"/>
+          <w:tab w:val="left" w:pos="5040"/>
+          <w:tab w:val="left" w:pos="5600"/>
+          <w:tab w:val="left" w:pos="6160"/>
+          <w:tab w:val="left" w:pos="6720"/>
+        </w:tabs>
+        <w:autoSpaceDE w:val="0"/>
+        <w:autoSpaceDN w:val="0"/>
+        <w:adjustRightInd w:val="0"/>
+      </w:pPr>
+      <w:r>
+        <w:t>It is now time to:</w:t>
+      </w:r>
+    </w:p>
+    <w:p>
+      <w:pPr>
+        <w:pStyle w:val="ListParagraph"/>
+        <w:numPr>
+          <w:ilvl w:val="0"/>
+          <w:numId w:val="4"/>
+        </w:numPr>
+        <w:tabs>
+          <w:tab w:val="left" w:pos="560"/>
+          <w:tab w:val="left" w:pos="1120"/>
+          <w:tab w:val="left" w:pos="1680"/>
+          <w:tab w:val="left" w:pos="2240"/>
+          <w:tab w:val="left" w:pos="2800"/>
+          <w:tab w:val="left" w:pos="3360"/>
+          <w:tab w:val="left" w:pos="3920"/>
+          <w:tab w:val="left" w:pos="4480"/>
+          <w:tab w:val="left" w:pos="5040"/>
+          <w:tab w:val="left" w:pos="5600"/>
+          <w:tab w:val="left" w:pos="6160"/>
+          <w:tab w:val="left" w:pos="6720"/>
+        </w:tabs>
+        <w:autoSpaceDE w:val="0"/>
+        <w:autoSpaceDN w:val="0"/>
+        <w:adjustRightInd w:val="0"/>
+      </w:pPr>
+      <w:r>
+        <w:t>review all the parameters used</w:t>
+      </w:r>
+    </w:p>
+    <w:p>
+      <w:pPr>
+        <w:pStyle w:val="ListParagraph"/>
+        <w:numPr>
+          <w:ilvl w:val="0"/>
+          <w:numId w:val="4"/>
+        </w:numPr>
+        <w:tabs>
+          <w:tab w:val="left" w:pos="560"/>
+          <w:tab w:val="left" w:pos="1120"/>
+          <w:tab w:val="left" w:pos="1680"/>
+          <w:tab w:val="left" w:pos="2240"/>
+          <w:tab w:val="left" w:pos="2800"/>
+          <w:tab w:val="left" w:pos="3360"/>
+          <w:tab w:val="left" w:pos="3920"/>
+          <w:tab w:val="left" w:pos="4480"/>
+          <w:tab w:val="left" w:pos="5040"/>
+          <w:tab w:val="left" w:pos="5600"/>
+          <w:tab w:val="left" w:pos="6160"/>
+          <w:tab w:val="left" w:pos="6720"/>
+        </w:tabs>
+        <w:autoSpaceDE w:val="0"/>
+        <w:autoSpaceDN w:val="0"/>
+        <w:adjustRightInd w:val="0"/>
+      </w:pPr>
+      <w:r>
+        <w:t>build a graph (and graph-area matrix) from the whole SemCor.xml</w:t>
+      </w:r>
+    </w:p>
+    <w:p>
+      <w:pPr>
+        <w:pStyle w:val="ListParagraph"/>
+        <w:numPr>
+          <w:ilvl w:val="0"/>
+          <w:numId w:val="4"/>
+        </w:numPr>
+        <w:tabs>
+          <w:tab w:val="left" w:pos="560"/>
+          <w:tab w:val="left" w:pos="1120"/>
+          <w:tab w:val="left" w:pos="1680"/>
+          <w:tab w:val="left" w:pos="2240"/>
+          <w:tab w:val="left" w:pos="2800"/>
+          <w:tab w:val="left" w:pos="3360"/>
+          <w:tab w:val="left" w:pos="3920"/>
+          <w:tab w:val="left" w:pos="4480"/>
+          <w:tab w:val="left" w:pos="5040"/>
+          <w:tab w:val="left" w:pos="5600"/>
+          <w:tab w:val="left" w:pos="6160"/>
+          <w:tab w:val="left" w:pos="6720"/>
+        </w:tabs>
+        <w:autoSpaceDE w:val="0"/>
+        <w:autoSpaceDN w:val="0"/>
+        <w:adjustRightInd w:val="0"/>
+      </w:pPr>
+      <w:r>
+        <w:t xml:space="preserve">train a Recurrent Graph Neural Network on it, to predict </w:t>
+      </w:r>
+      <w:proofErr w:type="spellStart"/>
+      <w:r>
+        <w:t>globals</w:t>
+      </w:r>
+      <w:proofErr w:type="spellEnd"/>
+      <w:r>
+        <w:t xml:space="preserve"> and senses for the Language Model task</w:t>
+      </w:r>
+    </w:p>
+    <w:p>
+      <w:pPr>
+        <w:tabs>
+          <w:tab w:val="left" w:pos="560"/>
+          <w:tab w:val="left" w:pos="1120"/>
+          <w:tab w:val="left" w:pos="1680"/>
+          <w:tab w:val="left" w:pos="2240"/>
+          <w:tab w:val="left" w:pos="2800"/>
+          <w:tab w:val="left" w:pos="3360"/>
+          <w:tab w:val="left" w:pos="3920"/>
+          <w:tab w:val="left" w:pos="4480"/>
+          <w:tab w:val="left" w:pos="5040"/>
+          <w:tab w:val="left" w:pos="5600"/>
+          <w:tab w:val="left" w:pos="6160"/>
+          <w:tab w:val="left" w:pos="6720"/>
+        </w:tabs>
+        <w:autoSpaceDE w:val="0"/>
+        <w:autoSpaceDN w:val="0"/>
+        <w:adjustRightInd w:val="0"/>
+      </w:pPr>
+      <w:bookmarkStart w:id="41" w:name="_GoBack"/>
+      <w:bookmarkEnd w:id="41"/>
+    </w:p>
+    <w:p>
+      <w:pPr>
+        <w:tabs>
+          <w:tab w:val="left" w:pos="560"/>
+          <w:tab w:val="left" w:pos="1120"/>
+          <w:tab w:val="left" w:pos="1680"/>
+          <w:tab w:val="left" w:pos="2240"/>
+          <w:tab w:val="left" w:pos="2800"/>
+          <w:tab w:val="left" w:pos="3360"/>
+          <w:tab w:val="left" w:pos="3920"/>
+          <w:tab w:val="left" w:pos="4480"/>
+          <w:tab w:val="left" w:pos="5040"/>
+          <w:tab w:val="left" w:pos="5600"/>
+          <w:tab w:val="left" w:pos="6160"/>
+          <w:tab w:val="left" w:pos="6720"/>
+        </w:tabs>
+        <w:autoSpaceDE w:val="0"/>
+        <w:autoSpaceDN w:val="0"/>
+        <w:adjustRightInd w:val="0"/>
+      </w:pPr>
+    </w:p>
+    <w:p>
+      <w:pPr>
+        <w:tabs>
+          <w:tab w:val="left" w:pos="560"/>
+          <w:tab w:val="left" w:pos="1120"/>
+          <w:tab w:val="left" w:pos="1680"/>
+          <w:tab w:val="left" w:pos="2240"/>
+          <w:tab w:val="left" w:pos="2800"/>
+          <w:tab w:val="left" w:pos="3360"/>
+          <w:tab w:val="left" w:pos="3920"/>
+          <w:tab w:val="left" w:pos="4480"/>
+          <w:tab w:val="left" w:pos="5040"/>
+          <w:tab w:val="left" w:pos="5600"/>
+          <w:tab w:val="left" w:pos="6160"/>
+          <w:tab w:val="left" w:pos="6720"/>
+        </w:tabs>
+        <w:autoSpaceDE w:val="0"/>
+        <w:autoSpaceDN w:val="0"/>
+        <w:adjustRightInd w:val="0"/>
+      </w:pPr>
+    </w:p>
+    <w:p>
+      <w:pPr>
+        <w:tabs>
+          <w:tab w:val="left" w:pos="560"/>
+          <w:tab w:val="left" w:pos="1120"/>
+          <w:tab w:val="left" w:pos="1680"/>
+          <w:tab w:val="left" w:pos="2240"/>
+          <w:tab w:val="left" w:pos="2800"/>
+          <w:tab w:val="left" w:pos="3360"/>
+          <w:tab w:val="left" w:pos="3920"/>
+          <w:tab w:val="left" w:pos="4480"/>
+          <w:tab w:val="left" w:pos="5040"/>
+          <w:tab w:val="left" w:pos="5600"/>
+          <w:tab w:val="left" w:pos="6160"/>
+          <w:tab w:val="left" w:pos="6720"/>
+        </w:tabs>
+        <w:autoSpaceDE w:val="0"/>
+        <w:autoSpaceDN w:val="0"/>
+        <w:adjustRightInd w:val="0"/>
+      </w:pPr>
+    </w:p>
+    <w:p>
+      <w:pPr>
+        <w:tabs>
+          <w:tab w:val="left" w:pos="560"/>
+          <w:tab w:val="left" w:pos="1120"/>
+          <w:tab w:val="left" w:pos="1680"/>
+          <w:tab w:val="left" w:pos="2240"/>
+          <w:tab w:val="left" w:pos="2800"/>
+          <w:tab w:val="left" w:pos="3360"/>
+          <w:tab w:val="left" w:pos="3920"/>
+          <w:tab w:val="left" w:pos="4480"/>
+          <w:tab w:val="left" w:pos="5040"/>
+          <w:tab w:val="left" w:pos="5600"/>
+          <w:tab w:val="left" w:pos="6160"/>
+          <w:tab w:val="left" w:pos="6720"/>
+        </w:tabs>
+        <w:autoSpaceDE w:val="0"/>
+        <w:autoSpaceDN w:val="0"/>
+        <w:adjustRightInd w:val="0"/>
+      </w:pPr>
+    </w:p>
+    <w:p>
+      <w:pPr>
+        <w:tabs>
+          <w:tab w:val="left" w:pos="560"/>
+          <w:tab w:val="left" w:pos="1120"/>
+          <w:tab w:val="left" w:pos="1680"/>
+          <w:tab w:val="left" w:pos="2240"/>
+          <w:tab w:val="left" w:pos="2800"/>
+          <w:tab w:val="left" w:pos="3360"/>
+          <w:tab w:val="left" w:pos="3920"/>
+          <w:tab w:val="left" w:pos="4480"/>
+          <w:tab w:val="left" w:pos="5040"/>
+          <w:tab w:val="left" w:pos="5600"/>
+          <w:tab w:val="left" w:pos="6160"/>
+          <w:tab w:val="left" w:pos="6720"/>
+        </w:tabs>
+        <w:autoSpaceDE w:val="0"/>
+        <w:autoSpaceDN w:val="0"/>
+        <w:adjustRightInd w:val="0"/>
+      </w:pPr>
+    </w:p>
+    <w:p>
+      <w:pPr>
+        <w:tabs>
+          <w:tab w:val="left" w:pos="560"/>
+          <w:tab w:val="left" w:pos="1120"/>
+          <w:tab w:val="left" w:pos="1680"/>
+          <w:tab w:val="left" w:pos="2240"/>
+          <w:tab w:val="left" w:pos="2800"/>
+          <w:tab w:val="left" w:pos="3360"/>
+          <w:tab w:val="left" w:pos="3920"/>
+          <w:tab w:val="left" w:pos="4480"/>
+          <w:tab w:val="left" w:pos="5040"/>
+          <w:tab w:val="left" w:pos="5600"/>
+          <w:tab w:val="left" w:pos="6160"/>
+          <w:tab w:val="left" w:pos="6720"/>
+        </w:tabs>
+        <w:autoSpaceDE w:val="0"/>
+        <w:autoSpaceDN w:val="0"/>
+        <w:adjustRightInd w:val="0"/>
+      </w:pPr>
+    </w:p>
+    <w:p>
+      <w:pPr>
+        <w:tabs>
+          <w:tab w:val="left" w:pos="560"/>
+          <w:tab w:val="left" w:pos="1120"/>
+          <w:tab w:val="left" w:pos="1680"/>
+          <w:tab w:val="left" w:pos="2240"/>
+          <w:tab w:val="left" w:pos="2800"/>
+          <w:tab w:val="left" w:pos="3360"/>
+          <w:tab w:val="left" w:pos="3920"/>
+          <w:tab w:val="left" w:pos="4480"/>
+          <w:tab w:val="left" w:pos="5040"/>
+          <w:tab w:val="left" w:pos="5600"/>
+          <w:tab w:val="left" w:pos="6160"/>
+          <w:tab w:val="left" w:pos="6720"/>
+        </w:tabs>
+        <w:autoSpaceDE w:val="0"/>
+        <w:autoSpaceDN w:val="0"/>
+        <w:adjustRightInd w:val="0"/>
+      </w:pPr>
     </w:p>
     <w:p>
       <w:r>
@@ -39696,14 +41105,14 @@
           <w:lang w:eastAsia="en-GB"/>
         </w:rPr>
       </w:pPr>
-      <w:bookmarkStart w:id="40" w:name="_Toc33202131"/>
+      <w:bookmarkStart w:id="42" w:name="_Toc33452479"/>
       <w:r>
         <w:rPr>
           <w:rFonts w:eastAsia="Times New Roman"/>
           <w:lang w:eastAsia="en-GB"/>
         </w:rPr>
         <w:lastRenderedPageBreak/>
-        <w:t>5</w:t>
+        <w:t>8</w:t>
       </w:r>
       <w:r>
         <w:rPr>
@@ -39712,7 +41121,7 @@
         </w:rPr>
         <w:t>: Batch normalization</w:t>
       </w:r>
-      <w:bookmarkEnd w:id="40"/>
+      <w:bookmarkEnd w:id="42"/>
     </w:p>
     <w:p/>
     <w:p>
@@ -39722,14 +41131,14 @@
           <w:rFonts w:eastAsia="Times New Roman"/>
         </w:rPr>
       </w:pPr>
-      <w:bookmarkStart w:id="41" w:name="_Toc33202132"/>
+      <w:bookmarkStart w:id="43" w:name="_Toc33452480"/>
       <w:r>
         <w:rPr>
           <w:rFonts w:eastAsia="Times New Roman"/>
         </w:rPr>
         <w:t>Introduction</w:t>
       </w:r>
-      <w:bookmarkEnd w:id="41"/>
+      <w:bookmarkEnd w:id="43"/>
     </w:p>
     <w:p/>
     <w:p>
@@ -39773,14 +41182,14 @@
       <w:pPr>
         <w:pStyle w:val="Heading2"/>
       </w:pPr>
-      <w:bookmarkStart w:id="42" w:name="_Toc33202133"/>
+      <w:bookmarkStart w:id="44" w:name="_Toc33452481"/>
       <w:r>
         <w:t>Method</w:t>
       </w:r>
       <w:r>
         <w:t xml:space="preserve"> and observations</w:t>
       </w:r>
-      <w:bookmarkEnd w:id="42"/>
+      <w:bookmarkEnd w:id="44"/>
     </w:p>
     <w:p/>
     <w:p>
@@ -39815,7 +41224,7 @@
       <w:r>
         <w:t>For small </w:t>
       </w:r>
-      <w:hyperlink r:id="rId12" w:history="1">
+      <w:hyperlink r:id="rId13" w:history="1">
         <w:r>
           <w:t>mini-batch sizes</w:t>
         </w:r>
@@ -39970,12 +41379,12 @@
       <w:pPr>
         <w:pStyle w:val="Heading2"/>
       </w:pPr>
-      <w:bookmarkStart w:id="43" w:name="_Toc33202134"/>
+      <w:bookmarkStart w:id="45" w:name="_Toc33452482"/>
       <w:r>
         <w:lastRenderedPageBreak/>
         <w:t>Necessity of Batch Renormalization</w:t>
       </w:r>
-      <w:bookmarkEnd w:id="43"/>
+      <w:bookmarkEnd w:id="45"/>
     </w:p>
     <w:p/>
     <w:p>
@@ -40700,6 +42109,119 @@
     </w:lvl>
   </w:abstractNum>
   <w:abstractNum w:abstractNumId="7" w15:restartNumberingAfterBreak="0">
+    <w:nsid w:val="24370BA4"/>
+    <w:multiLevelType w:val="hybridMultilevel"/>
+    <w:tmpl w:val="8B9C4F60"/>
+    <w:lvl w:ilvl="0" w:tplc="08090001">
+      <w:start w:val="1"/>
+      <w:numFmt w:val="bullet"/>
+      <w:lvlText w:val=""/>
+      <w:lvlJc w:val="left"/>
+      <w:pPr>
+        <w:ind w:left="720" w:hanging="360"/>
+      </w:pPr>
+      <w:rPr>
+        <w:rFonts w:ascii="Symbol" w:hAnsi="Symbol" w:hint="default"/>
+      </w:rPr>
+    </w:lvl>
+    <w:lvl w:ilvl="1" w:tplc="08090003" w:tentative="1">
+      <w:start w:val="1"/>
+      <w:numFmt w:val="bullet"/>
+      <w:lvlText w:val="o"/>
+      <w:lvlJc w:val="left"/>
+      <w:pPr>
+        <w:ind w:left="1440" w:hanging="360"/>
+      </w:pPr>
+      <w:rPr>
+        <w:rFonts w:ascii="Courier New" w:hAnsi="Courier New" w:cs="Courier New" w:hint="default"/>
+      </w:rPr>
+    </w:lvl>
+    <w:lvl w:ilvl="2" w:tplc="08090005" w:tentative="1">
+      <w:start w:val="1"/>
+      <w:numFmt w:val="bullet"/>
+      <w:lvlText w:val=""/>
+      <w:lvlJc w:val="left"/>
+      <w:pPr>
+        <w:ind w:left="2160" w:hanging="360"/>
+      </w:pPr>
+      <w:rPr>
+        <w:rFonts w:ascii="Wingdings" w:hAnsi="Wingdings" w:hint="default"/>
+      </w:rPr>
+    </w:lvl>
+    <w:lvl w:ilvl="3" w:tplc="08090001" w:tentative="1">
+      <w:start w:val="1"/>
+      <w:numFmt w:val="bullet"/>
+      <w:lvlText w:val=""/>
+      <w:lvlJc w:val="left"/>
+      <w:pPr>
+        <w:ind w:left="2880" w:hanging="360"/>
+      </w:pPr>
+      <w:rPr>
+        <w:rFonts w:ascii="Symbol" w:hAnsi="Symbol" w:hint="default"/>
+      </w:rPr>
+    </w:lvl>
+    <w:lvl w:ilvl="4" w:tplc="08090003" w:tentative="1">
+      <w:start w:val="1"/>
+      <w:numFmt w:val="bullet"/>
+      <w:lvlText w:val="o"/>
+      <w:lvlJc w:val="left"/>
+      <w:pPr>
+        <w:ind w:left="3600" w:hanging="360"/>
+      </w:pPr>
+      <w:rPr>
+        <w:rFonts w:ascii="Courier New" w:hAnsi="Courier New" w:cs="Courier New" w:hint="default"/>
+      </w:rPr>
+    </w:lvl>
+    <w:lvl w:ilvl="5" w:tplc="08090005" w:tentative="1">
+      <w:start w:val="1"/>
+      <w:numFmt w:val="bullet"/>
+      <w:lvlText w:val=""/>
+      <w:lvlJc w:val="left"/>
+      <w:pPr>
+        <w:ind w:left="4320" w:hanging="360"/>
+      </w:pPr>
+      <w:rPr>
+        <w:rFonts w:ascii="Wingdings" w:hAnsi="Wingdings" w:hint="default"/>
+      </w:rPr>
+    </w:lvl>
+    <w:lvl w:ilvl="6" w:tplc="08090001" w:tentative="1">
+      <w:start w:val="1"/>
+      <w:numFmt w:val="bullet"/>
+      <w:lvlText w:val=""/>
+      <w:lvlJc w:val="left"/>
+      <w:pPr>
+        <w:ind w:left="5040" w:hanging="360"/>
+      </w:pPr>
+      <w:rPr>
+        <w:rFonts w:ascii="Symbol" w:hAnsi="Symbol" w:hint="default"/>
+      </w:rPr>
+    </w:lvl>
+    <w:lvl w:ilvl="7" w:tplc="08090003" w:tentative="1">
+      <w:start w:val="1"/>
+      <w:numFmt w:val="bullet"/>
+      <w:lvlText w:val="o"/>
+      <w:lvlJc w:val="left"/>
+      <w:pPr>
+        <w:ind w:left="5760" w:hanging="360"/>
+      </w:pPr>
+      <w:rPr>
+        <w:rFonts w:ascii="Courier New" w:hAnsi="Courier New" w:cs="Courier New" w:hint="default"/>
+      </w:rPr>
+    </w:lvl>
+    <w:lvl w:ilvl="8" w:tplc="08090005" w:tentative="1">
+      <w:start w:val="1"/>
+      <w:numFmt w:val="bullet"/>
+      <w:lvlText w:val=""/>
+      <w:lvlJc w:val="left"/>
+      <w:pPr>
+        <w:ind w:left="6480" w:hanging="360"/>
+      </w:pPr>
+      <w:rPr>
+        <w:rFonts w:ascii="Wingdings" w:hAnsi="Wingdings" w:hint="default"/>
+      </w:rPr>
+    </w:lvl>
+  </w:abstractNum>
+  <w:abstractNum w:abstractNumId="8" w15:restartNumberingAfterBreak="0">
     <w:nsid w:val="261F1E48"/>
     <w:multiLevelType w:val="hybridMultilevel"/>
     <w:tmpl w:val="10A62814"/>
@@ -40811,7 +42333,7 @@
       </w:rPr>
     </w:lvl>
   </w:abstractNum>
-  <w:abstractNum w:abstractNumId="8" w15:restartNumberingAfterBreak="0">
+  <w:abstractNum w:abstractNumId="9" w15:restartNumberingAfterBreak="0">
     <w:nsid w:val="3BBE271B"/>
     <w:multiLevelType w:val="hybridMultilevel"/>
     <w:tmpl w:val="6F28E4C2"/>
@@ -40900,7 +42422,7 @@
       </w:pPr>
     </w:lvl>
   </w:abstractNum>
-  <w:abstractNum w:abstractNumId="9" w15:restartNumberingAfterBreak="0">
+  <w:abstractNum w:abstractNumId="10" w15:restartNumberingAfterBreak="0">
     <w:nsid w:val="3E964BD3"/>
     <w:multiLevelType w:val="hybridMultilevel"/>
     <w:tmpl w:val="9E128438"/>
@@ -41013,7 +42535,7 @@
       </w:rPr>
     </w:lvl>
   </w:abstractNum>
-  <w:abstractNum w:abstractNumId="10" w15:restartNumberingAfterBreak="0">
+  <w:abstractNum w:abstractNumId="11" w15:restartNumberingAfterBreak="0">
     <w:nsid w:val="4C191642"/>
     <w:multiLevelType w:val="hybridMultilevel"/>
     <w:tmpl w:val="42CCF360"/>
@@ -41153,7 +42675,7 @@
       </w:rPr>
     </w:lvl>
   </w:abstractNum>
-  <w:abstractNum w:abstractNumId="11" w15:restartNumberingAfterBreak="0">
+  <w:abstractNum w:abstractNumId="12" w15:restartNumberingAfterBreak="0">
     <w:nsid w:val="4C522EB4"/>
     <w:multiLevelType w:val="hybridMultilevel"/>
     <w:tmpl w:val="D58C04D0"/>
@@ -41266,7 +42788,7 @@
       </w:rPr>
     </w:lvl>
   </w:abstractNum>
-  <w:abstractNum w:abstractNumId="12" w15:restartNumberingAfterBreak="0">
+  <w:abstractNum w:abstractNumId="13" w15:restartNumberingAfterBreak="0">
     <w:nsid w:val="4FC5057E"/>
     <w:multiLevelType w:val="hybridMultilevel"/>
     <w:tmpl w:val="8B9A1FD0"/>
@@ -41355,7 +42877,7 @@
       </w:pPr>
     </w:lvl>
   </w:abstractNum>
-  <w:abstractNum w:abstractNumId="13" w15:restartNumberingAfterBreak="0">
+  <w:abstractNum w:abstractNumId="14" w15:restartNumberingAfterBreak="0">
     <w:nsid w:val="501B55BB"/>
     <w:multiLevelType w:val="hybridMultilevel"/>
     <w:tmpl w:val="797CEA96"/>
@@ -41468,7 +42990,7 @@
       </w:rPr>
     </w:lvl>
   </w:abstractNum>
-  <w:abstractNum w:abstractNumId="14" w15:restartNumberingAfterBreak="0">
+  <w:abstractNum w:abstractNumId="15" w15:restartNumberingAfterBreak="0">
     <w:nsid w:val="550B5771"/>
     <w:multiLevelType w:val="multilevel"/>
     <w:tmpl w:val="0809001D"/>
@@ -41555,7 +43077,7 @@
       </w:pPr>
     </w:lvl>
   </w:abstractNum>
-  <w:abstractNum w:abstractNumId="15" w15:restartNumberingAfterBreak="0">
+  <w:abstractNum w:abstractNumId="16" w15:restartNumberingAfterBreak="0">
     <w:nsid w:val="5F5E639F"/>
     <w:multiLevelType w:val="multilevel"/>
     <w:tmpl w:val="ECD0B146"/>
@@ -41668,7 +43190,7 @@
       </w:rPr>
     </w:lvl>
   </w:abstractNum>
-  <w:abstractNum w:abstractNumId="16" w15:restartNumberingAfterBreak="0">
+  <w:abstractNum w:abstractNumId="17" w15:restartNumberingAfterBreak="0">
     <w:nsid w:val="61B07730"/>
     <w:multiLevelType w:val="hybridMultilevel"/>
     <w:tmpl w:val="29E2236A"/>
@@ -41757,7 +43279,7 @@
       </w:pPr>
     </w:lvl>
   </w:abstractNum>
-  <w:abstractNum w:abstractNumId="17" w15:restartNumberingAfterBreak="0">
+  <w:abstractNum w:abstractNumId="18" w15:restartNumberingAfterBreak="0">
     <w:nsid w:val="6F0034F4"/>
     <w:multiLevelType w:val="hybridMultilevel"/>
     <w:tmpl w:val="51F8F81C"/>
@@ -41870,13 +43392,13 @@
       </w:rPr>
     </w:lvl>
   </w:abstractNum>
-  <w:abstractNum w:abstractNumId="18" w15:restartNumberingAfterBreak="0">
+  <w:abstractNum w:abstractNumId="19" w15:restartNumberingAfterBreak="0">
     <w:nsid w:val="73B11CAA"/>
     <w:multiLevelType w:val="multilevel"/>
     <w:tmpl w:val="0809001D"/>
     <w:numStyleLink w:val="1ai"/>
   </w:abstractNum>
-  <w:abstractNum w:abstractNumId="19" w15:restartNumberingAfterBreak="0">
+  <w:abstractNum w:abstractNumId="20" w15:restartNumberingAfterBreak="0">
     <w:nsid w:val="765B47AA"/>
     <w:multiLevelType w:val="hybridMultilevel"/>
     <w:tmpl w:val="09CE914E"/>
@@ -41962,7 +43484,7 @@
       </w:pPr>
     </w:lvl>
   </w:abstractNum>
-  <w:abstractNum w:abstractNumId="20" w15:restartNumberingAfterBreak="0">
+  <w:abstractNum w:abstractNumId="21" w15:restartNumberingAfterBreak="0">
     <w:nsid w:val="7C6868E7"/>
     <w:multiLevelType w:val="hybridMultilevel"/>
     <w:tmpl w:val="552CD08C"/>
@@ -42100,40 +43622,40 @@
     </w:lvl>
   </w:abstractNum>
   <w:num w:numId="1">
+    <w:abstractNumId w:val="18"/>
+  </w:num>
+  <w:num w:numId="2">
+    <w:abstractNumId w:val="9"/>
+  </w:num>
+  <w:num w:numId="3">
     <w:abstractNumId w:val="17"/>
   </w:num>
-  <w:num w:numId="2">
+  <w:num w:numId="4">
     <w:abstractNumId w:val="8"/>
-  </w:num>
-  <w:num w:numId="3">
-    <w:abstractNumId w:val="16"/>
-  </w:num>
-  <w:num w:numId="4">
-    <w:abstractNumId w:val="7"/>
   </w:num>
   <w:num w:numId="5">
     <w:abstractNumId w:val="1"/>
   </w:num>
   <w:num w:numId="6">
-    <w:abstractNumId w:val="12"/>
+    <w:abstractNumId w:val="13"/>
   </w:num>
   <w:num w:numId="7">
-    <w:abstractNumId w:val="18"/>
+    <w:abstractNumId w:val="19"/>
   </w:num>
   <w:num w:numId="8">
-    <w:abstractNumId w:val="15"/>
+    <w:abstractNumId w:val="16"/>
   </w:num>
   <w:num w:numId="9">
-    <w:abstractNumId w:val="14"/>
+    <w:abstractNumId w:val="15"/>
   </w:num>
   <w:num w:numId="10">
     <w:abstractNumId w:val="3"/>
   </w:num>
   <w:num w:numId="11">
-    <w:abstractNumId w:val="11"/>
+    <w:abstractNumId w:val="12"/>
   </w:num>
   <w:num w:numId="12">
-    <w:abstractNumId w:val="13"/>
+    <w:abstractNumId w:val="14"/>
   </w:num>
   <w:num w:numId="13">
     <w:abstractNumId w:val="4"/>
@@ -42145,10 +43667,10 @@
     <w:abstractNumId w:val="0"/>
   </w:num>
   <w:num w:numId="16">
-    <w:abstractNumId w:val="9"/>
+    <w:abstractNumId w:val="10"/>
   </w:num>
   <w:num w:numId="17">
-    <w:abstractNumId w:val="10"/>
+    <w:abstractNumId w:val="11"/>
   </w:num>
   <w:num w:numId="18">
     <w:abstractNumId w:val="5"/>
@@ -42157,10 +43679,13 @@
     <w:abstractNumId w:val="6"/>
   </w:num>
   <w:num w:numId="20">
-    <w:abstractNumId w:val="19"/>
+    <w:abstractNumId w:val="20"/>
   </w:num>
   <w:num w:numId="21">
-    <w:abstractNumId w:val="20"/>
+    <w:abstractNumId w:val="21"/>
+  </w:num>
+  <w:num w:numId="22">
+    <w:abstractNumId w:val="7"/>
   </w:num>
 </w:numbering>
 </file>

</xml_diff>

<commit_message>
=Adjusting in order to parallelize...
Former-commit-id: 9b4fb58d198f2c44cb842cd5e1181d3ea97d7475 [formerly 112cf11d9c091caba979c2ed0f35382188c4020d]
Former-commit-id: 10d5103bfb422c44787e05e7b8b81e9b100813cb
Former-commit-id: 3e9aa451a573997376f53e68e8fdabd40077648a
</commit_message>
<xml_diff>
--- a/Media/Task1_DeveloperDiary_2.docx
+++ b/Media/Task1_DeveloperDiary_2.docx
@@ -37,7 +37,7 @@
         </w:rPr>
         <w:fldChar w:fldCharType="separate"/>
       </w:r>
-      <w:hyperlink w:anchor="_Toc33777443" w:history="1">
+      <w:hyperlink w:anchor="_Toc34036101" w:history="1">
         <w:r>
           <w:rPr>
             <w:rStyle w:val="Hyperlink"/>
@@ -65,7 +65,7 @@
             <w:noProof/>
             <w:webHidden/>
           </w:rPr>
-          <w:instrText xml:space="preserve"> PAGEREF _Toc33777443 \h </w:instrText>
+          <w:instrText xml:space="preserve"> PAGEREF _Toc34036101 \h </w:instrText>
         </w:r>
         <w:r>
           <w:rPr>
@@ -113,7 +113,7 @@
           <w:lang w:eastAsia="en-GB"/>
         </w:rPr>
       </w:pPr>
-      <w:hyperlink w:anchor="_Toc33777444" w:history="1">
+      <w:hyperlink w:anchor="_Toc34036102" w:history="1">
         <w:r>
           <w:rPr>
             <w:rStyle w:val="Hyperlink"/>
@@ -140,7 +140,7 @@
             <w:noProof/>
             <w:webHidden/>
           </w:rPr>
-          <w:instrText xml:space="preserve"> PAGEREF _Toc33777444 \h </w:instrText>
+          <w:instrText xml:space="preserve"> PAGEREF _Toc34036102 \h </w:instrText>
         </w:r>
         <w:r>
           <w:rPr>
@@ -186,7 +186,7 @@
           <w:lang w:eastAsia="en-GB"/>
         </w:rPr>
       </w:pPr>
-      <w:hyperlink w:anchor="_Toc33777445" w:history="1">
+      <w:hyperlink w:anchor="_Toc34036103" w:history="1">
         <w:r>
           <w:rPr>
             <w:rStyle w:val="Hyperlink"/>
@@ -213,7 +213,7 @@
             <w:noProof/>
             <w:webHidden/>
           </w:rPr>
-          <w:instrText xml:space="preserve"> PAGEREF _Toc33777445 \h </w:instrText>
+          <w:instrText xml:space="preserve"> PAGEREF _Toc34036103 \h </w:instrText>
         </w:r>
         <w:r>
           <w:rPr>
@@ -260,7 +260,7 @@
           <w:lang w:eastAsia="en-GB"/>
         </w:rPr>
       </w:pPr>
-      <w:hyperlink w:anchor="_Toc33777446" w:history="1">
+      <w:hyperlink w:anchor="_Toc34036104" w:history="1">
         <w:r>
           <w:rPr>
             <w:rStyle w:val="Hyperlink"/>
@@ -287,7 +287,7 @@
             <w:noProof/>
             <w:webHidden/>
           </w:rPr>
-          <w:instrText xml:space="preserve"> PAGEREF _Toc33777446 \h </w:instrText>
+          <w:instrText xml:space="preserve"> PAGEREF _Toc34036104 \h </w:instrText>
         </w:r>
         <w:r>
           <w:rPr>
@@ -334,7 +334,7 @@
           <w:lang w:eastAsia="en-GB"/>
         </w:rPr>
       </w:pPr>
-      <w:hyperlink w:anchor="_Toc33777447" w:history="1">
+      <w:hyperlink w:anchor="_Toc34036105" w:history="1">
         <w:r>
           <w:rPr>
             <w:rStyle w:val="Hyperlink"/>
@@ -361,7 +361,7 @@
             <w:noProof/>
             <w:webHidden/>
           </w:rPr>
-          <w:instrText xml:space="preserve"> PAGEREF _Toc33777447 \h </w:instrText>
+          <w:instrText xml:space="preserve"> PAGEREF _Toc34036105 \h </w:instrText>
         </w:r>
         <w:r>
           <w:rPr>
@@ -409,7 +409,7 @@
           <w:lang w:eastAsia="en-GB"/>
         </w:rPr>
       </w:pPr>
-      <w:hyperlink w:anchor="_Toc33777448" w:history="1">
+      <w:hyperlink w:anchor="_Toc34036106" w:history="1">
         <w:r>
           <w:rPr>
             <w:rStyle w:val="Hyperlink"/>
@@ -437,7 +437,7 @@
             <w:noProof/>
             <w:webHidden/>
           </w:rPr>
-          <w:instrText xml:space="preserve"> PAGEREF _Toc33777448 \h </w:instrText>
+          <w:instrText xml:space="preserve"> PAGEREF _Toc34036106 \h </w:instrText>
         </w:r>
         <w:r>
           <w:rPr>
@@ -483,7 +483,7 @@
           <w:lang w:eastAsia="en-GB"/>
         </w:rPr>
       </w:pPr>
-      <w:hyperlink w:anchor="_Toc33777449" w:history="1">
+      <w:hyperlink w:anchor="_Toc34036107" w:history="1">
         <w:r>
           <w:rPr>
             <w:rStyle w:val="Hyperlink"/>
@@ -511,7 +511,7 @@
             <w:noProof/>
             <w:webHidden/>
           </w:rPr>
-          <w:instrText xml:space="preserve"> PAGEREF _Toc33777449 \h </w:instrText>
+          <w:instrText xml:space="preserve"> PAGEREF _Toc34036107 \h </w:instrText>
         </w:r>
         <w:r>
           <w:rPr>
@@ -558,7 +558,7 @@
           <w:lang w:eastAsia="en-GB"/>
         </w:rPr>
       </w:pPr>
-      <w:hyperlink w:anchor="_Toc33777450" w:history="1">
+      <w:hyperlink w:anchor="_Toc34036108" w:history="1">
         <w:r>
           <w:rPr>
             <w:rStyle w:val="Hyperlink"/>
@@ -585,7 +585,7 @@
             <w:noProof/>
             <w:webHidden/>
           </w:rPr>
-          <w:instrText xml:space="preserve"> PAGEREF _Toc33777450 \h </w:instrText>
+          <w:instrText xml:space="preserve"> PAGEREF _Toc34036108 \h </w:instrText>
         </w:r>
         <w:r>
           <w:rPr>
@@ -632,7 +632,7 @@
           <w:lang w:eastAsia="en-GB"/>
         </w:rPr>
       </w:pPr>
-      <w:hyperlink w:anchor="_Toc33777451" w:history="1">
+      <w:hyperlink w:anchor="_Toc34036109" w:history="1">
         <w:r>
           <w:rPr>
             <w:rStyle w:val="Hyperlink"/>
@@ -659,7 +659,7 @@
             <w:noProof/>
             <w:webHidden/>
           </w:rPr>
-          <w:instrText xml:space="preserve"> PAGEREF _Toc33777451 \h </w:instrText>
+          <w:instrText xml:space="preserve"> PAGEREF _Toc34036109 \h </w:instrText>
         </w:r>
         <w:r>
           <w:rPr>
@@ -706,7 +706,7 @@
           <w:lang w:eastAsia="en-GB"/>
         </w:rPr>
       </w:pPr>
-      <w:hyperlink w:anchor="_Toc33777452" w:history="1">
+      <w:hyperlink w:anchor="_Toc34036110" w:history="1">
         <w:r>
           <w:rPr>
             <w:rStyle w:val="Hyperlink"/>
@@ -733,7 +733,7 @@
             <w:noProof/>
             <w:webHidden/>
           </w:rPr>
-          <w:instrText xml:space="preserve"> PAGEREF _Toc33777452 \h </w:instrText>
+          <w:instrText xml:space="preserve"> PAGEREF _Toc34036110 \h </w:instrText>
         </w:r>
         <w:r>
           <w:rPr>
@@ -780,7 +780,7 @@
           <w:lang w:eastAsia="en-GB"/>
         </w:rPr>
       </w:pPr>
-      <w:hyperlink w:anchor="_Toc33777453" w:history="1">
+      <w:hyperlink w:anchor="_Toc34036111" w:history="1">
         <w:r>
           <w:rPr>
             <w:rStyle w:val="Hyperlink"/>
@@ -807,7 +807,7 @@
             <w:noProof/>
             <w:webHidden/>
           </w:rPr>
-          <w:instrText xml:space="preserve"> PAGEREF _Toc33777453 \h </w:instrText>
+          <w:instrText xml:space="preserve"> PAGEREF _Toc34036111 \h </w:instrText>
         </w:r>
         <w:r>
           <w:rPr>
@@ -855,7 +855,7 @@
           <w:lang w:eastAsia="en-GB"/>
         </w:rPr>
       </w:pPr>
-      <w:hyperlink w:anchor="_Toc33777454" w:history="1">
+      <w:hyperlink w:anchor="_Toc34036112" w:history="1">
         <w:r>
           <w:rPr>
             <w:rStyle w:val="Hyperlink"/>
@@ -884,7 +884,7 @@
             <w:noProof/>
             <w:webHidden/>
           </w:rPr>
-          <w:instrText xml:space="preserve"> PAGEREF _Toc33777454 \h </w:instrText>
+          <w:instrText xml:space="preserve"> PAGEREF _Toc34036112 \h </w:instrText>
         </w:r>
         <w:r>
           <w:rPr>
@@ -930,7 +930,7 @@
           <w:lang w:eastAsia="en-GB"/>
         </w:rPr>
       </w:pPr>
-      <w:hyperlink w:anchor="_Toc33777455" w:history="1">
+      <w:hyperlink w:anchor="_Toc34036113" w:history="1">
         <w:r>
           <w:rPr>
             <w:rStyle w:val="Hyperlink"/>
@@ -957,7 +957,7 @@
             <w:noProof/>
             <w:webHidden/>
           </w:rPr>
-          <w:instrText xml:space="preserve"> PAGEREF _Toc33777455 \h </w:instrText>
+          <w:instrText xml:space="preserve"> PAGEREF _Toc34036113 \h </w:instrText>
         </w:r>
         <w:r>
           <w:rPr>
@@ -1004,7 +1004,7 @@
           <w:lang w:eastAsia="en-GB"/>
         </w:rPr>
       </w:pPr>
-      <w:hyperlink w:anchor="_Toc33777456" w:history="1">
+      <w:hyperlink w:anchor="_Toc34036114" w:history="1">
         <w:r>
           <w:rPr>
             <w:rStyle w:val="Hyperlink"/>
@@ -1031,7 +1031,7 @@
             <w:noProof/>
             <w:webHidden/>
           </w:rPr>
-          <w:instrText xml:space="preserve"> PAGEREF _Toc33777456 \h </w:instrText>
+          <w:instrText xml:space="preserve"> PAGEREF _Toc34036114 \h </w:instrText>
         </w:r>
         <w:r>
           <w:rPr>
@@ -1078,7 +1078,7 @@
           <w:lang w:eastAsia="en-GB"/>
         </w:rPr>
       </w:pPr>
-      <w:hyperlink w:anchor="_Toc33777457" w:history="1">
+      <w:hyperlink w:anchor="_Toc34036115" w:history="1">
         <w:r>
           <w:rPr>
             <w:rStyle w:val="Hyperlink"/>
@@ -1105,7 +1105,7 @@
             <w:noProof/>
             <w:webHidden/>
           </w:rPr>
-          <w:instrText xml:space="preserve"> PAGEREF _Toc33777457 \h </w:instrText>
+          <w:instrText xml:space="preserve"> PAGEREF _Toc34036115 \h </w:instrText>
         </w:r>
         <w:r>
           <w:rPr>
@@ -1152,7 +1152,7 @@
           <w:lang w:eastAsia="en-GB"/>
         </w:rPr>
       </w:pPr>
-      <w:hyperlink w:anchor="_Toc33777458" w:history="1">
+      <w:hyperlink w:anchor="_Toc34036116" w:history="1">
         <w:r>
           <w:rPr>
             <w:rStyle w:val="Hyperlink"/>
@@ -1179,7 +1179,7 @@
             <w:noProof/>
             <w:webHidden/>
           </w:rPr>
-          <w:instrText xml:space="preserve"> PAGEREF _Toc33777458 \h </w:instrText>
+          <w:instrText xml:space="preserve"> PAGEREF _Toc34036116 \h </w:instrText>
         </w:r>
         <w:r>
           <w:rPr>
@@ -1225,7 +1225,7 @@
           <w:lang w:eastAsia="en-GB"/>
         </w:rPr>
       </w:pPr>
-      <w:hyperlink w:anchor="_Toc33777459" w:history="1">
+      <w:hyperlink w:anchor="_Toc34036117" w:history="1">
         <w:r>
           <w:rPr>
             <w:rStyle w:val="Hyperlink"/>
@@ -1252,7 +1252,7 @@
             <w:noProof/>
             <w:webHidden/>
           </w:rPr>
-          <w:instrText xml:space="preserve"> PAGEREF _Toc33777459 \h </w:instrText>
+          <w:instrText xml:space="preserve"> PAGEREF _Toc34036117 \h </w:instrText>
         </w:r>
         <w:r>
           <w:rPr>
@@ -1298,7 +1298,7 @@
           <w:lang w:eastAsia="en-GB"/>
         </w:rPr>
       </w:pPr>
-      <w:hyperlink w:anchor="_Toc33777460" w:history="1">
+      <w:hyperlink w:anchor="_Toc34036118" w:history="1">
         <w:r>
           <w:rPr>
             <w:rStyle w:val="Hyperlink"/>
@@ -1325,7 +1325,7 @@
             <w:noProof/>
             <w:webHidden/>
           </w:rPr>
-          <w:instrText xml:space="preserve"> PAGEREF _Toc33777460 \h </w:instrText>
+          <w:instrText xml:space="preserve"> PAGEREF _Toc34036118 \h </w:instrText>
         </w:r>
         <w:r>
           <w:rPr>
@@ -1371,7 +1371,7 @@
           <w:lang w:eastAsia="en-GB"/>
         </w:rPr>
       </w:pPr>
-      <w:hyperlink w:anchor="_Toc33777461" w:history="1">
+      <w:hyperlink w:anchor="_Toc34036119" w:history="1">
         <w:r>
           <w:rPr>
             <w:rStyle w:val="Hyperlink"/>
@@ -1398,7 +1398,7 @@
             <w:noProof/>
             <w:webHidden/>
           </w:rPr>
-          <w:instrText xml:space="preserve"> PAGEREF _Toc33777461 \h </w:instrText>
+          <w:instrText xml:space="preserve"> PAGEREF _Toc34036119 \h </w:instrText>
         </w:r>
         <w:r>
           <w:rPr>
@@ -1445,7 +1445,7 @@
           <w:lang w:eastAsia="en-GB"/>
         </w:rPr>
       </w:pPr>
-      <w:hyperlink w:anchor="_Toc33777462" w:history="1">
+      <w:hyperlink w:anchor="_Toc34036120" w:history="1">
         <w:r>
           <w:rPr>
             <w:rStyle w:val="Hyperlink"/>
@@ -1472,7 +1472,7 @@
             <w:noProof/>
             <w:webHidden/>
           </w:rPr>
-          <w:instrText xml:space="preserve"> PAGEREF _Toc33777462 \h </w:instrText>
+          <w:instrText xml:space="preserve"> PAGEREF _Toc34036120 \h </w:instrText>
         </w:r>
         <w:r>
           <w:rPr>
@@ -1519,7 +1519,7 @@
           <w:lang w:eastAsia="en-GB"/>
         </w:rPr>
       </w:pPr>
-      <w:hyperlink w:anchor="_Toc33777463" w:history="1">
+      <w:hyperlink w:anchor="_Toc34036121" w:history="1">
         <w:r>
           <w:rPr>
             <w:rStyle w:val="Hyperlink"/>
@@ -1546,7 +1546,7 @@
             <w:noProof/>
             <w:webHidden/>
           </w:rPr>
-          <w:instrText xml:space="preserve"> PAGEREF _Toc33777463 \h </w:instrText>
+          <w:instrText xml:space="preserve"> PAGEREF _Toc34036121 \h </w:instrText>
         </w:r>
         <w:r>
           <w:rPr>
@@ -1593,7 +1593,7 @@
           <w:lang w:eastAsia="en-GB"/>
         </w:rPr>
       </w:pPr>
-      <w:hyperlink w:anchor="_Toc33777464" w:history="1">
+      <w:hyperlink w:anchor="_Toc34036122" w:history="1">
         <w:r>
           <w:rPr>
             <w:rStyle w:val="Hyperlink"/>
@@ -1620,7 +1620,7 @@
             <w:noProof/>
             <w:webHidden/>
           </w:rPr>
-          <w:instrText xml:space="preserve"> PAGEREF _Toc33777464 \h </w:instrText>
+          <w:instrText xml:space="preserve"> PAGEREF _Toc34036122 \h </w:instrText>
         </w:r>
         <w:r>
           <w:rPr>
@@ -1668,7 +1668,7 @@
           <w:lang w:eastAsia="en-GB"/>
         </w:rPr>
       </w:pPr>
-      <w:hyperlink w:anchor="_Toc33777465" w:history="1">
+      <w:hyperlink w:anchor="_Toc34036123" w:history="1">
         <w:r>
           <w:rPr>
             <w:rStyle w:val="Hyperlink"/>
@@ -1695,7 +1695,7 @@
             <w:noProof/>
             <w:webHidden/>
           </w:rPr>
-          <w:instrText xml:space="preserve"> PAGEREF _Toc33777465 \h </w:instrText>
+          <w:instrText xml:space="preserve"> PAGEREF _Toc34036123 \h </w:instrText>
         </w:r>
         <w:r>
           <w:rPr>
@@ -1741,7 +1741,7 @@
           <w:lang w:eastAsia="en-GB"/>
         </w:rPr>
       </w:pPr>
-      <w:hyperlink w:anchor="_Toc33777466" w:history="1">
+      <w:hyperlink w:anchor="_Toc34036124" w:history="1">
         <w:r>
           <w:rPr>
             <w:rStyle w:val="Hyperlink"/>
@@ -1768,7 +1768,7 @@
             <w:noProof/>
             <w:webHidden/>
           </w:rPr>
-          <w:instrText xml:space="preserve"> PAGEREF _Toc33777466 \h </w:instrText>
+          <w:instrText xml:space="preserve"> PAGEREF _Toc34036124 \h </w:instrText>
         </w:r>
         <w:r>
           <w:rPr>
@@ -1815,7 +1815,7 @@
           <w:lang w:eastAsia="en-GB"/>
         </w:rPr>
       </w:pPr>
-      <w:hyperlink w:anchor="_Toc33777467" w:history="1">
+      <w:hyperlink w:anchor="_Toc34036125" w:history="1">
         <w:r>
           <w:rPr>
             <w:rStyle w:val="Hyperlink"/>
@@ -1842,7 +1842,7 @@
             <w:noProof/>
             <w:webHidden/>
           </w:rPr>
-          <w:instrText xml:space="preserve"> PAGEREF _Toc33777467 \h </w:instrText>
+          <w:instrText xml:space="preserve"> PAGEREF _Toc34036125 \h </w:instrText>
         </w:r>
         <w:r>
           <w:rPr>
@@ -1888,7 +1888,7 @@
           <w:lang w:eastAsia="en-GB"/>
         </w:rPr>
       </w:pPr>
-      <w:hyperlink w:anchor="_Toc33777468" w:history="1">
+      <w:hyperlink w:anchor="_Toc34036126" w:history="1">
         <w:r>
           <w:rPr>
             <w:rStyle w:val="Hyperlink"/>
@@ -1915,7 +1915,7 @@
             <w:noProof/>
             <w:webHidden/>
           </w:rPr>
-          <w:instrText xml:space="preserve"> PAGEREF _Toc33777468 \h </w:instrText>
+          <w:instrText xml:space="preserve"> PAGEREF _Toc34036126 \h </w:instrText>
         </w:r>
         <w:r>
           <w:rPr>
@@ -1962,7 +1962,7 @@
           <w:lang w:eastAsia="en-GB"/>
         </w:rPr>
       </w:pPr>
-      <w:hyperlink w:anchor="_Toc33777469" w:history="1">
+      <w:hyperlink w:anchor="_Toc34036127" w:history="1">
         <w:r>
           <w:rPr>
             <w:rStyle w:val="Hyperlink"/>
@@ -1989,7 +1989,7 @@
             <w:noProof/>
             <w:webHidden/>
           </w:rPr>
-          <w:instrText xml:space="preserve"> PAGEREF _Toc33777469 \h </w:instrText>
+          <w:instrText xml:space="preserve"> PAGEREF _Toc34036127 \h </w:instrText>
         </w:r>
         <w:r>
           <w:rPr>
@@ -2036,7 +2036,7 @@
           <w:lang w:eastAsia="en-GB"/>
         </w:rPr>
       </w:pPr>
-      <w:hyperlink w:anchor="_Toc33777470" w:history="1">
+      <w:hyperlink w:anchor="_Toc34036128" w:history="1">
         <w:r>
           <w:rPr>
             <w:rStyle w:val="Hyperlink"/>
@@ -2063,7 +2063,7 @@
             <w:noProof/>
             <w:webHidden/>
           </w:rPr>
-          <w:instrText xml:space="preserve"> PAGEREF _Toc33777470 \h </w:instrText>
+          <w:instrText xml:space="preserve"> PAGEREF _Toc34036128 \h </w:instrText>
         </w:r>
         <w:r>
           <w:rPr>
@@ -2110,7 +2110,7 @@
           <w:lang w:eastAsia="en-GB"/>
         </w:rPr>
       </w:pPr>
-      <w:hyperlink w:anchor="_Toc33777471" w:history="1">
+      <w:hyperlink w:anchor="_Toc34036129" w:history="1">
         <w:r>
           <w:rPr>
             <w:rStyle w:val="Hyperlink"/>
@@ -2137,7 +2137,7 @@
             <w:noProof/>
             <w:webHidden/>
           </w:rPr>
-          <w:instrText xml:space="preserve"> PAGEREF _Toc33777471 \h </w:instrText>
+          <w:instrText xml:space="preserve"> PAGEREF _Toc34036129 \h </w:instrText>
         </w:r>
         <w:r>
           <w:rPr>
@@ -2183,7 +2183,7 @@
           <w:lang w:eastAsia="en-GB"/>
         </w:rPr>
       </w:pPr>
-      <w:hyperlink w:anchor="_Toc33777472" w:history="1">
+      <w:hyperlink w:anchor="_Toc34036130" w:history="1">
         <w:r>
           <w:rPr>
             <w:rStyle w:val="Hyperlink"/>
@@ -2210,7 +2210,7 @@
             <w:noProof/>
             <w:webHidden/>
           </w:rPr>
-          <w:instrText xml:space="preserve"> PAGEREF _Toc33777472 \h </w:instrText>
+          <w:instrText xml:space="preserve"> PAGEREF _Toc34036130 \h </w:instrText>
         </w:r>
         <w:r>
           <w:rPr>
@@ -2256,7 +2256,7 @@
           <w:lang w:eastAsia="en-GB"/>
         </w:rPr>
       </w:pPr>
-      <w:hyperlink w:anchor="_Toc33777473" w:history="1">
+      <w:hyperlink w:anchor="_Toc34036131" w:history="1">
         <w:r>
           <w:rPr>
             <w:rStyle w:val="Hyperlink"/>
@@ -2283,7 +2283,7 @@
             <w:noProof/>
             <w:webHidden/>
           </w:rPr>
-          <w:instrText xml:space="preserve"> PAGEREF _Toc33777473 \h </w:instrText>
+          <w:instrText xml:space="preserve"> PAGEREF _Toc34036131 \h </w:instrText>
         </w:r>
         <w:r>
           <w:rPr>
@@ -2329,7 +2329,7 @@
           <w:lang w:eastAsia="en-GB"/>
         </w:rPr>
       </w:pPr>
-      <w:hyperlink w:anchor="_Toc33777474" w:history="1">
+      <w:hyperlink w:anchor="_Toc34036132" w:history="1">
         <w:r>
           <w:rPr>
             <w:rStyle w:val="Hyperlink"/>
@@ -2356,7 +2356,7 @@
             <w:noProof/>
             <w:webHidden/>
           </w:rPr>
-          <w:instrText xml:space="preserve"> PAGEREF _Toc33777474 \h </w:instrText>
+          <w:instrText xml:space="preserve"> PAGEREF _Toc34036132 \h </w:instrText>
         </w:r>
         <w:r>
           <w:rPr>
@@ -2403,7 +2403,7 @@
           <w:lang w:eastAsia="en-GB"/>
         </w:rPr>
       </w:pPr>
-      <w:hyperlink w:anchor="_Toc33777475" w:history="1">
+      <w:hyperlink w:anchor="_Toc34036133" w:history="1">
         <w:r>
           <w:rPr>
             <w:rStyle w:val="Hyperlink"/>
@@ -2430,7 +2430,7 @@
             <w:noProof/>
             <w:webHidden/>
           </w:rPr>
-          <w:instrText xml:space="preserve"> PAGEREF _Toc33777475 \h </w:instrText>
+          <w:instrText xml:space="preserve"> PAGEREF _Toc34036133 \h </w:instrText>
         </w:r>
         <w:r>
           <w:rPr>
@@ -2478,7 +2478,7 @@
           <w:lang w:eastAsia="en-GB"/>
         </w:rPr>
       </w:pPr>
-      <w:hyperlink w:anchor="_Toc33777476" w:history="1">
+      <w:hyperlink w:anchor="_Toc34036134" w:history="1">
         <w:r>
           <w:rPr>
             <w:rStyle w:val="Hyperlink"/>
@@ -2505,7 +2505,7 @@
             <w:noProof/>
             <w:webHidden/>
           </w:rPr>
-          <w:instrText xml:space="preserve"> PAGEREF _Toc33777476 \h </w:instrText>
+          <w:instrText xml:space="preserve"> PAGEREF _Toc34036134 \h </w:instrText>
         </w:r>
         <w:r>
           <w:rPr>
@@ -2551,7 +2551,7 @@
           <w:lang w:eastAsia="en-GB"/>
         </w:rPr>
       </w:pPr>
-      <w:hyperlink w:anchor="_Toc33777477" w:history="1">
+      <w:hyperlink w:anchor="_Toc34036135" w:history="1">
         <w:r>
           <w:rPr>
             <w:rStyle w:val="Hyperlink"/>
@@ -2579,7 +2579,7 @@
             <w:noProof/>
             <w:webHidden/>
           </w:rPr>
-          <w:instrText xml:space="preserve"> PAGEREF _Toc33777477 \h </w:instrText>
+          <w:instrText xml:space="preserve"> PAGEREF _Toc34036135 \h </w:instrText>
         </w:r>
         <w:r>
           <w:rPr>
@@ -2625,7 +2625,7 @@
           <w:lang w:eastAsia="en-GB"/>
         </w:rPr>
       </w:pPr>
-      <w:hyperlink w:anchor="_Toc33777478" w:history="1">
+      <w:hyperlink w:anchor="_Toc34036136" w:history="1">
         <w:r>
           <w:rPr>
             <w:rStyle w:val="Hyperlink"/>
@@ -2654,7 +2654,7 @@
             <w:noProof/>
             <w:webHidden/>
           </w:rPr>
-          <w:instrText xml:space="preserve"> PAGEREF _Toc33777478 \h </w:instrText>
+          <w:instrText xml:space="preserve"> PAGEREF _Toc34036136 \h </w:instrText>
         </w:r>
         <w:r>
           <w:rPr>
@@ -2701,7 +2701,7 @@
           <w:lang w:eastAsia="en-GB"/>
         </w:rPr>
       </w:pPr>
-      <w:hyperlink w:anchor="_Toc33777479" w:history="1">
+      <w:hyperlink w:anchor="_Toc34036137" w:history="1">
         <w:r>
           <w:rPr>
             <w:rStyle w:val="Hyperlink"/>
@@ -2728,7 +2728,7 @@
             <w:noProof/>
             <w:webHidden/>
           </w:rPr>
-          <w:instrText xml:space="preserve"> PAGEREF _Toc33777479 \h </w:instrText>
+          <w:instrText xml:space="preserve"> PAGEREF _Toc34036137 \h </w:instrText>
         </w:r>
         <w:r>
           <w:rPr>
@@ -2775,7 +2775,7 @@
           <w:lang w:eastAsia="en-GB"/>
         </w:rPr>
       </w:pPr>
-      <w:hyperlink w:anchor="_Toc33777480" w:history="1">
+      <w:hyperlink w:anchor="_Toc34036138" w:history="1">
         <w:r>
           <w:rPr>
             <w:rStyle w:val="Hyperlink"/>
@@ -2802,7 +2802,7 @@
             <w:noProof/>
             <w:webHidden/>
           </w:rPr>
-          <w:instrText xml:space="preserve"> PAGEREF _Toc33777480 \h </w:instrText>
+          <w:instrText xml:space="preserve"> PAGEREF _Toc34036138 \h </w:instrText>
         </w:r>
         <w:r>
           <w:rPr>
@@ -2848,7 +2848,7 @@
           <w:lang w:eastAsia="en-GB"/>
         </w:rPr>
       </w:pPr>
-      <w:hyperlink w:anchor="_Toc33777481" w:history="1">
+      <w:hyperlink w:anchor="_Toc34036139" w:history="1">
         <w:r>
           <w:rPr>
             <w:rStyle w:val="Hyperlink"/>
@@ -2875,7 +2875,7 @@
             <w:noProof/>
             <w:webHidden/>
           </w:rPr>
-          <w:instrText xml:space="preserve"> PAGEREF _Toc33777481 \h </w:instrText>
+          <w:instrText xml:space="preserve"> PAGEREF _Toc34036139 \h </w:instrText>
         </w:r>
         <w:r>
           <w:rPr>
@@ -2922,7 +2922,7 @@
           <w:lang w:eastAsia="en-GB"/>
         </w:rPr>
       </w:pPr>
-      <w:hyperlink w:anchor="_Toc33777482" w:history="1">
+      <w:hyperlink w:anchor="_Toc34036140" w:history="1">
         <w:r>
           <w:rPr>
             <w:rStyle w:val="Hyperlink"/>
@@ -2949,7 +2949,7 @@
             <w:noProof/>
             <w:webHidden/>
           </w:rPr>
-          <w:instrText xml:space="preserve"> PAGEREF _Toc33777482 \h </w:instrText>
+          <w:instrText xml:space="preserve"> PAGEREF _Toc34036140 \h </w:instrText>
         </w:r>
         <w:r>
           <w:rPr>
@@ -2996,7 +2996,7 @@
           <w:lang w:eastAsia="en-GB"/>
         </w:rPr>
       </w:pPr>
-      <w:hyperlink w:anchor="_Toc33777483" w:history="1">
+      <w:hyperlink w:anchor="_Toc34036141" w:history="1">
         <w:r>
           <w:rPr>
             <w:rStyle w:val="Hyperlink"/>
@@ -3023,7 +3023,7 @@
             <w:noProof/>
             <w:webHidden/>
           </w:rPr>
-          <w:instrText xml:space="preserve"> PAGEREF _Toc33777483 \h </w:instrText>
+          <w:instrText xml:space="preserve"> PAGEREF _Toc34036141 \h </w:instrText>
         </w:r>
         <w:r>
           <w:rPr>
@@ -3071,7 +3071,7 @@
           <w:lang w:eastAsia="en-GB"/>
         </w:rPr>
       </w:pPr>
-      <w:hyperlink w:anchor="_Toc33777484" w:history="1">
+      <w:hyperlink w:anchor="_Toc34036142" w:history="1">
         <w:r>
           <w:rPr>
             <w:rStyle w:val="Hyperlink"/>
@@ -3098,7 +3098,7 @@
             <w:noProof/>
             <w:webHidden/>
           </w:rPr>
-          <w:instrText xml:space="preserve"> PAGEREF _Toc33777484 \h </w:instrText>
+          <w:instrText xml:space="preserve"> PAGEREF _Toc34036142 \h </w:instrText>
         </w:r>
         <w:r>
           <w:rPr>
@@ -3144,7 +3144,7 @@
           <w:lang w:eastAsia="en-GB"/>
         </w:rPr>
       </w:pPr>
-      <w:hyperlink w:anchor="_Toc33777485" w:history="1">
+      <w:hyperlink w:anchor="_Toc34036143" w:history="1">
         <w:r>
           <w:rPr>
             <w:rStyle w:val="Hyperlink"/>
@@ -3171,7 +3171,7 @@
             <w:noProof/>
             <w:webHidden/>
           </w:rPr>
-          <w:instrText xml:space="preserve"> PAGEREF _Toc33777485 \h </w:instrText>
+          <w:instrText xml:space="preserve"> PAGEREF _Toc34036143 \h </w:instrText>
         </w:r>
         <w:r>
           <w:rPr>
@@ -3218,7 +3218,7 @@
           <w:lang w:eastAsia="en-GB"/>
         </w:rPr>
       </w:pPr>
-      <w:hyperlink w:anchor="_Toc33777486" w:history="1">
+      <w:hyperlink w:anchor="_Toc34036144" w:history="1">
         <w:r>
           <w:rPr>
             <w:rStyle w:val="Hyperlink"/>
@@ -3245,7 +3245,7 @@
             <w:noProof/>
             <w:webHidden/>
           </w:rPr>
-          <w:instrText xml:space="preserve"> PAGEREF _Toc33777486 \h </w:instrText>
+          <w:instrText xml:space="preserve"> PAGEREF _Toc34036144 \h </w:instrText>
         </w:r>
         <w:r>
           <w:rPr>
@@ -3292,7 +3292,7 @@
           <w:lang w:eastAsia="en-GB"/>
         </w:rPr>
       </w:pPr>
-      <w:hyperlink w:anchor="_Toc33777487" w:history="1">
+      <w:hyperlink w:anchor="_Toc34036145" w:history="1">
         <w:r>
           <w:rPr>
             <w:rStyle w:val="Hyperlink"/>
@@ -3319,7 +3319,7 @@
             <w:noProof/>
             <w:webHidden/>
           </w:rPr>
-          <w:instrText xml:space="preserve"> PAGEREF _Toc33777487 \h </w:instrText>
+          <w:instrText xml:space="preserve"> PAGEREF _Toc34036145 \h </w:instrText>
         </w:r>
         <w:r>
           <w:rPr>
@@ -3365,27 +3365,27 @@
           <w:lang w:eastAsia="en-GB"/>
         </w:rPr>
       </w:pPr>
-      <w:hyperlink w:anchor="_Toc33777488" w:history="1">
+      <w:hyperlink w:anchor="_Toc34036146" w:history="1">
         <w:r>
           <w:rPr>
             <w:rStyle w:val="Hyperlink"/>
             <w:noProof/>
           </w:rPr>
-          <w:t>Expe</w:t>
+          <w:t>Experime</w:t>
         </w:r>
         <w:r>
           <w:rPr>
             <w:rStyle w:val="Hyperlink"/>
             <w:noProof/>
           </w:rPr>
-          <w:t>r</w:t>
+          <w:t>n</w:t>
         </w:r>
         <w:r>
           <w:rPr>
             <w:rStyle w:val="Hyperlink"/>
             <w:noProof/>
           </w:rPr>
-          <w:t>iment 2</w:t>
+          <w:t>t 2</w:t>
         </w:r>
         <w:r>
           <w:rPr>
@@ -3406,7 +3406,7 @@
             <w:noProof/>
             <w:webHidden/>
           </w:rPr>
-          <w:instrText xml:space="preserve"> PAGEREF _Toc33777488 \h </w:instrText>
+          <w:instrText xml:space="preserve"> PAGEREF _Toc34036146 \h </w:instrText>
         </w:r>
         <w:r>
           <w:rPr>
@@ -3453,13 +3453,13 @@
           <w:lang w:eastAsia="en-GB"/>
         </w:rPr>
       </w:pPr>
-      <w:hyperlink w:anchor="_Toc33777489" w:history="1">
+      <w:hyperlink w:anchor="_Toc34036147" w:history="1">
         <w:r>
           <w:rPr>
             <w:rStyle w:val="Hyperlink"/>
             <w:noProof/>
           </w:rPr>
-          <w:t>Modifications</w:t>
+          <w:t>Modifications: Learning rate</w:t>
         </w:r>
         <w:r>
           <w:rPr>
@@ -3480,7 +3480,7 @@
             <w:noProof/>
             <w:webHidden/>
           </w:rPr>
-          <w:instrText xml:space="preserve"> PAGEREF _Toc33777489 \h </w:instrText>
+          <w:instrText xml:space="preserve"> PAGEREF _Toc34036147 \h </w:instrText>
         </w:r>
         <w:r>
           <w:rPr>
@@ -3513,30 +3513,27 @@
     </w:p>
     <w:p>
       <w:pPr>
-        <w:pStyle w:val="TOC1"/>
+        <w:pStyle w:val="TOC3"/>
         <w:tabs>
           <w:tab w:val="right" w:leader="dot" w:pos="9010"/>
         </w:tabs>
         <w:rPr>
           <w:rFonts w:eastAsiaTheme="minorEastAsia" w:cstheme="minorBidi"/>
-          <w:b w:val="0"/>
-          <w:bCs w:val="0"/>
-          <w:caps w:val="0"/>
+          <w:i w:val="0"/>
+          <w:iCs w:val="0"/>
           <w:noProof/>
           <w:sz w:val="24"/>
           <w:szCs w:val="24"/>
           <w:lang w:eastAsia="en-GB"/>
         </w:rPr>
       </w:pPr>
-      <w:hyperlink w:anchor="_Toc33777490" w:history="1">
+      <w:hyperlink w:anchor="_Toc34036148" w:history="1">
         <w:r>
           <w:rPr>
             <w:rStyle w:val="Hyperlink"/>
-            <w:rFonts w:eastAsia="Times New Roman"/>
             <w:noProof/>
-            <w:lang w:eastAsia="en-GB"/>
           </w:rPr>
-          <w:t>8: Batch normalization</w:t>
+          <w:t>Input batching</w:t>
         </w:r>
         <w:r>
           <w:rPr>
@@ -3557,7 +3554,7 @@
             <w:noProof/>
             <w:webHidden/>
           </w:rPr>
-          <w:instrText xml:space="preserve"> PAGEREF _Toc33777490 \h </w:instrText>
+          <w:instrText xml:space="preserve"> PAGEREF _Toc34036148 \h </w:instrText>
         </w:r>
         <w:r>
           <w:rPr>
@@ -3590,6 +3587,83 @@
     </w:p>
     <w:p>
       <w:pPr>
+        <w:pStyle w:val="TOC1"/>
+        <w:tabs>
+          <w:tab w:val="right" w:leader="dot" w:pos="9010"/>
+        </w:tabs>
+        <w:rPr>
+          <w:rFonts w:eastAsiaTheme="minorEastAsia" w:cstheme="minorBidi"/>
+          <w:b w:val="0"/>
+          <w:bCs w:val="0"/>
+          <w:caps w:val="0"/>
+          <w:noProof/>
+          <w:sz w:val="24"/>
+          <w:szCs w:val="24"/>
+          <w:lang w:eastAsia="en-GB"/>
+        </w:rPr>
+      </w:pPr>
+      <w:hyperlink w:anchor="_Toc34036149" w:history="1">
+        <w:r>
+          <w:rPr>
+            <w:rStyle w:val="Hyperlink"/>
+            <w:rFonts w:eastAsia="Times New Roman"/>
+            <w:noProof/>
+            <w:lang w:eastAsia="en-GB"/>
+          </w:rPr>
+          <w:t>8: Batch normalization</w:t>
+        </w:r>
+        <w:r>
+          <w:rPr>
+            <w:noProof/>
+            <w:webHidden/>
+          </w:rPr>
+          <w:tab/>
+        </w:r>
+        <w:r>
+          <w:rPr>
+            <w:noProof/>
+            <w:webHidden/>
+          </w:rPr>
+          <w:fldChar w:fldCharType="begin"/>
+        </w:r>
+        <w:r>
+          <w:rPr>
+            <w:noProof/>
+            <w:webHidden/>
+          </w:rPr>
+          <w:instrText xml:space="preserve"> PAGEREF _Toc34036149 \h </w:instrText>
+        </w:r>
+        <w:r>
+          <w:rPr>
+            <w:noProof/>
+            <w:webHidden/>
+          </w:rPr>
+        </w:r>
+        <w:r>
+          <w:rPr>
+            <w:noProof/>
+            <w:webHidden/>
+          </w:rPr>
+          <w:fldChar w:fldCharType="separate"/>
+        </w:r>
+        <w:r>
+          <w:rPr>
+            <w:noProof/>
+            <w:webHidden/>
+          </w:rPr>
+          <w:t>39</w:t>
+        </w:r>
+        <w:r>
+          <w:rPr>
+            <w:noProof/>
+            <w:webHidden/>
+          </w:rPr>
+          <w:fldChar w:fldCharType="end"/>
+        </w:r>
+      </w:hyperlink>
+    </w:p>
+    <w:p>
+      <w:pPr>
         <w:pStyle w:val="TOC2"/>
         <w:tabs>
           <w:tab w:val="right" w:leader="dot" w:pos="9010"/>
@@ -3603,7 +3677,7 @@
           <w:lang w:eastAsia="en-GB"/>
         </w:rPr>
       </w:pPr>
-      <w:hyperlink w:anchor="_Toc33777491" w:history="1">
+      <w:hyperlink w:anchor="_Toc34036150" w:history="1">
         <w:r>
           <w:rPr>
             <w:rStyle w:val="Hyperlink"/>
@@ -3631,7 +3705,7 @@
             <w:noProof/>
             <w:webHidden/>
           </w:rPr>
-          <w:instrText xml:space="preserve"> PAGEREF _Toc33777491 \h </w:instrText>
+          <w:instrText xml:space="preserve"> PAGEREF _Toc34036150 \h </w:instrText>
         </w:r>
         <w:r>
           <w:rPr>
@@ -3651,7 +3725,7 @@
             <w:noProof/>
             <w:webHidden/>
           </w:rPr>
-          <w:t>35</w:t>
+          <w:t>39</w:t>
         </w:r>
         <w:r>
           <w:rPr>
@@ -3677,7 +3751,7 @@
           <w:lang w:eastAsia="en-GB"/>
         </w:rPr>
       </w:pPr>
-      <w:hyperlink w:anchor="_Toc33777492" w:history="1">
+      <w:hyperlink w:anchor="_Toc34036151" w:history="1">
         <w:r>
           <w:rPr>
             <w:rStyle w:val="Hyperlink"/>
@@ -3704,7 +3778,7 @@
             <w:noProof/>
             <w:webHidden/>
           </w:rPr>
-          <w:instrText xml:space="preserve"> PAGEREF _Toc33777492 \h </w:instrText>
+          <w:instrText xml:space="preserve"> PAGEREF _Toc34036151 \h </w:instrText>
         </w:r>
         <w:r>
           <w:rPr>
@@ -3724,7 +3798,7 @@
             <w:noProof/>
             <w:webHidden/>
           </w:rPr>
-          <w:t>35</w:t>
+          <w:t>39</w:t>
         </w:r>
         <w:r>
           <w:rPr>
@@ -3750,7 +3824,7 @@
           <w:lang w:eastAsia="en-GB"/>
         </w:rPr>
       </w:pPr>
-      <w:hyperlink w:anchor="_Toc33777493" w:history="1">
+      <w:hyperlink w:anchor="_Toc34036152" w:history="1">
         <w:r>
           <w:rPr>
             <w:rStyle w:val="Hyperlink"/>
@@ -3777,7 +3851,7 @@
             <w:noProof/>
             <w:webHidden/>
           </w:rPr>
-          <w:instrText xml:space="preserve"> PAGEREF _Toc33777493 \h </w:instrText>
+          <w:instrText xml:space="preserve"> PAGEREF _Toc34036152 \h </w:instrText>
         </w:r>
         <w:r>
           <w:rPr>
@@ -3797,7 +3871,7 @@
             <w:noProof/>
             <w:webHidden/>
           </w:rPr>
-          <w:t>36</w:t>
+          <w:t>40</w:t>
         </w:r>
         <w:r>
           <w:rPr>
@@ -3838,7 +3912,7 @@
           <w:rFonts w:ascii="Times New Roman" w:hAnsi="Times New Roman" w:cs="Times New Roman"/>
         </w:rPr>
       </w:pPr>
-      <w:bookmarkStart w:id="0" w:name="_Toc33777443"/>
+      <w:bookmarkStart w:id="0" w:name="_Toc34036101"/>
       <w:r>
         <w:rPr>
           <w:rFonts w:ascii="Times New Roman" w:hAnsi="Times New Roman" w:cs="Times New Roman"/>
@@ -3950,7 +4024,7 @@
       <w:pPr>
         <w:pStyle w:val="Heading1"/>
       </w:pPr>
-      <w:bookmarkStart w:id="1" w:name="_Toc33777444"/>
+      <w:bookmarkStart w:id="1" w:name="_Toc34036102"/>
       <w:r>
         <w:t xml:space="preserve">2: Attempting </w:t>
       </w:r>
@@ -4939,7 +5013,7 @@
       <w:pPr>
         <w:pStyle w:val="Heading2"/>
       </w:pPr>
-      <w:bookmarkStart w:id="2" w:name="_Toc33777445"/>
+      <w:bookmarkStart w:id="2" w:name="_Toc34036103"/>
       <w:r>
         <w:t xml:space="preserve">Using </w:t>
       </w:r>
@@ -5082,7 +5156,7 @@
       <w:pPr>
         <w:pStyle w:val="Heading3"/>
       </w:pPr>
-      <w:bookmarkStart w:id="3" w:name="_Toc33777446"/>
+      <w:bookmarkStart w:id="3" w:name="_Toc34036104"/>
       <w:r>
         <w:t>Issues</w:t>
       </w:r>
@@ -5990,7 +6064,7 @@
       <w:pPr>
         <w:pStyle w:val="Heading3"/>
       </w:pPr>
-      <w:bookmarkStart w:id="4" w:name="_Toc33777447"/>
+      <w:bookmarkStart w:id="4" w:name="_Toc34036105"/>
       <w:r>
         <w:t>Speedup:</w:t>
       </w:r>
@@ -6061,7 +6135,7 @@
           <w:rFonts w:ascii="Times New Roman" w:hAnsi="Times New Roman" w:cs="Times New Roman"/>
         </w:rPr>
       </w:pPr>
-      <w:bookmarkStart w:id="5" w:name="_Toc33777448"/>
+      <w:bookmarkStart w:id="5" w:name="_Toc34036106"/>
       <w:r>
         <w:rPr>
           <w:rFonts w:ascii="Times New Roman" w:hAnsi="Times New Roman" w:cs="Times New Roman"/>
@@ -6095,7 +6169,7 @@
           <w:rFonts w:ascii="Times New Roman" w:hAnsi="Times New Roman" w:cs="Times New Roman"/>
         </w:rPr>
       </w:pPr>
-      <w:bookmarkStart w:id="6" w:name="_Toc33777449"/>
+      <w:bookmarkStart w:id="6" w:name="_Toc34036107"/>
       <w:r>
         <w:rPr>
           <w:rFonts w:ascii="Times New Roman" w:hAnsi="Times New Roman" w:cs="Times New Roman"/>
@@ -6127,7 +6201,7 @@
       <w:pPr>
         <w:pStyle w:val="Heading3"/>
       </w:pPr>
-      <w:bookmarkStart w:id="7" w:name="_Toc33777450"/>
+      <w:bookmarkStart w:id="7" w:name="_Toc34036108"/>
       <w:r>
         <w:t>3.1.1.</w:t>
       </w:r>
@@ -6509,7 +6583,7 @@
       <w:pPr>
         <w:pStyle w:val="Heading3"/>
       </w:pPr>
-      <w:bookmarkStart w:id="8" w:name="_Toc33777451"/>
+      <w:bookmarkStart w:id="8" w:name="_Toc34036109"/>
       <w:r>
         <w:lastRenderedPageBreak/>
         <w:t>3.1.2</w:t>
@@ -7120,7 +7194,7 @@
       <w:pPr>
         <w:pStyle w:val="Heading3"/>
       </w:pPr>
-      <w:bookmarkStart w:id="9" w:name="_Toc33777452"/>
+      <w:bookmarkStart w:id="9" w:name="_Toc34036110"/>
       <w:r>
         <w:lastRenderedPageBreak/>
         <w:t>3.1.3</w:t>
@@ -7656,7 +7730,7 @@
           <w:rFonts w:eastAsiaTheme="minorHAnsi"/>
         </w:rPr>
       </w:pPr>
-      <w:bookmarkStart w:id="10" w:name="_Toc33777453"/>
+      <w:bookmarkStart w:id="10" w:name="_Toc34036111"/>
       <w:r>
         <w:rPr>
           <w:rFonts w:eastAsiaTheme="minorHAnsi"/>
@@ -7784,7 +7858,7 @@
           <w:lang w:eastAsia="en-GB"/>
         </w:rPr>
       </w:pPr>
-      <w:bookmarkStart w:id="11" w:name="_Toc33777454"/>
+      <w:bookmarkStart w:id="11" w:name="_Toc34036112"/>
       <w:r>
         <w:rPr>
           <w:rFonts w:eastAsia="Times New Roman"/>
@@ -7800,7 +7874,7 @@
       <w:pPr>
         <w:pStyle w:val="Heading2"/>
       </w:pPr>
-      <w:bookmarkStart w:id="12" w:name="_Toc33777455"/>
+      <w:bookmarkStart w:id="12" w:name="_Toc34036113"/>
       <w:r>
         <w:t>Visualizing predictions – Round 1</w:t>
       </w:r>
@@ -7817,7 +7891,7 @@
       <w:pPr>
         <w:pStyle w:val="Heading3"/>
       </w:pPr>
-      <w:bookmarkStart w:id="13" w:name="_Toc33777456"/>
+      <w:bookmarkStart w:id="13" w:name="_Toc34036114"/>
       <w:r>
         <w:t>Experiment</w:t>
       </w:r>
@@ -8329,7 +8403,7 @@
           <w:rFonts w:eastAsiaTheme="minorHAnsi"/>
         </w:rPr>
       </w:pPr>
-      <w:bookmarkStart w:id="14" w:name="_Toc33777457"/>
+      <w:bookmarkStart w:id="14" w:name="_Toc34036115"/>
       <w:r>
         <w:rPr>
           <w:rFonts w:eastAsiaTheme="minorHAnsi"/>
@@ -15560,7 +15634,7 @@
       <w:pPr>
         <w:pStyle w:val="Heading3"/>
       </w:pPr>
-      <w:bookmarkStart w:id="15" w:name="_Toc33777458"/>
+      <w:bookmarkStart w:id="15" w:name="_Toc34036116"/>
       <w:r>
         <w:lastRenderedPageBreak/>
         <w:t>Observations</w:t>
@@ -15820,7 +15894,7 @@
       <w:pPr>
         <w:pStyle w:val="Heading2"/>
       </w:pPr>
-      <w:bookmarkStart w:id="16" w:name="_Toc33777459"/>
+      <w:bookmarkStart w:id="16" w:name="_Toc34036117"/>
       <w:r>
         <w:t>Phrases</w:t>
       </w:r>
@@ -15950,7 +16024,7 @@
       <w:pPr>
         <w:pStyle w:val="Heading2"/>
       </w:pPr>
-      <w:bookmarkStart w:id="17" w:name="_Toc33777460"/>
+      <w:bookmarkStart w:id="17" w:name="_Toc34036118"/>
       <w:r>
         <w:t>Punctuation</w:t>
       </w:r>
@@ -16792,7 +16866,7 @@
       <w:pPr>
         <w:pStyle w:val="Heading2"/>
       </w:pPr>
-      <w:bookmarkStart w:id="18" w:name="_Toc33777461"/>
+      <w:bookmarkStart w:id="18" w:name="_Toc34036119"/>
       <w:r>
         <w:t>Visualizing predictions – Round 2</w:t>
       </w:r>
@@ -16807,7 +16881,7 @@
       <w:pPr>
         <w:pStyle w:val="Heading3"/>
       </w:pPr>
-      <w:bookmarkStart w:id="19" w:name="_Toc33777462"/>
+      <w:bookmarkStart w:id="19" w:name="_Toc34036120"/>
       <w:r>
         <w:t>Experiment</w:t>
       </w:r>
@@ -17147,7 +17221,7 @@
           <w:rFonts w:eastAsiaTheme="minorHAnsi"/>
         </w:rPr>
       </w:pPr>
-      <w:bookmarkStart w:id="20" w:name="_Toc33777463"/>
+      <w:bookmarkStart w:id="20" w:name="_Toc34036121"/>
       <w:r>
         <w:rPr>
           <w:rFonts w:eastAsiaTheme="minorHAnsi"/>
@@ -21339,7 +21413,7 @@
       <w:pPr>
         <w:pStyle w:val="Heading3"/>
       </w:pPr>
-      <w:bookmarkStart w:id="21" w:name="_Toc33777464"/>
+      <w:bookmarkStart w:id="21" w:name="_Toc34036122"/>
       <w:r>
         <w:lastRenderedPageBreak/>
         <w:t>Observations</w:t>
@@ -23013,7 +23087,7 @@
       <w:pPr>
         <w:pStyle w:val="Heading1"/>
       </w:pPr>
-      <w:bookmarkStart w:id="22" w:name="_Toc33777465"/>
+      <w:bookmarkStart w:id="22" w:name="_Toc34036123"/>
       <w:r>
         <w:lastRenderedPageBreak/>
         <w:t>5: Alternative GNNs</w:t>
@@ -23031,7 +23105,7 @@
       <w:pPr>
         <w:pStyle w:val="Heading2"/>
       </w:pPr>
-      <w:bookmarkStart w:id="23" w:name="_Toc33777466"/>
+      <w:bookmarkStart w:id="23" w:name="_Toc34036124"/>
       <w:r>
         <w:t>Current version: RGCN</w:t>
       </w:r>
@@ -24037,7 +24111,7 @@
       <w:pPr>
         <w:pStyle w:val="Heading3"/>
       </w:pPr>
-      <w:bookmarkStart w:id="24" w:name="_Toc33777467"/>
+      <w:bookmarkStart w:id="24" w:name="_Toc34036125"/>
       <w:r>
         <w:t>Observation: basis decomposition included by default</w:t>
       </w:r>
@@ -24579,7 +24653,7 @@
       <w:pPr>
         <w:pStyle w:val="Heading2"/>
       </w:pPr>
-      <w:bookmarkStart w:id="25" w:name="_Toc33777468"/>
+      <w:bookmarkStart w:id="25" w:name="_Toc34036126"/>
       <w:r>
         <w:t>Manual RGCN</w:t>
       </w:r>
@@ -26749,7 +26823,7 @@
       <w:pPr>
         <w:pStyle w:val="Heading3"/>
       </w:pPr>
-      <w:bookmarkStart w:id="26" w:name="_Toc33777469"/>
+      <w:bookmarkStart w:id="26" w:name="_Toc34036127"/>
       <w:r>
         <w:t>Split by relation into subgraphs</w:t>
       </w:r>
@@ -27302,7 +27376,7 @@
       <w:pPr>
         <w:pStyle w:val="Heading3"/>
       </w:pPr>
-      <w:bookmarkStart w:id="27" w:name="_Toc33777470"/>
+      <w:bookmarkStart w:id="27" w:name="_Toc34036128"/>
       <w:r>
         <w:t>Manual RGCN version 1.0 - Experiments</w:t>
       </w:r>
@@ -27751,7 +27825,7 @@
       <w:pPr>
         <w:pStyle w:val="Heading3"/>
       </w:pPr>
-      <w:bookmarkStart w:id="28" w:name="_Toc33777471"/>
+      <w:bookmarkStart w:id="28" w:name="_Toc34036129"/>
       <w:r>
         <w:lastRenderedPageBreak/>
         <w:t xml:space="preserve">Time analysis on </w:t>
@@ -28877,7 +28951,7 @@
           <w:tab w:val="left" w:pos="3056"/>
         </w:tabs>
       </w:pPr>
-      <w:bookmarkStart w:id="29" w:name="_Toc33777472"/>
+      <w:bookmarkStart w:id="29" w:name="_Toc34036130"/>
       <w:r>
         <w:t>Composing GCNs</w:t>
       </w:r>
@@ -29028,7 +29102,7 @@
       <w:pPr>
         <w:pStyle w:val="Heading2"/>
       </w:pPr>
-      <w:bookmarkStart w:id="30" w:name="_Toc33777473"/>
+      <w:bookmarkStart w:id="30" w:name="_Toc34036131"/>
       <w:r>
         <w:lastRenderedPageBreak/>
         <w:t>Trainable parameters</w:t>
@@ -31759,7 +31833,7 @@
       <w:pPr>
         <w:pStyle w:val="Heading2"/>
       </w:pPr>
-      <w:bookmarkStart w:id="31" w:name="_Toc33777474"/>
+      <w:bookmarkStart w:id="31" w:name="_Toc34036132"/>
       <w:r>
         <w:lastRenderedPageBreak/>
         <w:t>Final experiment – all parameters explicitly included</w:t>
@@ -32840,7 +32914,7 @@
       <w:pPr>
         <w:pStyle w:val="Heading3"/>
       </w:pPr>
-      <w:bookmarkStart w:id="32" w:name="_Toc33777475"/>
+      <w:bookmarkStart w:id="32" w:name="_Toc34036133"/>
       <w:r>
         <w:lastRenderedPageBreak/>
         <w:t xml:space="preserve">On the side: Experiment – Composite RGCN with Leaky </w:t>
@@ -33207,7 +33281,7 @@
       <w:pPr>
         <w:pStyle w:val="Heading1"/>
       </w:pPr>
-      <w:bookmarkStart w:id="33" w:name="_Toc33777476"/>
+      <w:bookmarkStart w:id="33" w:name="_Toc34036134"/>
       <w:r>
         <w:lastRenderedPageBreak/>
         <w:t>6: Memory &amp; Recurrence</w:t>
@@ -33239,7 +33313,7 @@
       <w:pPr>
         <w:pStyle w:val="Heading2"/>
       </w:pPr>
-      <w:bookmarkStart w:id="34" w:name="_Toc33777477"/>
+      <w:bookmarkStart w:id="34" w:name="_Toc34036135"/>
       <w:r>
         <w:rPr>
           <w:rFonts w:eastAsia="Times New Roman"/>
@@ -35286,7 +35360,7 @@
           <w:lang w:val="da-DK"/>
         </w:rPr>
       </w:pPr>
-      <w:bookmarkStart w:id="35" w:name="_Toc33777478"/>
+      <w:bookmarkStart w:id="35" w:name="_Toc34036136"/>
       <w:r>
         <w:rPr>
           <w:rFonts w:eastAsia="Times New Roman"/>
@@ -35310,7 +35384,7 @@
       <w:pPr>
         <w:pStyle w:val="Heading3"/>
       </w:pPr>
-      <w:bookmarkStart w:id="36" w:name="_Toc33777479"/>
+      <w:bookmarkStart w:id="36" w:name="_Toc34036137"/>
       <w:r>
         <w:t>Manual GRU on the representation</w:t>
       </w:r>
@@ -37122,7 +37196,7 @@
       <w:pPr>
         <w:pStyle w:val="Heading3"/>
       </w:pPr>
-      <w:bookmarkStart w:id="37" w:name="_Toc33777480"/>
+      <w:bookmarkStart w:id="37" w:name="_Toc34036138"/>
       <w:r>
         <w:lastRenderedPageBreak/>
         <w:t xml:space="preserve">Composite </w:t>
@@ -39013,7 +39087,7 @@
       <w:pPr>
         <w:pStyle w:val="Heading2"/>
       </w:pPr>
-      <w:bookmarkStart w:id="38" w:name="_Toc33777481"/>
+      <w:bookmarkStart w:id="38" w:name="_Toc34036139"/>
       <w:r>
         <w:t>Experiment</w:t>
       </w:r>
@@ -39030,7 +39104,7 @@
       <w:pPr>
         <w:pStyle w:val="Heading3"/>
       </w:pPr>
-      <w:bookmarkStart w:id="39" w:name="_Toc33777482"/>
+      <w:bookmarkStart w:id="39" w:name="_Toc34036140"/>
       <w:r>
         <w:t>Settings and loss</w:t>
       </w:r>
@@ -39710,7 +39784,7 @@
       <w:pPr>
         <w:pStyle w:val="Heading3"/>
       </w:pPr>
-      <w:bookmarkStart w:id="40" w:name="_Toc33777483"/>
+      <w:bookmarkStart w:id="40" w:name="_Toc34036141"/>
       <w:r>
         <w:t>Conclusions</w:t>
       </w:r>
@@ -40135,7 +40209,7 @@
       <w:pPr>
         <w:pStyle w:val="Heading1"/>
       </w:pPr>
-      <w:bookmarkStart w:id="41" w:name="_Toc33777484"/>
+      <w:bookmarkStart w:id="41" w:name="_Toc34036142"/>
       <w:r>
         <w:lastRenderedPageBreak/>
         <w:t>7: Experiments on SemCor.xml</w:t>
@@ -40328,7 +40402,7 @@
       <w:pPr>
         <w:pStyle w:val="Heading2"/>
       </w:pPr>
-      <w:bookmarkStart w:id="42" w:name="_Toc33777485"/>
+      <w:bookmarkStart w:id="42" w:name="_Toc34036143"/>
       <w:r>
         <w:t>Parameters review</w:t>
       </w:r>
@@ -41629,7 +41703,7 @@
       <w:pPr>
         <w:pStyle w:val="Heading3"/>
       </w:pPr>
-      <w:bookmarkStart w:id="43" w:name="_Toc33777486"/>
+      <w:bookmarkStart w:id="43" w:name="_Toc34036144"/>
       <w:r>
         <w:t>Experiment 1</w:t>
       </w:r>
@@ -42678,7 +42752,7 @@
       <w:pPr>
         <w:pStyle w:val="Heading3"/>
       </w:pPr>
-      <w:bookmarkStart w:id="44" w:name="_Toc33777487"/>
+      <w:bookmarkStart w:id="44" w:name="_Toc34036145"/>
       <w:r>
         <w:t>Reviewing the model structure</w:t>
       </w:r>
@@ -45093,7 +45167,7 @@
       <w:pPr>
         <w:pStyle w:val="Heading2"/>
       </w:pPr>
-      <w:bookmarkStart w:id="45" w:name="_Toc33777488"/>
+      <w:bookmarkStart w:id="45" w:name="_Toc34036146"/>
       <w:r>
         <w:t>Experiment 2</w:t>
       </w:r>
@@ -46582,14 +46656,14 @@
       <w:pPr>
         <w:pStyle w:val="Heading3"/>
       </w:pPr>
-      <w:bookmarkStart w:id="46" w:name="_Toc33777489"/>
+      <w:bookmarkStart w:id="46" w:name="_Toc34036147"/>
       <w:r>
         <w:t>Modifications</w:t>
       </w:r>
+      <w:r>
+        <w:t>: Learning rate</w:t>
+      </w:r>
       <w:bookmarkEnd w:id="46"/>
-      <w:r>
-        <w:t>: Learning rate</w:t>
-      </w:r>
     </w:p>
     <w:p>
       <w:pPr>
@@ -46645,7 +46719,13 @@
         <w:t>, trying</w:t>
       </w:r>
       <w:r>
-        <w:t xml:space="preserve"> 0.0001 and 0.01.</w:t>
+        <w:t xml:space="preserve"> 0.00</w:t>
+      </w:r>
+      <w:r>
+        <w:t>0</w:t>
+      </w:r>
+      <w:r>
+        <w:t>01 and 0.01.</w:t>
       </w:r>
     </w:p>
     <w:p>
@@ -46668,27 +46748,6 @@
         <w:autoSpaceDN w:val="0"/>
         <w:adjustRightInd w:val="0"/>
       </w:pPr>
-      <w:r>
-        <w:t>In progress … Since 10</w:t>
-      </w:r>
-      <w:r>
-        <w:rPr>
-          <w:vertAlign w:val="superscript"/>
-        </w:rPr>
-        <w:t>-4</w:t>
-      </w:r>
-      <w:r>
-        <w:t xml:space="preserve"> seems promising, I extend the grid-search to 10</w:t>
-      </w:r>
-      <w:r>
-        <w:rPr>
-          <w:vertAlign w:val="superscript"/>
-        </w:rPr>
-        <w:t>-5</w:t>
-      </w:r>
-      <w:r>
-        <w:t>.</w:t>
-      </w:r>
     </w:p>
     <w:p>
       <w:pPr>
@@ -46710,6 +46769,16 @@
         <w:autoSpaceDN w:val="0"/>
         <w:adjustRightInd w:val="0"/>
       </w:pPr>
+      <w:r>
+        <w:rPr>
+          <w:b/>
+          <w:bCs/>
+        </w:rPr>
+        <w:t>Learning rate = 0.01</w:t>
+      </w:r>
+      <w:r>
+        <w:t xml:space="preserve"> -&gt; bad.</w:t>
+      </w:r>
     </w:p>
     <w:p>
       <w:pPr>
@@ -46730,16 +46799,37 @@
         <w:autoSpaceDE w:val="0"/>
         <w:autoSpaceDN w:val="0"/>
         <w:adjustRightInd w:val="0"/>
-      </w:pPr>
-      <w:r>
-        <w:rPr>
-          <w:b/>
-          <w:bCs/>
-        </w:rPr>
-        <w:t>Learning rate = 0.01</w:t>
-      </w:r>
-      <w:r>
-        <w:t xml:space="preserve"> -&gt; bad.</w:t>
+        <w:rPr>
+          <w:rFonts w:ascii="Menlo" w:hAnsi="Menlo" w:cs="Menlo"/>
+          <w:sz w:val="18"/>
+          <w:szCs w:val="18"/>
+        </w:rPr>
+      </w:pPr>
+      <w:r>
+        <w:rPr>
+          <w:rFonts w:ascii="Menlo" w:hAnsi="Menlo" w:cs="Menlo"/>
+          <w:sz w:val="18"/>
+          <w:szCs w:val="18"/>
+        </w:rPr>
+        <w:t xml:space="preserve">Training, epoch </w:t>
+      </w:r>
+      <w:proofErr w:type="spellStart"/>
+      <w:r>
+        <w:rPr>
+          <w:rFonts w:ascii="Menlo" w:hAnsi="Menlo" w:cs="Menlo"/>
+          <w:sz w:val="18"/>
+          <w:szCs w:val="18"/>
+        </w:rPr>
+        <w:t>nll_loss</w:t>
+      </w:r>
+      <w:proofErr w:type="spellEnd"/>
+      <w:r>
+        <w:rPr>
+          <w:rFonts w:ascii="Menlo" w:hAnsi="Menlo" w:cs="Menlo"/>
+          <w:sz w:val="18"/>
+          <w:szCs w:val="18"/>
+        </w:rPr>
+        <w:t>= 18.48172</w:t>
       </w:r>
     </w:p>
     <w:p>
@@ -46773,7 +46863,7 @@
           <w:sz w:val="18"/>
           <w:szCs w:val="18"/>
         </w:rPr>
-        <w:t xml:space="preserve">Training, epoch </w:t>
+        <w:t xml:space="preserve">After training 9 epochs, validation </w:t>
       </w:r>
       <w:proofErr w:type="spellStart"/>
       <w:r>
@@ -46791,7 +46881,7 @@
           <w:sz w:val="18"/>
           <w:szCs w:val="18"/>
         </w:rPr>
-        <w:t>= 18.48172</w:t>
+        <w:t>= 16.77284</w:t>
       </w:r>
     </w:p>
     <w:p>
@@ -46825,25 +46915,7 @@
           <w:sz w:val="18"/>
           <w:szCs w:val="18"/>
         </w:rPr>
-        <w:t xml:space="preserve">After training 9 epochs, validation </w:t>
-      </w:r>
-      <w:proofErr w:type="spellStart"/>
-      <w:r>
-        <w:rPr>
-          <w:rFonts w:ascii="Menlo" w:hAnsi="Menlo" w:cs="Menlo"/>
-          <w:sz w:val="18"/>
-          <w:szCs w:val="18"/>
-        </w:rPr>
-        <w:t>nll_loss</w:t>
-      </w:r>
-      <w:proofErr w:type="spellEnd"/>
-      <w:r>
-        <w:rPr>
-          <w:rFonts w:ascii="Menlo" w:hAnsi="Menlo" w:cs="Menlo"/>
-          <w:sz w:val="18"/>
-          <w:szCs w:val="18"/>
-        </w:rPr>
-        <w:t>= 16.77284</w:t>
+        <w:t>------</w:t>
       </w:r>
     </w:p>
     <w:p>
@@ -46877,7 +46949,7 @@
           <w:sz w:val="18"/>
           <w:szCs w:val="18"/>
         </w:rPr>
-        <w:t>------</w:t>
+        <w:t>Early stopping</w:t>
       </w:r>
     </w:p>
     <w:p>
@@ -46899,20 +46971,7 @@
         <w:autoSpaceDE w:val="0"/>
         <w:autoSpaceDN w:val="0"/>
         <w:adjustRightInd w:val="0"/>
-        <w:rPr>
-          <w:rFonts w:ascii="Menlo" w:hAnsi="Menlo" w:cs="Menlo"/>
-          <w:sz w:val="18"/>
-          <w:szCs w:val="18"/>
-        </w:rPr>
-      </w:pPr>
-      <w:r>
-        <w:rPr>
-          <w:rFonts w:ascii="Menlo" w:hAnsi="Menlo" w:cs="Menlo"/>
-          <w:sz w:val="18"/>
-          <w:szCs w:val="18"/>
-        </w:rPr>
-        <w:t>Early stopping</w:t>
-      </w:r>
+      </w:pPr>
     </w:p>
     <w:p>
       <w:pPr>
@@ -46934,40 +46993,12 @@
         <w:autoSpaceDN w:val="0"/>
         <w:adjustRightInd w:val="0"/>
       </w:pPr>
-    </w:p>
-    <w:p>
-      <w:pPr>
-        <w:tabs>
-          <w:tab w:val="left" w:pos="560"/>
-          <w:tab w:val="left" w:pos="1120"/>
-          <w:tab w:val="left" w:pos="1680"/>
-          <w:tab w:val="left" w:pos="2240"/>
-          <w:tab w:val="left" w:pos="2800"/>
-          <w:tab w:val="left" w:pos="3360"/>
-          <w:tab w:val="left" w:pos="3920"/>
-          <w:tab w:val="left" w:pos="4480"/>
-          <w:tab w:val="left" w:pos="5040"/>
-          <w:tab w:val="left" w:pos="5600"/>
-          <w:tab w:val="left" w:pos="6160"/>
-          <w:tab w:val="left" w:pos="6720"/>
-        </w:tabs>
-        <w:autoSpaceDE w:val="0"/>
-        <w:autoSpaceDN w:val="0"/>
-        <w:adjustRightInd w:val="0"/>
-      </w:pPr>
       <w:r>
         <w:rPr>
           <w:b/>
           <w:bCs/>
         </w:rPr>
-        <w:t xml:space="preserve">Learning rate = </w:t>
-      </w:r>
-      <w:r>
-        <w:rPr>
-          <w:b/>
-          <w:bCs/>
-        </w:rPr>
-        <w:t>10</w:t>
+        <w:t>Learning rate = 10</w:t>
       </w:r>
       <w:r>
         <w:rPr>
@@ -47619,7 +47650,6 @@
               <w:jc w:val="center"/>
             </w:pPr>
             <w:r>
-              <w:lastRenderedPageBreak/>
               <w:t>6</w:t>
             </w:r>
           </w:p>
@@ -47712,6 +47742,7 @@
               <w:jc w:val="center"/>
             </w:pPr>
             <w:r>
+              <w:lastRenderedPageBreak/>
               <w:t>7</w:t>
             </w:r>
           </w:p>
@@ -48188,8 +48219,6 @@
       <w:r>
         <w:t>Stopping for now.</w:t>
       </w:r>
-      <w:bookmarkStart w:id="47" w:name="_GoBack"/>
-      <w:bookmarkEnd w:id="47"/>
     </w:p>
     <w:p>
       <w:pPr>
@@ -48216,9 +48245,11 @@
       <w:pPr>
         <w:pStyle w:val="Heading3"/>
       </w:pPr>
+      <w:bookmarkStart w:id="47" w:name="_Toc34036148"/>
       <w:r>
         <w:t>Input batching</w:t>
       </w:r>
+      <w:bookmarkEnd w:id="47"/>
     </w:p>
     <w:p>
       <w:pPr>
@@ -50029,6 +50060,1751 @@
         <w:autoSpaceDN w:val="0"/>
         <w:adjustRightInd w:val="0"/>
       </w:pPr>
+      <w:r>
+        <w:t xml:space="preserve">The size of the </w:t>
+      </w:r>
+      <w:proofErr w:type="spellStart"/>
+      <w:r>
+        <w:t>batchinput_tensor</w:t>
+      </w:r>
+      <w:proofErr w:type="spellEnd"/>
+      <w:r>
+        <w:t xml:space="preserve"> is [4, 8, 416]</w:t>
+      </w:r>
+    </w:p>
+    <w:p>
+      <w:pPr>
+        <w:tabs>
+          <w:tab w:val="left" w:pos="560"/>
+          <w:tab w:val="left" w:pos="1120"/>
+          <w:tab w:val="left" w:pos="1680"/>
+          <w:tab w:val="left" w:pos="2240"/>
+          <w:tab w:val="left" w:pos="2800"/>
+          <w:tab w:val="left" w:pos="3360"/>
+          <w:tab w:val="left" w:pos="3920"/>
+          <w:tab w:val="left" w:pos="4480"/>
+          <w:tab w:val="left" w:pos="5040"/>
+          <w:tab w:val="left" w:pos="5600"/>
+          <w:tab w:val="left" w:pos="6160"/>
+          <w:tab w:val="left" w:pos="6720"/>
+        </w:tabs>
+        <w:autoSpaceDE w:val="0"/>
+        <w:autoSpaceDN w:val="0"/>
+        <w:adjustRightInd w:val="0"/>
+      </w:pPr>
+      <w:r>
+        <w:t xml:space="preserve">Let us move the packing of a batch from the Training module to </w:t>
+      </w:r>
+      <w:proofErr w:type="spellStart"/>
+      <w:r>
+        <w:t>DataLoading’s</w:t>
+      </w:r>
+      <w:proofErr w:type="spellEnd"/>
+      <w:r>
+        <w:t xml:space="preserve"> </w:t>
+      </w:r>
+      <w:proofErr w:type="spellStart"/>
+      <w:r>
+        <w:t>collate_fn</w:t>
+      </w:r>
+      <w:proofErr w:type="spellEnd"/>
+      <w:r>
+        <w:t>…</w:t>
+      </w:r>
+    </w:p>
+    <w:p>
+      <w:pPr>
+        <w:tabs>
+          <w:tab w:val="left" w:pos="560"/>
+          <w:tab w:val="left" w:pos="1120"/>
+          <w:tab w:val="left" w:pos="1680"/>
+          <w:tab w:val="left" w:pos="2240"/>
+          <w:tab w:val="left" w:pos="2800"/>
+          <w:tab w:val="left" w:pos="3360"/>
+          <w:tab w:val="left" w:pos="3920"/>
+          <w:tab w:val="left" w:pos="4480"/>
+          <w:tab w:val="left" w:pos="5040"/>
+          <w:tab w:val="left" w:pos="5600"/>
+          <w:tab w:val="left" w:pos="6160"/>
+          <w:tab w:val="left" w:pos="6720"/>
+        </w:tabs>
+        <w:autoSpaceDE w:val="0"/>
+        <w:autoSpaceDN w:val="0"/>
+        <w:adjustRightInd w:val="0"/>
+      </w:pPr>
+    </w:p>
+    <w:p>
+      <w:pPr>
+        <w:tabs>
+          <w:tab w:val="left" w:pos="560"/>
+          <w:tab w:val="left" w:pos="1120"/>
+          <w:tab w:val="left" w:pos="1680"/>
+          <w:tab w:val="left" w:pos="2240"/>
+          <w:tab w:val="left" w:pos="2800"/>
+          <w:tab w:val="left" w:pos="3360"/>
+          <w:tab w:val="left" w:pos="3920"/>
+          <w:tab w:val="left" w:pos="4480"/>
+          <w:tab w:val="left" w:pos="5040"/>
+          <w:tab w:val="left" w:pos="5600"/>
+          <w:tab w:val="left" w:pos="6160"/>
+          <w:tab w:val="left" w:pos="6720"/>
+        </w:tabs>
+        <w:autoSpaceDE w:val="0"/>
+        <w:autoSpaceDN w:val="0"/>
+        <w:adjustRightInd w:val="0"/>
+      </w:pPr>
+      <w:r>
+        <w:t xml:space="preserve">In my </w:t>
+      </w:r>
+      <w:proofErr w:type="spellStart"/>
+      <w:r>
+        <w:t>BPTTBatchCollator</w:t>
+      </w:r>
+      <w:proofErr w:type="spellEnd"/>
+      <w:r>
+        <w:t xml:space="preserve">, having set </w:t>
+      </w:r>
+      <w:proofErr w:type="spellStart"/>
+      <w:r>
+        <w:t>batch_size</w:t>
+      </w:r>
+      <w:proofErr w:type="spellEnd"/>
+      <w:r>
+        <w:t>=4, I have 4 elements/input tuples…</w:t>
+      </w:r>
+    </w:p>
+    <w:p>
+      <w:pPr>
+        <w:tabs>
+          <w:tab w:val="left" w:pos="560"/>
+          <w:tab w:val="left" w:pos="1120"/>
+          <w:tab w:val="left" w:pos="1680"/>
+          <w:tab w:val="left" w:pos="2240"/>
+          <w:tab w:val="left" w:pos="2800"/>
+          <w:tab w:val="left" w:pos="3360"/>
+          <w:tab w:val="left" w:pos="3920"/>
+          <w:tab w:val="left" w:pos="4480"/>
+          <w:tab w:val="left" w:pos="5040"/>
+          <w:tab w:val="left" w:pos="5600"/>
+          <w:tab w:val="left" w:pos="6160"/>
+          <w:tab w:val="left" w:pos="6720"/>
+        </w:tabs>
+        <w:autoSpaceDE w:val="0"/>
+        <w:autoSpaceDN w:val="0"/>
+        <w:adjustRightInd w:val="0"/>
+      </w:pPr>
+      <w:r>
+        <w:t xml:space="preserve">Setting it to </w:t>
+      </w:r>
+      <w:proofErr w:type="spellStart"/>
+      <w:r>
+        <w:t>batch_size</w:t>
+      </w:r>
+      <w:proofErr w:type="spellEnd"/>
+      <w:r>
+        <w:t>*</w:t>
+      </w:r>
+      <w:proofErr w:type="spellStart"/>
+      <w:r>
+        <w:t>seq_len</w:t>
+      </w:r>
+      <w:proofErr w:type="spellEnd"/>
+      <w:r>
+        <w:t>, i.e. =32</w:t>
+      </w:r>
+    </w:p>
+    <w:p>
+      <w:pPr>
+        <w:tabs>
+          <w:tab w:val="left" w:pos="560"/>
+          <w:tab w:val="left" w:pos="1120"/>
+          <w:tab w:val="left" w:pos="1680"/>
+          <w:tab w:val="left" w:pos="2240"/>
+          <w:tab w:val="left" w:pos="2800"/>
+          <w:tab w:val="left" w:pos="3360"/>
+          <w:tab w:val="left" w:pos="3920"/>
+          <w:tab w:val="left" w:pos="4480"/>
+          <w:tab w:val="left" w:pos="5040"/>
+          <w:tab w:val="left" w:pos="5600"/>
+          <w:tab w:val="left" w:pos="6160"/>
+          <w:tab w:val="left" w:pos="6720"/>
+        </w:tabs>
+        <w:autoSpaceDE w:val="0"/>
+        <w:autoSpaceDN w:val="0"/>
+        <w:adjustRightInd w:val="0"/>
+      </w:pPr>
+      <w:r>
+        <w:t xml:space="preserve">I am appending in </w:t>
+      </w:r>
+      <w:proofErr w:type="spellStart"/>
+      <w:r>
+        <w:t>input_lls</w:t>
+      </w:r>
+      <w:proofErr w:type="spellEnd"/>
+      <w:r>
+        <w:t xml:space="preserve"> Tensors of shape (8, 416</w:t>
+      </w:r>
+      <w:r>
+        <w:t xml:space="preserve">). </w:t>
+      </w:r>
+      <w:proofErr w:type="spellStart"/>
+      <w:r>
+        <w:t>batchinput_tensor</w:t>
+      </w:r>
+      <w:proofErr w:type="spellEnd"/>
+      <w:r>
+        <w:t xml:space="preserve"> is still [4, 8, 416]</w:t>
+      </w:r>
+    </w:p>
+    <w:p>
+      <w:pPr>
+        <w:tabs>
+          <w:tab w:val="left" w:pos="560"/>
+          <w:tab w:val="left" w:pos="1120"/>
+          <w:tab w:val="left" w:pos="1680"/>
+          <w:tab w:val="left" w:pos="2240"/>
+          <w:tab w:val="left" w:pos="2800"/>
+          <w:tab w:val="left" w:pos="3360"/>
+          <w:tab w:val="left" w:pos="3920"/>
+          <w:tab w:val="left" w:pos="4480"/>
+          <w:tab w:val="left" w:pos="5040"/>
+          <w:tab w:val="left" w:pos="5600"/>
+          <w:tab w:val="left" w:pos="6160"/>
+          <w:tab w:val="left" w:pos="6720"/>
+        </w:tabs>
+        <w:autoSpaceDE w:val="0"/>
+        <w:autoSpaceDN w:val="0"/>
+        <w:adjustRightInd w:val="0"/>
+      </w:pPr>
+      <w:r>
+        <w:t xml:space="preserve">Finally, after applying </w:t>
+      </w:r>
+      <w:proofErr w:type="spellStart"/>
+      <w:proofErr w:type="gramStart"/>
+      <w:r>
+        <w:t>nn.DataParallel</w:t>
+      </w:r>
+      <w:proofErr w:type="spellEnd"/>
+      <w:proofErr w:type="gramEnd"/>
+      <w:r>
+        <w:t xml:space="preserve"> properly, I get:</w:t>
+      </w:r>
+    </w:p>
+    <w:p>
+      <w:pPr>
+        <w:tabs>
+          <w:tab w:val="left" w:pos="560"/>
+          <w:tab w:val="left" w:pos="1120"/>
+          <w:tab w:val="left" w:pos="1680"/>
+          <w:tab w:val="left" w:pos="2240"/>
+          <w:tab w:val="left" w:pos="2800"/>
+          <w:tab w:val="left" w:pos="3360"/>
+          <w:tab w:val="left" w:pos="3920"/>
+          <w:tab w:val="left" w:pos="4480"/>
+          <w:tab w:val="left" w:pos="5040"/>
+          <w:tab w:val="left" w:pos="5600"/>
+          <w:tab w:val="left" w:pos="6160"/>
+          <w:tab w:val="left" w:pos="6720"/>
+        </w:tabs>
+        <w:autoSpaceDE w:val="0"/>
+        <w:autoSpaceDN w:val="0"/>
+        <w:adjustRightInd w:val="0"/>
+        <w:rPr>
+          <w:rFonts w:ascii="Menlo" w:hAnsi="Menlo" w:cs="Menlo"/>
+          <w:sz w:val="18"/>
+          <w:szCs w:val="18"/>
+        </w:rPr>
+      </w:pPr>
+      <w:proofErr w:type="spellStart"/>
+      <w:r>
+        <w:rPr>
+          <w:rFonts w:ascii="Menlo" w:hAnsi="Menlo" w:cs="Menlo"/>
+          <w:sz w:val="18"/>
+          <w:szCs w:val="18"/>
+        </w:rPr>
+        <w:lastRenderedPageBreak/>
+        <w:t>batch_</w:t>
+      </w:r>
+      <w:proofErr w:type="gramStart"/>
+      <w:r>
+        <w:rPr>
+          <w:rFonts w:ascii="Menlo" w:hAnsi="Menlo" w:cs="Menlo"/>
+          <w:sz w:val="18"/>
+          <w:szCs w:val="18"/>
+        </w:rPr>
+        <w:t>input.shape</w:t>
+      </w:r>
+      <w:proofErr w:type="spellEnd"/>
+      <w:proofErr w:type="gramEnd"/>
+      <w:r>
+        <w:rPr>
+          <w:rFonts w:ascii="Menlo" w:hAnsi="Menlo" w:cs="Menlo"/>
+          <w:sz w:val="18"/>
+          <w:szCs w:val="18"/>
+        </w:rPr>
+        <w:t>=</w:t>
+      </w:r>
+      <w:proofErr w:type="spellStart"/>
+      <w:r>
+        <w:rPr>
+          <w:rFonts w:ascii="Menlo" w:hAnsi="Menlo" w:cs="Menlo"/>
+          <w:sz w:val="18"/>
+          <w:szCs w:val="18"/>
+        </w:rPr>
+        <w:t>torch.Size</w:t>
+      </w:r>
+      <w:proofErr w:type="spellEnd"/>
+      <w:r>
+        <w:rPr>
+          <w:rFonts w:ascii="Menlo" w:hAnsi="Menlo" w:cs="Menlo"/>
+          <w:sz w:val="18"/>
+          <w:szCs w:val="18"/>
+        </w:rPr>
+        <w:t>([4, 8, 416])</w:t>
+      </w:r>
+    </w:p>
+    <w:p>
+      <w:pPr>
+        <w:tabs>
+          <w:tab w:val="left" w:pos="560"/>
+          <w:tab w:val="left" w:pos="1120"/>
+          <w:tab w:val="left" w:pos="1680"/>
+          <w:tab w:val="left" w:pos="2240"/>
+          <w:tab w:val="left" w:pos="2800"/>
+          <w:tab w:val="left" w:pos="3360"/>
+          <w:tab w:val="left" w:pos="3920"/>
+          <w:tab w:val="left" w:pos="4480"/>
+          <w:tab w:val="left" w:pos="5040"/>
+          <w:tab w:val="left" w:pos="5600"/>
+          <w:tab w:val="left" w:pos="6160"/>
+          <w:tab w:val="left" w:pos="6720"/>
+        </w:tabs>
+        <w:autoSpaceDE w:val="0"/>
+        <w:autoSpaceDN w:val="0"/>
+        <w:adjustRightInd w:val="0"/>
+        <w:rPr>
+          <w:rFonts w:ascii="Menlo" w:hAnsi="Menlo" w:cs="Menlo"/>
+          <w:sz w:val="18"/>
+          <w:szCs w:val="18"/>
+        </w:rPr>
+      </w:pPr>
+      <w:proofErr w:type="spellStart"/>
+      <w:r>
+        <w:rPr>
+          <w:rFonts w:ascii="Menlo" w:hAnsi="Menlo" w:cs="Menlo"/>
+          <w:sz w:val="18"/>
+          <w:szCs w:val="18"/>
+        </w:rPr>
+        <w:t>batchinput_</w:t>
+      </w:r>
+      <w:proofErr w:type="gramStart"/>
+      <w:r>
+        <w:rPr>
+          <w:rFonts w:ascii="Menlo" w:hAnsi="Menlo" w:cs="Menlo"/>
+          <w:sz w:val="18"/>
+          <w:szCs w:val="18"/>
+        </w:rPr>
+        <w:t>tensor.shape</w:t>
+      </w:r>
+      <w:proofErr w:type="spellEnd"/>
+      <w:proofErr w:type="gramEnd"/>
+      <w:r>
+        <w:rPr>
+          <w:rFonts w:ascii="Menlo" w:hAnsi="Menlo" w:cs="Menlo"/>
+          <w:sz w:val="18"/>
+          <w:szCs w:val="18"/>
+        </w:rPr>
+        <w:t>=</w:t>
+      </w:r>
+      <w:proofErr w:type="spellStart"/>
+      <w:r>
+        <w:rPr>
+          <w:rFonts w:ascii="Menlo" w:hAnsi="Menlo" w:cs="Menlo"/>
+          <w:sz w:val="18"/>
+          <w:szCs w:val="18"/>
+        </w:rPr>
+        <w:t>torch.Size</w:t>
+      </w:r>
+      <w:proofErr w:type="spellEnd"/>
+      <w:r>
+        <w:rPr>
+          <w:rFonts w:ascii="Menlo" w:hAnsi="Menlo" w:cs="Menlo"/>
+          <w:sz w:val="18"/>
+          <w:szCs w:val="18"/>
+        </w:rPr>
+        <w:t>([1, 8, 416])</w:t>
+      </w:r>
+    </w:p>
+    <w:p>
+      <w:pPr>
+        <w:tabs>
+          <w:tab w:val="left" w:pos="560"/>
+          <w:tab w:val="left" w:pos="1120"/>
+          <w:tab w:val="left" w:pos="1680"/>
+          <w:tab w:val="left" w:pos="2240"/>
+          <w:tab w:val="left" w:pos="2800"/>
+          <w:tab w:val="left" w:pos="3360"/>
+          <w:tab w:val="left" w:pos="3920"/>
+          <w:tab w:val="left" w:pos="4480"/>
+          <w:tab w:val="left" w:pos="5040"/>
+          <w:tab w:val="left" w:pos="5600"/>
+          <w:tab w:val="left" w:pos="6160"/>
+          <w:tab w:val="left" w:pos="6720"/>
+        </w:tabs>
+        <w:autoSpaceDE w:val="0"/>
+        <w:autoSpaceDN w:val="0"/>
+        <w:adjustRightInd w:val="0"/>
+        <w:rPr>
+          <w:rFonts w:ascii="Menlo" w:hAnsi="Menlo" w:cs="Menlo"/>
+          <w:sz w:val="18"/>
+          <w:szCs w:val="18"/>
+        </w:rPr>
+      </w:pPr>
+      <w:proofErr w:type="spellStart"/>
+      <w:r>
+        <w:rPr>
+          <w:rFonts w:ascii="Menlo" w:hAnsi="Menlo" w:cs="Menlo"/>
+          <w:sz w:val="18"/>
+          <w:szCs w:val="18"/>
+        </w:rPr>
+        <w:t>batchinput_</w:t>
+      </w:r>
+      <w:proofErr w:type="gramStart"/>
+      <w:r>
+        <w:rPr>
+          <w:rFonts w:ascii="Menlo" w:hAnsi="Menlo" w:cs="Menlo"/>
+          <w:sz w:val="18"/>
+          <w:szCs w:val="18"/>
+        </w:rPr>
+        <w:t>tensor.shape</w:t>
+      </w:r>
+      <w:proofErr w:type="spellEnd"/>
+      <w:proofErr w:type="gramEnd"/>
+      <w:r>
+        <w:rPr>
+          <w:rFonts w:ascii="Menlo" w:hAnsi="Menlo" w:cs="Menlo"/>
+          <w:sz w:val="18"/>
+          <w:szCs w:val="18"/>
+        </w:rPr>
+        <w:t>=</w:t>
+      </w:r>
+      <w:proofErr w:type="spellStart"/>
+      <w:r>
+        <w:rPr>
+          <w:rFonts w:ascii="Menlo" w:hAnsi="Menlo" w:cs="Menlo"/>
+          <w:sz w:val="18"/>
+          <w:szCs w:val="18"/>
+        </w:rPr>
+        <w:t>torch.Size</w:t>
+      </w:r>
+      <w:proofErr w:type="spellEnd"/>
+      <w:r>
+        <w:rPr>
+          <w:rFonts w:ascii="Menlo" w:hAnsi="Menlo" w:cs="Menlo"/>
+          <w:sz w:val="18"/>
+          <w:szCs w:val="18"/>
+        </w:rPr>
+        <w:t>([1, 8, 416])</w:t>
+      </w:r>
+    </w:p>
+    <w:p>
+      <w:pPr>
+        <w:tabs>
+          <w:tab w:val="left" w:pos="560"/>
+          <w:tab w:val="left" w:pos="1120"/>
+          <w:tab w:val="left" w:pos="1680"/>
+          <w:tab w:val="left" w:pos="2240"/>
+          <w:tab w:val="left" w:pos="2800"/>
+          <w:tab w:val="left" w:pos="3360"/>
+          <w:tab w:val="left" w:pos="3920"/>
+          <w:tab w:val="left" w:pos="4480"/>
+          <w:tab w:val="left" w:pos="5040"/>
+          <w:tab w:val="left" w:pos="5600"/>
+          <w:tab w:val="left" w:pos="6160"/>
+          <w:tab w:val="left" w:pos="6720"/>
+        </w:tabs>
+        <w:autoSpaceDE w:val="0"/>
+        <w:autoSpaceDN w:val="0"/>
+        <w:adjustRightInd w:val="0"/>
+        <w:rPr>
+          <w:rFonts w:ascii="Menlo" w:hAnsi="Menlo" w:cs="Menlo"/>
+          <w:sz w:val="18"/>
+          <w:szCs w:val="18"/>
+        </w:rPr>
+      </w:pPr>
+      <w:proofErr w:type="spellStart"/>
+      <w:r>
+        <w:rPr>
+          <w:rFonts w:ascii="Menlo" w:hAnsi="Menlo" w:cs="Menlo"/>
+          <w:sz w:val="18"/>
+          <w:szCs w:val="18"/>
+        </w:rPr>
+        <w:t>batchinput_</w:t>
+      </w:r>
+      <w:proofErr w:type="gramStart"/>
+      <w:r>
+        <w:rPr>
+          <w:rFonts w:ascii="Menlo" w:hAnsi="Menlo" w:cs="Menlo"/>
+          <w:sz w:val="18"/>
+          <w:szCs w:val="18"/>
+        </w:rPr>
+        <w:t>tensor.shape</w:t>
+      </w:r>
+      <w:proofErr w:type="spellEnd"/>
+      <w:proofErr w:type="gramEnd"/>
+      <w:r>
+        <w:rPr>
+          <w:rFonts w:ascii="Menlo" w:hAnsi="Menlo" w:cs="Menlo"/>
+          <w:sz w:val="18"/>
+          <w:szCs w:val="18"/>
+        </w:rPr>
+        <w:t>=</w:t>
+      </w:r>
+      <w:proofErr w:type="spellStart"/>
+      <w:r>
+        <w:rPr>
+          <w:rFonts w:ascii="Menlo" w:hAnsi="Menlo" w:cs="Menlo"/>
+          <w:sz w:val="18"/>
+          <w:szCs w:val="18"/>
+        </w:rPr>
+        <w:t>torch.Size</w:t>
+      </w:r>
+      <w:proofErr w:type="spellEnd"/>
+      <w:r>
+        <w:rPr>
+          <w:rFonts w:ascii="Menlo" w:hAnsi="Menlo" w:cs="Menlo"/>
+          <w:sz w:val="18"/>
+          <w:szCs w:val="18"/>
+        </w:rPr>
+        <w:t>([1, 8, 416])</w:t>
+      </w:r>
+    </w:p>
+    <w:p>
+      <w:pPr>
+        <w:tabs>
+          <w:tab w:val="left" w:pos="560"/>
+          <w:tab w:val="left" w:pos="1120"/>
+          <w:tab w:val="left" w:pos="1680"/>
+          <w:tab w:val="left" w:pos="2240"/>
+          <w:tab w:val="left" w:pos="2800"/>
+          <w:tab w:val="left" w:pos="3360"/>
+          <w:tab w:val="left" w:pos="3920"/>
+          <w:tab w:val="left" w:pos="4480"/>
+          <w:tab w:val="left" w:pos="5040"/>
+          <w:tab w:val="left" w:pos="5600"/>
+          <w:tab w:val="left" w:pos="6160"/>
+          <w:tab w:val="left" w:pos="6720"/>
+        </w:tabs>
+        <w:autoSpaceDE w:val="0"/>
+        <w:autoSpaceDN w:val="0"/>
+        <w:adjustRightInd w:val="0"/>
+        <w:rPr>
+          <w:rFonts w:ascii="Menlo" w:hAnsi="Menlo" w:cs="Menlo"/>
+          <w:sz w:val="18"/>
+          <w:szCs w:val="18"/>
+        </w:rPr>
+      </w:pPr>
+      <w:proofErr w:type="spellStart"/>
+      <w:r>
+        <w:rPr>
+          <w:rFonts w:ascii="Menlo" w:hAnsi="Menlo" w:cs="Menlo"/>
+          <w:sz w:val="18"/>
+          <w:szCs w:val="18"/>
+        </w:rPr>
+        <w:t>batchinput_</w:t>
+      </w:r>
+      <w:proofErr w:type="gramStart"/>
+      <w:r>
+        <w:rPr>
+          <w:rFonts w:ascii="Menlo" w:hAnsi="Menlo" w:cs="Menlo"/>
+          <w:sz w:val="18"/>
+          <w:szCs w:val="18"/>
+        </w:rPr>
+        <w:t>tensor.shape</w:t>
+      </w:r>
+      <w:proofErr w:type="spellEnd"/>
+      <w:proofErr w:type="gramEnd"/>
+      <w:r>
+        <w:rPr>
+          <w:rFonts w:ascii="Menlo" w:hAnsi="Menlo" w:cs="Menlo"/>
+          <w:sz w:val="18"/>
+          <w:szCs w:val="18"/>
+        </w:rPr>
+        <w:t>=</w:t>
+      </w:r>
+      <w:proofErr w:type="spellStart"/>
+      <w:r>
+        <w:rPr>
+          <w:rFonts w:ascii="Menlo" w:hAnsi="Menlo" w:cs="Menlo"/>
+          <w:sz w:val="18"/>
+          <w:szCs w:val="18"/>
+        </w:rPr>
+        <w:t>torch.Size</w:t>
+      </w:r>
+      <w:proofErr w:type="spellEnd"/>
+      <w:r>
+        <w:rPr>
+          <w:rFonts w:ascii="Menlo" w:hAnsi="Menlo" w:cs="Menlo"/>
+          <w:sz w:val="18"/>
+          <w:szCs w:val="18"/>
+        </w:rPr>
+        <w:t>([1, 8, 416])</w:t>
+      </w:r>
+    </w:p>
+    <w:p>
+      <w:pPr>
+        <w:tabs>
+          <w:tab w:val="left" w:pos="560"/>
+          <w:tab w:val="left" w:pos="1120"/>
+          <w:tab w:val="left" w:pos="1680"/>
+          <w:tab w:val="left" w:pos="2240"/>
+          <w:tab w:val="left" w:pos="2800"/>
+          <w:tab w:val="left" w:pos="3360"/>
+          <w:tab w:val="left" w:pos="3920"/>
+          <w:tab w:val="left" w:pos="4480"/>
+          <w:tab w:val="left" w:pos="5040"/>
+          <w:tab w:val="left" w:pos="5600"/>
+          <w:tab w:val="left" w:pos="6160"/>
+          <w:tab w:val="left" w:pos="6720"/>
+        </w:tabs>
+        <w:autoSpaceDE w:val="0"/>
+        <w:autoSpaceDN w:val="0"/>
+        <w:adjustRightInd w:val="0"/>
+        <w:rPr>
+          <w:rFonts w:ascii="Menlo" w:eastAsiaTheme="minorHAnsi" w:hAnsi="Menlo" w:cs="Menlo"/>
+          <w:color w:val="FFFFFF"/>
+          <w:sz w:val="22"/>
+          <w:szCs w:val="22"/>
+          <w:lang w:eastAsia="en-US"/>
+        </w:rPr>
+      </w:pPr>
+    </w:p>
+    <w:p>
+      <w:pPr>
+        <w:tabs>
+          <w:tab w:val="left" w:pos="560"/>
+          <w:tab w:val="left" w:pos="1120"/>
+          <w:tab w:val="left" w:pos="1680"/>
+          <w:tab w:val="left" w:pos="2240"/>
+          <w:tab w:val="left" w:pos="2800"/>
+          <w:tab w:val="left" w:pos="3360"/>
+          <w:tab w:val="left" w:pos="3920"/>
+          <w:tab w:val="left" w:pos="4480"/>
+          <w:tab w:val="left" w:pos="5040"/>
+          <w:tab w:val="left" w:pos="5600"/>
+          <w:tab w:val="left" w:pos="6160"/>
+          <w:tab w:val="left" w:pos="6720"/>
+        </w:tabs>
+        <w:autoSpaceDE w:val="0"/>
+        <w:autoSpaceDN w:val="0"/>
+        <w:adjustRightInd w:val="0"/>
+      </w:pPr>
+      <w:r>
+        <w:t xml:space="preserve">Adjusting… caused an error on </w:t>
+      </w:r>
+      <w:proofErr w:type="spellStart"/>
+      <w:r>
+        <w:t>edge_index</w:t>
+      </w:r>
+      <w:proofErr w:type="spellEnd"/>
+      <w:r>
+        <w:t xml:space="preserve"> and </w:t>
+      </w:r>
+      <w:proofErr w:type="spellStart"/>
+      <w:r>
+        <w:t>split_edge_index</w:t>
+      </w:r>
+      <w:proofErr w:type="spellEnd"/>
+      <w:r>
+        <w:t>…</w:t>
+      </w:r>
+    </w:p>
+    <w:p>
+      <w:pPr>
+        <w:tabs>
+          <w:tab w:val="left" w:pos="560"/>
+          <w:tab w:val="left" w:pos="1120"/>
+          <w:tab w:val="left" w:pos="1680"/>
+          <w:tab w:val="left" w:pos="2240"/>
+          <w:tab w:val="left" w:pos="2800"/>
+          <w:tab w:val="left" w:pos="3360"/>
+          <w:tab w:val="left" w:pos="3920"/>
+          <w:tab w:val="left" w:pos="4480"/>
+          <w:tab w:val="left" w:pos="5040"/>
+          <w:tab w:val="left" w:pos="5600"/>
+          <w:tab w:val="left" w:pos="6160"/>
+          <w:tab w:val="left" w:pos="6720"/>
+        </w:tabs>
+        <w:autoSpaceDE w:val="0"/>
+        <w:autoSpaceDN w:val="0"/>
+        <w:adjustRightInd w:val="0"/>
+      </w:pPr>
+      <w:r>
+        <w:t xml:space="preserve">packing. </w:t>
+      </w:r>
+      <w:proofErr w:type="spellStart"/>
+      <w:r>
+        <w:t>x_indices</w:t>
+      </w:r>
+      <w:proofErr w:type="spellEnd"/>
+      <w:r>
+        <w:t xml:space="preserve"> =</w:t>
+      </w:r>
+    </w:p>
+    <w:p>
+      <w:pPr>
+        <w:tabs>
+          <w:tab w:val="left" w:pos="560"/>
+          <w:tab w:val="left" w:pos="1120"/>
+          <w:tab w:val="left" w:pos="1680"/>
+          <w:tab w:val="left" w:pos="2240"/>
+          <w:tab w:val="left" w:pos="2800"/>
+          <w:tab w:val="left" w:pos="3360"/>
+          <w:tab w:val="left" w:pos="3920"/>
+          <w:tab w:val="left" w:pos="4480"/>
+          <w:tab w:val="left" w:pos="5040"/>
+          <w:tab w:val="left" w:pos="5600"/>
+          <w:tab w:val="left" w:pos="6160"/>
+          <w:tab w:val="left" w:pos="6720"/>
+        </w:tabs>
+        <w:autoSpaceDE w:val="0"/>
+        <w:autoSpaceDN w:val="0"/>
+        <w:adjustRightInd w:val="0"/>
+      </w:pPr>
+      <w:proofErr w:type="gramStart"/>
+      <w:r>
+        <w:t>tensor(</w:t>
+      </w:r>
+      <w:proofErr w:type="gramEnd"/>
+      <w:r>
+        <w:t>[    0, 27701, 45544, 21530,     2,     3,     4,     1, 22477, 22476,</w:t>
+      </w:r>
+    </w:p>
+    <w:p>
+      <w:pPr>
+        <w:tabs>
+          <w:tab w:val="left" w:pos="560"/>
+          <w:tab w:val="left" w:pos="1120"/>
+          <w:tab w:val="left" w:pos="1680"/>
+          <w:tab w:val="left" w:pos="2240"/>
+          <w:tab w:val="left" w:pos="2800"/>
+          <w:tab w:val="left" w:pos="3360"/>
+          <w:tab w:val="left" w:pos="3920"/>
+          <w:tab w:val="left" w:pos="4480"/>
+          <w:tab w:val="left" w:pos="5040"/>
+          <w:tab w:val="left" w:pos="5600"/>
+          <w:tab w:val="left" w:pos="6160"/>
+          <w:tab w:val="left" w:pos="6720"/>
+        </w:tabs>
+        <w:autoSpaceDE w:val="0"/>
+        <w:autoSpaceDN w:val="0"/>
+        <w:adjustRightInd w:val="0"/>
+      </w:pPr>
+      <w:r>
+        <w:t xml:space="preserve">        23569, 27703, 45546, 45548, 45547</w:t>
+      </w:r>
+      <w:r>
+        <w:t>,</w:t>
+      </w:r>
+      <w:r>
+        <w:t xml:space="preserve"> 27704, 45550, 45549, 27705, 45551,</w:t>
+      </w:r>
+    </w:p>
+    <w:p>
+      <w:pPr>
+        <w:tabs>
+          <w:tab w:val="left" w:pos="560"/>
+          <w:tab w:val="left" w:pos="1120"/>
+          <w:tab w:val="left" w:pos="1680"/>
+          <w:tab w:val="left" w:pos="2240"/>
+          <w:tab w:val="left" w:pos="2800"/>
+          <w:tab w:val="left" w:pos="3360"/>
+          <w:tab w:val="left" w:pos="3920"/>
+          <w:tab w:val="left" w:pos="4480"/>
+          <w:tab w:val="left" w:pos="5040"/>
+          <w:tab w:val="left" w:pos="5600"/>
+          <w:tab w:val="left" w:pos="6160"/>
+          <w:tab w:val="left" w:pos="6720"/>
+        </w:tabs>
+        <w:autoSpaceDE w:val="0"/>
+        <w:autoSpaceDN w:val="0"/>
+        <w:adjustRightInd w:val="0"/>
+      </w:pPr>
+      <w:r>
+        <w:t xml:space="preserve">        27702, </w:t>
+      </w:r>
+      <w:proofErr w:type="gramStart"/>
+      <w:r>
+        <w:t>45545,  4697</w:t>
+      </w:r>
+      <w:proofErr w:type="gramEnd"/>
+      <w:r>
+        <w:t>,  4696, 18469,  4720, 25636, 21031, 25376, 19191,</w:t>
+      </w:r>
+    </w:p>
+    <w:p>
+      <w:pPr>
+        <w:tabs>
+          <w:tab w:val="left" w:pos="560"/>
+          <w:tab w:val="left" w:pos="1120"/>
+          <w:tab w:val="left" w:pos="1680"/>
+          <w:tab w:val="left" w:pos="2240"/>
+          <w:tab w:val="left" w:pos="2800"/>
+          <w:tab w:val="left" w:pos="3360"/>
+          <w:tab w:val="left" w:pos="3920"/>
+          <w:tab w:val="left" w:pos="4480"/>
+          <w:tab w:val="left" w:pos="5040"/>
+          <w:tab w:val="left" w:pos="5600"/>
+          <w:tab w:val="left" w:pos="6160"/>
+          <w:tab w:val="left" w:pos="6720"/>
+        </w:tabs>
+        <w:autoSpaceDE w:val="0"/>
+        <w:autoSpaceDN w:val="0"/>
+        <w:adjustRightInd w:val="0"/>
+      </w:pPr>
+      <w:r>
+        <w:t xml:space="preserve">        21485, 32398])</w:t>
+      </w:r>
+    </w:p>
+    <w:p>
+      <w:pPr>
+        <w:tabs>
+          <w:tab w:val="left" w:pos="560"/>
+          <w:tab w:val="left" w:pos="1120"/>
+          <w:tab w:val="left" w:pos="1680"/>
+          <w:tab w:val="left" w:pos="2240"/>
+          <w:tab w:val="left" w:pos="2800"/>
+          <w:tab w:val="left" w:pos="3360"/>
+          <w:tab w:val="left" w:pos="3920"/>
+          <w:tab w:val="left" w:pos="4480"/>
+          <w:tab w:val="left" w:pos="5040"/>
+          <w:tab w:val="left" w:pos="5600"/>
+          <w:tab w:val="left" w:pos="6160"/>
+          <w:tab w:val="left" w:pos="6720"/>
+        </w:tabs>
+        <w:autoSpaceDE w:val="0"/>
+        <w:autoSpaceDN w:val="0"/>
+        <w:adjustRightInd w:val="0"/>
+      </w:pPr>
+      <w:r>
+        <w:t>Unpacking;</w:t>
+      </w:r>
+    </w:p>
+    <w:p>
+      <w:pPr>
+        <w:tabs>
+          <w:tab w:val="left" w:pos="560"/>
+          <w:tab w:val="left" w:pos="1120"/>
+          <w:tab w:val="left" w:pos="1680"/>
+          <w:tab w:val="left" w:pos="2240"/>
+          <w:tab w:val="left" w:pos="2800"/>
+          <w:tab w:val="left" w:pos="3360"/>
+          <w:tab w:val="left" w:pos="3920"/>
+          <w:tab w:val="left" w:pos="4480"/>
+          <w:tab w:val="left" w:pos="5040"/>
+          <w:tab w:val="left" w:pos="5600"/>
+          <w:tab w:val="left" w:pos="6160"/>
+          <w:tab w:val="left" w:pos="6720"/>
+        </w:tabs>
+        <w:autoSpaceDE w:val="0"/>
+        <w:autoSpaceDN w:val="0"/>
+        <w:adjustRightInd w:val="0"/>
+      </w:pPr>
+      <w:proofErr w:type="spellStart"/>
+      <w:r>
+        <w:t>x_indices</w:t>
+      </w:r>
+      <w:proofErr w:type="spellEnd"/>
+      <w:r>
+        <w:t xml:space="preserve"> = </w:t>
+      </w:r>
+    </w:p>
+    <w:p>
+      <w:pPr>
+        <w:tabs>
+          <w:tab w:val="left" w:pos="560"/>
+          <w:tab w:val="left" w:pos="1120"/>
+          <w:tab w:val="left" w:pos="1680"/>
+          <w:tab w:val="left" w:pos="2240"/>
+          <w:tab w:val="left" w:pos="2800"/>
+          <w:tab w:val="left" w:pos="3360"/>
+          <w:tab w:val="left" w:pos="3920"/>
+          <w:tab w:val="left" w:pos="4480"/>
+          <w:tab w:val="left" w:pos="5040"/>
+          <w:tab w:val="left" w:pos="5600"/>
+          <w:tab w:val="left" w:pos="6160"/>
+          <w:tab w:val="left" w:pos="6720"/>
+        </w:tabs>
+        <w:autoSpaceDE w:val="0"/>
+        <w:autoSpaceDN w:val="0"/>
+        <w:adjustRightInd w:val="0"/>
+      </w:pPr>
+      <w:proofErr w:type="gramStart"/>
+      <w:r>
+        <w:t>tensor(</w:t>
+      </w:r>
+      <w:proofErr w:type="gramEnd"/>
+      <w:r>
+        <w:t>[0.0000e+00, 2.7701e+04, 4.5544e+04, 2.1530e+04, 2.0000e+00, 3.0000e+00,</w:t>
+      </w:r>
+    </w:p>
+    <w:p>
+      <w:pPr>
+        <w:tabs>
+          <w:tab w:val="left" w:pos="560"/>
+          <w:tab w:val="left" w:pos="1120"/>
+          <w:tab w:val="left" w:pos="1680"/>
+          <w:tab w:val="left" w:pos="2240"/>
+          <w:tab w:val="left" w:pos="2800"/>
+          <w:tab w:val="left" w:pos="3360"/>
+          <w:tab w:val="left" w:pos="3920"/>
+          <w:tab w:val="left" w:pos="4480"/>
+          <w:tab w:val="left" w:pos="5040"/>
+          <w:tab w:val="left" w:pos="5600"/>
+          <w:tab w:val="left" w:pos="6160"/>
+          <w:tab w:val="left" w:pos="6720"/>
+        </w:tabs>
+        <w:autoSpaceDE w:val="0"/>
+        <w:autoSpaceDN w:val="0"/>
+        <w:adjustRightInd w:val="0"/>
+      </w:pPr>
+      <w:r>
+        <w:t xml:space="preserve">        </w:t>
+      </w:r>
+      <w:r>
+        <w:t>4.0000e+00, 1.0000e+00, 2.2477e+04, 2.2476e+04, 2.3569e+04, 2.7703e+04,</w:t>
+      </w:r>
+    </w:p>
+    <w:p>
+      <w:pPr>
+        <w:tabs>
+          <w:tab w:val="left" w:pos="560"/>
+          <w:tab w:val="left" w:pos="1120"/>
+          <w:tab w:val="left" w:pos="1680"/>
+          <w:tab w:val="left" w:pos="2240"/>
+          <w:tab w:val="left" w:pos="2800"/>
+          <w:tab w:val="left" w:pos="3360"/>
+          <w:tab w:val="left" w:pos="3920"/>
+          <w:tab w:val="left" w:pos="4480"/>
+          <w:tab w:val="left" w:pos="5040"/>
+          <w:tab w:val="left" w:pos="5600"/>
+          <w:tab w:val="left" w:pos="6160"/>
+          <w:tab w:val="left" w:pos="6720"/>
+        </w:tabs>
+        <w:autoSpaceDE w:val="0"/>
+        <w:autoSpaceDN w:val="0"/>
+        <w:adjustRightInd w:val="0"/>
+      </w:pPr>
+      <w:r>
+        <w:t xml:space="preserve">        4.5546e+04, 4.5548e+04, 4.5547e+04, 2.7704e+04, 4.5550e+04, 4.5549e+04,</w:t>
+      </w:r>
+    </w:p>
+    <w:p>
+      <w:pPr>
+        <w:tabs>
+          <w:tab w:val="left" w:pos="560"/>
+          <w:tab w:val="left" w:pos="1120"/>
+          <w:tab w:val="left" w:pos="1680"/>
+          <w:tab w:val="left" w:pos="2240"/>
+          <w:tab w:val="left" w:pos="2800"/>
+          <w:tab w:val="left" w:pos="3360"/>
+          <w:tab w:val="left" w:pos="3920"/>
+          <w:tab w:val="left" w:pos="4480"/>
+          <w:tab w:val="left" w:pos="5040"/>
+          <w:tab w:val="left" w:pos="5600"/>
+          <w:tab w:val="left" w:pos="6160"/>
+          <w:tab w:val="left" w:pos="6720"/>
+        </w:tabs>
+        <w:autoSpaceDE w:val="0"/>
+        <w:autoSpaceDN w:val="0"/>
+        <w:adjustRightInd w:val="0"/>
+      </w:pPr>
+      <w:r>
+        <w:t xml:space="preserve">        2.7705e+04, 4.5551e+04, 2.7702e+04, 4.5545e+04, 4.6970e+03, 4.6960e+03,</w:t>
+      </w:r>
+    </w:p>
+    <w:p>
+      <w:pPr>
+        <w:tabs>
+          <w:tab w:val="left" w:pos="560"/>
+          <w:tab w:val="left" w:pos="1120"/>
+          <w:tab w:val="left" w:pos="1680"/>
+          <w:tab w:val="left" w:pos="2240"/>
+          <w:tab w:val="left" w:pos="2800"/>
+          <w:tab w:val="left" w:pos="3360"/>
+          <w:tab w:val="left" w:pos="3920"/>
+          <w:tab w:val="left" w:pos="4480"/>
+          <w:tab w:val="left" w:pos="5040"/>
+          <w:tab w:val="left" w:pos="5600"/>
+          <w:tab w:val="left" w:pos="6160"/>
+          <w:tab w:val="left" w:pos="6720"/>
+        </w:tabs>
+        <w:autoSpaceDE w:val="0"/>
+        <w:autoSpaceDN w:val="0"/>
+        <w:adjustRightInd w:val="0"/>
+      </w:pPr>
+      <w:r>
+        <w:t xml:space="preserve">        1.8469e+04, 4.7200e+03, 2.5636e+04, 2.1031e+04, 2.5376e+04, 1.9191e+04,</w:t>
+      </w:r>
+    </w:p>
+    <w:p>
+      <w:pPr>
+        <w:tabs>
+          <w:tab w:val="left" w:pos="560"/>
+          <w:tab w:val="left" w:pos="1120"/>
+          <w:tab w:val="left" w:pos="1680"/>
+          <w:tab w:val="left" w:pos="2240"/>
+          <w:tab w:val="left" w:pos="2800"/>
+          <w:tab w:val="left" w:pos="3360"/>
+          <w:tab w:val="left" w:pos="3920"/>
+          <w:tab w:val="left" w:pos="4480"/>
+          <w:tab w:val="left" w:pos="5040"/>
+          <w:tab w:val="left" w:pos="5600"/>
+          <w:tab w:val="left" w:pos="6160"/>
+          <w:tab w:val="left" w:pos="6720"/>
+        </w:tabs>
+        <w:autoSpaceDE w:val="0"/>
+        <w:autoSpaceDN w:val="0"/>
+        <w:adjustRightInd w:val="0"/>
+      </w:pPr>
+      <w:r>
+        <w:t xml:space="preserve">        </w:t>
+      </w:r>
+      <w:r>
+        <w:t>2.1485e+04, 3.2398e+04])</w:t>
+      </w:r>
+    </w:p>
+    <w:p>
+      <w:pPr>
+        <w:tabs>
+          <w:tab w:val="left" w:pos="560"/>
+          <w:tab w:val="left" w:pos="1120"/>
+          <w:tab w:val="left" w:pos="1680"/>
+          <w:tab w:val="left" w:pos="2240"/>
+          <w:tab w:val="left" w:pos="2800"/>
+          <w:tab w:val="left" w:pos="3360"/>
+          <w:tab w:val="left" w:pos="3920"/>
+          <w:tab w:val="left" w:pos="4480"/>
+          <w:tab w:val="left" w:pos="5040"/>
+          <w:tab w:val="left" w:pos="5600"/>
+          <w:tab w:val="left" w:pos="6160"/>
+          <w:tab w:val="left" w:pos="6720"/>
+        </w:tabs>
+        <w:autoSpaceDE w:val="0"/>
+        <w:autoSpaceDN w:val="0"/>
+        <w:adjustRightInd w:val="0"/>
+      </w:pPr>
+    </w:p>
+    <w:p>
+      <w:pPr>
+        <w:tabs>
+          <w:tab w:val="left" w:pos="560"/>
+          <w:tab w:val="left" w:pos="1120"/>
+          <w:tab w:val="left" w:pos="1680"/>
+          <w:tab w:val="left" w:pos="2240"/>
+          <w:tab w:val="left" w:pos="2800"/>
+          <w:tab w:val="left" w:pos="3360"/>
+          <w:tab w:val="left" w:pos="3920"/>
+          <w:tab w:val="left" w:pos="4480"/>
+          <w:tab w:val="left" w:pos="5040"/>
+          <w:tab w:val="left" w:pos="5600"/>
+          <w:tab w:val="left" w:pos="6160"/>
+          <w:tab w:val="left" w:pos="6720"/>
+        </w:tabs>
+        <w:autoSpaceDE w:val="0"/>
+        <w:autoSpaceDN w:val="0"/>
+        <w:adjustRightInd w:val="0"/>
+      </w:pPr>
+    </w:p>
+    <w:p>
+      <w:pPr>
+        <w:tabs>
+          <w:tab w:val="left" w:pos="560"/>
+          <w:tab w:val="left" w:pos="1120"/>
+          <w:tab w:val="left" w:pos="1680"/>
+          <w:tab w:val="left" w:pos="2240"/>
+          <w:tab w:val="left" w:pos="2800"/>
+          <w:tab w:val="left" w:pos="3360"/>
+          <w:tab w:val="left" w:pos="3920"/>
+          <w:tab w:val="left" w:pos="4480"/>
+          <w:tab w:val="left" w:pos="5040"/>
+          <w:tab w:val="left" w:pos="5600"/>
+          <w:tab w:val="left" w:pos="6160"/>
+          <w:tab w:val="left" w:pos="6720"/>
+        </w:tabs>
+        <w:autoSpaceDE w:val="0"/>
+        <w:autoSpaceDN w:val="0"/>
+        <w:adjustRightInd w:val="0"/>
+      </w:pPr>
+      <w:r>
+        <w:t xml:space="preserve">packing. </w:t>
+      </w:r>
+      <w:proofErr w:type="spellStart"/>
+      <w:r>
+        <w:t>Edge_sources</w:t>
+      </w:r>
+      <w:proofErr w:type="spellEnd"/>
+      <w:r>
+        <w:t>=</w:t>
+      </w:r>
+    </w:p>
+    <w:p>
+      <w:pPr>
+        <w:tabs>
+          <w:tab w:val="left" w:pos="560"/>
+          <w:tab w:val="left" w:pos="1120"/>
+          <w:tab w:val="left" w:pos="1680"/>
+          <w:tab w:val="left" w:pos="2240"/>
+          <w:tab w:val="left" w:pos="2800"/>
+          <w:tab w:val="left" w:pos="3360"/>
+          <w:tab w:val="left" w:pos="3920"/>
+          <w:tab w:val="left" w:pos="4480"/>
+          <w:tab w:val="left" w:pos="5040"/>
+          <w:tab w:val="left" w:pos="5600"/>
+          <w:tab w:val="left" w:pos="6160"/>
+          <w:tab w:val="left" w:pos="6720"/>
+        </w:tabs>
+        <w:autoSpaceDE w:val="0"/>
+        <w:autoSpaceDN w:val="0"/>
+        <w:adjustRightInd w:val="0"/>
+      </w:pPr>
+      <w:proofErr w:type="gramStart"/>
+      <w:r>
+        <w:t>tensor(</w:t>
+      </w:r>
+      <w:proofErr w:type="gramEnd"/>
+      <w:r>
+        <w:t>[ 1, 20, 11, 15, 18, 31,  2, 21, 12, 14, 13, 17, 16, 19,  3,  3,  3,  3,</w:t>
+      </w:r>
+    </w:p>
+    <w:p>
+      <w:pPr>
+        <w:tabs>
+          <w:tab w:val="left" w:pos="560"/>
+          <w:tab w:val="left" w:pos="1120"/>
+          <w:tab w:val="left" w:pos="1680"/>
+          <w:tab w:val="left" w:pos="2240"/>
+          <w:tab w:val="left" w:pos="2800"/>
+          <w:tab w:val="left" w:pos="3360"/>
+          <w:tab w:val="left" w:pos="3920"/>
+          <w:tab w:val="left" w:pos="4480"/>
+          <w:tab w:val="left" w:pos="5040"/>
+          <w:tab w:val="left" w:pos="5600"/>
+          <w:tab w:val="left" w:pos="6160"/>
+          <w:tab w:val="left" w:pos="6720"/>
+        </w:tabs>
+        <w:autoSpaceDE w:val="0"/>
+        <w:autoSpaceDN w:val="0"/>
+        <w:adjustRightInd w:val="0"/>
+      </w:pPr>
+      <w:r>
+        <w:t xml:space="preserve">         </w:t>
+      </w:r>
+      <w:proofErr w:type="gramStart"/>
+      <w:r>
+        <w:t>3,  8</w:t>
+      </w:r>
+      <w:proofErr w:type="gramEnd"/>
+      <w:r>
+        <w:t>,  8,  9, 10,  3, 10,  3, 10,  3,  8,  3,  9, 24,  8, 26,  9, 29,</w:t>
+      </w:r>
+    </w:p>
+    <w:p>
+      <w:pPr>
+        <w:tabs>
+          <w:tab w:val="left" w:pos="560"/>
+          <w:tab w:val="left" w:pos="1120"/>
+          <w:tab w:val="left" w:pos="1680"/>
+          <w:tab w:val="left" w:pos="2240"/>
+          <w:tab w:val="left" w:pos="2800"/>
+          <w:tab w:val="left" w:pos="3360"/>
+          <w:tab w:val="left" w:pos="3920"/>
+          <w:tab w:val="left" w:pos="4480"/>
+          <w:tab w:val="left" w:pos="5040"/>
+          <w:tab w:val="left" w:pos="5600"/>
+          <w:tab w:val="left" w:pos="6160"/>
+          <w:tab w:val="left" w:pos="6720"/>
+        </w:tabs>
+        <w:autoSpaceDE w:val="0"/>
+        <w:autoSpaceDN w:val="0"/>
+        <w:adjustRightInd w:val="0"/>
+      </w:pPr>
+      <w:r>
+        <w:t xml:space="preserve">        10, 27, 10, 28, 10, 30, 10, 30, 10])</w:t>
+      </w:r>
+    </w:p>
+    <w:p>
+      <w:pPr>
+        <w:tabs>
+          <w:tab w:val="left" w:pos="560"/>
+          <w:tab w:val="left" w:pos="1120"/>
+          <w:tab w:val="left" w:pos="1680"/>
+          <w:tab w:val="left" w:pos="2240"/>
+          <w:tab w:val="left" w:pos="2800"/>
+          <w:tab w:val="left" w:pos="3360"/>
+          <w:tab w:val="left" w:pos="3920"/>
+          <w:tab w:val="left" w:pos="4480"/>
+          <w:tab w:val="left" w:pos="5040"/>
+          <w:tab w:val="left" w:pos="5600"/>
+          <w:tab w:val="left" w:pos="6160"/>
+          <w:tab w:val="left" w:pos="6720"/>
+        </w:tabs>
+        <w:autoSpaceDE w:val="0"/>
+        <w:autoSpaceDN w:val="0"/>
+        <w:adjustRightInd w:val="0"/>
+        <w:rPr>
+          <w:color w:val="FF0000"/>
+        </w:rPr>
+      </w:pPr>
+      <w:r>
+        <w:rPr>
+          <w:color w:val="FF0000"/>
+        </w:rPr>
+        <w:t>Unpacking.</w:t>
+      </w:r>
+    </w:p>
+    <w:p>
+      <w:pPr>
+        <w:tabs>
+          <w:tab w:val="left" w:pos="560"/>
+          <w:tab w:val="left" w:pos="1120"/>
+          <w:tab w:val="left" w:pos="1680"/>
+          <w:tab w:val="left" w:pos="2240"/>
+          <w:tab w:val="left" w:pos="2800"/>
+          <w:tab w:val="left" w:pos="3360"/>
+          <w:tab w:val="left" w:pos="3920"/>
+          <w:tab w:val="left" w:pos="4480"/>
+          <w:tab w:val="left" w:pos="5040"/>
+          <w:tab w:val="left" w:pos="5600"/>
+          <w:tab w:val="left" w:pos="6160"/>
+          <w:tab w:val="left" w:pos="6720"/>
+        </w:tabs>
+        <w:autoSpaceDE w:val="0"/>
+        <w:autoSpaceDN w:val="0"/>
+        <w:adjustRightInd w:val="0"/>
+      </w:pPr>
+      <w:proofErr w:type="spellStart"/>
+      <w:r>
+        <w:t>edge_sources</w:t>
+      </w:r>
+      <w:proofErr w:type="spellEnd"/>
+      <w:r>
+        <w:t>=</w:t>
+      </w:r>
+    </w:p>
+    <w:p>
+      <w:pPr>
+        <w:tabs>
+          <w:tab w:val="left" w:pos="560"/>
+          <w:tab w:val="left" w:pos="1120"/>
+          <w:tab w:val="left" w:pos="1680"/>
+          <w:tab w:val="left" w:pos="2240"/>
+          <w:tab w:val="left" w:pos="2800"/>
+          <w:tab w:val="left" w:pos="3360"/>
+          <w:tab w:val="left" w:pos="3920"/>
+          <w:tab w:val="left" w:pos="4480"/>
+          <w:tab w:val="left" w:pos="5040"/>
+          <w:tab w:val="left" w:pos="5600"/>
+          <w:tab w:val="left" w:pos="6160"/>
+          <w:tab w:val="left" w:pos="6720"/>
+        </w:tabs>
+        <w:autoSpaceDE w:val="0"/>
+        <w:autoSpaceDN w:val="0"/>
+        <w:adjustRightInd w:val="0"/>
+        <w:rPr>
+          <w:color w:val="FF0000"/>
+        </w:rPr>
+      </w:pPr>
+      <w:proofErr w:type="gramStart"/>
+      <w:r>
+        <w:t>tensor(</w:t>
+      </w:r>
+      <w:proofErr w:type="gramEnd"/>
+      <w:r>
+        <w:t>[0.0000e+00, 2.7701e+04, 4.5544e+04, 2.1530e+04, 2.0000e+00, 3.0000e+00,</w:t>
+      </w:r>
+    </w:p>
+    <w:p>
+      <w:pPr>
+        <w:tabs>
+          <w:tab w:val="left" w:pos="560"/>
+          <w:tab w:val="left" w:pos="1120"/>
+          <w:tab w:val="left" w:pos="1680"/>
+          <w:tab w:val="left" w:pos="2240"/>
+          <w:tab w:val="left" w:pos="2800"/>
+          <w:tab w:val="left" w:pos="3360"/>
+          <w:tab w:val="left" w:pos="3920"/>
+          <w:tab w:val="left" w:pos="4480"/>
+          <w:tab w:val="left" w:pos="5040"/>
+          <w:tab w:val="left" w:pos="5600"/>
+          <w:tab w:val="left" w:pos="6160"/>
+          <w:tab w:val="left" w:pos="6720"/>
+        </w:tabs>
+        <w:autoSpaceDE w:val="0"/>
+        <w:autoSpaceDN w:val="0"/>
+        <w:adjustRightInd w:val="0"/>
+      </w:pPr>
+      <w:r>
+        <w:t xml:space="preserve">        </w:t>
+      </w:r>
+      <w:r>
+        <w:t>4.0000e+00, 1.0000e+00, 2.2477e+04, 2.2476e+04, 2.3569e+04, 2.7703e+04,</w:t>
+      </w:r>
+    </w:p>
+    <w:p>
+      <w:pPr>
+        <w:tabs>
+          <w:tab w:val="left" w:pos="560"/>
+          <w:tab w:val="left" w:pos="1120"/>
+          <w:tab w:val="left" w:pos="1680"/>
+          <w:tab w:val="left" w:pos="2240"/>
+          <w:tab w:val="left" w:pos="2800"/>
+          <w:tab w:val="left" w:pos="3360"/>
+          <w:tab w:val="left" w:pos="3920"/>
+          <w:tab w:val="left" w:pos="4480"/>
+          <w:tab w:val="left" w:pos="5040"/>
+          <w:tab w:val="left" w:pos="5600"/>
+          <w:tab w:val="left" w:pos="6160"/>
+          <w:tab w:val="left" w:pos="6720"/>
+        </w:tabs>
+        <w:autoSpaceDE w:val="0"/>
+        <w:autoSpaceDN w:val="0"/>
+        <w:adjustRightInd w:val="0"/>
+      </w:pPr>
+      <w:r>
+        <w:t xml:space="preserve">        4.5546e+04, 4.5548e+04, 4.5547e+04, 2.7704e+04, 4.5550e+04, 4.5549e+04,</w:t>
+      </w:r>
+    </w:p>
+    <w:p>
+      <w:pPr>
+        <w:tabs>
+          <w:tab w:val="left" w:pos="560"/>
+          <w:tab w:val="left" w:pos="1120"/>
+          <w:tab w:val="left" w:pos="1680"/>
+          <w:tab w:val="left" w:pos="2240"/>
+          <w:tab w:val="left" w:pos="2800"/>
+          <w:tab w:val="left" w:pos="3360"/>
+          <w:tab w:val="left" w:pos="3920"/>
+          <w:tab w:val="left" w:pos="4480"/>
+          <w:tab w:val="left" w:pos="5040"/>
+          <w:tab w:val="left" w:pos="5600"/>
+          <w:tab w:val="left" w:pos="6160"/>
+          <w:tab w:val="left" w:pos="6720"/>
+        </w:tabs>
+        <w:autoSpaceDE w:val="0"/>
+        <w:autoSpaceDN w:val="0"/>
+        <w:adjustRightInd w:val="0"/>
+      </w:pPr>
+      <w:r>
+        <w:t xml:space="preserve">        2.7705e+04, 4.5551e+04, 2.7702e+04, 4.5545e+04, 4.6970e+03, 4.6960e+03,</w:t>
+      </w:r>
+    </w:p>
+    <w:p>
+      <w:pPr>
+        <w:tabs>
+          <w:tab w:val="left" w:pos="560"/>
+          <w:tab w:val="left" w:pos="1120"/>
+          <w:tab w:val="left" w:pos="1680"/>
+          <w:tab w:val="left" w:pos="2240"/>
+          <w:tab w:val="left" w:pos="2800"/>
+          <w:tab w:val="left" w:pos="3360"/>
+          <w:tab w:val="left" w:pos="3920"/>
+          <w:tab w:val="left" w:pos="4480"/>
+          <w:tab w:val="left" w:pos="5040"/>
+          <w:tab w:val="left" w:pos="5600"/>
+          <w:tab w:val="left" w:pos="6160"/>
+          <w:tab w:val="left" w:pos="6720"/>
+        </w:tabs>
+        <w:autoSpaceDE w:val="0"/>
+        <w:autoSpaceDN w:val="0"/>
+        <w:adjustRightInd w:val="0"/>
+      </w:pPr>
+      <w:r>
+        <w:t xml:space="preserve">        1.8469e+04, 4.7200e+03, 2.5636e+04, 2.1031e+04, 2.5376e+04, 1.9191e+04,</w:t>
+      </w:r>
+    </w:p>
+    <w:p>
+      <w:pPr>
+        <w:tabs>
+          <w:tab w:val="left" w:pos="560"/>
+          <w:tab w:val="left" w:pos="1120"/>
+          <w:tab w:val="left" w:pos="1680"/>
+          <w:tab w:val="left" w:pos="2240"/>
+          <w:tab w:val="left" w:pos="2800"/>
+          <w:tab w:val="left" w:pos="3360"/>
+          <w:tab w:val="left" w:pos="3920"/>
+          <w:tab w:val="left" w:pos="4480"/>
+          <w:tab w:val="left" w:pos="5040"/>
+          <w:tab w:val="left" w:pos="5600"/>
+          <w:tab w:val="left" w:pos="6160"/>
+          <w:tab w:val="left" w:pos="6720"/>
+        </w:tabs>
+        <w:autoSpaceDE w:val="0"/>
+        <w:autoSpaceDN w:val="0"/>
+        <w:adjustRightInd w:val="0"/>
+      </w:pPr>
+      <w:r>
+        <w:t xml:space="preserve">        2.1485e+04, 3.2398e+04, 1.0000e+00, 2.0000e+01, 1.1000e+01, 1.5000e+01,</w:t>
+      </w:r>
+    </w:p>
+    <w:p>
+      <w:pPr>
+        <w:tabs>
+          <w:tab w:val="left" w:pos="560"/>
+          <w:tab w:val="left" w:pos="1120"/>
+          <w:tab w:val="left" w:pos="1680"/>
+          <w:tab w:val="left" w:pos="2240"/>
+          <w:tab w:val="left" w:pos="2800"/>
+          <w:tab w:val="left" w:pos="3360"/>
+          <w:tab w:val="left" w:pos="3920"/>
+          <w:tab w:val="left" w:pos="4480"/>
+          <w:tab w:val="left" w:pos="5040"/>
+          <w:tab w:val="left" w:pos="5600"/>
+          <w:tab w:val="left" w:pos="6160"/>
+          <w:tab w:val="left" w:pos="6720"/>
+        </w:tabs>
+        <w:autoSpaceDE w:val="0"/>
+        <w:autoSpaceDN w:val="0"/>
+        <w:adjustRightInd w:val="0"/>
+      </w:pPr>
+      <w:r>
+        <w:t xml:space="preserve">        1.8000e+01, 3.1000e+01, 2.0000e+00, 2.1000e+01, 1.2000e+01, 1.4000e+01,</w:t>
+      </w:r>
+    </w:p>
+    <w:p>
+      <w:pPr>
+        <w:tabs>
+          <w:tab w:val="left" w:pos="560"/>
+          <w:tab w:val="left" w:pos="1120"/>
+          <w:tab w:val="left" w:pos="1680"/>
+          <w:tab w:val="left" w:pos="2240"/>
+          <w:tab w:val="left" w:pos="2800"/>
+          <w:tab w:val="left" w:pos="3360"/>
+          <w:tab w:val="left" w:pos="3920"/>
+          <w:tab w:val="left" w:pos="4480"/>
+          <w:tab w:val="left" w:pos="5040"/>
+          <w:tab w:val="left" w:pos="5600"/>
+          <w:tab w:val="left" w:pos="6160"/>
+          <w:tab w:val="left" w:pos="6720"/>
+        </w:tabs>
+        <w:autoSpaceDE w:val="0"/>
+        <w:autoSpaceDN w:val="0"/>
+        <w:adjustRightInd w:val="0"/>
+      </w:pPr>
+      <w:r>
+        <w:t xml:space="preserve">        1.3000e+01, 1.7000e+01, 1.6000e+01])</w:t>
+      </w:r>
+    </w:p>
+    <w:p>
+      <w:pPr>
+        <w:tabs>
+          <w:tab w:val="left" w:pos="560"/>
+          <w:tab w:val="left" w:pos="1120"/>
+          <w:tab w:val="left" w:pos="1680"/>
+          <w:tab w:val="left" w:pos="2240"/>
+          <w:tab w:val="left" w:pos="2800"/>
+          <w:tab w:val="left" w:pos="3360"/>
+          <w:tab w:val="left" w:pos="3920"/>
+          <w:tab w:val="left" w:pos="4480"/>
+          <w:tab w:val="left" w:pos="5040"/>
+          <w:tab w:val="left" w:pos="5600"/>
+          <w:tab w:val="left" w:pos="6160"/>
+          <w:tab w:val="left" w:pos="6720"/>
+        </w:tabs>
+        <w:autoSpaceDE w:val="0"/>
+        <w:autoSpaceDN w:val="0"/>
+        <w:adjustRightInd w:val="0"/>
+      </w:pPr>
+    </w:p>
+    <w:p>
+      <w:pPr>
+        <w:tabs>
+          <w:tab w:val="left" w:pos="560"/>
+          <w:tab w:val="left" w:pos="1120"/>
+          <w:tab w:val="left" w:pos="1680"/>
+          <w:tab w:val="left" w:pos="2240"/>
+          <w:tab w:val="left" w:pos="2800"/>
+          <w:tab w:val="left" w:pos="3360"/>
+          <w:tab w:val="left" w:pos="3920"/>
+          <w:tab w:val="left" w:pos="4480"/>
+          <w:tab w:val="left" w:pos="5040"/>
+          <w:tab w:val="left" w:pos="5600"/>
+          <w:tab w:val="left" w:pos="6160"/>
+          <w:tab w:val="left" w:pos="6720"/>
+        </w:tabs>
+        <w:autoSpaceDE w:val="0"/>
+        <w:autoSpaceDN w:val="0"/>
+        <w:adjustRightInd w:val="0"/>
+      </w:pPr>
+      <w:r>
+        <w:t xml:space="preserve">packing. </w:t>
+      </w:r>
+      <w:proofErr w:type="spellStart"/>
+      <w:r>
+        <w:t>Edge_destinations</w:t>
+      </w:r>
+      <w:proofErr w:type="spellEnd"/>
+      <w:r>
+        <w:t>=</w:t>
+      </w:r>
+    </w:p>
+    <w:p>
+      <w:pPr>
+        <w:tabs>
+          <w:tab w:val="left" w:pos="560"/>
+          <w:tab w:val="left" w:pos="1120"/>
+          <w:tab w:val="left" w:pos="1680"/>
+          <w:tab w:val="left" w:pos="2240"/>
+          <w:tab w:val="left" w:pos="2800"/>
+          <w:tab w:val="left" w:pos="3360"/>
+          <w:tab w:val="left" w:pos="3920"/>
+          <w:tab w:val="left" w:pos="4480"/>
+          <w:tab w:val="left" w:pos="5040"/>
+          <w:tab w:val="left" w:pos="5600"/>
+          <w:tab w:val="left" w:pos="6160"/>
+          <w:tab w:val="left" w:pos="6720"/>
+        </w:tabs>
+        <w:autoSpaceDE w:val="0"/>
+        <w:autoSpaceDN w:val="0"/>
+        <w:adjustRightInd w:val="0"/>
+      </w:pPr>
+      <w:proofErr w:type="gramStart"/>
+      <w:r>
+        <w:t>tensor(</w:t>
+      </w:r>
+      <w:proofErr w:type="gramEnd"/>
+      <w:r>
+        <w:t>[ 0,  7,  4,  5,  6, 22,  0,  7,  4,  4,  4,  5,  5,  6,  0,  7,  4,  5,</w:t>
+      </w:r>
+    </w:p>
+    <w:p>
+      <w:pPr>
+        <w:tabs>
+          <w:tab w:val="left" w:pos="560"/>
+          <w:tab w:val="left" w:pos="1120"/>
+          <w:tab w:val="left" w:pos="1680"/>
+          <w:tab w:val="left" w:pos="2240"/>
+          <w:tab w:val="left" w:pos="2800"/>
+          <w:tab w:val="left" w:pos="3360"/>
+          <w:tab w:val="left" w:pos="3920"/>
+          <w:tab w:val="left" w:pos="4480"/>
+          <w:tab w:val="left" w:pos="5040"/>
+          <w:tab w:val="left" w:pos="5600"/>
+          <w:tab w:val="left" w:pos="6160"/>
+          <w:tab w:val="left" w:pos="6720"/>
+        </w:tabs>
+        <w:autoSpaceDE w:val="0"/>
+        <w:autoSpaceDN w:val="0"/>
+        <w:adjustRightInd w:val="0"/>
+      </w:pPr>
+      <w:r>
+        <w:t xml:space="preserve">         6, 23, 22, 25, 10, </w:t>
+      </w:r>
+      <w:proofErr w:type="gramStart"/>
+      <w:r>
+        <w:t>10,  3</w:t>
+      </w:r>
+      <w:proofErr w:type="gramEnd"/>
+      <w:r>
+        <w:t>, 10,  3,  8,  3,  9,  3,  8, 24,  9, 26, 10,</w:t>
+      </w:r>
+    </w:p>
+    <w:p>
+      <w:pPr>
+        <w:tabs>
+          <w:tab w:val="left" w:pos="560"/>
+          <w:tab w:val="left" w:pos="1120"/>
+          <w:tab w:val="left" w:pos="1680"/>
+          <w:tab w:val="left" w:pos="2240"/>
+          <w:tab w:val="left" w:pos="2800"/>
+          <w:tab w:val="left" w:pos="3360"/>
+          <w:tab w:val="left" w:pos="3920"/>
+          <w:tab w:val="left" w:pos="4480"/>
+          <w:tab w:val="left" w:pos="5040"/>
+          <w:tab w:val="left" w:pos="5600"/>
+          <w:tab w:val="left" w:pos="6160"/>
+          <w:tab w:val="left" w:pos="6720"/>
+        </w:tabs>
+        <w:autoSpaceDE w:val="0"/>
+        <w:autoSpaceDN w:val="0"/>
+        <w:adjustRightInd w:val="0"/>
+      </w:pPr>
+      <w:r>
+        <w:t xml:space="preserve">        29, 10, 27, 10, 28, 10, 30, 10, 30])</w:t>
+      </w:r>
+    </w:p>
+    <w:p>
+      <w:pPr>
+        <w:tabs>
+          <w:tab w:val="left" w:pos="560"/>
+          <w:tab w:val="left" w:pos="1120"/>
+          <w:tab w:val="left" w:pos="1680"/>
+          <w:tab w:val="left" w:pos="2240"/>
+          <w:tab w:val="left" w:pos="2800"/>
+          <w:tab w:val="left" w:pos="3360"/>
+          <w:tab w:val="left" w:pos="3920"/>
+          <w:tab w:val="left" w:pos="4480"/>
+          <w:tab w:val="left" w:pos="5040"/>
+          <w:tab w:val="left" w:pos="5600"/>
+          <w:tab w:val="left" w:pos="6160"/>
+          <w:tab w:val="left" w:pos="6720"/>
+        </w:tabs>
+        <w:autoSpaceDE w:val="0"/>
+        <w:autoSpaceDN w:val="0"/>
+        <w:adjustRightInd w:val="0"/>
+      </w:pPr>
+    </w:p>
+    <w:p>
+      <w:pPr>
+        <w:tabs>
+          <w:tab w:val="left" w:pos="560"/>
+          <w:tab w:val="left" w:pos="1120"/>
+          <w:tab w:val="left" w:pos="1680"/>
+          <w:tab w:val="left" w:pos="2240"/>
+          <w:tab w:val="left" w:pos="2800"/>
+          <w:tab w:val="left" w:pos="3360"/>
+          <w:tab w:val="left" w:pos="3920"/>
+          <w:tab w:val="left" w:pos="4480"/>
+          <w:tab w:val="left" w:pos="5040"/>
+          <w:tab w:val="left" w:pos="5600"/>
+          <w:tab w:val="left" w:pos="6160"/>
+          <w:tab w:val="left" w:pos="6720"/>
+        </w:tabs>
+        <w:autoSpaceDE w:val="0"/>
+        <w:autoSpaceDN w:val="0"/>
+        <w:adjustRightInd w:val="0"/>
+      </w:pPr>
+      <w:r>
+        <w:t xml:space="preserve">packing. </w:t>
+      </w:r>
+      <w:proofErr w:type="spellStart"/>
+      <w:r>
+        <w:t>in_tensor</w:t>
+      </w:r>
+      <w:proofErr w:type="spellEnd"/>
+      <w:r>
+        <w:t>=</w:t>
+      </w:r>
+      <w:r>
+        <w:t>…</w:t>
+      </w:r>
+    </w:p>
+    <w:p>
+      <w:pPr>
+        <w:tabs>
+          <w:tab w:val="left" w:pos="560"/>
+          <w:tab w:val="left" w:pos="1120"/>
+          <w:tab w:val="left" w:pos="1680"/>
+          <w:tab w:val="left" w:pos="2240"/>
+          <w:tab w:val="left" w:pos="2800"/>
+          <w:tab w:val="left" w:pos="3360"/>
+          <w:tab w:val="left" w:pos="3920"/>
+          <w:tab w:val="left" w:pos="4480"/>
+          <w:tab w:val="left" w:pos="5040"/>
+          <w:tab w:val="left" w:pos="5600"/>
+          <w:tab w:val="left" w:pos="6160"/>
+          <w:tab w:val="left" w:pos="6720"/>
+        </w:tabs>
+        <w:autoSpaceDE w:val="0"/>
+        <w:autoSpaceDN w:val="0"/>
+        <w:adjustRightInd w:val="0"/>
+      </w:pPr>
+    </w:p>
+    <w:p>
+      <w:pPr>
+        <w:tabs>
+          <w:tab w:val="left" w:pos="560"/>
+          <w:tab w:val="left" w:pos="1120"/>
+          <w:tab w:val="left" w:pos="1680"/>
+          <w:tab w:val="left" w:pos="2240"/>
+          <w:tab w:val="left" w:pos="2800"/>
+          <w:tab w:val="left" w:pos="3360"/>
+          <w:tab w:val="left" w:pos="3920"/>
+          <w:tab w:val="left" w:pos="4480"/>
+          <w:tab w:val="left" w:pos="5040"/>
+          <w:tab w:val="left" w:pos="5600"/>
+          <w:tab w:val="left" w:pos="6160"/>
+          <w:tab w:val="left" w:pos="6720"/>
+        </w:tabs>
+        <w:autoSpaceDE w:val="0"/>
+        <w:autoSpaceDN w:val="0"/>
+        <w:adjustRightInd w:val="0"/>
+      </w:pPr>
+      <w:r>
+        <w:rPr>
+          <w:b/>
+          <w:bCs/>
+        </w:rPr>
+        <w:t>Bug</w:t>
+      </w:r>
+      <w:r>
+        <w:t>: tensors on different GPUs…</w:t>
+      </w:r>
+      <w:bookmarkStart w:id="48" w:name="_GoBack"/>
+      <w:bookmarkEnd w:id="48"/>
+    </w:p>
+    <w:p>
+      <w:pPr>
+        <w:tabs>
+          <w:tab w:val="left" w:pos="560"/>
+          <w:tab w:val="left" w:pos="1120"/>
+          <w:tab w:val="left" w:pos="1680"/>
+          <w:tab w:val="left" w:pos="2240"/>
+          <w:tab w:val="left" w:pos="2800"/>
+          <w:tab w:val="left" w:pos="3360"/>
+          <w:tab w:val="left" w:pos="3920"/>
+          <w:tab w:val="left" w:pos="4480"/>
+          <w:tab w:val="left" w:pos="5040"/>
+          <w:tab w:val="left" w:pos="5600"/>
+          <w:tab w:val="left" w:pos="6160"/>
+          <w:tab w:val="left" w:pos="6720"/>
+        </w:tabs>
+        <w:autoSpaceDE w:val="0"/>
+        <w:autoSpaceDN w:val="0"/>
+        <w:adjustRightInd w:val="0"/>
+      </w:pPr>
+    </w:p>
+    <w:p>
+      <w:pPr>
+        <w:tabs>
+          <w:tab w:val="left" w:pos="560"/>
+          <w:tab w:val="left" w:pos="1120"/>
+          <w:tab w:val="left" w:pos="1680"/>
+          <w:tab w:val="left" w:pos="2240"/>
+          <w:tab w:val="left" w:pos="2800"/>
+          <w:tab w:val="left" w:pos="3360"/>
+          <w:tab w:val="left" w:pos="3920"/>
+          <w:tab w:val="left" w:pos="4480"/>
+          <w:tab w:val="left" w:pos="5040"/>
+          <w:tab w:val="left" w:pos="5600"/>
+          <w:tab w:val="left" w:pos="6160"/>
+          <w:tab w:val="left" w:pos="6720"/>
+        </w:tabs>
+        <w:autoSpaceDE w:val="0"/>
+        <w:autoSpaceDN w:val="0"/>
+        <w:adjustRightInd w:val="0"/>
+      </w:pPr>
+    </w:p>
+    <w:p>
+      <w:pPr>
+        <w:tabs>
+          <w:tab w:val="left" w:pos="560"/>
+          <w:tab w:val="left" w:pos="1120"/>
+          <w:tab w:val="left" w:pos="1680"/>
+          <w:tab w:val="left" w:pos="2240"/>
+          <w:tab w:val="left" w:pos="2800"/>
+          <w:tab w:val="left" w:pos="3360"/>
+          <w:tab w:val="left" w:pos="3920"/>
+          <w:tab w:val="left" w:pos="4480"/>
+          <w:tab w:val="left" w:pos="5040"/>
+          <w:tab w:val="left" w:pos="5600"/>
+          <w:tab w:val="left" w:pos="6160"/>
+          <w:tab w:val="left" w:pos="6720"/>
+        </w:tabs>
+        <w:autoSpaceDE w:val="0"/>
+        <w:autoSpaceDN w:val="0"/>
+        <w:adjustRightInd w:val="0"/>
+      </w:pPr>
     </w:p>
     <w:p>
       <w:r>
@@ -50043,7 +51819,7 @@
           <w:lang w:eastAsia="en-GB"/>
         </w:rPr>
       </w:pPr>
-      <w:bookmarkStart w:id="48" w:name="_Toc33777490"/>
+      <w:bookmarkStart w:id="49" w:name="_Toc34036149"/>
       <w:r>
         <w:rPr>
           <w:rFonts w:eastAsia="Times New Roman"/>
@@ -50052,7 +51828,7 @@
         <w:lastRenderedPageBreak/>
         <w:t>8: Batch normalization</w:t>
       </w:r>
-      <w:bookmarkEnd w:id="48"/>
+      <w:bookmarkEnd w:id="49"/>
     </w:p>
     <w:p/>
     <w:p>
@@ -50062,14 +51838,14 @@
           <w:rFonts w:eastAsia="Times New Roman"/>
         </w:rPr>
       </w:pPr>
-      <w:bookmarkStart w:id="49" w:name="_Toc33777491"/>
+      <w:bookmarkStart w:id="50" w:name="_Toc34036150"/>
       <w:r>
         <w:rPr>
           <w:rFonts w:eastAsia="Times New Roman"/>
         </w:rPr>
         <w:t>Introduction</w:t>
       </w:r>
-      <w:bookmarkEnd w:id="49"/>
+      <w:bookmarkEnd w:id="50"/>
     </w:p>
     <w:p/>
     <w:p>
@@ -50104,11 +51880,11 @@
       <w:pPr>
         <w:pStyle w:val="Heading2"/>
       </w:pPr>
-      <w:bookmarkStart w:id="50" w:name="_Toc33777492"/>
+      <w:bookmarkStart w:id="51" w:name="_Toc34036151"/>
       <w:r>
         <w:t>Method and observations</w:t>
       </w:r>
-      <w:bookmarkEnd w:id="50"/>
+      <w:bookmarkEnd w:id="51"/>
     </w:p>
     <w:p/>
     <w:p>
@@ -50295,12 +52071,12 @@
       <w:pPr>
         <w:pStyle w:val="Heading2"/>
       </w:pPr>
-      <w:bookmarkStart w:id="51" w:name="_Toc33777493"/>
+      <w:bookmarkStart w:id="52" w:name="_Toc34036152"/>
       <w:r>
         <w:lastRenderedPageBreak/>
         <w:t>Necessity of Batch Renormalization</w:t>
       </w:r>
-      <w:bookmarkEnd w:id="51"/>
+      <w:bookmarkEnd w:id="52"/>
     </w:p>
     <w:p/>
     <w:p>
@@ -53346,7 +55122,7 @@
   <w:style w:type="paragraph" w:default="1" w:styleId="Normal">
     <w:name w:val="Normal"/>
     <w:qFormat/>
-    <w:rsid w:val="006507F6"/>
+    <w:rsid w:val="00DB3B4F"/>
     <w:rPr>
       <w:rFonts w:ascii="Times New Roman" w:eastAsia="Times New Roman" w:hAnsi="Times New Roman" w:cs="Times New Roman"/>
       <w:lang w:eastAsia="en-GB"/>

</xml_diff>

<commit_message>
=Batching and parallelism works, although the speed gain was eaten by the unpacking operation
Former-commit-id: e25b8f91237181a5f168eab02f52970d506f19f2 [formerly ea15e27506a9b0e39593b7021f4f80e0bade591d]
Former-commit-id: 6870bc58676ef5b71378c13dabb0d2531d044f7c
Former-commit-id: 84dbf114c6897f40a3a0c207380e52ad80465fca
</commit_message>
<xml_diff>
--- a/Media/Task1_DeveloperDiary_2.docx
+++ b/Media/Task1_DeveloperDiary_2.docx
@@ -51740,8 +51740,6 @@
       <w:r>
         <w:t>: tensors on different GPUs…</w:t>
       </w:r>
-      <w:bookmarkStart w:id="48" w:name="_GoBack"/>
-      <w:bookmarkEnd w:id="48"/>
     </w:p>
     <w:p>
       <w:pPr>
@@ -51784,6 +51782,37 @@
         <w:autoSpaceDN w:val="0"/>
         <w:adjustRightInd w:val="0"/>
       </w:pPr>
+      <w:r>
+        <w:t>Now, iteration time =~0.19s</w:t>
+      </w:r>
+      <w:r>
+        <w:t>,</w:t>
+      </w:r>
+      <w:r>
+        <w:t xml:space="preserve"> having </w:t>
+      </w:r>
+      <w:proofErr w:type="spellStart"/>
+      <w:r>
+        <w:t>sequence_length</w:t>
+      </w:r>
+      <w:proofErr w:type="spellEnd"/>
+      <w:r>
+        <w:t xml:space="preserve">=8 </w:t>
+      </w:r>
+      <w:r>
+        <w:t>x</w:t>
+      </w:r>
+      <w:r>
+        <w:t xml:space="preserve"> </w:t>
+      </w:r>
+      <w:proofErr w:type="spellStart"/>
+      <w:r>
+        <w:t>batch_size</w:t>
+      </w:r>
+      <w:proofErr w:type="spellEnd"/>
+      <w:r>
+        <w:t>=4</w:t>
+      </w:r>
     </w:p>
     <w:p>
       <w:pPr>
@@ -51805,6 +51834,793 @@
         <w:autoSpaceDN w:val="0"/>
         <w:adjustRightInd w:val="0"/>
       </w:pPr>
+      <w:r>
+        <w:t xml:space="preserve">Using memory on all 4 GPUs, and utilization </w:t>
+      </w:r>
+      <w:r>
+        <w:t>~ 21%-15%-15%-15%</w:t>
+      </w:r>
+    </w:p>
+    <w:p>
+      <w:pPr>
+        <w:tabs>
+          <w:tab w:val="left" w:pos="560"/>
+          <w:tab w:val="left" w:pos="1120"/>
+          <w:tab w:val="left" w:pos="1680"/>
+          <w:tab w:val="left" w:pos="2240"/>
+          <w:tab w:val="left" w:pos="2800"/>
+          <w:tab w:val="left" w:pos="3360"/>
+          <w:tab w:val="left" w:pos="3920"/>
+          <w:tab w:val="left" w:pos="4480"/>
+          <w:tab w:val="left" w:pos="5040"/>
+          <w:tab w:val="left" w:pos="5600"/>
+          <w:tab w:val="left" w:pos="6160"/>
+          <w:tab w:val="left" w:pos="6720"/>
+        </w:tabs>
+        <w:autoSpaceDE w:val="0"/>
+        <w:autoSpaceDN w:val="0"/>
+        <w:adjustRightInd w:val="0"/>
+      </w:pPr>
+    </w:p>
+    <w:p>
+      <w:pPr>
+        <w:tabs>
+          <w:tab w:val="left" w:pos="560"/>
+          <w:tab w:val="left" w:pos="1120"/>
+          <w:tab w:val="left" w:pos="1680"/>
+          <w:tab w:val="left" w:pos="2240"/>
+          <w:tab w:val="left" w:pos="2800"/>
+          <w:tab w:val="left" w:pos="3360"/>
+          <w:tab w:val="left" w:pos="3920"/>
+          <w:tab w:val="left" w:pos="4480"/>
+          <w:tab w:val="left" w:pos="5040"/>
+          <w:tab w:val="left" w:pos="5600"/>
+          <w:tab w:val="left" w:pos="6160"/>
+          <w:tab w:val="left" w:pos="6720"/>
+        </w:tabs>
+        <w:autoSpaceDE w:val="0"/>
+        <w:autoSpaceDN w:val="0"/>
+        <w:adjustRightInd w:val="0"/>
+      </w:pPr>
+    </w:p>
+    <w:p>
+      <w:pPr>
+        <w:tabs>
+          <w:tab w:val="left" w:pos="560"/>
+          <w:tab w:val="left" w:pos="1120"/>
+          <w:tab w:val="left" w:pos="1680"/>
+          <w:tab w:val="left" w:pos="2240"/>
+          <w:tab w:val="left" w:pos="2800"/>
+          <w:tab w:val="left" w:pos="3360"/>
+          <w:tab w:val="left" w:pos="3920"/>
+          <w:tab w:val="left" w:pos="4480"/>
+          <w:tab w:val="left" w:pos="5040"/>
+          <w:tab w:val="left" w:pos="5600"/>
+          <w:tab w:val="left" w:pos="6160"/>
+          <w:tab w:val="left" w:pos="6720"/>
+        </w:tabs>
+        <w:autoSpaceDE w:val="0"/>
+        <w:autoSpaceDN w:val="0"/>
+        <w:adjustRightInd w:val="0"/>
+      </w:pPr>
+    </w:p>
+    <w:p>
+      <w:pPr>
+        <w:pStyle w:val="Heading3"/>
+      </w:pPr>
+      <w:r>
+        <w:lastRenderedPageBreak/>
+        <w:t>Time Analysis</w:t>
+      </w:r>
+    </w:p>
+    <w:p>
+      <w:pPr>
+        <w:tabs>
+          <w:tab w:val="left" w:pos="560"/>
+          <w:tab w:val="left" w:pos="1120"/>
+          <w:tab w:val="left" w:pos="1680"/>
+          <w:tab w:val="left" w:pos="2240"/>
+          <w:tab w:val="left" w:pos="2800"/>
+          <w:tab w:val="left" w:pos="3360"/>
+          <w:tab w:val="left" w:pos="3920"/>
+          <w:tab w:val="left" w:pos="4480"/>
+          <w:tab w:val="left" w:pos="5040"/>
+          <w:tab w:val="left" w:pos="5600"/>
+          <w:tab w:val="left" w:pos="6160"/>
+          <w:tab w:val="left" w:pos="6720"/>
+        </w:tabs>
+        <w:autoSpaceDE w:val="0"/>
+        <w:autoSpaceDN w:val="0"/>
+        <w:adjustRightInd w:val="0"/>
+      </w:pPr>
+    </w:p>
+    <w:p>
+      <w:pPr>
+        <w:tabs>
+          <w:tab w:val="left" w:pos="560"/>
+          <w:tab w:val="left" w:pos="1120"/>
+          <w:tab w:val="left" w:pos="1680"/>
+          <w:tab w:val="left" w:pos="2240"/>
+          <w:tab w:val="left" w:pos="2800"/>
+          <w:tab w:val="left" w:pos="3360"/>
+          <w:tab w:val="left" w:pos="3920"/>
+          <w:tab w:val="left" w:pos="4480"/>
+          <w:tab w:val="left" w:pos="5040"/>
+          <w:tab w:val="left" w:pos="5600"/>
+          <w:tab w:val="left" w:pos="6160"/>
+          <w:tab w:val="left" w:pos="6720"/>
+        </w:tabs>
+        <w:autoSpaceDE w:val="0"/>
+        <w:autoSpaceDN w:val="0"/>
+        <w:adjustRightInd w:val="0"/>
+      </w:pPr>
+      <w:r>
+        <w:t>On CPU:</w:t>
+      </w:r>
+    </w:p>
+    <w:p>
+      <w:pPr>
+        <w:tabs>
+          <w:tab w:val="left" w:pos="560"/>
+          <w:tab w:val="left" w:pos="1120"/>
+          <w:tab w:val="left" w:pos="1680"/>
+          <w:tab w:val="left" w:pos="2240"/>
+          <w:tab w:val="left" w:pos="2800"/>
+          <w:tab w:val="left" w:pos="3360"/>
+          <w:tab w:val="left" w:pos="3920"/>
+          <w:tab w:val="left" w:pos="4480"/>
+          <w:tab w:val="left" w:pos="5040"/>
+          <w:tab w:val="left" w:pos="5600"/>
+          <w:tab w:val="left" w:pos="6160"/>
+          <w:tab w:val="left" w:pos="6720"/>
+        </w:tabs>
+        <w:autoSpaceDE w:val="0"/>
+        <w:autoSpaceDN w:val="0"/>
+        <w:adjustRightInd w:val="0"/>
+      </w:pPr>
+      <w:r>
+        <w:t>t1 - t0 = 0.06577</w:t>
+      </w:r>
+    </w:p>
+    <w:p>
+      <w:pPr>
+        <w:tabs>
+          <w:tab w:val="left" w:pos="560"/>
+          <w:tab w:val="left" w:pos="1120"/>
+          <w:tab w:val="left" w:pos="1680"/>
+          <w:tab w:val="left" w:pos="2240"/>
+          <w:tab w:val="left" w:pos="2800"/>
+          <w:tab w:val="left" w:pos="3360"/>
+          <w:tab w:val="left" w:pos="3920"/>
+          <w:tab w:val="left" w:pos="4480"/>
+          <w:tab w:val="left" w:pos="5040"/>
+          <w:tab w:val="left" w:pos="5600"/>
+          <w:tab w:val="left" w:pos="6160"/>
+          <w:tab w:val="left" w:pos="6720"/>
+        </w:tabs>
+        <w:autoSpaceDE w:val="0"/>
+        <w:autoSpaceDN w:val="0"/>
+        <w:adjustRightInd w:val="0"/>
+      </w:pPr>
+      <w:r>
+        <w:t>t2 - t1 = 1.05096</w:t>
+      </w:r>
+    </w:p>
+    <w:p>
+      <w:pPr>
+        <w:tabs>
+          <w:tab w:val="left" w:pos="560"/>
+          <w:tab w:val="left" w:pos="1120"/>
+          <w:tab w:val="left" w:pos="1680"/>
+          <w:tab w:val="left" w:pos="2240"/>
+          <w:tab w:val="left" w:pos="2800"/>
+          <w:tab w:val="left" w:pos="3360"/>
+          <w:tab w:val="left" w:pos="3920"/>
+          <w:tab w:val="left" w:pos="4480"/>
+          <w:tab w:val="left" w:pos="5040"/>
+          <w:tab w:val="left" w:pos="5600"/>
+          <w:tab w:val="left" w:pos="6160"/>
+          <w:tab w:val="left" w:pos="6720"/>
+        </w:tabs>
+        <w:autoSpaceDE w:val="0"/>
+        <w:autoSpaceDN w:val="0"/>
+        <w:adjustRightInd w:val="0"/>
+      </w:pPr>
+      <w:r>
+        <w:t>t3 - t2 = 0.2414</w:t>
+      </w:r>
+    </w:p>
+    <w:p>
+      <w:pPr>
+        <w:tabs>
+          <w:tab w:val="left" w:pos="560"/>
+          <w:tab w:val="left" w:pos="1120"/>
+          <w:tab w:val="left" w:pos="1680"/>
+          <w:tab w:val="left" w:pos="2240"/>
+          <w:tab w:val="left" w:pos="2800"/>
+          <w:tab w:val="left" w:pos="3360"/>
+          <w:tab w:val="left" w:pos="3920"/>
+          <w:tab w:val="left" w:pos="4480"/>
+          <w:tab w:val="left" w:pos="5040"/>
+          <w:tab w:val="left" w:pos="5600"/>
+          <w:tab w:val="left" w:pos="6160"/>
+          <w:tab w:val="left" w:pos="6720"/>
+        </w:tabs>
+        <w:autoSpaceDE w:val="0"/>
+        <w:autoSpaceDN w:val="0"/>
+        <w:adjustRightInd w:val="0"/>
+      </w:pPr>
+      <w:r>
+        <w:t>t4 - t3 = 0.0</w:t>
+      </w:r>
+    </w:p>
+    <w:p>
+      <w:pPr>
+        <w:tabs>
+          <w:tab w:val="left" w:pos="560"/>
+          <w:tab w:val="left" w:pos="1120"/>
+          <w:tab w:val="left" w:pos="1680"/>
+          <w:tab w:val="left" w:pos="2240"/>
+          <w:tab w:val="left" w:pos="2800"/>
+          <w:tab w:val="left" w:pos="3360"/>
+          <w:tab w:val="left" w:pos="3920"/>
+          <w:tab w:val="left" w:pos="4480"/>
+          <w:tab w:val="left" w:pos="5040"/>
+          <w:tab w:val="left" w:pos="5600"/>
+          <w:tab w:val="left" w:pos="6160"/>
+          <w:tab w:val="left" w:pos="6720"/>
+        </w:tabs>
+        <w:autoSpaceDE w:val="0"/>
+        <w:autoSpaceDN w:val="0"/>
+        <w:adjustRightInd w:val="0"/>
+      </w:pPr>
+    </w:p>
+    <w:p>
+      <w:pPr>
+        <w:tabs>
+          <w:tab w:val="left" w:pos="560"/>
+          <w:tab w:val="left" w:pos="1120"/>
+          <w:tab w:val="left" w:pos="1680"/>
+          <w:tab w:val="left" w:pos="2240"/>
+          <w:tab w:val="left" w:pos="2800"/>
+          <w:tab w:val="left" w:pos="3360"/>
+          <w:tab w:val="left" w:pos="3920"/>
+          <w:tab w:val="left" w:pos="4480"/>
+          <w:tab w:val="left" w:pos="5040"/>
+          <w:tab w:val="left" w:pos="5600"/>
+          <w:tab w:val="left" w:pos="6160"/>
+          <w:tab w:val="left" w:pos="6720"/>
+        </w:tabs>
+        <w:autoSpaceDE w:val="0"/>
+        <w:autoSpaceDN w:val="0"/>
+        <w:adjustRightInd w:val="0"/>
+      </w:pPr>
+      <w:r>
+        <w:t>On GPU:</w:t>
+      </w:r>
+    </w:p>
+    <w:p>
+      <w:pPr>
+        <w:tabs>
+          <w:tab w:val="left" w:pos="560"/>
+          <w:tab w:val="left" w:pos="1120"/>
+          <w:tab w:val="left" w:pos="1680"/>
+          <w:tab w:val="left" w:pos="2240"/>
+          <w:tab w:val="left" w:pos="2800"/>
+          <w:tab w:val="left" w:pos="3360"/>
+          <w:tab w:val="left" w:pos="3920"/>
+          <w:tab w:val="left" w:pos="4480"/>
+          <w:tab w:val="left" w:pos="5040"/>
+          <w:tab w:val="left" w:pos="5600"/>
+          <w:tab w:val="left" w:pos="6160"/>
+          <w:tab w:val="left" w:pos="6720"/>
+        </w:tabs>
+        <w:autoSpaceDE w:val="0"/>
+        <w:autoSpaceDN w:val="0"/>
+        <w:adjustRightInd w:val="0"/>
+      </w:pPr>
+      <w:r>
+        <w:rPr>
+          <w:b/>
+          <w:bCs/>
+        </w:rPr>
+        <w:t xml:space="preserve">t1 - t0 </w:t>
+      </w:r>
+      <w:r>
+        <w:t>= 0.16963</w:t>
+      </w:r>
+      <w:r>
+        <w:t xml:space="preserve">. </w:t>
+      </w:r>
+      <w:r>
+        <w:rPr>
+          <w:rFonts w:ascii="Menlo" w:hAnsi="Menlo" w:cs="Menlo"/>
+          <w:sz w:val="16"/>
+          <w:szCs w:val="16"/>
+        </w:rPr>
+        <w:t xml:space="preserve">loss = </w:t>
+      </w:r>
+      <w:proofErr w:type="spellStart"/>
+      <w:r>
+        <w:rPr>
+          <w:rFonts w:ascii="Menlo" w:hAnsi="Menlo" w:cs="Menlo"/>
+          <w:sz w:val="16"/>
+          <w:szCs w:val="16"/>
+        </w:rPr>
+        <w:t>compute_model_</w:t>
+      </w:r>
+      <w:proofErr w:type="gramStart"/>
+      <w:r>
+        <w:rPr>
+          <w:rFonts w:ascii="Menlo" w:hAnsi="Menlo" w:cs="Menlo"/>
+          <w:sz w:val="16"/>
+          <w:szCs w:val="16"/>
+        </w:rPr>
+        <w:t>loss</w:t>
+      </w:r>
+      <w:proofErr w:type="spellEnd"/>
+      <w:r>
+        <w:rPr>
+          <w:rFonts w:ascii="Menlo" w:hAnsi="Menlo" w:cs="Menlo"/>
+          <w:sz w:val="16"/>
+          <w:szCs w:val="16"/>
+        </w:rPr>
+        <w:t>(</w:t>
+      </w:r>
+      <w:proofErr w:type="gramEnd"/>
+      <w:r>
+        <w:rPr>
+          <w:rFonts w:ascii="Menlo" w:hAnsi="Menlo" w:cs="Menlo"/>
+          <w:sz w:val="16"/>
+          <w:szCs w:val="16"/>
+        </w:rPr>
+        <w:t xml:space="preserve">model, </w:t>
+      </w:r>
+      <w:proofErr w:type="spellStart"/>
+      <w:r>
+        <w:rPr>
+          <w:rFonts w:ascii="Menlo" w:hAnsi="Menlo" w:cs="Menlo"/>
+          <w:sz w:val="16"/>
+          <w:szCs w:val="16"/>
+        </w:rPr>
+        <w:t>batch_input</w:t>
+      </w:r>
+      <w:proofErr w:type="spellEnd"/>
+      <w:r>
+        <w:rPr>
+          <w:rFonts w:ascii="Menlo" w:hAnsi="Menlo" w:cs="Menlo"/>
+          <w:sz w:val="16"/>
+          <w:szCs w:val="16"/>
+        </w:rPr>
+        <w:t xml:space="preserve">, </w:t>
+      </w:r>
+      <w:proofErr w:type="spellStart"/>
+      <w:r>
+        <w:rPr>
+          <w:rFonts w:ascii="Menlo" w:hAnsi="Menlo" w:cs="Menlo"/>
+          <w:sz w:val="16"/>
+          <w:szCs w:val="16"/>
+        </w:rPr>
+        <w:t>batch_labels</w:t>
+      </w:r>
+      <w:proofErr w:type="spellEnd"/>
+      <w:r>
+        <w:rPr>
+          <w:rFonts w:ascii="Menlo" w:hAnsi="Menlo" w:cs="Menlo"/>
+          <w:sz w:val="16"/>
+          <w:szCs w:val="16"/>
+        </w:rPr>
+        <w:t>, verbose)</w:t>
+      </w:r>
+    </w:p>
+    <w:p>
+      <w:pPr>
+        <w:tabs>
+          <w:tab w:val="left" w:pos="560"/>
+          <w:tab w:val="left" w:pos="1120"/>
+          <w:tab w:val="left" w:pos="1680"/>
+          <w:tab w:val="left" w:pos="2240"/>
+          <w:tab w:val="left" w:pos="2800"/>
+          <w:tab w:val="left" w:pos="3360"/>
+          <w:tab w:val="left" w:pos="3920"/>
+          <w:tab w:val="left" w:pos="4480"/>
+          <w:tab w:val="left" w:pos="5040"/>
+          <w:tab w:val="left" w:pos="5600"/>
+          <w:tab w:val="left" w:pos="6160"/>
+          <w:tab w:val="left" w:pos="6720"/>
+        </w:tabs>
+        <w:autoSpaceDE w:val="0"/>
+        <w:autoSpaceDN w:val="0"/>
+        <w:adjustRightInd w:val="0"/>
+      </w:pPr>
+      <w:r>
+        <w:t>t2 - t1 = 0.02485</w:t>
+      </w:r>
+    </w:p>
+    <w:p>
+      <w:pPr>
+        <w:tabs>
+          <w:tab w:val="left" w:pos="560"/>
+          <w:tab w:val="left" w:pos="1120"/>
+          <w:tab w:val="left" w:pos="1680"/>
+          <w:tab w:val="left" w:pos="2240"/>
+          <w:tab w:val="left" w:pos="2800"/>
+          <w:tab w:val="left" w:pos="3360"/>
+          <w:tab w:val="left" w:pos="3920"/>
+          <w:tab w:val="left" w:pos="4480"/>
+          <w:tab w:val="left" w:pos="5040"/>
+          <w:tab w:val="left" w:pos="5600"/>
+          <w:tab w:val="left" w:pos="6160"/>
+          <w:tab w:val="left" w:pos="6720"/>
+        </w:tabs>
+        <w:autoSpaceDE w:val="0"/>
+        <w:autoSpaceDN w:val="0"/>
+        <w:adjustRightInd w:val="0"/>
+      </w:pPr>
+      <w:r>
+        <w:t>t3 - t2 = 0.00191</w:t>
+      </w:r>
+    </w:p>
+    <w:p>
+      <w:pPr>
+        <w:tabs>
+          <w:tab w:val="left" w:pos="560"/>
+          <w:tab w:val="left" w:pos="1120"/>
+          <w:tab w:val="left" w:pos="1680"/>
+          <w:tab w:val="left" w:pos="2240"/>
+          <w:tab w:val="left" w:pos="2800"/>
+          <w:tab w:val="left" w:pos="3360"/>
+          <w:tab w:val="left" w:pos="3920"/>
+          <w:tab w:val="left" w:pos="4480"/>
+          <w:tab w:val="left" w:pos="5040"/>
+          <w:tab w:val="left" w:pos="5600"/>
+          <w:tab w:val="left" w:pos="6160"/>
+          <w:tab w:val="left" w:pos="6720"/>
+        </w:tabs>
+        <w:autoSpaceDE w:val="0"/>
+        <w:autoSpaceDN w:val="0"/>
+        <w:adjustRightInd w:val="0"/>
+      </w:pPr>
+      <w:r>
+        <w:t>t4 - t3 = 0.0</w:t>
+      </w:r>
+    </w:p>
+    <w:p>
+      <w:pPr>
+        <w:tabs>
+          <w:tab w:val="left" w:pos="560"/>
+          <w:tab w:val="left" w:pos="1120"/>
+          <w:tab w:val="left" w:pos="1680"/>
+          <w:tab w:val="left" w:pos="2240"/>
+          <w:tab w:val="left" w:pos="2800"/>
+          <w:tab w:val="left" w:pos="3360"/>
+          <w:tab w:val="left" w:pos="3920"/>
+          <w:tab w:val="left" w:pos="4480"/>
+          <w:tab w:val="left" w:pos="5040"/>
+          <w:tab w:val="left" w:pos="5600"/>
+          <w:tab w:val="left" w:pos="6160"/>
+          <w:tab w:val="left" w:pos="6720"/>
+        </w:tabs>
+        <w:autoSpaceDE w:val="0"/>
+        <w:autoSpaceDN w:val="0"/>
+        <w:adjustRightInd w:val="0"/>
+      </w:pPr>
+    </w:p>
+    <w:p>
+      <w:pPr>
+        <w:tabs>
+          <w:tab w:val="left" w:pos="560"/>
+          <w:tab w:val="left" w:pos="1120"/>
+          <w:tab w:val="left" w:pos="1680"/>
+          <w:tab w:val="left" w:pos="2240"/>
+          <w:tab w:val="left" w:pos="2800"/>
+          <w:tab w:val="left" w:pos="3360"/>
+          <w:tab w:val="left" w:pos="3920"/>
+          <w:tab w:val="left" w:pos="4480"/>
+          <w:tab w:val="left" w:pos="5040"/>
+          <w:tab w:val="left" w:pos="5600"/>
+          <w:tab w:val="left" w:pos="6160"/>
+          <w:tab w:val="left" w:pos="6720"/>
+        </w:tabs>
+        <w:autoSpaceDE w:val="0"/>
+        <w:autoSpaceDN w:val="0"/>
+        <w:adjustRightInd w:val="0"/>
+      </w:pPr>
+      <w:r>
+        <w:t>E.g.:</w:t>
+      </w:r>
+      <w:r>
+        <w:t xml:space="preserve"> </w:t>
+      </w:r>
+    </w:p>
+    <w:p>
+      <w:pPr>
+        <w:tabs>
+          <w:tab w:val="left" w:pos="560"/>
+          <w:tab w:val="left" w:pos="1120"/>
+          <w:tab w:val="left" w:pos="1680"/>
+          <w:tab w:val="left" w:pos="2240"/>
+          <w:tab w:val="left" w:pos="2800"/>
+          <w:tab w:val="left" w:pos="3360"/>
+          <w:tab w:val="left" w:pos="3920"/>
+          <w:tab w:val="left" w:pos="4480"/>
+          <w:tab w:val="left" w:pos="5040"/>
+          <w:tab w:val="left" w:pos="5600"/>
+          <w:tab w:val="left" w:pos="6160"/>
+          <w:tab w:val="left" w:pos="6720"/>
+        </w:tabs>
+        <w:autoSpaceDE w:val="0"/>
+        <w:autoSpaceDN w:val="0"/>
+        <w:adjustRightInd w:val="0"/>
+      </w:pPr>
+      <w:r>
+        <w:t xml:space="preserve">Current </w:t>
+      </w:r>
+      <w:proofErr w:type="gramStart"/>
+      <w:r>
+        <w:t>device :</w:t>
+      </w:r>
+      <w:proofErr w:type="gramEnd"/>
+      <w:r>
+        <w:t xml:space="preserve"> 1 </w:t>
+      </w:r>
+      <w:r>
+        <w:t xml:space="preserve">; </w:t>
+      </w:r>
+      <w:r>
+        <w:t>t1 - t0=0.0677s ; t2 - t1=0.0102s ;  t3 - t2=0.0118</w:t>
+      </w:r>
+    </w:p>
+    <w:p>
+      <w:pPr>
+        <w:tabs>
+          <w:tab w:val="left" w:pos="560"/>
+          <w:tab w:val="left" w:pos="1120"/>
+          <w:tab w:val="left" w:pos="1680"/>
+          <w:tab w:val="left" w:pos="2240"/>
+          <w:tab w:val="left" w:pos="2800"/>
+          <w:tab w:val="left" w:pos="3360"/>
+          <w:tab w:val="left" w:pos="3920"/>
+          <w:tab w:val="left" w:pos="4480"/>
+          <w:tab w:val="left" w:pos="5040"/>
+          <w:tab w:val="left" w:pos="5600"/>
+          <w:tab w:val="left" w:pos="6160"/>
+          <w:tab w:val="left" w:pos="6720"/>
+        </w:tabs>
+        <w:autoSpaceDE w:val="0"/>
+        <w:autoSpaceDN w:val="0"/>
+        <w:adjustRightInd w:val="0"/>
+      </w:pPr>
+      <w:r>
+        <w:t xml:space="preserve">Current </w:t>
+      </w:r>
+      <w:proofErr w:type="gramStart"/>
+      <w:r>
+        <w:t>device :</w:t>
+      </w:r>
+      <w:proofErr w:type="gramEnd"/>
+      <w:r>
+        <w:t xml:space="preserve"> 2 </w:t>
+      </w:r>
+      <w:r>
+        <w:t xml:space="preserve">; </w:t>
+      </w:r>
+      <w:r>
+        <w:t>t1 - t0=0.0675s ; t2 - t1=0.0103s ;  t3 - t2=0.0117</w:t>
+      </w:r>
+    </w:p>
+    <w:p/>
+    <w:p>
+      <w:r>
+        <w:t xml:space="preserve">Current </w:t>
+      </w:r>
+      <w:proofErr w:type="gramStart"/>
+      <w:r>
+        <w:t>device :</w:t>
+      </w:r>
+      <w:proofErr w:type="gramEnd"/>
+      <w:r>
+        <w:t xml:space="preserve"> 1 ; t05 - t0=0.0001s ; t1 - t05=0.0688s ; t2 - t1=0.083s ;  t3 - t2=0.0042</w:t>
+      </w:r>
+    </w:p>
+    <w:p>
+      <w:pPr>
+        <w:rPr>
+          <w:rFonts w:ascii="Menlo" w:hAnsi="Menlo" w:cs="Menlo"/>
+          <w:sz w:val="16"/>
+          <w:szCs w:val="16"/>
+        </w:rPr>
+      </w:pPr>
+      <w:proofErr w:type="spellStart"/>
+      <w:r>
+        <w:rPr>
+          <w:rFonts w:ascii="Menlo" w:hAnsi="Menlo" w:cs="Menlo"/>
+          <w:sz w:val="16"/>
+          <w:szCs w:val="16"/>
+        </w:rPr>
+        <w:t>batchinput_ls</w:t>
+      </w:r>
+      <w:proofErr w:type="spellEnd"/>
+      <w:r>
+        <w:rPr>
+          <w:rFonts w:ascii="Menlo" w:hAnsi="Menlo" w:cs="Menlo"/>
+          <w:sz w:val="16"/>
+          <w:szCs w:val="16"/>
+        </w:rPr>
+        <w:t xml:space="preserve"> = [</w:t>
+      </w:r>
+      <w:proofErr w:type="spellStart"/>
+      <w:r>
+        <w:rPr>
+          <w:rFonts w:ascii="Menlo" w:hAnsi="Menlo" w:cs="Menlo"/>
+          <w:sz w:val="16"/>
+          <w:szCs w:val="16"/>
+        </w:rPr>
+        <w:t>unpack_input_tensor</w:t>
+      </w:r>
+      <w:proofErr w:type="spellEnd"/>
+      <w:r>
+        <w:rPr>
+          <w:rFonts w:ascii="Menlo" w:hAnsi="Menlo" w:cs="Menlo"/>
+          <w:sz w:val="16"/>
+          <w:szCs w:val="16"/>
+        </w:rPr>
+        <w:t>(</w:t>
+      </w:r>
+      <w:proofErr w:type="spellStart"/>
+      <w:r>
+        <w:rPr>
+          <w:rFonts w:ascii="Menlo" w:hAnsi="Menlo" w:cs="Menlo"/>
+          <w:sz w:val="16"/>
+          <w:szCs w:val="16"/>
+        </w:rPr>
+        <w:t>batchinput_</w:t>
+      </w:r>
+      <w:proofErr w:type="gramStart"/>
+      <w:r>
+        <w:rPr>
+          <w:rFonts w:ascii="Menlo" w:hAnsi="Menlo" w:cs="Menlo"/>
+          <w:sz w:val="16"/>
+          <w:szCs w:val="16"/>
+        </w:rPr>
+        <w:t>tensor.squeeze</w:t>
+      </w:r>
+      <w:proofErr w:type="spellEnd"/>
+      <w:proofErr w:type="gramEnd"/>
+      <w:r>
+        <w:rPr>
+          <w:rFonts w:ascii="Menlo" w:hAnsi="Menlo" w:cs="Menlo"/>
+          <w:sz w:val="16"/>
+          <w:szCs w:val="16"/>
+        </w:rPr>
+        <w:t xml:space="preserve">(), </w:t>
+      </w:r>
+      <w:proofErr w:type="spellStart"/>
+      <w:r>
+        <w:rPr>
+          <w:rFonts w:ascii="Menlo" w:hAnsi="Menlo" w:cs="Menlo"/>
+          <w:sz w:val="16"/>
+          <w:szCs w:val="16"/>
+        </w:rPr>
+        <w:t>self.N</w:t>
+      </w:r>
+      <w:proofErr w:type="spellEnd"/>
+      <w:r>
+        <w:rPr>
+          <w:rFonts w:ascii="Menlo" w:hAnsi="Menlo" w:cs="Menlo"/>
+          <w:sz w:val="16"/>
+          <w:szCs w:val="16"/>
+        </w:rPr>
+        <w:t xml:space="preserve">) </w:t>
+      </w:r>
+    </w:p>
+    <w:p>
+      <w:pPr>
+        <w:ind w:left="2880" w:firstLine="720"/>
+        <w:rPr>
+          <w:rFonts w:ascii="Menlo" w:hAnsi="Menlo" w:cs="Menlo"/>
+          <w:sz w:val="16"/>
+          <w:szCs w:val="16"/>
+        </w:rPr>
+      </w:pPr>
+      <w:r>
+        <w:rPr>
+          <w:rFonts w:ascii="Menlo" w:hAnsi="Menlo" w:cs="Menlo"/>
+          <w:sz w:val="16"/>
+          <w:szCs w:val="16"/>
+        </w:rPr>
+        <w:t xml:space="preserve">for </w:t>
+      </w:r>
+      <w:proofErr w:type="spellStart"/>
+      <w:r>
+        <w:rPr>
+          <w:rFonts w:ascii="Menlo" w:hAnsi="Menlo" w:cs="Menlo"/>
+          <w:sz w:val="16"/>
+          <w:szCs w:val="16"/>
+        </w:rPr>
+        <w:t>batchinput_tensor</w:t>
+      </w:r>
+      <w:proofErr w:type="spellEnd"/>
+      <w:r>
+        <w:rPr>
+          <w:rFonts w:ascii="Menlo" w:hAnsi="Menlo" w:cs="Menlo"/>
+          <w:sz w:val="16"/>
+          <w:szCs w:val="16"/>
+        </w:rPr>
+        <w:t xml:space="preserve"> in </w:t>
+      </w:r>
+      <w:proofErr w:type="spellStart"/>
+      <w:r>
+        <w:rPr>
+          <w:rFonts w:ascii="Menlo" w:hAnsi="Menlo" w:cs="Menlo"/>
+          <w:sz w:val="16"/>
+          <w:szCs w:val="16"/>
+        </w:rPr>
+        <w:t>paddedtensors_ls</w:t>
+      </w:r>
+      <w:proofErr w:type="spellEnd"/>
+      <w:r>
+        <w:rPr>
+          <w:rFonts w:ascii="Menlo" w:hAnsi="Menlo" w:cs="Menlo"/>
+          <w:sz w:val="16"/>
+          <w:szCs w:val="16"/>
+        </w:rPr>
+        <w:t>]</w:t>
+      </w:r>
+    </w:p>
+    <w:p/>
+    <w:p/>
+    <w:p>
+      <w:r>
+        <w:t>As it stands, I am unable to improve speed further. The time saved by parallelism is mostly consumed by unpacking each tensor in the BPTT sequence using a for cycle.</w:t>
+      </w:r>
+    </w:p>
+    <w:p>
+      <w:r>
+        <w:t xml:space="preserve">And the BPTT sequence itself requires a for cycle (this </w:t>
+      </w:r>
+      <w:proofErr w:type="spellStart"/>
+      <w:r>
+        <w:t>can not</w:t>
+      </w:r>
+      <w:proofErr w:type="spellEnd"/>
+      <w:r>
+        <w:t xml:space="preserve"> be avoided).</w:t>
+      </w:r>
+    </w:p>
+    <w:p>
+      <w:r>
+        <w:t xml:space="preserve">Current </w:t>
+      </w:r>
+      <w:proofErr w:type="gramStart"/>
+      <w:r>
+        <w:t>device :</w:t>
+      </w:r>
+      <w:proofErr w:type="gramEnd"/>
+      <w:r>
+        <w:t xml:space="preserve"> 0 ; t05 - t0=0.0009s ; </w:t>
+      </w:r>
+      <w:r>
+        <w:rPr>
+          <w:color w:val="C00000"/>
+        </w:rPr>
+        <w:t xml:space="preserve">t1 - t05=0.0678s </w:t>
+      </w:r>
+      <w:r>
+        <w:t xml:space="preserve">; t2 - t1=0.1029s ;  t3 - t2=0.0078s ;  </w:t>
+      </w:r>
+      <w:r>
+        <w:rPr>
+          <w:color w:val="C00000"/>
+        </w:rPr>
+        <w:t>t3 - t1=0.1107</w:t>
+      </w:r>
+    </w:p>
+    <w:p/>
+    <w:p/>
+    <w:p>
+      <w:bookmarkStart w:id="48" w:name="_GoBack"/>
+      <w:bookmarkEnd w:id="48"/>
     </w:p>
     <w:p>
       <w:r>

</xml_diff>

<commit_message>
=Adding parameters & folders
Former-commit-id: 916154653996cfe6e21d947c4a1184eb304f1cda [formerly efe455523dfa177528cd01c0331aca9d2b798f49]
Former-commit-id: 3d0bec7b939fcdcc311ef4e32ac93cb97370f589
Former-commit-id: 8f6b17e55ecf458a67fb4011ddfa94794a8e90f7
</commit_message>
<xml_diff>
--- a/Media/Task1_DeveloperDiary_2.docx
+++ b/Media/Task1_DeveloperDiary_2.docx
@@ -37,7 +37,7 @@
         </w:rPr>
         <w:fldChar w:fldCharType="separate"/>
       </w:r>
-      <w:hyperlink w:anchor="_Toc34232379" w:history="1">
+      <w:hyperlink w:anchor="_Toc34298223" w:history="1">
         <w:r>
           <w:rPr>
             <w:rStyle w:val="Hyperlink"/>
@@ -65,7 +65,7 @@
             <w:noProof/>
             <w:webHidden/>
           </w:rPr>
-          <w:instrText xml:space="preserve"> PAGEREF _Toc34232379 \h </w:instrText>
+          <w:instrText xml:space="preserve"> PAGEREF _Toc34298223 \h </w:instrText>
         </w:r>
         <w:r>
           <w:rPr>
@@ -113,7 +113,7 @@
           <w:lang w:eastAsia="en-GB"/>
         </w:rPr>
       </w:pPr>
-      <w:hyperlink w:anchor="_Toc34232380" w:history="1">
+      <w:hyperlink w:anchor="_Toc34298224" w:history="1">
         <w:r>
           <w:rPr>
             <w:rStyle w:val="Hyperlink"/>
@@ -140,7 +140,7 @@
             <w:noProof/>
             <w:webHidden/>
           </w:rPr>
-          <w:instrText xml:space="preserve"> PAGEREF _Toc34232380 \h </w:instrText>
+          <w:instrText xml:space="preserve"> PAGEREF _Toc34298224 \h </w:instrText>
         </w:r>
         <w:r>
           <w:rPr>
@@ -186,7 +186,7 @@
           <w:lang w:eastAsia="en-GB"/>
         </w:rPr>
       </w:pPr>
-      <w:hyperlink w:anchor="_Toc34232381" w:history="1">
+      <w:hyperlink w:anchor="_Toc34298225" w:history="1">
         <w:r>
           <w:rPr>
             <w:rStyle w:val="Hyperlink"/>
@@ -213,7 +213,7 @@
             <w:noProof/>
             <w:webHidden/>
           </w:rPr>
-          <w:instrText xml:space="preserve"> PAGEREF _Toc34232381 \h </w:instrText>
+          <w:instrText xml:space="preserve"> PAGEREF _Toc34298225 \h </w:instrText>
         </w:r>
         <w:r>
           <w:rPr>
@@ -260,7 +260,7 @@
           <w:lang w:eastAsia="en-GB"/>
         </w:rPr>
       </w:pPr>
-      <w:hyperlink w:anchor="_Toc34232382" w:history="1">
+      <w:hyperlink w:anchor="_Toc34298226" w:history="1">
         <w:r>
           <w:rPr>
             <w:rStyle w:val="Hyperlink"/>
@@ -287,7 +287,7 @@
             <w:noProof/>
             <w:webHidden/>
           </w:rPr>
-          <w:instrText xml:space="preserve"> PAGEREF _Toc34232382 \h </w:instrText>
+          <w:instrText xml:space="preserve"> PAGEREF _Toc34298226 \h </w:instrText>
         </w:r>
         <w:r>
           <w:rPr>
@@ -334,7 +334,7 @@
           <w:lang w:eastAsia="en-GB"/>
         </w:rPr>
       </w:pPr>
-      <w:hyperlink w:anchor="_Toc34232383" w:history="1">
+      <w:hyperlink w:anchor="_Toc34298227" w:history="1">
         <w:r>
           <w:rPr>
             <w:rStyle w:val="Hyperlink"/>
@@ -361,7 +361,7 @@
             <w:noProof/>
             <w:webHidden/>
           </w:rPr>
-          <w:instrText xml:space="preserve"> PAGEREF _Toc34232383 \h </w:instrText>
+          <w:instrText xml:space="preserve"> PAGEREF _Toc34298227 \h </w:instrText>
         </w:r>
         <w:r>
           <w:rPr>
@@ -409,7 +409,7 @@
           <w:lang w:eastAsia="en-GB"/>
         </w:rPr>
       </w:pPr>
-      <w:hyperlink w:anchor="_Toc34232384" w:history="1">
+      <w:hyperlink w:anchor="_Toc34298228" w:history="1">
         <w:r>
           <w:rPr>
             <w:rStyle w:val="Hyperlink"/>
@@ -437,7 +437,7 @@
             <w:noProof/>
             <w:webHidden/>
           </w:rPr>
-          <w:instrText xml:space="preserve"> PAGEREF _Toc34232384 \h </w:instrText>
+          <w:instrText xml:space="preserve"> PAGEREF _Toc34298228 \h </w:instrText>
         </w:r>
         <w:r>
           <w:rPr>
@@ -483,7 +483,7 @@
           <w:lang w:eastAsia="en-GB"/>
         </w:rPr>
       </w:pPr>
-      <w:hyperlink w:anchor="_Toc34232385" w:history="1">
+      <w:hyperlink w:anchor="_Toc34298229" w:history="1">
         <w:r>
           <w:rPr>
             <w:rStyle w:val="Hyperlink"/>
@@ -511,7 +511,7 @@
             <w:noProof/>
             <w:webHidden/>
           </w:rPr>
-          <w:instrText xml:space="preserve"> PAGEREF _Toc34232385 \h </w:instrText>
+          <w:instrText xml:space="preserve"> PAGEREF _Toc34298229 \h </w:instrText>
         </w:r>
         <w:r>
           <w:rPr>
@@ -558,7 +558,7 @@
           <w:lang w:eastAsia="en-GB"/>
         </w:rPr>
       </w:pPr>
-      <w:hyperlink w:anchor="_Toc34232386" w:history="1">
+      <w:hyperlink w:anchor="_Toc34298230" w:history="1">
         <w:r>
           <w:rPr>
             <w:rStyle w:val="Hyperlink"/>
@@ -585,7 +585,7 @@
             <w:noProof/>
             <w:webHidden/>
           </w:rPr>
-          <w:instrText xml:space="preserve"> PAGEREF _Toc34232386 \h </w:instrText>
+          <w:instrText xml:space="preserve"> PAGEREF _Toc34298230 \h </w:instrText>
         </w:r>
         <w:r>
           <w:rPr>
@@ -632,7 +632,7 @@
           <w:lang w:eastAsia="en-GB"/>
         </w:rPr>
       </w:pPr>
-      <w:hyperlink w:anchor="_Toc34232387" w:history="1">
+      <w:hyperlink w:anchor="_Toc34298231" w:history="1">
         <w:r>
           <w:rPr>
             <w:rStyle w:val="Hyperlink"/>
@@ -659,7 +659,7 @@
             <w:noProof/>
             <w:webHidden/>
           </w:rPr>
-          <w:instrText xml:space="preserve"> PAGEREF _Toc34232387 \h </w:instrText>
+          <w:instrText xml:space="preserve"> PAGEREF _Toc34298231 \h </w:instrText>
         </w:r>
         <w:r>
           <w:rPr>
@@ -706,7 +706,7 @@
           <w:lang w:eastAsia="en-GB"/>
         </w:rPr>
       </w:pPr>
-      <w:hyperlink w:anchor="_Toc34232388" w:history="1">
+      <w:hyperlink w:anchor="_Toc34298232" w:history="1">
         <w:r>
           <w:rPr>
             <w:rStyle w:val="Hyperlink"/>
@@ -733,7 +733,7 @@
             <w:noProof/>
             <w:webHidden/>
           </w:rPr>
-          <w:instrText xml:space="preserve"> PAGEREF _Toc34232388 \h </w:instrText>
+          <w:instrText xml:space="preserve"> PAGEREF _Toc34298232 \h </w:instrText>
         </w:r>
         <w:r>
           <w:rPr>
@@ -780,7 +780,7 @@
           <w:lang w:eastAsia="en-GB"/>
         </w:rPr>
       </w:pPr>
-      <w:hyperlink w:anchor="_Toc34232389" w:history="1">
+      <w:hyperlink w:anchor="_Toc34298233" w:history="1">
         <w:r>
           <w:rPr>
             <w:rStyle w:val="Hyperlink"/>
@@ -807,7 +807,7 @@
             <w:noProof/>
             <w:webHidden/>
           </w:rPr>
-          <w:instrText xml:space="preserve"> PAGEREF _Toc34232389 \h </w:instrText>
+          <w:instrText xml:space="preserve"> PAGEREF _Toc34298233 \h </w:instrText>
         </w:r>
         <w:r>
           <w:rPr>
@@ -855,7 +855,7 @@
           <w:lang w:eastAsia="en-GB"/>
         </w:rPr>
       </w:pPr>
-      <w:hyperlink w:anchor="_Toc34232390" w:history="1">
+      <w:hyperlink w:anchor="_Toc34298234" w:history="1">
         <w:r>
           <w:rPr>
             <w:rStyle w:val="Hyperlink"/>
@@ -884,7 +884,7 @@
             <w:noProof/>
             <w:webHidden/>
           </w:rPr>
-          <w:instrText xml:space="preserve"> PAGEREF _Toc34232390 \h </w:instrText>
+          <w:instrText xml:space="preserve"> PAGEREF _Toc34298234 \h </w:instrText>
         </w:r>
         <w:r>
           <w:rPr>
@@ -930,7 +930,7 @@
           <w:lang w:eastAsia="en-GB"/>
         </w:rPr>
       </w:pPr>
-      <w:hyperlink w:anchor="_Toc34232391" w:history="1">
+      <w:hyperlink w:anchor="_Toc34298235" w:history="1">
         <w:r>
           <w:rPr>
             <w:rStyle w:val="Hyperlink"/>
@@ -957,7 +957,7 @@
             <w:noProof/>
             <w:webHidden/>
           </w:rPr>
-          <w:instrText xml:space="preserve"> PAGEREF _Toc34232391 \h </w:instrText>
+          <w:instrText xml:space="preserve"> PAGEREF _Toc34298235 \h </w:instrText>
         </w:r>
         <w:r>
           <w:rPr>
@@ -1004,7 +1004,7 @@
           <w:lang w:eastAsia="en-GB"/>
         </w:rPr>
       </w:pPr>
-      <w:hyperlink w:anchor="_Toc34232392" w:history="1">
+      <w:hyperlink w:anchor="_Toc34298236" w:history="1">
         <w:r>
           <w:rPr>
             <w:rStyle w:val="Hyperlink"/>
@@ -1031,7 +1031,7 @@
             <w:noProof/>
             <w:webHidden/>
           </w:rPr>
-          <w:instrText xml:space="preserve"> PAGEREF _Toc34232392 \h </w:instrText>
+          <w:instrText xml:space="preserve"> PAGEREF _Toc34298236 \h </w:instrText>
         </w:r>
         <w:r>
           <w:rPr>
@@ -1078,7 +1078,7 @@
           <w:lang w:eastAsia="en-GB"/>
         </w:rPr>
       </w:pPr>
-      <w:hyperlink w:anchor="_Toc34232393" w:history="1">
+      <w:hyperlink w:anchor="_Toc34298237" w:history="1">
         <w:r>
           <w:rPr>
             <w:rStyle w:val="Hyperlink"/>
@@ -1105,7 +1105,7 @@
             <w:noProof/>
             <w:webHidden/>
           </w:rPr>
-          <w:instrText xml:space="preserve"> PAGEREF _Toc34232393 \h </w:instrText>
+          <w:instrText xml:space="preserve"> PAGEREF _Toc34298237 \h </w:instrText>
         </w:r>
         <w:r>
           <w:rPr>
@@ -1152,7 +1152,7 @@
           <w:lang w:eastAsia="en-GB"/>
         </w:rPr>
       </w:pPr>
-      <w:hyperlink w:anchor="_Toc34232394" w:history="1">
+      <w:hyperlink w:anchor="_Toc34298238" w:history="1">
         <w:r>
           <w:rPr>
             <w:rStyle w:val="Hyperlink"/>
@@ -1179,7 +1179,7 @@
             <w:noProof/>
             <w:webHidden/>
           </w:rPr>
-          <w:instrText xml:space="preserve"> PAGEREF _Toc34232394 \h </w:instrText>
+          <w:instrText xml:space="preserve"> PAGEREF _Toc34298238 \h </w:instrText>
         </w:r>
         <w:r>
           <w:rPr>
@@ -1225,7 +1225,7 @@
           <w:lang w:eastAsia="en-GB"/>
         </w:rPr>
       </w:pPr>
-      <w:hyperlink w:anchor="_Toc34232395" w:history="1">
+      <w:hyperlink w:anchor="_Toc34298239" w:history="1">
         <w:r>
           <w:rPr>
             <w:rStyle w:val="Hyperlink"/>
@@ -1252,7 +1252,7 @@
             <w:noProof/>
             <w:webHidden/>
           </w:rPr>
-          <w:instrText xml:space="preserve"> PAGEREF _Toc34232395 \h </w:instrText>
+          <w:instrText xml:space="preserve"> PAGEREF _Toc34298239 \h </w:instrText>
         </w:r>
         <w:r>
           <w:rPr>
@@ -1298,7 +1298,7 @@
           <w:lang w:eastAsia="en-GB"/>
         </w:rPr>
       </w:pPr>
-      <w:hyperlink w:anchor="_Toc34232396" w:history="1">
+      <w:hyperlink w:anchor="_Toc34298240" w:history="1">
         <w:r>
           <w:rPr>
             <w:rStyle w:val="Hyperlink"/>
@@ -1325,7 +1325,7 @@
             <w:noProof/>
             <w:webHidden/>
           </w:rPr>
-          <w:instrText xml:space="preserve"> PAGEREF _Toc34232396 \h </w:instrText>
+          <w:instrText xml:space="preserve"> PAGEREF _Toc34298240 \h </w:instrText>
         </w:r>
         <w:r>
           <w:rPr>
@@ -1371,7 +1371,7 @@
           <w:lang w:eastAsia="en-GB"/>
         </w:rPr>
       </w:pPr>
-      <w:hyperlink w:anchor="_Toc34232397" w:history="1">
+      <w:hyperlink w:anchor="_Toc34298241" w:history="1">
         <w:r>
           <w:rPr>
             <w:rStyle w:val="Hyperlink"/>
@@ -1398,7 +1398,7 @@
             <w:noProof/>
             <w:webHidden/>
           </w:rPr>
-          <w:instrText xml:space="preserve"> PAGEREF _Toc34232397 \h </w:instrText>
+          <w:instrText xml:space="preserve"> PAGEREF _Toc34298241 \h </w:instrText>
         </w:r>
         <w:r>
           <w:rPr>
@@ -1445,7 +1445,7 @@
           <w:lang w:eastAsia="en-GB"/>
         </w:rPr>
       </w:pPr>
-      <w:hyperlink w:anchor="_Toc34232398" w:history="1">
+      <w:hyperlink w:anchor="_Toc34298242" w:history="1">
         <w:r>
           <w:rPr>
             <w:rStyle w:val="Hyperlink"/>
@@ -1472,7 +1472,7 @@
             <w:noProof/>
             <w:webHidden/>
           </w:rPr>
-          <w:instrText xml:space="preserve"> PAGEREF _Toc34232398 \h </w:instrText>
+          <w:instrText xml:space="preserve"> PAGEREF _Toc34298242 \h </w:instrText>
         </w:r>
         <w:r>
           <w:rPr>
@@ -1519,7 +1519,7 @@
           <w:lang w:eastAsia="en-GB"/>
         </w:rPr>
       </w:pPr>
-      <w:hyperlink w:anchor="_Toc34232399" w:history="1">
+      <w:hyperlink w:anchor="_Toc34298243" w:history="1">
         <w:r>
           <w:rPr>
             <w:rStyle w:val="Hyperlink"/>
@@ -1546,7 +1546,7 @@
             <w:noProof/>
             <w:webHidden/>
           </w:rPr>
-          <w:instrText xml:space="preserve"> PAGEREF _Toc34232399 \h </w:instrText>
+          <w:instrText xml:space="preserve"> PAGEREF _Toc34298243 \h </w:instrText>
         </w:r>
         <w:r>
           <w:rPr>
@@ -1593,7 +1593,7 @@
           <w:lang w:eastAsia="en-GB"/>
         </w:rPr>
       </w:pPr>
-      <w:hyperlink w:anchor="_Toc34232400" w:history="1">
+      <w:hyperlink w:anchor="_Toc34298244" w:history="1">
         <w:r>
           <w:rPr>
             <w:rStyle w:val="Hyperlink"/>
@@ -1620,7 +1620,7 @@
             <w:noProof/>
             <w:webHidden/>
           </w:rPr>
-          <w:instrText xml:space="preserve"> PAGEREF _Toc34232400 \h </w:instrText>
+          <w:instrText xml:space="preserve"> PAGEREF _Toc34298244 \h </w:instrText>
         </w:r>
         <w:r>
           <w:rPr>
@@ -1668,7 +1668,7 @@
           <w:lang w:eastAsia="en-GB"/>
         </w:rPr>
       </w:pPr>
-      <w:hyperlink w:anchor="_Toc34232401" w:history="1">
+      <w:hyperlink w:anchor="_Toc34298245" w:history="1">
         <w:r>
           <w:rPr>
             <w:rStyle w:val="Hyperlink"/>
@@ -1695,7 +1695,7 @@
             <w:noProof/>
             <w:webHidden/>
           </w:rPr>
-          <w:instrText xml:space="preserve"> PAGEREF _Toc34232401 \h </w:instrText>
+          <w:instrText xml:space="preserve"> PAGEREF _Toc34298245 \h </w:instrText>
         </w:r>
         <w:r>
           <w:rPr>
@@ -1741,7 +1741,7 @@
           <w:lang w:eastAsia="en-GB"/>
         </w:rPr>
       </w:pPr>
-      <w:hyperlink w:anchor="_Toc34232402" w:history="1">
+      <w:hyperlink w:anchor="_Toc34298246" w:history="1">
         <w:r>
           <w:rPr>
             <w:rStyle w:val="Hyperlink"/>
@@ -1768,7 +1768,7 @@
             <w:noProof/>
             <w:webHidden/>
           </w:rPr>
-          <w:instrText xml:space="preserve"> PAGEREF _Toc34232402 \h </w:instrText>
+          <w:instrText xml:space="preserve"> PAGEREF _Toc34298246 \h </w:instrText>
         </w:r>
         <w:r>
           <w:rPr>
@@ -1815,7 +1815,7 @@
           <w:lang w:eastAsia="en-GB"/>
         </w:rPr>
       </w:pPr>
-      <w:hyperlink w:anchor="_Toc34232403" w:history="1">
+      <w:hyperlink w:anchor="_Toc34298247" w:history="1">
         <w:r>
           <w:rPr>
             <w:rStyle w:val="Hyperlink"/>
@@ -1842,7 +1842,7 @@
             <w:noProof/>
             <w:webHidden/>
           </w:rPr>
-          <w:instrText xml:space="preserve"> PAGEREF _Toc34232403 \h </w:instrText>
+          <w:instrText xml:space="preserve"> PAGEREF _Toc34298247 \h </w:instrText>
         </w:r>
         <w:r>
           <w:rPr>
@@ -1888,7 +1888,7 @@
           <w:lang w:eastAsia="en-GB"/>
         </w:rPr>
       </w:pPr>
-      <w:hyperlink w:anchor="_Toc34232404" w:history="1">
+      <w:hyperlink w:anchor="_Toc34298248" w:history="1">
         <w:r>
           <w:rPr>
             <w:rStyle w:val="Hyperlink"/>
@@ -1915,7 +1915,7 @@
             <w:noProof/>
             <w:webHidden/>
           </w:rPr>
-          <w:instrText xml:space="preserve"> PAGEREF _Toc34232404 \h </w:instrText>
+          <w:instrText xml:space="preserve"> PAGEREF _Toc34298248 \h </w:instrText>
         </w:r>
         <w:r>
           <w:rPr>
@@ -1962,7 +1962,7 @@
           <w:lang w:eastAsia="en-GB"/>
         </w:rPr>
       </w:pPr>
-      <w:hyperlink w:anchor="_Toc34232405" w:history="1">
+      <w:hyperlink w:anchor="_Toc34298249" w:history="1">
         <w:r>
           <w:rPr>
             <w:rStyle w:val="Hyperlink"/>
@@ -1989,7 +1989,7 @@
             <w:noProof/>
             <w:webHidden/>
           </w:rPr>
-          <w:instrText xml:space="preserve"> PAGEREF _Toc34232405 \h </w:instrText>
+          <w:instrText xml:space="preserve"> PAGEREF _Toc34298249 \h </w:instrText>
         </w:r>
         <w:r>
           <w:rPr>
@@ -2036,7 +2036,7 @@
           <w:lang w:eastAsia="en-GB"/>
         </w:rPr>
       </w:pPr>
-      <w:hyperlink w:anchor="_Toc34232406" w:history="1">
+      <w:hyperlink w:anchor="_Toc34298250" w:history="1">
         <w:r>
           <w:rPr>
             <w:rStyle w:val="Hyperlink"/>
@@ -2063,7 +2063,7 @@
             <w:noProof/>
             <w:webHidden/>
           </w:rPr>
-          <w:instrText xml:space="preserve"> PAGEREF _Toc34232406 \h </w:instrText>
+          <w:instrText xml:space="preserve"> PAGEREF _Toc34298250 \h </w:instrText>
         </w:r>
         <w:r>
           <w:rPr>
@@ -2110,7 +2110,7 @@
           <w:lang w:eastAsia="en-GB"/>
         </w:rPr>
       </w:pPr>
-      <w:hyperlink w:anchor="_Toc34232407" w:history="1">
+      <w:hyperlink w:anchor="_Toc34298251" w:history="1">
         <w:r>
           <w:rPr>
             <w:rStyle w:val="Hyperlink"/>
@@ -2137,7 +2137,7 @@
             <w:noProof/>
             <w:webHidden/>
           </w:rPr>
-          <w:instrText xml:space="preserve"> PAGEREF _Toc34232407 \h </w:instrText>
+          <w:instrText xml:space="preserve"> PAGEREF _Toc34298251 \h </w:instrText>
         </w:r>
         <w:r>
           <w:rPr>
@@ -2183,7 +2183,7 @@
           <w:lang w:eastAsia="en-GB"/>
         </w:rPr>
       </w:pPr>
-      <w:hyperlink w:anchor="_Toc34232408" w:history="1">
+      <w:hyperlink w:anchor="_Toc34298252" w:history="1">
         <w:r>
           <w:rPr>
             <w:rStyle w:val="Hyperlink"/>
@@ -2210,7 +2210,7 @@
             <w:noProof/>
             <w:webHidden/>
           </w:rPr>
-          <w:instrText xml:space="preserve"> PAGEREF _Toc34232408 \h </w:instrText>
+          <w:instrText xml:space="preserve"> PAGEREF _Toc34298252 \h </w:instrText>
         </w:r>
         <w:r>
           <w:rPr>
@@ -2256,7 +2256,7 @@
           <w:lang w:eastAsia="en-GB"/>
         </w:rPr>
       </w:pPr>
-      <w:hyperlink w:anchor="_Toc34232409" w:history="1">
+      <w:hyperlink w:anchor="_Toc34298253" w:history="1">
         <w:r>
           <w:rPr>
             <w:rStyle w:val="Hyperlink"/>
@@ -2283,7 +2283,7 @@
             <w:noProof/>
             <w:webHidden/>
           </w:rPr>
-          <w:instrText xml:space="preserve"> PAGEREF _Toc34232409 \h </w:instrText>
+          <w:instrText xml:space="preserve"> PAGEREF _Toc34298253 \h </w:instrText>
         </w:r>
         <w:r>
           <w:rPr>
@@ -2329,7 +2329,7 @@
           <w:lang w:eastAsia="en-GB"/>
         </w:rPr>
       </w:pPr>
-      <w:hyperlink w:anchor="_Toc34232410" w:history="1">
+      <w:hyperlink w:anchor="_Toc34298254" w:history="1">
         <w:r>
           <w:rPr>
             <w:rStyle w:val="Hyperlink"/>
@@ -2356,7 +2356,7 @@
             <w:noProof/>
             <w:webHidden/>
           </w:rPr>
-          <w:instrText xml:space="preserve"> PAGEREF _Toc34232410 \h </w:instrText>
+          <w:instrText xml:space="preserve"> PAGEREF _Toc34298254 \h </w:instrText>
         </w:r>
         <w:r>
           <w:rPr>
@@ -2403,7 +2403,7 @@
           <w:lang w:eastAsia="en-GB"/>
         </w:rPr>
       </w:pPr>
-      <w:hyperlink w:anchor="_Toc34232411" w:history="1">
+      <w:hyperlink w:anchor="_Toc34298255" w:history="1">
         <w:r>
           <w:rPr>
             <w:rStyle w:val="Hyperlink"/>
@@ -2430,7 +2430,7 @@
             <w:noProof/>
             <w:webHidden/>
           </w:rPr>
-          <w:instrText xml:space="preserve"> PAGEREF _Toc34232411 \h </w:instrText>
+          <w:instrText xml:space="preserve"> PAGEREF _Toc34298255 \h </w:instrText>
         </w:r>
         <w:r>
           <w:rPr>
@@ -2478,7 +2478,7 @@
           <w:lang w:eastAsia="en-GB"/>
         </w:rPr>
       </w:pPr>
-      <w:hyperlink w:anchor="_Toc34232412" w:history="1">
+      <w:hyperlink w:anchor="_Toc34298256" w:history="1">
         <w:r>
           <w:rPr>
             <w:rStyle w:val="Hyperlink"/>
@@ -2505,7 +2505,7 @@
             <w:noProof/>
             <w:webHidden/>
           </w:rPr>
-          <w:instrText xml:space="preserve"> PAGEREF _Toc34232412 \h </w:instrText>
+          <w:instrText xml:space="preserve"> PAGEREF _Toc34298256 \h </w:instrText>
         </w:r>
         <w:r>
           <w:rPr>
@@ -2551,7 +2551,7 @@
           <w:lang w:eastAsia="en-GB"/>
         </w:rPr>
       </w:pPr>
-      <w:hyperlink w:anchor="_Toc34232413" w:history="1">
+      <w:hyperlink w:anchor="_Toc34298257" w:history="1">
         <w:r>
           <w:rPr>
             <w:rStyle w:val="Hyperlink"/>
@@ -2579,7 +2579,7 @@
             <w:noProof/>
             <w:webHidden/>
           </w:rPr>
-          <w:instrText xml:space="preserve"> PAGEREF _Toc34232413 \h </w:instrText>
+          <w:instrText xml:space="preserve"> PAGEREF _Toc34298257 \h </w:instrText>
         </w:r>
         <w:r>
           <w:rPr>
@@ -2625,7 +2625,7 @@
           <w:lang w:eastAsia="en-GB"/>
         </w:rPr>
       </w:pPr>
-      <w:hyperlink w:anchor="_Toc34232414" w:history="1">
+      <w:hyperlink w:anchor="_Toc34298258" w:history="1">
         <w:r>
           <w:rPr>
             <w:rStyle w:val="Hyperlink"/>
@@ -2654,7 +2654,7 @@
             <w:noProof/>
             <w:webHidden/>
           </w:rPr>
-          <w:instrText xml:space="preserve"> PAGEREF _Toc34232414 \h </w:instrText>
+          <w:instrText xml:space="preserve"> PAGEREF _Toc34298258 \h </w:instrText>
         </w:r>
         <w:r>
           <w:rPr>
@@ -2701,7 +2701,7 @@
           <w:lang w:eastAsia="en-GB"/>
         </w:rPr>
       </w:pPr>
-      <w:hyperlink w:anchor="_Toc34232415" w:history="1">
+      <w:hyperlink w:anchor="_Toc34298259" w:history="1">
         <w:r>
           <w:rPr>
             <w:rStyle w:val="Hyperlink"/>
@@ -2728,7 +2728,7 @@
             <w:noProof/>
             <w:webHidden/>
           </w:rPr>
-          <w:instrText xml:space="preserve"> PAGEREF _Toc34232415 \h </w:instrText>
+          <w:instrText xml:space="preserve"> PAGEREF _Toc34298259 \h </w:instrText>
         </w:r>
         <w:r>
           <w:rPr>
@@ -2775,7 +2775,7 @@
           <w:lang w:eastAsia="en-GB"/>
         </w:rPr>
       </w:pPr>
-      <w:hyperlink w:anchor="_Toc34232416" w:history="1">
+      <w:hyperlink w:anchor="_Toc34298260" w:history="1">
         <w:r>
           <w:rPr>
             <w:rStyle w:val="Hyperlink"/>
@@ -2802,7 +2802,7 @@
             <w:noProof/>
             <w:webHidden/>
           </w:rPr>
-          <w:instrText xml:space="preserve"> PAGEREF _Toc34232416 \h </w:instrText>
+          <w:instrText xml:space="preserve"> PAGEREF _Toc34298260 \h </w:instrText>
         </w:r>
         <w:r>
           <w:rPr>
@@ -2848,7 +2848,7 @@
           <w:lang w:eastAsia="en-GB"/>
         </w:rPr>
       </w:pPr>
-      <w:hyperlink w:anchor="_Toc34232417" w:history="1">
+      <w:hyperlink w:anchor="_Toc34298261" w:history="1">
         <w:r>
           <w:rPr>
             <w:rStyle w:val="Hyperlink"/>
@@ -2875,7 +2875,7 @@
             <w:noProof/>
             <w:webHidden/>
           </w:rPr>
-          <w:instrText xml:space="preserve"> PAGEREF _Toc34232417 \h </w:instrText>
+          <w:instrText xml:space="preserve"> PAGEREF _Toc34298261 \h </w:instrText>
         </w:r>
         <w:r>
           <w:rPr>
@@ -2922,7 +2922,7 @@
           <w:lang w:eastAsia="en-GB"/>
         </w:rPr>
       </w:pPr>
-      <w:hyperlink w:anchor="_Toc34232418" w:history="1">
+      <w:hyperlink w:anchor="_Toc34298262" w:history="1">
         <w:r>
           <w:rPr>
             <w:rStyle w:val="Hyperlink"/>
@@ -2949,7 +2949,7 @@
             <w:noProof/>
             <w:webHidden/>
           </w:rPr>
-          <w:instrText xml:space="preserve"> PAGEREF _Toc34232418 \h </w:instrText>
+          <w:instrText xml:space="preserve"> PAGEREF _Toc34298262 \h </w:instrText>
         </w:r>
         <w:r>
           <w:rPr>
@@ -2996,7 +2996,7 @@
           <w:lang w:eastAsia="en-GB"/>
         </w:rPr>
       </w:pPr>
-      <w:hyperlink w:anchor="_Toc34232419" w:history="1">
+      <w:hyperlink w:anchor="_Toc34298263" w:history="1">
         <w:r>
           <w:rPr>
             <w:rStyle w:val="Hyperlink"/>
@@ -3023,7 +3023,7 @@
             <w:noProof/>
             <w:webHidden/>
           </w:rPr>
-          <w:instrText xml:space="preserve"> PAGEREF _Toc34232419 \h </w:instrText>
+          <w:instrText xml:space="preserve"> PAGEREF _Toc34298263 \h </w:instrText>
         </w:r>
         <w:r>
           <w:rPr>
@@ -3071,27 +3071,13 @@
           <w:lang w:eastAsia="en-GB"/>
         </w:rPr>
       </w:pPr>
-      <w:hyperlink w:anchor="_Toc34232420" w:history="1">
+      <w:hyperlink w:anchor="_Toc34298264" w:history="1">
         <w:r>
           <w:rPr>
             <w:rStyle w:val="Hyperlink"/>
             <w:noProof/>
           </w:rPr>
-          <w:t>7: Experimen</w:t>
-        </w:r>
-        <w:r>
-          <w:rPr>
-            <w:rStyle w:val="Hyperlink"/>
-            <w:noProof/>
-          </w:rPr>
-          <w:t>t</w:t>
-        </w:r>
-        <w:r>
-          <w:rPr>
-            <w:rStyle w:val="Hyperlink"/>
-            <w:noProof/>
-          </w:rPr>
-          <w:t>s on SemCor.xml</w:t>
+          <w:t>7: Experiments on SemCor.xml – Round 1</w:t>
         </w:r>
         <w:r>
           <w:rPr>
@@ -3112,7 +3098,7 @@
             <w:noProof/>
             <w:webHidden/>
           </w:rPr>
-          <w:instrText xml:space="preserve"> PAGEREF _Toc34232420 \h </w:instrText>
+          <w:instrText xml:space="preserve"> PAGEREF _Toc34298264 \h </w:instrText>
         </w:r>
         <w:r>
           <w:rPr>
@@ -3158,7 +3144,7 @@
           <w:lang w:eastAsia="en-GB"/>
         </w:rPr>
       </w:pPr>
-      <w:hyperlink w:anchor="_Toc34232421" w:history="1">
+      <w:hyperlink w:anchor="_Toc34298265" w:history="1">
         <w:r>
           <w:rPr>
             <w:rStyle w:val="Hyperlink"/>
@@ -3185,7 +3171,7 @@
             <w:noProof/>
             <w:webHidden/>
           </w:rPr>
-          <w:instrText xml:space="preserve"> PAGEREF _Toc34232421 \h </w:instrText>
+          <w:instrText xml:space="preserve"> PAGEREF _Toc34298265 \h </w:instrText>
         </w:r>
         <w:r>
           <w:rPr>
@@ -3232,7 +3218,7 @@
           <w:lang w:eastAsia="en-GB"/>
         </w:rPr>
       </w:pPr>
-      <w:hyperlink w:anchor="_Toc34232422" w:history="1">
+      <w:hyperlink w:anchor="_Toc34298266" w:history="1">
         <w:r>
           <w:rPr>
             <w:rStyle w:val="Hyperlink"/>
@@ -3259,7 +3245,7 @@
             <w:noProof/>
             <w:webHidden/>
           </w:rPr>
-          <w:instrText xml:space="preserve"> PAGEREF _Toc34232422 \h </w:instrText>
+          <w:instrText xml:space="preserve"> PAGEREF _Toc34298266 \h </w:instrText>
         </w:r>
         <w:r>
           <w:rPr>
@@ -3306,7 +3292,7 @@
           <w:lang w:eastAsia="en-GB"/>
         </w:rPr>
       </w:pPr>
-      <w:hyperlink w:anchor="_Toc34232423" w:history="1">
+      <w:hyperlink w:anchor="_Toc34298267" w:history="1">
         <w:r>
           <w:rPr>
             <w:rStyle w:val="Hyperlink"/>
@@ -3333,7 +3319,7 @@
             <w:noProof/>
             <w:webHidden/>
           </w:rPr>
-          <w:instrText xml:space="preserve"> PAGEREF _Toc34232423 \h </w:instrText>
+          <w:instrText xml:space="preserve"> PAGEREF _Toc34298267 \h </w:instrText>
         </w:r>
         <w:r>
           <w:rPr>
@@ -3379,7 +3365,7 @@
           <w:lang w:eastAsia="en-GB"/>
         </w:rPr>
       </w:pPr>
-      <w:hyperlink w:anchor="_Toc34232424" w:history="1">
+      <w:hyperlink w:anchor="_Toc34298268" w:history="1">
         <w:r>
           <w:rPr>
             <w:rStyle w:val="Hyperlink"/>
@@ -3406,7 +3392,7 @@
             <w:noProof/>
             <w:webHidden/>
           </w:rPr>
-          <w:instrText xml:space="preserve"> PAGEREF _Toc34232424 \h </w:instrText>
+          <w:instrText xml:space="preserve"> PAGEREF _Toc34298268 \h </w:instrText>
         </w:r>
         <w:r>
           <w:rPr>
@@ -3453,7 +3439,7 @@
           <w:lang w:eastAsia="en-GB"/>
         </w:rPr>
       </w:pPr>
-      <w:hyperlink w:anchor="_Toc34232425" w:history="1">
+      <w:hyperlink w:anchor="_Toc34298269" w:history="1">
         <w:r>
           <w:rPr>
             <w:rStyle w:val="Hyperlink"/>
@@ -3480,7 +3466,7 @@
             <w:noProof/>
             <w:webHidden/>
           </w:rPr>
-          <w:instrText xml:space="preserve"> PAGEREF _Toc34232425 \h </w:instrText>
+          <w:instrText xml:space="preserve"> PAGEREF _Toc34298269 \h </w:instrText>
         </w:r>
         <w:r>
           <w:rPr>
@@ -3527,7 +3513,7 @@
           <w:lang w:eastAsia="en-GB"/>
         </w:rPr>
       </w:pPr>
-      <w:hyperlink w:anchor="_Toc34232426" w:history="1">
+      <w:hyperlink w:anchor="_Toc34298270" w:history="1">
         <w:r>
           <w:rPr>
             <w:rStyle w:val="Hyperlink"/>
@@ -3554,7 +3540,7 @@
             <w:noProof/>
             <w:webHidden/>
           </w:rPr>
-          <w:instrText xml:space="preserve"> PAGEREF _Toc34232426 \h </w:instrText>
+          <w:instrText xml:space="preserve"> PAGEREF _Toc34298270 \h </w:instrText>
         </w:r>
         <w:r>
           <w:rPr>
@@ -3601,7 +3587,7 @@
           <w:lang w:eastAsia="en-GB"/>
         </w:rPr>
       </w:pPr>
-      <w:hyperlink w:anchor="_Toc34232427" w:history="1">
+      <w:hyperlink w:anchor="_Toc34298271" w:history="1">
         <w:r>
           <w:rPr>
             <w:rStyle w:val="Hyperlink"/>
@@ -3628,7 +3614,7 @@
             <w:noProof/>
             <w:webHidden/>
           </w:rPr>
-          <w:instrText xml:space="preserve"> PAGEREF _Toc34232427 \h </w:instrText>
+          <w:instrText xml:space="preserve"> PAGEREF _Toc34298271 \h </w:instrText>
         </w:r>
         <w:r>
           <w:rPr>
@@ -3674,7 +3660,7 @@
           <w:lang w:eastAsia="en-GB"/>
         </w:rPr>
       </w:pPr>
-      <w:hyperlink w:anchor="_Toc34232428" w:history="1">
+      <w:hyperlink w:anchor="_Toc34298272" w:history="1">
         <w:r>
           <w:rPr>
             <w:rStyle w:val="Hyperlink"/>
@@ -3701,7 +3687,7 @@
             <w:noProof/>
             <w:webHidden/>
           </w:rPr>
-          <w:instrText xml:space="preserve"> PAGEREF _Toc34232428 \h </w:instrText>
+          <w:instrText xml:space="preserve"> PAGEREF _Toc34298272 \h </w:instrText>
         </w:r>
         <w:r>
           <w:rPr>
@@ -3749,7 +3735,7 @@
           <w:lang w:eastAsia="en-GB"/>
         </w:rPr>
       </w:pPr>
-      <w:hyperlink w:anchor="_Toc34232429" w:history="1">
+      <w:hyperlink w:anchor="_Toc34298273" w:history="1">
         <w:r>
           <w:rPr>
             <w:rStyle w:val="Hyperlink"/>
@@ -3777,7 +3763,7 @@
             <w:noProof/>
             <w:webHidden/>
           </w:rPr>
-          <w:instrText xml:space="preserve"> PAGEREF _Toc34232429 \h </w:instrText>
+          <w:instrText xml:space="preserve"> PAGEREF _Toc34298273 \h </w:instrText>
         </w:r>
         <w:r>
           <w:rPr>
@@ -3825,15 +3811,13 @@
           <w:lang w:eastAsia="en-GB"/>
         </w:rPr>
       </w:pPr>
-      <w:hyperlink w:anchor="_Toc34232430" w:history="1">
+      <w:hyperlink w:anchor="_Toc34298274" w:history="1">
         <w:r>
           <w:rPr>
             <w:rStyle w:val="Hyperlink"/>
-            <w:rFonts w:eastAsia="Times New Roman"/>
             <w:noProof/>
-            <w:lang w:eastAsia="en-GB"/>
           </w:rPr>
-          <w:t>8: Batch normalization</w:t>
+          <w:t>8: Loss and model modifications</w:t>
         </w:r>
         <w:r>
           <w:rPr>
@@ -3854,7 +3838,7 @@
             <w:noProof/>
             <w:webHidden/>
           </w:rPr>
-          <w:instrText xml:space="preserve"> PAGEREF _Toc34232430 \h </w:instrText>
+          <w:instrText xml:space="preserve"> PAGEREF _Toc34298274 \h </w:instrText>
         </w:r>
         <w:r>
           <w:rPr>
@@ -3900,14 +3884,13 @@
           <w:lang w:eastAsia="en-GB"/>
         </w:rPr>
       </w:pPr>
-      <w:hyperlink w:anchor="_Toc34232431" w:history="1">
+      <w:hyperlink w:anchor="_Toc34298275" w:history="1">
         <w:r>
           <w:rPr>
             <w:rStyle w:val="Hyperlink"/>
-            <w:rFonts w:eastAsia="Times New Roman"/>
             <w:noProof/>
           </w:rPr>
-          <w:t>Introduction</w:t>
+          <w:t>On the loss</w:t>
         </w:r>
         <w:r>
           <w:rPr>
@@ -3928,7 +3911,7 @@
             <w:noProof/>
             <w:webHidden/>
           </w:rPr>
-          <w:instrText xml:space="preserve"> PAGEREF _Toc34232431 \h </w:instrText>
+          <w:instrText xml:space="preserve"> PAGEREF _Toc34298275 \h </w:instrText>
         </w:r>
         <w:r>
           <w:rPr>
@@ -3961,26 +3944,27 @@
     </w:p>
     <w:p>
       <w:pPr>
-        <w:pStyle w:val="TOC2"/>
+        <w:pStyle w:val="TOC3"/>
         <w:tabs>
           <w:tab w:val="right" w:leader="dot" w:pos="9010"/>
         </w:tabs>
         <w:rPr>
           <w:rFonts w:eastAsiaTheme="minorEastAsia" w:cstheme="minorBidi"/>
-          <w:smallCaps w:val="0"/>
+          <w:i w:val="0"/>
+          <w:iCs w:val="0"/>
           <w:noProof/>
           <w:sz w:val="24"/>
           <w:szCs w:val="24"/>
           <w:lang w:eastAsia="en-GB"/>
         </w:rPr>
       </w:pPr>
-      <w:hyperlink w:anchor="_Toc34232432" w:history="1">
+      <w:hyperlink w:anchor="_Toc34298276" w:history="1">
         <w:r>
           <w:rPr>
             <w:rStyle w:val="Hyperlink"/>
             <w:noProof/>
           </w:rPr>
-          <w:t>Method and observations</w:t>
+          <w:t>Mini-Experiment</w:t>
         </w:r>
         <w:r>
           <w:rPr>
@@ -4001,7 +3985,7 @@
             <w:noProof/>
             <w:webHidden/>
           </w:rPr>
-          <w:instrText xml:space="preserve"> PAGEREF _Toc34232432 \h </w:instrText>
+          <w:instrText xml:space="preserve"> PAGEREF _Toc34298276 \h </w:instrText>
         </w:r>
         <w:r>
           <w:rPr>
@@ -4047,13 +4031,13 @@
           <w:lang w:eastAsia="en-GB"/>
         </w:rPr>
       </w:pPr>
-      <w:hyperlink w:anchor="_Toc34232433" w:history="1">
+      <w:hyperlink w:anchor="_Toc34298277" w:history="1">
         <w:r>
           <w:rPr>
             <w:rStyle w:val="Hyperlink"/>
             <w:noProof/>
           </w:rPr>
-          <w:t>Necessity of Batch Renormalization</w:t>
+          <w:t>On the speed</w:t>
         </w:r>
         <w:r>
           <w:rPr>
@@ -4074,7 +4058,7 @@
             <w:noProof/>
             <w:webHidden/>
           </w:rPr>
-          <w:instrText xml:space="preserve"> PAGEREF _Toc34232433 \h </w:instrText>
+          <w:instrText xml:space="preserve"> PAGEREF _Toc34298277 \h </w:instrText>
         </w:r>
         <w:r>
           <w:rPr>
@@ -4106,6 +4090,390 @@
       </w:hyperlink>
     </w:p>
     <w:p>
+      <w:pPr>
+        <w:pStyle w:val="TOC2"/>
+        <w:tabs>
+          <w:tab w:val="right" w:leader="dot" w:pos="9010"/>
+        </w:tabs>
+        <w:rPr>
+          <w:rFonts w:eastAsiaTheme="minorEastAsia" w:cstheme="minorBidi"/>
+          <w:smallCaps w:val="0"/>
+          <w:noProof/>
+          <w:sz w:val="24"/>
+          <w:szCs w:val="24"/>
+          <w:lang w:eastAsia="en-GB"/>
+        </w:rPr>
+      </w:pPr>
+      <w:hyperlink w:anchor="_Toc34298278" w:history="1">
+        <w:r>
+          <w:rPr>
+            <w:rStyle w:val="Hyperlink"/>
+            <w:noProof/>
+          </w:rPr>
+          <w:t>Experi</w:t>
+        </w:r>
+        <w:r>
+          <w:rPr>
+            <w:rStyle w:val="Hyperlink"/>
+            <w:noProof/>
+          </w:rPr>
+          <w:t>m</w:t>
+        </w:r>
+        <w:r>
+          <w:rPr>
+            <w:rStyle w:val="Hyperlink"/>
+            <w:noProof/>
+          </w:rPr>
+          <w:t>ent 4</w:t>
+        </w:r>
+        <w:r>
+          <w:rPr>
+            <w:noProof/>
+            <w:webHidden/>
+          </w:rPr>
+          <w:tab/>
+        </w:r>
+        <w:r>
+          <w:rPr>
+            <w:noProof/>
+            <w:webHidden/>
+          </w:rPr>
+          <w:fldChar w:fldCharType="begin"/>
+        </w:r>
+        <w:r>
+          <w:rPr>
+            <w:noProof/>
+            <w:webHidden/>
+          </w:rPr>
+          <w:instrText xml:space="preserve"> PAGEREF _Toc34298278 \h </w:instrText>
+        </w:r>
+        <w:r>
+          <w:rPr>
+            <w:noProof/>
+            <w:webHidden/>
+          </w:rPr>
+        </w:r>
+        <w:r>
+          <w:rPr>
+            <w:noProof/>
+            <w:webHidden/>
+          </w:rPr>
+          <w:fldChar w:fldCharType="separate"/>
+        </w:r>
+        <w:r>
+          <w:rPr>
+            <w:noProof/>
+            <w:webHidden/>
+          </w:rPr>
+          <w:t>41</w:t>
+        </w:r>
+        <w:r>
+          <w:rPr>
+            <w:noProof/>
+            <w:webHidden/>
+          </w:rPr>
+          <w:fldChar w:fldCharType="end"/>
+        </w:r>
+      </w:hyperlink>
+    </w:p>
+    <w:p>
+      <w:pPr>
+        <w:pStyle w:val="TOC1"/>
+        <w:tabs>
+          <w:tab w:val="right" w:leader="dot" w:pos="9010"/>
+        </w:tabs>
+        <w:rPr>
+          <w:rFonts w:eastAsiaTheme="minorEastAsia" w:cstheme="minorBidi"/>
+          <w:b w:val="0"/>
+          <w:bCs w:val="0"/>
+          <w:caps w:val="0"/>
+          <w:noProof/>
+          <w:sz w:val="24"/>
+          <w:szCs w:val="24"/>
+          <w:lang w:eastAsia="en-GB"/>
+        </w:rPr>
+      </w:pPr>
+      <w:hyperlink w:anchor="_Toc34298279" w:history="1">
+        <w:r>
+          <w:rPr>
+            <w:rStyle w:val="Hyperlink"/>
+            <w:rFonts w:eastAsia="Times New Roman"/>
+            <w:noProof/>
+            <w:lang w:eastAsia="en-GB"/>
+          </w:rPr>
+          <w:t>9: Batch normalization</w:t>
+        </w:r>
+        <w:r>
+          <w:rPr>
+            <w:noProof/>
+            <w:webHidden/>
+          </w:rPr>
+          <w:tab/>
+        </w:r>
+        <w:r>
+          <w:rPr>
+            <w:noProof/>
+            <w:webHidden/>
+          </w:rPr>
+          <w:fldChar w:fldCharType="begin"/>
+        </w:r>
+        <w:r>
+          <w:rPr>
+            <w:noProof/>
+            <w:webHidden/>
+          </w:rPr>
+          <w:instrText xml:space="preserve"> PAGEREF _Toc34298279 \h </w:instrText>
+        </w:r>
+        <w:r>
+          <w:rPr>
+            <w:noProof/>
+            <w:webHidden/>
+          </w:rPr>
+        </w:r>
+        <w:r>
+          <w:rPr>
+            <w:noProof/>
+            <w:webHidden/>
+          </w:rPr>
+          <w:fldChar w:fldCharType="separate"/>
+        </w:r>
+        <w:r>
+          <w:rPr>
+            <w:noProof/>
+            <w:webHidden/>
+          </w:rPr>
+          <w:t>42</w:t>
+        </w:r>
+        <w:r>
+          <w:rPr>
+            <w:noProof/>
+            <w:webHidden/>
+          </w:rPr>
+          <w:fldChar w:fldCharType="end"/>
+        </w:r>
+      </w:hyperlink>
+    </w:p>
+    <w:p>
+      <w:pPr>
+        <w:pStyle w:val="TOC2"/>
+        <w:tabs>
+          <w:tab w:val="right" w:leader="dot" w:pos="9010"/>
+        </w:tabs>
+        <w:rPr>
+          <w:rFonts w:eastAsiaTheme="minorEastAsia" w:cstheme="minorBidi"/>
+          <w:smallCaps w:val="0"/>
+          <w:noProof/>
+          <w:sz w:val="24"/>
+          <w:szCs w:val="24"/>
+          <w:lang w:eastAsia="en-GB"/>
+        </w:rPr>
+      </w:pPr>
+      <w:hyperlink w:anchor="_Toc34298280" w:history="1">
+        <w:r>
+          <w:rPr>
+            <w:rStyle w:val="Hyperlink"/>
+            <w:rFonts w:eastAsia="Times New Roman"/>
+            <w:noProof/>
+          </w:rPr>
+          <w:t>Introduction</w:t>
+        </w:r>
+        <w:r>
+          <w:rPr>
+            <w:noProof/>
+            <w:webHidden/>
+          </w:rPr>
+          <w:tab/>
+        </w:r>
+        <w:r>
+          <w:rPr>
+            <w:noProof/>
+            <w:webHidden/>
+          </w:rPr>
+          <w:fldChar w:fldCharType="begin"/>
+        </w:r>
+        <w:r>
+          <w:rPr>
+            <w:noProof/>
+            <w:webHidden/>
+          </w:rPr>
+          <w:instrText xml:space="preserve"> PAGEREF _Toc34298280 \h </w:instrText>
+        </w:r>
+        <w:r>
+          <w:rPr>
+            <w:noProof/>
+            <w:webHidden/>
+          </w:rPr>
+        </w:r>
+        <w:r>
+          <w:rPr>
+            <w:noProof/>
+            <w:webHidden/>
+          </w:rPr>
+          <w:fldChar w:fldCharType="separate"/>
+        </w:r>
+        <w:r>
+          <w:rPr>
+            <w:noProof/>
+            <w:webHidden/>
+          </w:rPr>
+          <w:t>42</w:t>
+        </w:r>
+        <w:r>
+          <w:rPr>
+            <w:noProof/>
+            <w:webHidden/>
+          </w:rPr>
+          <w:fldChar w:fldCharType="end"/>
+        </w:r>
+      </w:hyperlink>
+    </w:p>
+    <w:p>
+      <w:pPr>
+        <w:pStyle w:val="TOC2"/>
+        <w:tabs>
+          <w:tab w:val="right" w:leader="dot" w:pos="9010"/>
+        </w:tabs>
+        <w:rPr>
+          <w:rFonts w:eastAsiaTheme="minorEastAsia" w:cstheme="minorBidi"/>
+          <w:smallCaps w:val="0"/>
+          <w:noProof/>
+          <w:sz w:val="24"/>
+          <w:szCs w:val="24"/>
+          <w:lang w:eastAsia="en-GB"/>
+        </w:rPr>
+      </w:pPr>
+      <w:hyperlink w:anchor="_Toc34298281" w:history="1">
+        <w:r>
+          <w:rPr>
+            <w:rStyle w:val="Hyperlink"/>
+            <w:noProof/>
+          </w:rPr>
+          <w:t>Method and observations</w:t>
+        </w:r>
+        <w:r>
+          <w:rPr>
+            <w:noProof/>
+            <w:webHidden/>
+          </w:rPr>
+          <w:tab/>
+        </w:r>
+        <w:r>
+          <w:rPr>
+            <w:noProof/>
+            <w:webHidden/>
+          </w:rPr>
+          <w:fldChar w:fldCharType="begin"/>
+        </w:r>
+        <w:r>
+          <w:rPr>
+            <w:noProof/>
+            <w:webHidden/>
+          </w:rPr>
+          <w:instrText xml:space="preserve"> PAGEREF _Toc34298281 \h </w:instrText>
+        </w:r>
+        <w:r>
+          <w:rPr>
+            <w:noProof/>
+            <w:webHidden/>
+          </w:rPr>
+        </w:r>
+        <w:r>
+          <w:rPr>
+            <w:noProof/>
+            <w:webHidden/>
+          </w:rPr>
+          <w:fldChar w:fldCharType="separate"/>
+        </w:r>
+        <w:r>
+          <w:rPr>
+            <w:noProof/>
+            <w:webHidden/>
+          </w:rPr>
+          <w:t>42</w:t>
+        </w:r>
+        <w:r>
+          <w:rPr>
+            <w:noProof/>
+            <w:webHidden/>
+          </w:rPr>
+          <w:fldChar w:fldCharType="end"/>
+        </w:r>
+      </w:hyperlink>
+    </w:p>
+    <w:p>
+      <w:pPr>
+        <w:pStyle w:val="TOC2"/>
+        <w:tabs>
+          <w:tab w:val="right" w:leader="dot" w:pos="9010"/>
+        </w:tabs>
+        <w:rPr>
+          <w:rFonts w:eastAsiaTheme="minorEastAsia" w:cstheme="minorBidi"/>
+          <w:smallCaps w:val="0"/>
+          <w:noProof/>
+          <w:sz w:val="24"/>
+          <w:szCs w:val="24"/>
+          <w:lang w:eastAsia="en-GB"/>
+        </w:rPr>
+      </w:pPr>
+      <w:hyperlink w:anchor="_Toc34298282" w:history="1">
+        <w:r>
+          <w:rPr>
+            <w:rStyle w:val="Hyperlink"/>
+            <w:noProof/>
+          </w:rPr>
+          <w:t>Necessity of Batch Renormalization</w:t>
+        </w:r>
+        <w:r>
+          <w:rPr>
+            <w:noProof/>
+            <w:webHidden/>
+          </w:rPr>
+          <w:tab/>
+        </w:r>
+        <w:r>
+          <w:rPr>
+            <w:noProof/>
+            <w:webHidden/>
+          </w:rPr>
+          <w:fldChar w:fldCharType="begin"/>
+        </w:r>
+        <w:r>
+          <w:rPr>
+            <w:noProof/>
+            <w:webHidden/>
+          </w:rPr>
+          <w:instrText xml:space="preserve"> PAGEREF _Toc34298282 \h </w:instrText>
+        </w:r>
+        <w:r>
+          <w:rPr>
+            <w:noProof/>
+            <w:webHidden/>
+          </w:rPr>
+        </w:r>
+        <w:r>
+          <w:rPr>
+            <w:noProof/>
+            <w:webHidden/>
+          </w:rPr>
+          <w:fldChar w:fldCharType="separate"/>
+        </w:r>
+        <w:r>
+          <w:rPr>
+            <w:noProof/>
+            <w:webHidden/>
+          </w:rPr>
+          <w:t>43</w:t>
+        </w:r>
+        <w:r>
+          <w:rPr>
+            <w:noProof/>
+            <w:webHidden/>
+          </w:rPr>
+          <w:fldChar w:fldCharType="end"/>
+        </w:r>
+      </w:hyperlink>
+    </w:p>
+    <w:p>
       <w:r>
         <w:fldChar w:fldCharType="end"/>
       </w:r>
@@ -4135,7 +4503,7 @@
           <w:rFonts w:ascii="Times New Roman" w:hAnsi="Times New Roman" w:cs="Times New Roman"/>
         </w:rPr>
       </w:pPr>
-      <w:bookmarkStart w:id="0" w:name="_Toc34232379"/>
+      <w:bookmarkStart w:id="0" w:name="_Toc34298223"/>
       <w:r>
         <w:rPr>
           <w:rFonts w:ascii="Times New Roman" w:hAnsi="Times New Roman" w:cs="Times New Roman"/>
@@ -4247,7 +4615,7 @@
       <w:pPr>
         <w:pStyle w:val="Heading1"/>
       </w:pPr>
-      <w:bookmarkStart w:id="1" w:name="_Toc34232380"/>
+      <w:bookmarkStart w:id="1" w:name="_Toc34298224"/>
       <w:r>
         <w:t xml:space="preserve">2: Attempting </w:t>
       </w:r>
@@ -5236,7 +5604,7 @@
       <w:pPr>
         <w:pStyle w:val="Heading2"/>
       </w:pPr>
-      <w:bookmarkStart w:id="2" w:name="_Toc34232381"/>
+      <w:bookmarkStart w:id="2" w:name="_Toc34298225"/>
       <w:r>
         <w:t xml:space="preserve">Using </w:t>
       </w:r>
@@ -5379,7 +5747,7 @@
       <w:pPr>
         <w:pStyle w:val="Heading3"/>
       </w:pPr>
-      <w:bookmarkStart w:id="3" w:name="_Toc34232382"/>
+      <w:bookmarkStart w:id="3" w:name="_Toc34298226"/>
       <w:r>
         <w:t>Issues</w:t>
       </w:r>
@@ -6287,7 +6655,7 @@
       <w:pPr>
         <w:pStyle w:val="Heading3"/>
       </w:pPr>
-      <w:bookmarkStart w:id="4" w:name="_Toc34232383"/>
+      <w:bookmarkStart w:id="4" w:name="_Toc34298227"/>
       <w:r>
         <w:t>Speedup:</w:t>
       </w:r>
@@ -6358,7 +6726,7 @@
           <w:rFonts w:ascii="Times New Roman" w:hAnsi="Times New Roman" w:cs="Times New Roman"/>
         </w:rPr>
       </w:pPr>
-      <w:bookmarkStart w:id="5" w:name="_Toc34232384"/>
+      <w:bookmarkStart w:id="5" w:name="_Toc34298228"/>
       <w:r>
         <w:rPr>
           <w:rFonts w:ascii="Times New Roman" w:hAnsi="Times New Roman" w:cs="Times New Roman"/>
@@ -6392,7 +6760,7 @@
           <w:rFonts w:ascii="Times New Roman" w:hAnsi="Times New Roman" w:cs="Times New Roman"/>
         </w:rPr>
       </w:pPr>
-      <w:bookmarkStart w:id="6" w:name="_Toc34232385"/>
+      <w:bookmarkStart w:id="6" w:name="_Toc34298229"/>
       <w:r>
         <w:rPr>
           <w:rFonts w:ascii="Times New Roman" w:hAnsi="Times New Roman" w:cs="Times New Roman"/>
@@ -6424,7 +6792,7 @@
       <w:pPr>
         <w:pStyle w:val="Heading3"/>
       </w:pPr>
-      <w:bookmarkStart w:id="7" w:name="_Toc34232386"/>
+      <w:bookmarkStart w:id="7" w:name="_Toc34298230"/>
       <w:r>
         <w:t>3.1.1.</w:t>
       </w:r>
@@ -6806,7 +7174,7 @@
       <w:pPr>
         <w:pStyle w:val="Heading3"/>
       </w:pPr>
-      <w:bookmarkStart w:id="8" w:name="_Toc34232387"/>
+      <w:bookmarkStart w:id="8" w:name="_Toc34298231"/>
       <w:r>
         <w:lastRenderedPageBreak/>
         <w:t>3.1.2</w:t>
@@ -7417,7 +7785,7 @@
       <w:pPr>
         <w:pStyle w:val="Heading3"/>
       </w:pPr>
-      <w:bookmarkStart w:id="9" w:name="_Toc34232388"/>
+      <w:bookmarkStart w:id="9" w:name="_Toc34298232"/>
       <w:r>
         <w:lastRenderedPageBreak/>
         <w:t>3.1.3</w:t>
@@ -7953,7 +8321,7 @@
           <w:rFonts w:eastAsiaTheme="minorHAnsi"/>
         </w:rPr>
       </w:pPr>
-      <w:bookmarkStart w:id="10" w:name="_Toc34232389"/>
+      <w:bookmarkStart w:id="10" w:name="_Toc34298233"/>
       <w:r>
         <w:rPr>
           <w:rFonts w:eastAsiaTheme="minorHAnsi"/>
@@ -8081,7 +8449,7 @@
           <w:lang w:eastAsia="en-GB"/>
         </w:rPr>
       </w:pPr>
-      <w:bookmarkStart w:id="11" w:name="_Toc34232390"/>
+      <w:bookmarkStart w:id="11" w:name="_Toc34298234"/>
       <w:r>
         <w:rPr>
           <w:rFonts w:eastAsia="Times New Roman"/>
@@ -8097,7 +8465,7 @@
       <w:pPr>
         <w:pStyle w:val="Heading2"/>
       </w:pPr>
-      <w:bookmarkStart w:id="12" w:name="_Toc34232391"/>
+      <w:bookmarkStart w:id="12" w:name="_Toc34298235"/>
       <w:r>
         <w:t>Visualizing predictions – Round 1</w:t>
       </w:r>
@@ -8114,7 +8482,7 @@
       <w:pPr>
         <w:pStyle w:val="Heading3"/>
       </w:pPr>
-      <w:bookmarkStart w:id="13" w:name="_Toc34232392"/>
+      <w:bookmarkStart w:id="13" w:name="_Toc34298236"/>
       <w:r>
         <w:t>Experiment</w:t>
       </w:r>
@@ -8626,7 +8994,7 @@
           <w:rFonts w:eastAsiaTheme="minorHAnsi"/>
         </w:rPr>
       </w:pPr>
-      <w:bookmarkStart w:id="14" w:name="_Toc34232393"/>
+      <w:bookmarkStart w:id="14" w:name="_Toc34298237"/>
       <w:r>
         <w:rPr>
           <w:rFonts w:eastAsiaTheme="minorHAnsi"/>
@@ -15857,7 +16225,7 @@
       <w:pPr>
         <w:pStyle w:val="Heading3"/>
       </w:pPr>
-      <w:bookmarkStart w:id="15" w:name="_Toc34232394"/>
+      <w:bookmarkStart w:id="15" w:name="_Toc34298238"/>
       <w:r>
         <w:lastRenderedPageBreak/>
         <w:t>Observations</w:t>
@@ -16117,7 +16485,7 @@
       <w:pPr>
         <w:pStyle w:val="Heading2"/>
       </w:pPr>
-      <w:bookmarkStart w:id="16" w:name="_Toc34232395"/>
+      <w:bookmarkStart w:id="16" w:name="_Toc34298239"/>
       <w:r>
         <w:t>Phrases</w:t>
       </w:r>
@@ -16247,7 +16615,7 @@
       <w:pPr>
         <w:pStyle w:val="Heading2"/>
       </w:pPr>
-      <w:bookmarkStart w:id="17" w:name="_Toc34232396"/>
+      <w:bookmarkStart w:id="17" w:name="_Toc34298240"/>
       <w:r>
         <w:t>Punctuation</w:t>
       </w:r>
@@ -17089,7 +17457,7 @@
       <w:pPr>
         <w:pStyle w:val="Heading2"/>
       </w:pPr>
-      <w:bookmarkStart w:id="18" w:name="_Toc34232397"/>
+      <w:bookmarkStart w:id="18" w:name="_Toc34298241"/>
       <w:r>
         <w:t>Visualizing predictions – Round 2</w:t>
       </w:r>
@@ -17104,7 +17472,7 @@
       <w:pPr>
         <w:pStyle w:val="Heading3"/>
       </w:pPr>
-      <w:bookmarkStart w:id="19" w:name="_Toc34232398"/>
+      <w:bookmarkStart w:id="19" w:name="_Toc34298242"/>
       <w:r>
         <w:t>Experiment</w:t>
       </w:r>
@@ -17444,7 +17812,7 @@
           <w:rFonts w:eastAsiaTheme="minorHAnsi"/>
         </w:rPr>
       </w:pPr>
-      <w:bookmarkStart w:id="20" w:name="_Toc34232399"/>
+      <w:bookmarkStart w:id="20" w:name="_Toc34298243"/>
       <w:r>
         <w:rPr>
           <w:rFonts w:eastAsiaTheme="minorHAnsi"/>
@@ -21636,7 +22004,7 @@
       <w:pPr>
         <w:pStyle w:val="Heading3"/>
       </w:pPr>
-      <w:bookmarkStart w:id="21" w:name="_Toc34232400"/>
+      <w:bookmarkStart w:id="21" w:name="_Toc34298244"/>
       <w:r>
         <w:lastRenderedPageBreak/>
         <w:t>Observations</w:t>
@@ -23310,7 +23678,7 @@
       <w:pPr>
         <w:pStyle w:val="Heading1"/>
       </w:pPr>
-      <w:bookmarkStart w:id="22" w:name="_Toc34232401"/>
+      <w:bookmarkStart w:id="22" w:name="_Toc34298245"/>
       <w:r>
         <w:lastRenderedPageBreak/>
         <w:t>5: Alternative GNNs</w:t>
@@ -23328,7 +23696,7 @@
       <w:pPr>
         <w:pStyle w:val="Heading2"/>
       </w:pPr>
-      <w:bookmarkStart w:id="23" w:name="_Toc34232402"/>
+      <w:bookmarkStart w:id="23" w:name="_Toc34298246"/>
       <w:r>
         <w:t>Current version: RGCN</w:t>
       </w:r>
@@ -24334,7 +24702,7 @@
       <w:pPr>
         <w:pStyle w:val="Heading3"/>
       </w:pPr>
-      <w:bookmarkStart w:id="24" w:name="_Toc34232403"/>
+      <w:bookmarkStart w:id="24" w:name="_Toc34298247"/>
       <w:r>
         <w:t>Observation: basis decomposition included by default</w:t>
       </w:r>
@@ -24876,7 +25244,7 @@
       <w:pPr>
         <w:pStyle w:val="Heading2"/>
       </w:pPr>
-      <w:bookmarkStart w:id="25" w:name="_Toc34232404"/>
+      <w:bookmarkStart w:id="25" w:name="_Toc34298248"/>
       <w:r>
         <w:t>Manual RGCN</w:t>
       </w:r>
@@ -26958,6 +27326,7 @@
         </w:rPr>
         <w:t>for a given ed</w:t>
       </w:r>
+      <w:proofErr w:type="spellStart"/>
       <w:r>
         <w:rPr>
           <w:iCs/>
@@ -26968,7 +27337,14 @@
         <w:rPr>
           <w:iCs/>
         </w:rPr>
-        <w:t xml:space="preserve">e type </w:t>
+        <w:t>e</w:t>
+      </w:r>
+      <w:proofErr w:type="spellEnd"/>
+      <w:r>
+        <w:rPr>
+          <w:iCs/>
+        </w:rPr>
+        <w:t xml:space="preserve"> type </w:t>
       </w:r>
       <w:r>
         <w:rPr>
@@ -27038,7 +27414,7 @@
       <w:pPr>
         <w:pStyle w:val="Heading3"/>
       </w:pPr>
-      <w:bookmarkStart w:id="26" w:name="_Toc34232405"/>
+      <w:bookmarkStart w:id="26" w:name="_Toc34298249"/>
       <w:r>
         <w:t>Split by relation into subgraphs</w:t>
       </w:r>
@@ -27591,7 +27967,7 @@
       <w:pPr>
         <w:pStyle w:val="Heading3"/>
       </w:pPr>
-      <w:bookmarkStart w:id="27" w:name="_Toc34232406"/>
+      <w:bookmarkStart w:id="27" w:name="_Toc34298250"/>
       <w:r>
         <w:t>Manual RGCN version 1.0 - Experiments</w:t>
       </w:r>
@@ -28040,7 +28416,7 @@
       <w:pPr>
         <w:pStyle w:val="Heading3"/>
       </w:pPr>
-      <w:bookmarkStart w:id="28" w:name="_Toc34232407"/>
+      <w:bookmarkStart w:id="28" w:name="_Toc34298251"/>
       <w:r>
         <w:lastRenderedPageBreak/>
         <w:t xml:space="preserve">Time analysis on </w:t>
@@ -29166,7 +29542,7 @@
           <w:tab w:val="left" w:pos="3056"/>
         </w:tabs>
       </w:pPr>
-      <w:bookmarkStart w:id="29" w:name="_Toc34232408"/>
+      <w:bookmarkStart w:id="29" w:name="_Toc34298252"/>
       <w:r>
         <w:t>Composing GCNs</w:t>
       </w:r>
@@ -29317,7 +29693,7 @@
       <w:pPr>
         <w:pStyle w:val="Heading2"/>
       </w:pPr>
-      <w:bookmarkStart w:id="30" w:name="_Toc34232409"/>
+      <w:bookmarkStart w:id="30" w:name="_Toc34298253"/>
       <w:r>
         <w:lastRenderedPageBreak/>
         <w:t>Trainable parameters</w:t>
@@ -32048,7 +32424,7 @@
       <w:pPr>
         <w:pStyle w:val="Heading2"/>
       </w:pPr>
-      <w:bookmarkStart w:id="31" w:name="_Toc34232410"/>
+      <w:bookmarkStart w:id="31" w:name="_Toc34298254"/>
       <w:r>
         <w:lastRenderedPageBreak/>
         <w:t>Final experiment – all parameters explicitly included</w:t>
@@ -33129,7 +33505,7 @@
       <w:pPr>
         <w:pStyle w:val="Heading3"/>
       </w:pPr>
-      <w:bookmarkStart w:id="32" w:name="_Toc34232411"/>
+      <w:bookmarkStart w:id="32" w:name="_Toc34298255"/>
       <w:r>
         <w:lastRenderedPageBreak/>
         <w:t xml:space="preserve">On the side: Experiment – Composite RGCN with Leaky </w:t>
@@ -33496,7 +33872,7 @@
       <w:pPr>
         <w:pStyle w:val="Heading1"/>
       </w:pPr>
-      <w:bookmarkStart w:id="33" w:name="_Toc34232412"/>
+      <w:bookmarkStart w:id="33" w:name="_Toc34298256"/>
       <w:r>
         <w:lastRenderedPageBreak/>
         <w:t>6: Memory &amp; Recurrence</w:t>
@@ -33528,7 +33904,7 @@
       <w:pPr>
         <w:pStyle w:val="Heading2"/>
       </w:pPr>
-      <w:bookmarkStart w:id="34" w:name="_Toc34232413"/>
+      <w:bookmarkStart w:id="34" w:name="_Toc34298257"/>
       <w:r>
         <w:rPr>
           <w:rFonts w:eastAsia="Times New Roman"/>
@@ -35575,7 +35951,7 @@
           <w:lang w:val="da-DK"/>
         </w:rPr>
       </w:pPr>
-      <w:bookmarkStart w:id="35" w:name="_Toc34232414"/>
+      <w:bookmarkStart w:id="35" w:name="_Toc34298258"/>
       <w:r>
         <w:rPr>
           <w:rFonts w:eastAsia="Times New Roman"/>
@@ -35599,7 +35975,7 @@
       <w:pPr>
         <w:pStyle w:val="Heading3"/>
       </w:pPr>
-      <w:bookmarkStart w:id="36" w:name="_Toc34232415"/>
+      <w:bookmarkStart w:id="36" w:name="_Toc34298259"/>
       <w:r>
         <w:t>Manual GRU on the representation</w:t>
       </w:r>
@@ -37411,7 +37787,7 @@
       <w:pPr>
         <w:pStyle w:val="Heading3"/>
       </w:pPr>
-      <w:bookmarkStart w:id="37" w:name="_Toc34232416"/>
+      <w:bookmarkStart w:id="37" w:name="_Toc34298260"/>
       <w:r>
         <w:lastRenderedPageBreak/>
         <w:t xml:space="preserve">Composite </w:t>
@@ -39302,7 +39678,7 @@
       <w:pPr>
         <w:pStyle w:val="Heading2"/>
       </w:pPr>
-      <w:bookmarkStart w:id="38" w:name="_Toc34232417"/>
+      <w:bookmarkStart w:id="38" w:name="_Toc34298261"/>
       <w:r>
         <w:t>Experiment</w:t>
       </w:r>
@@ -39319,7 +39695,7 @@
       <w:pPr>
         <w:pStyle w:val="Heading3"/>
       </w:pPr>
-      <w:bookmarkStart w:id="39" w:name="_Toc34232418"/>
+      <w:bookmarkStart w:id="39" w:name="_Toc34298262"/>
       <w:r>
         <w:t>Settings and loss</w:t>
       </w:r>
@@ -39999,7 +40375,7 @@
       <w:pPr>
         <w:pStyle w:val="Heading3"/>
       </w:pPr>
-      <w:bookmarkStart w:id="40" w:name="_Toc34232419"/>
+      <w:bookmarkStart w:id="40" w:name="_Toc34298263"/>
       <w:r>
         <w:t>Conclusions</w:t>
       </w:r>
@@ -40424,15 +40800,15 @@
       <w:pPr>
         <w:pStyle w:val="Heading1"/>
       </w:pPr>
-      <w:bookmarkStart w:id="41" w:name="_Toc34232420"/>
+      <w:bookmarkStart w:id="41" w:name="_Toc34298264"/>
       <w:r>
         <w:lastRenderedPageBreak/>
         <w:t>7: Experiments on SemCor.xml</w:t>
       </w:r>
+      <w:r>
+        <w:t xml:space="preserve"> – Round 1</w:t>
+      </w:r>
       <w:bookmarkEnd w:id="41"/>
-      <w:r>
-        <w:t xml:space="preserve"> – Round 1</w:t>
-      </w:r>
     </w:p>
     <w:p>
       <w:pPr>
@@ -40620,7 +40996,7 @@
       <w:pPr>
         <w:pStyle w:val="Heading2"/>
       </w:pPr>
-      <w:bookmarkStart w:id="42" w:name="_Toc34232421"/>
+      <w:bookmarkStart w:id="42" w:name="_Toc34298265"/>
       <w:r>
         <w:t>Parameters review</w:t>
       </w:r>
@@ -41921,7 +42297,7 @@
       <w:pPr>
         <w:pStyle w:val="Heading3"/>
       </w:pPr>
-      <w:bookmarkStart w:id="43" w:name="_Toc34232422"/>
+      <w:bookmarkStart w:id="43" w:name="_Toc34298266"/>
       <w:r>
         <w:t>Experiment 1</w:t>
       </w:r>
@@ -42970,7 +43346,7 @@
       <w:pPr>
         <w:pStyle w:val="Heading3"/>
       </w:pPr>
-      <w:bookmarkStart w:id="44" w:name="_Toc34232423"/>
+      <w:bookmarkStart w:id="44" w:name="_Toc34298267"/>
       <w:r>
         <w:t>Reviewing the model structure</w:t>
       </w:r>
@@ -45385,7 +45761,7 @@
       <w:pPr>
         <w:pStyle w:val="Heading2"/>
       </w:pPr>
-      <w:bookmarkStart w:id="45" w:name="_Toc34232424"/>
+      <w:bookmarkStart w:id="45" w:name="_Toc34298268"/>
       <w:r>
         <w:t>Experiment 2</w:t>
       </w:r>
@@ -46874,7 +47250,7 @@
       <w:pPr>
         <w:pStyle w:val="Heading3"/>
       </w:pPr>
-      <w:bookmarkStart w:id="46" w:name="_Toc34232425"/>
+      <w:bookmarkStart w:id="46" w:name="_Toc34298269"/>
       <w:r>
         <w:t>Modifications</w:t>
       </w:r>
@@ -48463,7 +48839,7 @@
       <w:pPr>
         <w:pStyle w:val="Heading3"/>
       </w:pPr>
-      <w:bookmarkStart w:id="47" w:name="_Toc34232426"/>
+      <w:bookmarkStart w:id="47" w:name="_Toc34298270"/>
       <w:r>
         <w:t>Input batching</w:t>
       </w:r>
@@ -52126,7 +52502,7 @@
       <w:pPr>
         <w:pStyle w:val="Heading3"/>
       </w:pPr>
-      <w:bookmarkStart w:id="48" w:name="_Toc34232427"/>
+      <w:bookmarkStart w:id="48" w:name="_Toc34298271"/>
       <w:r>
         <w:lastRenderedPageBreak/>
         <w:t>Time Analysis</w:t>
@@ -52888,7 +53264,7 @@
       <w:pPr>
         <w:pStyle w:val="Heading2"/>
       </w:pPr>
-      <w:bookmarkStart w:id="49" w:name="_Toc34232428"/>
+      <w:bookmarkStart w:id="49" w:name="_Toc34298272"/>
       <w:r>
         <w:lastRenderedPageBreak/>
         <w:t>Experiment 3</w:t>
@@ -57003,7 +57379,7 @@
           <w:rFonts w:ascii="Times New Roman" w:hAnsi="Times New Roman" w:cs="Times New Roman"/>
         </w:rPr>
       </w:pPr>
-      <w:bookmarkStart w:id="50" w:name="_Toc34232429"/>
+      <w:bookmarkStart w:id="50" w:name="_Toc34298273"/>
       <w:r>
         <w:rPr>
           <w:rFonts w:ascii="Times New Roman" w:hAnsi="Times New Roman" w:cs="Times New Roman"/>
@@ -57042,6 +57418,13 @@
       <w:r>
         <w:t xml:space="preserve"> and Perplexity on Senses.</w:t>
       </w:r>
+      <w:r>
+        <w:br/>
+        <w:t>[done]</w:t>
+      </w:r>
+      <w:r>
+        <w:br/>
+      </w:r>
     </w:p>
     <w:p>
       <w:pPr>
@@ -57054,6 +57437,12 @@
       <w:r>
         <w:t>Turn offline the sense-head of the network, and train on standard text such as WT-2</w:t>
       </w:r>
+      <w:r>
+        <w:br/>
+      </w:r>
+      <w:r>
+        <w:br/>
+      </w:r>
     </w:p>
     <w:p>
       <w:pPr>
@@ -57082,6 +57471,12 @@
       <w:r>
         <w:t>, d=768 instead of 300</w:t>
       </w:r>
+      <w:r>
+        <w:br/>
+      </w:r>
+      <w:r>
+        <w:br/>
+      </w:r>
     </w:p>
     <w:p>
       <w:pPr>
@@ -57108,7 +57503,24 @@
       </w:r>
       <w:proofErr w:type="gramEnd"/>
       <w:r>
-        <w:t xml:space="preserve"> see also above</w:t>
+        <w:t xml:space="preserve"> </w:t>
+      </w:r>
+      <w:r>
+        <w:t>[</w:t>
+      </w:r>
+      <w:r>
+        <w:t>see above</w:t>
+      </w:r>
+      <w:r>
+        <w:t>]</w:t>
+      </w:r>
+      <w:bookmarkStart w:id="51" w:name="_GoBack"/>
+      <w:bookmarkEnd w:id="51"/>
+      <w:r>
+        <w:br/>
+      </w:r>
+      <w:r>
+        <w:br/>
       </w:r>
     </w:p>
     <w:p>
@@ -57130,6 +57542,13 @@
       <w:r>
         <w:t>)</w:t>
       </w:r>
+      <w:r>
+        <w:br/>
+        <w:t>[marginal improvement, could not speed up more]</w:t>
+      </w:r>
+      <w:r>
+        <w:br/>
+      </w:r>
     </w:p>
     <w:p>
       <w:pPr>
@@ -57162,19 +57581,23 @@
       <w:pPr>
         <w:pStyle w:val="Heading1"/>
       </w:pPr>
+      <w:bookmarkStart w:id="52" w:name="_Toc34298274"/>
       <w:r>
         <w:lastRenderedPageBreak/>
         <w:t>8: Loss and model modifications</w:t>
       </w:r>
+      <w:bookmarkEnd w:id="52"/>
     </w:p>
     <w:p/>
     <w:p>
       <w:pPr>
         <w:pStyle w:val="Heading2"/>
       </w:pPr>
+      <w:bookmarkStart w:id="53" w:name="_Toc34298275"/>
       <w:r>
         <w:t>On the loss</w:t>
       </w:r>
+      <w:bookmarkEnd w:id="53"/>
     </w:p>
     <w:p/>
     <w:p>
@@ -57247,9 +57670,11 @@
       <w:pPr>
         <w:pStyle w:val="Heading3"/>
       </w:pPr>
+      <w:bookmarkStart w:id="54" w:name="_Toc34298276"/>
       <w:r>
         <w:t>Mini-Experiment</w:t>
       </w:r>
+      <w:bookmarkEnd w:id="54"/>
     </w:p>
     <w:p/>
     <w:p>
@@ -57732,19 +58157,488 @@
           </wp:inline>
         </w:drawing>
       </w:r>
-      <w:bookmarkStart w:id="51" w:name="_GoBack"/>
-      <w:bookmarkEnd w:id="51"/>
     </w:p>
     <w:p/>
-    <w:p>
-      <w:r>
-        <w:br w:type="page"/>
-      </w:r>
-    </w:p>
+    <w:p/>
+    <w:p>
+      <w:pPr>
+        <w:pStyle w:val="Heading2"/>
+      </w:pPr>
+      <w:bookmarkStart w:id="55" w:name="_Toc34298277"/>
+      <w:r>
+        <w:lastRenderedPageBreak/>
+        <w:t>On the speed</w:t>
+      </w:r>
+      <w:bookmarkEnd w:id="55"/>
+    </w:p>
+    <w:p/>
+    <w:p>
+      <w:r>
+        <w:t xml:space="preserve">Is there any way to have a faster </w:t>
+      </w:r>
+      <w:proofErr w:type="gramStart"/>
+      <w:r>
+        <w:t>forward(</w:t>
+      </w:r>
+      <w:proofErr w:type="gramEnd"/>
+      <w:r>
+        <w:t>), instead of using 0.20s on 4x8 tokens?</w:t>
+      </w:r>
+    </w:p>
+    <w:p/>
+    <w:p>
+      <w:r>
+        <w:t>The for-cycle inside the TBPTT is inevitable…</w:t>
+      </w:r>
+    </w:p>
+    <w:p>
+      <w:r>
+        <w:t xml:space="preserve">It uses (x, </w:t>
+      </w:r>
+      <w:proofErr w:type="spellStart"/>
+      <w:r>
+        <w:t>edge_index</w:t>
+      </w:r>
+      <w:proofErr w:type="spellEnd"/>
+      <w:r>
+        <w:t xml:space="preserve">, </w:t>
+      </w:r>
+      <w:proofErr w:type="spellStart"/>
+      <w:r>
+        <w:t>edge_type</w:t>
+      </w:r>
+      <w:proofErr w:type="spellEnd"/>
+      <w:r>
+        <w:t>)</w:t>
+      </w:r>
+    </w:p>
+    <w:p>
+      <w:r>
+        <w:t>The input elements are unpacked from the sample’s padded tensor, that holds all the tokens in a TBPTT sequence, using a for cycle (slow!).</w:t>
+      </w:r>
+    </w:p>
+    <w:p/>
+    <w:p>
+      <w:r>
+        <w:t>Yet another time-analysis is in order:</w:t>
+      </w:r>
+    </w:p>
+    <w:p>
+      <w:r>
+        <w:t xml:space="preserve">t1 - t0 = </w:t>
+      </w:r>
+      <w:r>
+        <w:rPr>
+          <w:b/>
+        </w:rPr>
+        <w:t>0.0651</w:t>
+      </w:r>
+    </w:p>
+    <w:p>
+      <w:r>
+        <w:t>in the for-cycle:</w:t>
+      </w:r>
+    </w:p>
+    <w:p>
+      <w:r>
+        <w:t>t3 - t2 = 6e-05</w:t>
+      </w:r>
+    </w:p>
+    <w:p>
+      <w:r>
+        <w:t>t4 - t3 = 0.0</w:t>
+      </w:r>
+    </w:p>
+    <w:p>
+      <w:pPr>
+        <w:rPr>
+          <w:b/>
+          <w:bCs/>
+        </w:rPr>
+      </w:pPr>
+      <w:r>
+        <w:t xml:space="preserve">t5 - t4 = </w:t>
+      </w:r>
+      <w:r>
+        <w:rPr>
+          <w:b/>
+          <w:bCs/>
+        </w:rPr>
+        <w:t>0.00288</w:t>
+      </w:r>
+    </w:p>
+    <w:p>
+      <w:r>
+        <w:t>t6 - t5 = 0.00019</w:t>
+      </w:r>
+    </w:p>
+    <w:p>
+      <w:pPr>
+        <w:rPr>
+          <w:b/>
+          <w:bCs/>
+        </w:rPr>
+      </w:pPr>
+      <w:r>
+        <w:t xml:space="preserve">t7 - t6 = </w:t>
+      </w:r>
+      <w:r>
+        <w:rPr>
+          <w:b/>
+          <w:bCs/>
+        </w:rPr>
+        <w:t>0.00707</w:t>
+      </w:r>
+    </w:p>
+    <w:p>
+      <w:r>
+        <w:t>t8 - t7 = 0.00021</w:t>
+      </w:r>
+    </w:p>
+    <w:p>
+      <w:r>
+        <w:t>t9 - t8 = 0.00018</w:t>
+      </w:r>
+    </w:p>
+    <w:p>
+      <w:r>
+        <w:t>t10 - t9 = 0.00027</w:t>
+      </w:r>
+    </w:p>
+    <w:p>
+      <w:r>
+        <w:t>t11 - t10 = 0.00032</w:t>
+      </w:r>
+    </w:p>
+    <w:p>
+      <w:r>
+        <w:t>t12 - t11 = 0.00031</w:t>
+      </w:r>
+    </w:p>
+    <w:p/>
+    <w:p>
+      <w:r>
+        <w:t xml:space="preserve">After modifying the tensor manipulation to extract the BPTT elements’ (x, </w:t>
+      </w:r>
+      <w:proofErr w:type="spellStart"/>
+      <w:r>
+        <w:t>edge_index</w:t>
+      </w:r>
+      <w:proofErr w:type="spellEnd"/>
+      <w:r>
+        <w:t xml:space="preserve">, </w:t>
+      </w:r>
+      <w:proofErr w:type="spellStart"/>
+      <w:r>
+        <w:t>edge_type</w:t>
+      </w:r>
+      <w:proofErr w:type="spellEnd"/>
+      <w:r>
+        <w:t>) from the padded tensor…</w:t>
+      </w:r>
+    </w:p>
+    <w:p>
+      <w:r>
+        <w:t>I have brought it down slightly, from ~0.20 to ~0.18, but no further luck.</w:t>
+      </w:r>
+    </w:p>
+    <w:p/>
+    <w:p/>
+    <w:p>
+      <w:pPr>
+        <w:pStyle w:val="Heading2"/>
+      </w:pPr>
+      <w:bookmarkStart w:id="56" w:name="_Toc34298278"/>
+      <w:r>
+        <w:t xml:space="preserve">Experiment </w:t>
+      </w:r>
+      <w:bookmarkEnd w:id="56"/>
+      <w:r>
+        <w:t>IV</w:t>
+      </w:r>
+    </w:p>
+    <w:p/>
+    <w:p>
+      <w:r>
+        <w:t>This time, definitions and examples in the graph are also mobile, all the 31.5M parameters of this version of the model are trainable.</w:t>
+      </w:r>
+    </w:p>
+    <w:p/>
+    <w:p>
+      <w:r>
+        <w:t xml:space="preserve">We try again on the whole SemCor.xml. </w:t>
+      </w:r>
+    </w:p>
+    <w:tbl>
+      <w:tblPr>
+        <w:tblStyle w:val="TableGrid"/>
+        <w:tblW w:w="0" w:type="auto"/>
+        <w:tblLook w:val="04A0" w:firstRow="1" w:lastRow="0" w:firstColumn="1" w:lastColumn="0" w:noHBand="0" w:noVBand="1"/>
+      </w:tblPr>
+      <w:tblGrid>
+        <w:gridCol w:w="2263"/>
+        <w:gridCol w:w="2127"/>
+        <w:gridCol w:w="283"/>
+        <w:gridCol w:w="2126"/>
+        <w:gridCol w:w="2211"/>
+      </w:tblGrid>
+      <w:tr>
+        <w:tc>
+          <w:tcPr>
+            <w:tcW w:w="2263" w:type="dxa"/>
+          </w:tcPr>
+          <w:p>
+            <w:pPr>
+              <w:jc w:val="center"/>
+            </w:pPr>
+            <w:r>
+              <w:t>batch size</w:t>
+            </w:r>
+          </w:p>
+        </w:tc>
+        <w:tc>
+          <w:tcPr>
+            <w:tcW w:w="2127" w:type="dxa"/>
+          </w:tcPr>
+          <w:p>
+            <w:r>
+              <w:t>4</w:t>
+            </w:r>
+          </w:p>
+        </w:tc>
+        <w:tc>
+          <w:tcPr>
+            <w:tcW w:w="283" w:type="dxa"/>
+          </w:tcPr>
+          <w:p/>
+        </w:tc>
+        <w:tc>
+          <w:tcPr>
+            <w:tcW w:w="2126" w:type="dxa"/>
+          </w:tcPr>
+          <w:p>
+            <w:pPr>
+              <w:jc w:val="center"/>
+            </w:pPr>
+            <w:r>
+              <w:t>TBPTT length</w:t>
+            </w:r>
+          </w:p>
+        </w:tc>
+        <w:tc>
+          <w:tcPr>
+            <w:tcW w:w="2211" w:type="dxa"/>
+          </w:tcPr>
+          <w:p>
+            <w:r>
+              <w:t>8</w:t>
+            </w:r>
+          </w:p>
+        </w:tc>
+      </w:tr>
+      <w:tr>
+        <w:tc>
+          <w:tcPr>
+            <w:tcW w:w="2263" w:type="dxa"/>
+          </w:tcPr>
+          <w:p>
+            <w:pPr>
+              <w:jc w:val="center"/>
+            </w:pPr>
+            <w:proofErr w:type="spellStart"/>
+            <w:r>
+              <w:t>graph_area</w:t>
+            </w:r>
+            <w:proofErr w:type="spellEnd"/>
+            <w:r>
+              <w:t xml:space="preserve"> </w:t>
+            </w:r>
+          </w:p>
+        </w:tc>
+        <w:tc>
+          <w:tcPr>
+            <w:tcW w:w="2127" w:type="dxa"/>
+          </w:tcPr>
+          <w:p>
+            <w:r>
+              <w:t>32</w:t>
+            </w:r>
+          </w:p>
+        </w:tc>
+        <w:tc>
+          <w:tcPr>
+            <w:tcW w:w="283" w:type="dxa"/>
+          </w:tcPr>
+          <w:p/>
+        </w:tc>
+        <w:tc>
+          <w:tcPr>
+            <w:tcW w:w="2126" w:type="dxa"/>
+          </w:tcPr>
+          <w:p>
+            <w:pPr>
+              <w:jc w:val="center"/>
+            </w:pPr>
+            <w:r>
+              <w:t>training tokens</w:t>
+            </w:r>
+          </w:p>
+        </w:tc>
+        <w:tc>
+          <w:tcPr>
+            <w:tcW w:w="2211" w:type="dxa"/>
+          </w:tcPr>
+          <w:p>
+            <w:r>
+              <w:t>646</w:t>
+            </w:r>
+            <w:r>
+              <w:t>,</w:t>
+            </w:r>
+            <w:r>
+              <w:t>032</w:t>
+            </w:r>
+          </w:p>
+        </w:tc>
+      </w:tr>
+      <w:tr>
+        <w:tc>
+          <w:tcPr>
+            <w:tcW w:w="2263" w:type="dxa"/>
+          </w:tcPr>
+          <w:p>
+            <w:pPr>
+              <w:jc w:val="center"/>
+            </w:pPr>
+            <w:r>
+              <w:t>learning rate</w:t>
+            </w:r>
+          </w:p>
+        </w:tc>
+        <w:tc>
+          <w:tcPr>
+            <w:tcW w:w="2127" w:type="dxa"/>
+          </w:tcPr>
+          <w:p>
+            <w:r>
+              <w:t>10^-</w:t>
+            </w:r>
+            <w:r>
+              <w:t>5</w:t>
+            </w:r>
+            <w:r>
+              <w:t>, 10^-4</w:t>
+            </w:r>
+          </w:p>
+        </w:tc>
+        <w:tc>
+          <w:tcPr>
+            <w:tcW w:w="283" w:type="dxa"/>
+          </w:tcPr>
+          <w:p/>
+        </w:tc>
+        <w:tc>
+          <w:tcPr>
+            <w:tcW w:w="2126" w:type="dxa"/>
+          </w:tcPr>
+          <w:p>
+            <w:pPr>
+              <w:jc w:val="center"/>
+            </w:pPr>
+          </w:p>
+        </w:tc>
+        <w:tc>
+          <w:tcPr>
+            <w:tcW w:w="2211" w:type="dxa"/>
+          </w:tcPr>
+          <w:p/>
+        </w:tc>
+      </w:tr>
+    </w:tbl>
     <w:p/>
     <w:p/>
     <w:p/>
     <w:p/>
+    <w:p/>
+    <w:p/>
+    <w:p/>
+    <w:p/>
+    <w:p/>
+    <w:p/>
+    <w:p/>
+    <w:p/>
+    <w:p>
+      <w:pPr>
+        <w:rPr>
+          <w:lang w:eastAsia="en-US"/>
+        </w:rPr>
+      </w:pPr>
+    </w:p>
+    <w:p>
+      <w:pPr>
+        <w:rPr>
+          <w:lang w:eastAsia="en-US"/>
+        </w:rPr>
+      </w:pPr>
+    </w:p>
+    <w:p>
+      <w:pPr>
+        <w:rPr>
+          <w:lang w:eastAsia="en-US"/>
+        </w:rPr>
+      </w:pPr>
+    </w:p>
+    <w:p>
+      <w:pPr>
+        <w:rPr>
+          <w:lang w:eastAsia="en-US"/>
+        </w:rPr>
+      </w:pPr>
+    </w:p>
+    <w:p>
+      <w:pPr>
+        <w:rPr>
+          <w:lang w:eastAsia="en-US"/>
+        </w:rPr>
+      </w:pPr>
+    </w:p>
+    <w:p>
+      <w:pPr>
+        <w:rPr>
+          <w:lang w:eastAsia="en-US"/>
+        </w:rPr>
+      </w:pPr>
+    </w:p>
+    <w:p>
+      <w:pPr>
+        <w:rPr>
+          <w:lang w:eastAsia="en-US"/>
+        </w:rPr>
+      </w:pPr>
+    </w:p>
+    <w:p>
+      <w:pPr>
+        <w:rPr>
+          <w:lang w:eastAsia="en-US"/>
+        </w:rPr>
+      </w:pPr>
+    </w:p>
+    <w:p>
+      <w:pPr>
+        <w:rPr>
+          <w:lang w:eastAsia="en-US"/>
+        </w:rPr>
+      </w:pPr>
+    </w:p>
+    <w:p>
+      <w:r>
+        <w:br w:type="page"/>
+      </w:r>
+    </w:p>
+    <w:p/>
+    <w:p/>
+    <w:p/>
+    <w:p/>
     <w:p>
       <w:pPr>
         <w:pStyle w:val="Heading1"/>
@@ -57753,7 +58647,7 @@
           <w:lang w:eastAsia="en-GB"/>
         </w:rPr>
       </w:pPr>
-      <w:bookmarkStart w:id="52" w:name="_Toc34232430"/>
+      <w:bookmarkStart w:id="57" w:name="_Toc34298279"/>
       <w:r>
         <w:rPr>
           <w:rFonts w:eastAsia="Times New Roman"/>
@@ -57768,7 +58662,7 @@
         </w:rPr>
         <w:t>: Batch normalization</w:t>
       </w:r>
-      <w:bookmarkEnd w:id="52"/>
+      <w:bookmarkEnd w:id="57"/>
     </w:p>
     <w:p/>
     <w:p>
@@ -57778,14 +58672,14 @@
           <w:rFonts w:eastAsia="Times New Roman"/>
         </w:rPr>
       </w:pPr>
-      <w:bookmarkStart w:id="53" w:name="_Toc34232431"/>
+      <w:bookmarkStart w:id="58" w:name="_Toc34298280"/>
       <w:r>
         <w:rPr>
           <w:rFonts w:eastAsia="Times New Roman"/>
         </w:rPr>
         <w:t>Introduction</w:t>
       </w:r>
-      <w:bookmarkEnd w:id="53"/>
+      <w:bookmarkEnd w:id="58"/>
     </w:p>
     <w:p/>
     <w:p>
@@ -57820,11 +58714,11 @@
       <w:pPr>
         <w:pStyle w:val="Heading2"/>
       </w:pPr>
-      <w:bookmarkStart w:id="54" w:name="_Toc34232432"/>
+      <w:bookmarkStart w:id="59" w:name="_Toc34298281"/>
       <w:r>
         <w:t>Method and observations</w:t>
       </w:r>
-      <w:bookmarkEnd w:id="54"/>
+      <w:bookmarkEnd w:id="59"/>
     </w:p>
     <w:p/>
     <w:p>
@@ -58012,11 +58906,11 @@
       <w:pPr>
         <w:pStyle w:val="Heading2"/>
       </w:pPr>
-      <w:bookmarkStart w:id="55" w:name="_Toc34232433"/>
+      <w:bookmarkStart w:id="60" w:name="_Toc34298282"/>
       <w:r>
         <w:t>Necessity of Batch Renormalization</w:t>
       </w:r>
-      <w:bookmarkEnd w:id="55"/>
+      <w:bookmarkEnd w:id="60"/>
     </w:p>
     <w:p/>
     <w:p>

</xml_diff>